<commit_message>
Lagt till start datum i datatypen PatientRelation
</commit_message>
<xml_diff>
--- a/ServiceInteractions/riv/ehr/patientrelationship/trunk/docs/Tjanstekontraktsbeskrivning - Patientrelationstjansten.docx
+++ b/ServiceInteractions/riv/ehr/patientrelationship/trunk/docs/Tjanstekontraktsbeskrivning - Patientrelationstjansten.docx
@@ -2,27 +2,24 @@
 <file path=word/document.xml><?xml version="1.0" encoding="utf-8"?>
 <w:document xmlns:wpc="http://schemas.microsoft.com/office/word/2010/wordprocessingCanvas" xmlns:mc="http://schemas.openxmlformats.org/markup-compatibility/2006" xmlns:o="urn:schemas-microsoft-com:office:office" xmlns:r="http://schemas.openxmlformats.org/officeDocument/2006/relationships" xmlns:m="http://schemas.openxmlformats.org/officeDocument/2006/math" xmlns:v="urn:schemas-microsoft-com:vml" xmlns:wp14="http://schemas.microsoft.com/office/word/2010/wordprocessingDrawing" xmlns:wp="http://schemas.openxmlformats.org/drawingml/2006/wordprocessingDrawing" xmlns:w10="urn:schemas-microsoft-com:office:word" xmlns:w="http://schemas.openxmlformats.org/wordprocessingml/2006/main" xmlns:w14="http://schemas.microsoft.com/office/word/2010/wordml" xmlns:wpg="http://schemas.microsoft.com/office/word/2010/wordprocessingGroup" xmlns:wpi="http://schemas.microsoft.com/office/word/2010/wordprocessingInk" xmlns:wne="http://schemas.microsoft.com/office/word/2006/wordml" xmlns:wps="http://schemas.microsoft.com/office/word/2010/wordprocessingShape" mc:Ignorable="w14 wp14">
   <w:body>
-    <w:p>
-      <w:bookmarkStart w:id="0" w:name="_GoBack"/>
-      <w:bookmarkEnd w:id="0"/>
-    </w:p>
-    <w:p/>
-    <w:p/>
-    <w:p/>
-    <w:p>
-      <w:pPr>
-        <w:pStyle w:val="Title"/>
-        <w:rPr>
-          <w:lang w:val="sv-SE"/>
-        </w:rPr>
-      </w:pPr>
-    </w:p>
     <w:p/>
     <w:p/>
     <w:p/>
     <w:p/>
     <w:p>
       <w:pPr>
+        <w:pStyle w:val="Title"/>
+        <w:rPr>
+          <w:lang w:val="sv-SE"/>
+        </w:rPr>
+      </w:pPr>
+    </w:p>
+    <w:p/>
+    <w:p/>
+    <w:p/>
+    <w:p/>
+    <w:p>
+      <w:pPr>
         <w:pStyle w:val="Friform"/>
         <w:rPr>
           <w:rFonts w:ascii="Arial" w:hAnsi="Arial"/>
@@ -85,15 +82,79 @@
           <w:sz w:val="44"/>
         </w:rPr>
       </w:pPr>
-      <w:fldSimple w:instr=" SUBJECT  \* MERGEFORMAT ">
+      <w:r>
+        <w:fldChar w:fldCharType="begin"/>
+      </w:r>
+      <w:r>
+        <w:instrText xml:space="preserve"> SUBJECT  \* MERGEFORMAT </w:instrText>
+      </w:r>
+      <w:r>
+        <w:fldChar w:fldCharType="separate"/>
+      </w:r>
+      <w:r>
+        <w:rPr>
+          <w:rFonts w:ascii="Arial" w:hAnsi="Arial"/>
+          <w:sz w:val="44"/>
+        </w:rPr>
+        <w:t>Tjänstekontraktsbeskrivning</w:t>
+      </w:r>
+      <w:r>
+        <w:rPr>
+          <w:rFonts w:ascii="Arial" w:hAnsi="Arial"/>
+          <w:sz w:val="44"/>
+        </w:rPr>
+        <w:fldChar w:fldCharType="end"/>
+      </w:r>
+    </w:p>
+    <w:p>
+      <w:pPr>
+        <w:pStyle w:val="Friform"/>
+        <w:rPr>
+          <w:rFonts w:ascii="Arial" w:hAnsi="Arial"/>
+          <w:sz w:val="36"/>
+        </w:rPr>
+      </w:pPr>
+    </w:p>
+    <w:p>
+      <w:pPr>
+        <w:pStyle w:val="Friform"/>
+        <w:rPr>
+          <w:rFonts w:ascii="Arial" w:hAnsi="Arial"/>
+          <w:sz w:val="36"/>
+        </w:rPr>
+      </w:pPr>
+      <w:r>
+        <w:rPr>
+          <w:rFonts w:ascii="Arial" w:hAnsi="Arial"/>
+          <w:sz w:val="36"/>
+        </w:rPr>
+        <w:t xml:space="preserve">Utgåva </w:t>
+      </w:r>
+      <w:r>
+        <w:rPr>
+          <w:rFonts w:ascii="Arial" w:hAnsi="Arial"/>
+          <w:sz w:val="36"/>
+        </w:rPr>
+        <w:t>PA</w:t>
+      </w:r>
+      <w:ins w:id="0" w:author="Stefan Eriksson" w:date="2012-04-27T14:44:00Z">
         <w:r>
           <w:rPr>
             <w:rFonts w:ascii="Arial" w:hAnsi="Arial"/>
-            <w:sz w:val="44"/>
+            <w:sz w:val="36"/>
           </w:rPr>
-          <w:t>Tjänstekontraktsbeskrivning</w:t>
+          <w:t>2</w:t>
         </w:r>
-      </w:fldSimple>
+      </w:ins>
+      <w:del w:id="1" w:author="Stefan Eriksson" w:date="2012-04-27T14:44:00Z">
+        <w:r>
+          <w:rPr>
+            <w:rFonts w:ascii="Arial" w:hAnsi="Arial"/>
+            <w:sz w:val="36"/>
+          </w:rPr>
+          <w:delText>1</w:delText>
+        </w:r>
+      </w:del>
     </w:p>
     <w:p>
       <w:pPr>
@@ -103,66 +164,52 @@
           <w:sz w:val="36"/>
         </w:rPr>
       </w:pPr>
-    </w:p>
-    <w:p>
-      <w:pPr>
-        <w:pStyle w:val="Friform"/>
+      <w:r>
         <w:rPr>
           <w:rFonts w:ascii="Arial" w:hAnsi="Arial"/>
           <w:sz w:val="36"/>
         </w:rPr>
-      </w:pPr>
+        <w:t>2012</w:t>
+      </w:r>
       <w:r>
         <w:rPr>
           <w:rFonts w:ascii="Arial" w:hAnsi="Arial"/>
           <w:sz w:val="36"/>
         </w:rPr>
-        <w:t xml:space="preserve">Utgåva </w:t>
+        <w:t>-0</w:t>
       </w:r>
       <w:r>
         <w:rPr>
           <w:rFonts w:ascii="Arial" w:hAnsi="Arial"/>
           <w:sz w:val="36"/>
         </w:rPr>
-        <w:t>PA1</w:t>
-      </w:r>
-    </w:p>
-    <w:p>
-      <w:pPr>
-        <w:pStyle w:val="Friform"/>
-        <w:rPr>
-          <w:rFonts w:ascii="Arial" w:hAnsi="Arial"/>
-          <w:sz w:val="36"/>
-        </w:rPr>
-      </w:pPr>
-      <w:r>
-        <w:rPr>
-          <w:rFonts w:ascii="Arial" w:hAnsi="Arial"/>
-          <w:sz w:val="36"/>
-        </w:rPr>
-        <w:t>2012</w:t>
-      </w:r>
-      <w:r>
-        <w:rPr>
-          <w:rFonts w:ascii="Arial" w:hAnsi="Arial"/>
-          <w:sz w:val="36"/>
-        </w:rPr>
-        <w:t>-0</w:t>
-      </w:r>
-      <w:r>
-        <w:rPr>
-          <w:rFonts w:ascii="Arial" w:hAnsi="Arial"/>
-          <w:sz w:val="36"/>
-        </w:rPr>
-        <w:t>4-0</w:t>
-      </w:r>
-      <w:r>
-        <w:rPr>
-          <w:rFonts w:ascii="Arial" w:hAnsi="Arial"/>
-          <w:sz w:val="36"/>
-        </w:rPr>
-        <w:t>5</w:t>
-      </w:r>
+        <w:t>4-</w:t>
+      </w:r>
+      <w:ins w:id="2" w:author="Stefan Eriksson" w:date="2012-04-27T14:44:00Z">
+        <w:r>
+          <w:rPr>
+            <w:rFonts w:ascii="Arial" w:hAnsi="Arial"/>
+            <w:sz w:val="36"/>
+          </w:rPr>
+          <w:t>27</w:t>
+        </w:r>
+      </w:ins>
+      <w:del w:id="3" w:author="Stefan Eriksson" w:date="2012-04-27T14:44:00Z">
+        <w:r>
+          <w:rPr>
+            <w:rFonts w:ascii="Arial" w:hAnsi="Arial"/>
+            <w:sz w:val="36"/>
+          </w:rPr>
+          <w:delText>0</w:delText>
+        </w:r>
+        <w:r>
+          <w:rPr>
+            <w:rFonts w:ascii="Arial" w:hAnsi="Arial"/>
+            <w:sz w:val="36"/>
+          </w:rPr>
+          <w:delText>5</w:delText>
+        </w:r>
+      </w:del>
     </w:p>
     <w:p>
       <w:pPr>
@@ -359,6 +406,102 @@
           <w:p>
             <w:pPr>
               <w:pStyle w:val="TableText"/>
+            </w:pPr>
+          </w:p>
+        </w:tc>
+      </w:tr>
+      <w:tr>
+        <w:trPr>
+          <w:trHeight w:val="256"/>
+          <w:ins w:id="4" w:author="Stefan Eriksson" w:date="2012-04-27T14:44:00Z"/>
+        </w:trPr>
+        <w:tc>
+          <w:tcPr>
+            <w:tcW w:w="964" w:type="dxa"/>
+          </w:tcPr>
+          <w:p>
+            <w:pPr>
+              <w:pStyle w:val="TableText"/>
+              <w:rPr>
+                <w:ins w:id="5" w:author="Stefan Eriksson" w:date="2012-04-27T14:44:00Z"/>
+              </w:rPr>
+            </w:pPr>
+            <w:ins w:id="6" w:author="Stefan Eriksson" w:date="2012-04-27T14:44:00Z">
+              <w:r>
+                <w:t>PA2</w:t>
+              </w:r>
+            </w:ins>
+          </w:p>
+        </w:tc>
+        <w:tc>
+          <w:tcPr>
+            <w:tcW w:w="1224" w:type="dxa"/>
+          </w:tcPr>
+          <w:p>
+            <w:pPr>
+              <w:pStyle w:val="TableText"/>
+              <w:rPr>
+                <w:ins w:id="7" w:author="Stefan Eriksson" w:date="2012-04-27T14:44:00Z"/>
+              </w:rPr>
+            </w:pPr>
+            <w:ins w:id="8" w:author="Stefan Eriksson" w:date="2012-04-27T14:44:00Z">
+              <w:r>
+                <w:t>2012-04-27</w:t>
+              </w:r>
+            </w:ins>
+          </w:p>
+        </w:tc>
+        <w:tc>
+          <w:tcPr>
+            <w:tcW w:w="3794" w:type="dxa"/>
+          </w:tcPr>
+          <w:p>
+            <w:pPr>
+              <w:pStyle w:val="TableText"/>
+              <w:rPr>
+                <w:ins w:id="9" w:author="Stefan Eriksson" w:date="2012-04-27T14:44:00Z"/>
+              </w:rPr>
+            </w:pPr>
+            <w:ins w:id="10" w:author="Stefan Eriksson" w:date="2012-04-27T14:44:00Z">
+              <w:r>
+                <w:t xml:space="preserve">Lagt till start datum i </w:t>
+              </w:r>
+              <w:proofErr w:type="spellStart"/>
+              <w:r>
+                <w:t>PatientRelation</w:t>
+              </w:r>
+              <w:proofErr w:type="spellEnd"/>
+            </w:ins>
+          </w:p>
+        </w:tc>
+        <w:tc>
+          <w:tcPr>
+            <w:tcW w:w="2326" w:type="dxa"/>
+          </w:tcPr>
+          <w:p>
+            <w:pPr>
+              <w:pStyle w:val="TableText"/>
+              <w:rPr>
+                <w:ins w:id="11" w:author="Stefan Eriksson" w:date="2012-04-27T14:44:00Z"/>
+              </w:rPr>
+            </w:pPr>
+            <w:ins w:id="12" w:author="Stefan Eriksson" w:date="2012-04-27T14:44:00Z">
+              <w:r>
+                <w:t>Stefan Eriksson</w:t>
+              </w:r>
+            </w:ins>
+          </w:p>
+        </w:tc>
+        <w:tc>
+          <w:tcPr>
+            <w:tcW w:w="1440" w:type="dxa"/>
+          </w:tcPr>
+          <w:p>
+            <w:pPr>
+              <w:pStyle w:val="TableText"/>
+              <w:rPr>
+                <w:ins w:id="13" w:author="Stefan Eriksson" w:date="2012-04-27T14:44:00Z"/>
+              </w:rPr>
             </w:pPr>
           </w:p>
         </w:tc>
@@ -1444,12 +1587,12 @@
       <w:pPr>
         <w:pStyle w:val="Heading1"/>
       </w:pPr>
-      <w:bookmarkStart w:id="1" w:name="_Toc321405312"/>
+      <w:bookmarkStart w:id="14" w:name="_Toc321405312"/>
       <w:r>
         <w:lastRenderedPageBreak/>
         <w:t>Inledning</w:t>
       </w:r>
-      <w:bookmarkEnd w:id="1"/>
+      <w:bookmarkEnd w:id="14"/>
     </w:p>
     <w:p>
       <w:pPr>
@@ -1790,6 +1933,8 @@
     <w:p/>
     <w:p/>
     <w:p/>
+    <w:bookmarkStart w:id="15" w:name="_GoBack"/>
+    <w:bookmarkEnd w:id="15"/>
     <w:p>
       <w:r>
         <w:rPr>
@@ -2535,7 +2680,7 @@
       </w:pPr>
     </w:p>
     <w:p>
-      <w:bookmarkStart w:id="2" w:name="_Toc193216004"/>
+      <w:bookmarkStart w:id="16" w:name="_Toc193216004"/>
       <w:r>
         <w:rPr>
           <w:rStyle w:val="CommentReference"/>
@@ -2545,7 +2690,7 @@
           <w:noProof w:val="0"/>
           <w:lang w:val="en-GB"/>
         </w:rPr>
-        <w:commentReference w:id="3"/>
+        <w:commentReference w:id="17"/>
       </w:r>
       <w:r>
         <w:rPr>
@@ -2632,7 +2777,7 @@
       <w:r>
         <w:t xml:space="preserve"> Principer för samverkande tjänster för hantering av </w:t>
       </w:r>
-      <w:bookmarkEnd w:id="2"/>
+      <w:bookmarkEnd w:id="16"/>
       <w:r>
         <w:t>patientrelation</w:t>
       </w:r>
@@ -3722,11 +3867,11 @@
       <w:pPr>
         <w:pStyle w:val="Heading1"/>
       </w:pPr>
-      <w:bookmarkStart w:id="4" w:name="_Toc321405313"/>
+      <w:bookmarkStart w:id="18" w:name="_Toc321405313"/>
       <w:r>
         <w:t>Generella regler</w:t>
       </w:r>
-      <w:bookmarkEnd w:id="4"/>
+      <w:bookmarkEnd w:id="18"/>
     </w:p>
     <w:p>
       <w:pPr>
@@ -4015,7 +4160,7 @@
           <w:lang w:val="sv-SE"/>
         </w:rPr>
       </w:pPr>
-      <w:bookmarkStart w:id="5" w:name="_Toc193216015"/>
+      <w:bookmarkStart w:id="19" w:name="_Toc193216015"/>
       <w:r>
         <w:rPr>
           <w:b w:val="0"/>
@@ -4063,7 +4208,7 @@
         </w:rPr>
         <w:t xml:space="preserve">: </w:t>
       </w:r>
-      <w:bookmarkEnd w:id="5"/>
+      <w:bookmarkEnd w:id="19"/>
       <w:r>
         <w:rPr>
           <w:b w:val="0"/>
@@ -4874,1456 +5019,1442 @@
         <w:pStyle w:val="Heading1"/>
         <w:pageBreakBefore/>
       </w:pPr>
-      <w:bookmarkStart w:id="6" w:name="_Toc320790334"/>
-      <w:bookmarkStart w:id="7" w:name="_Toc320791388"/>
-      <w:bookmarkStart w:id="8" w:name="_Toc320794552"/>
-      <w:bookmarkStart w:id="9" w:name="_Toc320795606"/>
-      <w:bookmarkStart w:id="10" w:name="_Toc320796660"/>
-      <w:bookmarkStart w:id="11" w:name="_Toc320790335"/>
-      <w:bookmarkStart w:id="12" w:name="_Toc320791389"/>
-      <w:bookmarkStart w:id="13" w:name="_Toc320794553"/>
-      <w:bookmarkStart w:id="14" w:name="_Toc320795607"/>
-      <w:bookmarkStart w:id="15" w:name="_Toc320796661"/>
-      <w:bookmarkStart w:id="16" w:name="_Toc320790345"/>
-      <w:bookmarkStart w:id="17" w:name="_Toc320791399"/>
-      <w:bookmarkStart w:id="18" w:name="_Toc320794563"/>
-      <w:bookmarkStart w:id="19" w:name="_Toc320795617"/>
-      <w:bookmarkStart w:id="20" w:name="_Toc320796671"/>
-      <w:bookmarkStart w:id="21" w:name="_Toc320790346"/>
-      <w:bookmarkStart w:id="22" w:name="_Toc320791400"/>
-      <w:bookmarkStart w:id="23" w:name="_Toc320794564"/>
-      <w:bookmarkStart w:id="24" w:name="_Toc320795618"/>
-      <w:bookmarkStart w:id="25" w:name="_Toc320796672"/>
-      <w:bookmarkStart w:id="26" w:name="_Toc320790350"/>
-      <w:bookmarkStart w:id="27" w:name="_Toc320791404"/>
-      <w:bookmarkStart w:id="28" w:name="_Toc320794568"/>
-      <w:bookmarkStart w:id="29" w:name="_Toc320795622"/>
-      <w:bookmarkStart w:id="30" w:name="_Toc320796676"/>
-      <w:bookmarkStart w:id="31" w:name="_Toc320790351"/>
-      <w:bookmarkStart w:id="32" w:name="_Toc320791405"/>
-      <w:bookmarkStart w:id="33" w:name="_Toc320794569"/>
-      <w:bookmarkStart w:id="34" w:name="_Toc320795623"/>
-      <w:bookmarkStart w:id="35" w:name="_Toc320796677"/>
-      <w:bookmarkStart w:id="36" w:name="_Toc320790367"/>
-      <w:bookmarkStart w:id="37" w:name="_Toc320791421"/>
-      <w:bookmarkStart w:id="38" w:name="_Toc320794585"/>
-      <w:bookmarkStart w:id="39" w:name="_Toc320795639"/>
-      <w:bookmarkStart w:id="40" w:name="_Toc320796693"/>
-      <w:bookmarkStart w:id="41" w:name="_Toc320790370"/>
-      <w:bookmarkStart w:id="42" w:name="_Toc320791424"/>
-      <w:bookmarkStart w:id="43" w:name="_Toc320794588"/>
-      <w:bookmarkStart w:id="44" w:name="_Toc320795642"/>
-      <w:bookmarkStart w:id="45" w:name="_Toc320796696"/>
-      <w:bookmarkStart w:id="46" w:name="_Toc320790373"/>
-      <w:bookmarkStart w:id="47" w:name="_Toc320791427"/>
-      <w:bookmarkStart w:id="48" w:name="_Toc320794591"/>
-      <w:bookmarkStart w:id="49" w:name="_Toc320795645"/>
-      <w:bookmarkStart w:id="50" w:name="_Toc320796699"/>
-      <w:bookmarkStart w:id="51" w:name="_Toc320790376"/>
-      <w:bookmarkStart w:id="52" w:name="_Toc320791430"/>
-      <w:bookmarkStart w:id="53" w:name="_Toc320794594"/>
-      <w:bookmarkStart w:id="54" w:name="_Toc320795648"/>
-      <w:bookmarkStart w:id="55" w:name="_Toc320796702"/>
-      <w:bookmarkStart w:id="56" w:name="_Toc320790379"/>
-      <w:bookmarkStart w:id="57" w:name="_Toc320791433"/>
-      <w:bookmarkStart w:id="58" w:name="_Toc320794597"/>
-      <w:bookmarkStart w:id="59" w:name="_Toc320795651"/>
-      <w:bookmarkStart w:id="60" w:name="_Toc320796705"/>
-      <w:bookmarkStart w:id="61" w:name="_Toc320790382"/>
-      <w:bookmarkStart w:id="62" w:name="_Toc320791436"/>
-      <w:bookmarkStart w:id="63" w:name="_Toc320794600"/>
-      <w:bookmarkStart w:id="64" w:name="_Toc320795654"/>
-      <w:bookmarkStart w:id="65" w:name="_Toc320796708"/>
-      <w:bookmarkStart w:id="66" w:name="_Toc320790385"/>
-      <w:bookmarkStart w:id="67" w:name="_Toc320791439"/>
-      <w:bookmarkStart w:id="68" w:name="_Toc320794603"/>
-      <w:bookmarkStart w:id="69" w:name="_Toc320795657"/>
-      <w:bookmarkStart w:id="70" w:name="_Toc320796711"/>
-      <w:bookmarkStart w:id="71" w:name="_Toc320790408"/>
-      <w:bookmarkStart w:id="72" w:name="_Toc320791462"/>
-      <w:bookmarkStart w:id="73" w:name="_Toc320794626"/>
-      <w:bookmarkStart w:id="74" w:name="_Toc320795680"/>
-      <w:bookmarkStart w:id="75" w:name="_Toc320796734"/>
-      <w:bookmarkStart w:id="76" w:name="_Toc320790429"/>
-      <w:bookmarkStart w:id="77" w:name="_Toc320791483"/>
-      <w:bookmarkStart w:id="78" w:name="_Toc320794647"/>
-      <w:bookmarkStart w:id="79" w:name="_Toc320795701"/>
-      <w:bookmarkStart w:id="80" w:name="_Toc320796755"/>
-      <w:bookmarkStart w:id="81" w:name="_Toc320790431"/>
-      <w:bookmarkStart w:id="82" w:name="_Toc320791485"/>
-      <w:bookmarkStart w:id="83" w:name="_Toc320794649"/>
-      <w:bookmarkStart w:id="84" w:name="_Toc320795703"/>
-      <w:bookmarkStart w:id="85" w:name="_Toc320796757"/>
-      <w:bookmarkStart w:id="86" w:name="_Toc320790460"/>
-      <w:bookmarkStart w:id="87" w:name="_Toc320791514"/>
-      <w:bookmarkStart w:id="88" w:name="_Toc320794678"/>
-      <w:bookmarkStart w:id="89" w:name="_Toc320795732"/>
-      <w:bookmarkStart w:id="90" w:name="_Toc320796786"/>
-      <w:bookmarkStart w:id="91" w:name="_Toc320790473"/>
-      <w:bookmarkStart w:id="92" w:name="_Toc320791527"/>
-      <w:bookmarkStart w:id="93" w:name="_Toc320794691"/>
-      <w:bookmarkStart w:id="94" w:name="_Toc320795745"/>
-      <w:bookmarkStart w:id="95" w:name="_Toc320796799"/>
-      <w:bookmarkStart w:id="96" w:name="_Toc320790490"/>
-      <w:bookmarkStart w:id="97" w:name="_Toc320791544"/>
-      <w:bookmarkStart w:id="98" w:name="_Toc320794708"/>
-      <w:bookmarkStart w:id="99" w:name="_Toc320795762"/>
-      <w:bookmarkStart w:id="100" w:name="_Toc320796816"/>
-      <w:bookmarkStart w:id="101" w:name="_Toc320790510"/>
-      <w:bookmarkStart w:id="102" w:name="_Toc320791564"/>
-      <w:bookmarkStart w:id="103" w:name="_Toc320794728"/>
-      <w:bookmarkStart w:id="104" w:name="_Toc320795782"/>
-      <w:bookmarkStart w:id="105" w:name="_Toc320796836"/>
-      <w:bookmarkStart w:id="106" w:name="_Toc320790545"/>
-      <w:bookmarkStart w:id="107" w:name="_Toc320791599"/>
-      <w:bookmarkStart w:id="108" w:name="_Toc320794763"/>
-      <w:bookmarkStart w:id="109" w:name="_Toc320795817"/>
-      <w:bookmarkStart w:id="110" w:name="_Toc320796871"/>
-      <w:bookmarkStart w:id="111" w:name="_Toc320790573"/>
-      <w:bookmarkStart w:id="112" w:name="_Toc320791627"/>
-      <w:bookmarkStart w:id="113" w:name="_Toc320794791"/>
-      <w:bookmarkStart w:id="114" w:name="_Toc320795845"/>
-      <w:bookmarkStart w:id="115" w:name="_Toc320796899"/>
-      <w:bookmarkStart w:id="116" w:name="_Toc320790591"/>
-      <w:bookmarkStart w:id="117" w:name="_Toc320791645"/>
-      <w:bookmarkStart w:id="118" w:name="_Toc320794809"/>
-      <w:bookmarkStart w:id="119" w:name="_Toc320795863"/>
-      <w:bookmarkStart w:id="120" w:name="_Toc320796917"/>
-      <w:bookmarkStart w:id="121" w:name="_Toc320790620"/>
-      <w:bookmarkStart w:id="122" w:name="_Toc320791674"/>
-      <w:bookmarkStart w:id="123" w:name="_Toc320794838"/>
-      <w:bookmarkStart w:id="124" w:name="_Toc320795892"/>
-      <w:bookmarkStart w:id="125" w:name="_Toc320796946"/>
-      <w:bookmarkStart w:id="126" w:name="_Toc320790646"/>
-      <w:bookmarkStart w:id="127" w:name="_Toc320791700"/>
-      <w:bookmarkStart w:id="128" w:name="_Toc320794864"/>
-      <w:bookmarkStart w:id="129" w:name="_Toc320795918"/>
-      <w:bookmarkStart w:id="130" w:name="_Toc320796972"/>
-      <w:bookmarkStart w:id="131" w:name="_Toc320790659"/>
-      <w:bookmarkStart w:id="132" w:name="_Toc320791713"/>
-      <w:bookmarkStart w:id="133" w:name="_Toc320794877"/>
-      <w:bookmarkStart w:id="134" w:name="_Toc320795931"/>
-      <w:bookmarkStart w:id="135" w:name="_Toc320796985"/>
-      <w:bookmarkStart w:id="136" w:name="_Toc320790660"/>
-      <w:bookmarkStart w:id="137" w:name="_Toc320791714"/>
-      <w:bookmarkStart w:id="138" w:name="_Toc320794878"/>
-      <w:bookmarkStart w:id="139" w:name="_Toc320795932"/>
-      <w:bookmarkStart w:id="140" w:name="_Toc320796986"/>
-      <w:bookmarkStart w:id="141" w:name="_Toc320790661"/>
-      <w:bookmarkStart w:id="142" w:name="_Toc320791715"/>
-      <w:bookmarkStart w:id="143" w:name="_Toc320794879"/>
-      <w:bookmarkStart w:id="144" w:name="_Toc320795933"/>
-      <w:bookmarkStart w:id="145" w:name="_Toc320796987"/>
-      <w:bookmarkStart w:id="146" w:name="_Toc320790663"/>
-      <w:bookmarkStart w:id="147" w:name="_Toc320791717"/>
-      <w:bookmarkStart w:id="148" w:name="_Toc320794881"/>
-      <w:bookmarkStart w:id="149" w:name="_Toc320795935"/>
-      <w:bookmarkStart w:id="150" w:name="_Toc320796989"/>
-      <w:bookmarkStart w:id="151" w:name="_Toc320790676"/>
-      <w:bookmarkStart w:id="152" w:name="_Toc320791730"/>
-      <w:bookmarkStart w:id="153" w:name="_Toc320794894"/>
-      <w:bookmarkStart w:id="154" w:name="_Toc320795948"/>
-      <w:bookmarkStart w:id="155" w:name="_Toc320797002"/>
-      <w:bookmarkStart w:id="156" w:name="_Toc320790677"/>
-      <w:bookmarkStart w:id="157" w:name="_Toc320791731"/>
-      <w:bookmarkStart w:id="158" w:name="_Toc320794895"/>
-      <w:bookmarkStart w:id="159" w:name="_Toc320795949"/>
-      <w:bookmarkStart w:id="160" w:name="_Toc320797003"/>
-      <w:bookmarkStart w:id="161" w:name="_Toc320790678"/>
-      <w:bookmarkStart w:id="162" w:name="_Toc320791732"/>
-      <w:bookmarkStart w:id="163" w:name="_Toc320794896"/>
-      <w:bookmarkStart w:id="164" w:name="_Toc320795950"/>
-      <w:bookmarkStart w:id="165" w:name="_Toc320797004"/>
-      <w:bookmarkStart w:id="166" w:name="_Toc320790679"/>
-      <w:bookmarkStart w:id="167" w:name="_Toc320791733"/>
-      <w:bookmarkStart w:id="168" w:name="_Toc320794897"/>
-      <w:bookmarkStart w:id="169" w:name="_Toc320795951"/>
-      <w:bookmarkStart w:id="170" w:name="_Toc320797005"/>
-      <w:bookmarkStart w:id="171" w:name="_Toc320790680"/>
-      <w:bookmarkStart w:id="172" w:name="_Toc320791734"/>
-      <w:bookmarkStart w:id="173" w:name="_Toc320794898"/>
-      <w:bookmarkStart w:id="174" w:name="_Toc320795952"/>
-      <w:bookmarkStart w:id="175" w:name="_Toc320797006"/>
-      <w:bookmarkStart w:id="176" w:name="_Toc320790681"/>
-      <w:bookmarkStart w:id="177" w:name="_Toc320791735"/>
-      <w:bookmarkStart w:id="178" w:name="_Toc320794899"/>
-      <w:bookmarkStart w:id="179" w:name="_Toc320795953"/>
-      <w:bookmarkStart w:id="180" w:name="_Toc320797007"/>
-      <w:bookmarkStart w:id="181" w:name="_Toc320790682"/>
-      <w:bookmarkStart w:id="182" w:name="_Toc320791736"/>
-      <w:bookmarkStart w:id="183" w:name="_Toc320794900"/>
-      <w:bookmarkStart w:id="184" w:name="_Toc320795954"/>
-      <w:bookmarkStart w:id="185" w:name="_Toc320797008"/>
-      <w:bookmarkStart w:id="186" w:name="_Toc320790683"/>
-      <w:bookmarkStart w:id="187" w:name="_Toc320791737"/>
-      <w:bookmarkStart w:id="188" w:name="_Toc320794901"/>
-      <w:bookmarkStart w:id="189" w:name="_Toc320795955"/>
-      <w:bookmarkStart w:id="190" w:name="_Toc320797009"/>
-      <w:bookmarkStart w:id="191" w:name="_Toc320790684"/>
-      <w:bookmarkStart w:id="192" w:name="_Toc320791738"/>
-      <w:bookmarkStart w:id="193" w:name="_Toc320794902"/>
-      <w:bookmarkStart w:id="194" w:name="_Toc320795956"/>
-      <w:bookmarkStart w:id="195" w:name="_Toc320797010"/>
-      <w:bookmarkStart w:id="196" w:name="_Toc320790685"/>
-      <w:bookmarkStart w:id="197" w:name="_Toc320791739"/>
-      <w:bookmarkStart w:id="198" w:name="_Toc320794903"/>
-      <w:bookmarkStart w:id="199" w:name="_Toc320795957"/>
-      <w:bookmarkStart w:id="200" w:name="_Toc320797011"/>
-      <w:bookmarkStart w:id="201" w:name="_Toc320790686"/>
-      <w:bookmarkStart w:id="202" w:name="_Toc320791740"/>
-      <w:bookmarkStart w:id="203" w:name="_Toc320794904"/>
-      <w:bookmarkStart w:id="204" w:name="_Toc320795958"/>
-      <w:bookmarkStart w:id="205" w:name="_Toc320797012"/>
-      <w:bookmarkStart w:id="206" w:name="_Toc320790687"/>
-      <w:bookmarkStart w:id="207" w:name="_Toc320791741"/>
-      <w:bookmarkStart w:id="208" w:name="_Toc320794905"/>
-      <w:bookmarkStart w:id="209" w:name="_Toc320795959"/>
-      <w:bookmarkStart w:id="210" w:name="_Toc320797013"/>
-      <w:bookmarkStart w:id="211" w:name="_Toc320790688"/>
-      <w:bookmarkStart w:id="212" w:name="_Toc320791742"/>
-      <w:bookmarkStart w:id="213" w:name="_Toc320794906"/>
-      <w:bookmarkStart w:id="214" w:name="_Toc320795960"/>
-      <w:bookmarkStart w:id="215" w:name="_Toc320797014"/>
-      <w:bookmarkStart w:id="216" w:name="_Toc320790689"/>
-      <w:bookmarkStart w:id="217" w:name="_Toc320791743"/>
-      <w:bookmarkStart w:id="218" w:name="_Toc320794907"/>
-      <w:bookmarkStart w:id="219" w:name="_Toc320795961"/>
-      <w:bookmarkStart w:id="220" w:name="_Toc320797015"/>
-      <w:bookmarkStart w:id="221" w:name="_Toc320790690"/>
-      <w:bookmarkStart w:id="222" w:name="_Toc320791744"/>
-      <w:bookmarkStart w:id="223" w:name="_Toc320794908"/>
-      <w:bookmarkStart w:id="224" w:name="_Toc320795962"/>
-      <w:bookmarkStart w:id="225" w:name="_Toc320797016"/>
-      <w:bookmarkStart w:id="226" w:name="_Toc320790703"/>
-      <w:bookmarkStart w:id="227" w:name="_Toc320791757"/>
-      <w:bookmarkStart w:id="228" w:name="_Toc320794921"/>
-      <w:bookmarkStart w:id="229" w:name="_Toc320795975"/>
-      <w:bookmarkStart w:id="230" w:name="_Toc320797029"/>
-      <w:bookmarkStart w:id="231" w:name="_Toc320790724"/>
-      <w:bookmarkStart w:id="232" w:name="_Toc320791778"/>
-      <w:bookmarkStart w:id="233" w:name="_Toc320794942"/>
-      <w:bookmarkStart w:id="234" w:name="_Toc320795996"/>
-      <w:bookmarkStart w:id="235" w:name="_Toc320797050"/>
-      <w:bookmarkStart w:id="236" w:name="_Toc320790729"/>
-      <w:bookmarkStart w:id="237" w:name="_Toc320791783"/>
-      <w:bookmarkStart w:id="238" w:name="_Toc320794947"/>
-      <w:bookmarkStart w:id="239" w:name="_Toc320796001"/>
-      <w:bookmarkStart w:id="240" w:name="_Toc320797055"/>
-      <w:bookmarkStart w:id="241" w:name="_Toc320790745"/>
-      <w:bookmarkStart w:id="242" w:name="_Toc320791799"/>
-      <w:bookmarkStart w:id="243" w:name="_Toc320794963"/>
-      <w:bookmarkStart w:id="244" w:name="_Toc320796017"/>
-      <w:bookmarkStart w:id="245" w:name="_Toc320797071"/>
-      <w:bookmarkStart w:id="246" w:name="_Toc320790747"/>
-      <w:bookmarkStart w:id="247" w:name="_Toc320791801"/>
-      <w:bookmarkStart w:id="248" w:name="_Toc320794965"/>
-      <w:bookmarkStart w:id="249" w:name="_Toc320796019"/>
-      <w:bookmarkStart w:id="250" w:name="_Toc320797073"/>
-      <w:bookmarkStart w:id="251" w:name="_Toc320790748"/>
-      <w:bookmarkStart w:id="252" w:name="_Toc320791802"/>
-      <w:bookmarkStart w:id="253" w:name="_Toc320794966"/>
-      <w:bookmarkStart w:id="254" w:name="_Toc320796020"/>
-      <w:bookmarkStart w:id="255" w:name="_Toc320797074"/>
-      <w:bookmarkStart w:id="256" w:name="_Toc320790749"/>
-      <w:bookmarkStart w:id="257" w:name="_Toc320791803"/>
-      <w:bookmarkStart w:id="258" w:name="_Toc320794967"/>
-      <w:bookmarkStart w:id="259" w:name="_Toc320796021"/>
-      <w:bookmarkStart w:id="260" w:name="_Toc320797075"/>
-      <w:bookmarkStart w:id="261" w:name="_Toc320790750"/>
-      <w:bookmarkStart w:id="262" w:name="_Toc320791804"/>
-      <w:bookmarkStart w:id="263" w:name="_Toc320794968"/>
-      <w:bookmarkStart w:id="264" w:name="_Toc320796022"/>
-      <w:bookmarkStart w:id="265" w:name="_Toc320797076"/>
-      <w:bookmarkStart w:id="266" w:name="_Toc320790751"/>
-      <w:bookmarkStart w:id="267" w:name="_Toc320791805"/>
-      <w:bookmarkStart w:id="268" w:name="_Toc320794969"/>
-      <w:bookmarkStart w:id="269" w:name="_Toc320796023"/>
-      <w:bookmarkStart w:id="270" w:name="_Toc320797077"/>
-      <w:bookmarkStart w:id="271" w:name="_Toc320790753"/>
-      <w:bookmarkStart w:id="272" w:name="_Toc320791807"/>
-      <w:bookmarkStart w:id="273" w:name="_Toc320794971"/>
-      <w:bookmarkStart w:id="274" w:name="_Toc320796025"/>
-      <w:bookmarkStart w:id="275" w:name="_Toc320797079"/>
-      <w:bookmarkStart w:id="276" w:name="_Toc320790766"/>
-      <w:bookmarkStart w:id="277" w:name="_Toc320791820"/>
-      <w:bookmarkStart w:id="278" w:name="_Toc320794984"/>
-      <w:bookmarkStart w:id="279" w:name="_Toc320796038"/>
-      <w:bookmarkStart w:id="280" w:name="_Toc320797092"/>
-      <w:bookmarkStart w:id="281" w:name="_Toc320790767"/>
-      <w:bookmarkStart w:id="282" w:name="_Toc320791821"/>
-      <w:bookmarkStart w:id="283" w:name="_Toc320794985"/>
-      <w:bookmarkStart w:id="284" w:name="_Toc320796039"/>
-      <w:bookmarkStart w:id="285" w:name="_Toc320797093"/>
-      <w:bookmarkStart w:id="286" w:name="_Toc320790768"/>
-      <w:bookmarkStart w:id="287" w:name="_Toc320791822"/>
-      <w:bookmarkStart w:id="288" w:name="_Toc320794986"/>
-      <w:bookmarkStart w:id="289" w:name="_Toc320796040"/>
-      <w:bookmarkStart w:id="290" w:name="_Toc320797094"/>
-      <w:bookmarkStart w:id="291" w:name="_Toc320790769"/>
-      <w:bookmarkStart w:id="292" w:name="_Toc320791823"/>
-      <w:bookmarkStart w:id="293" w:name="_Toc320794987"/>
-      <w:bookmarkStart w:id="294" w:name="_Toc320796041"/>
-      <w:bookmarkStart w:id="295" w:name="_Toc320797095"/>
-      <w:bookmarkStart w:id="296" w:name="_Toc320790770"/>
-      <w:bookmarkStart w:id="297" w:name="_Toc320791824"/>
-      <w:bookmarkStart w:id="298" w:name="_Toc320794988"/>
-      <w:bookmarkStart w:id="299" w:name="_Toc320796042"/>
-      <w:bookmarkStart w:id="300" w:name="_Toc320797096"/>
-      <w:bookmarkStart w:id="301" w:name="_Toc320790771"/>
-      <w:bookmarkStart w:id="302" w:name="_Toc320791825"/>
-      <w:bookmarkStart w:id="303" w:name="_Toc320794989"/>
-      <w:bookmarkStart w:id="304" w:name="_Toc320796043"/>
-      <w:bookmarkStart w:id="305" w:name="_Toc320797097"/>
-      <w:bookmarkStart w:id="306" w:name="_Toc320790772"/>
-      <w:bookmarkStart w:id="307" w:name="_Toc320791826"/>
-      <w:bookmarkStart w:id="308" w:name="_Toc320794990"/>
-      <w:bookmarkStart w:id="309" w:name="_Toc320796044"/>
-      <w:bookmarkStart w:id="310" w:name="_Toc320797098"/>
-      <w:bookmarkStart w:id="311" w:name="_Toc320790773"/>
-      <w:bookmarkStart w:id="312" w:name="_Toc320791827"/>
-      <w:bookmarkStart w:id="313" w:name="_Toc320794991"/>
-      <w:bookmarkStart w:id="314" w:name="_Toc320796045"/>
-      <w:bookmarkStart w:id="315" w:name="_Toc320797099"/>
-      <w:bookmarkStart w:id="316" w:name="_Toc320790774"/>
-      <w:bookmarkStart w:id="317" w:name="_Toc320791828"/>
-      <w:bookmarkStart w:id="318" w:name="_Toc320794992"/>
-      <w:bookmarkStart w:id="319" w:name="_Toc320796046"/>
-      <w:bookmarkStart w:id="320" w:name="_Toc320797100"/>
-      <w:bookmarkStart w:id="321" w:name="_Toc320790775"/>
-      <w:bookmarkStart w:id="322" w:name="_Toc320791829"/>
-      <w:bookmarkStart w:id="323" w:name="_Toc320794993"/>
-      <w:bookmarkStart w:id="324" w:name="_Toc320796047"/>
-      <w:bookmarkStart w:id="325" w:name="_Toc320797101"/>
-      <w:bookmarkStart w:id="326" w:name="_Toc320790776"/>
-      <w:bookmarkStart w:id="327" w:name="_Toc320791830"/>
-      <w:bookmarkStart w:id="328" w:name="_Toc320794994"/>
-      <w:bookmarkStart w:id="329" w:name="_Toc320796048"/>
-      <w:bookmarkStart w:id="330" w:name="_Toc320797102"/>
-      <w:bookmarkStart w:id="331" w:name="_Toc320790777"/>
-      <w:bookmarkStart w:id="332" w:name="_Toc320791831"/>
-      <w:bookmarkStart w:id="333" w:name="_Toc320794995"/>
-      <w:bookmarkStart w:id="334" w:name="_Toc320796049"/>
-      <w:bookmarkStart w:id="335" w:name="_Toc320797103"/>
-      <w:bookmarkStart w:id="336" w:name="_Toc320790778"/>
-      <w:bookmarkStart w:id="337" w:name="_Toc320791832"/>
-      <w:bookmarkStart w:id="338" w:name="_Toc320794996"/>
-      <w:bookmarkStart w:id="339" w:name="_Toc320796050"/>
-      <w:bookmarkStart w:id="340" w:name="_Toc320797104"/>
-      <w:bookmarkStart w:id="341" w:name="_Toc320790779"/>
-      <w:bookmarkStart w:id="342" w:name="_Toc320791833"/>
-      <w:bookmarkStart w:id="343" w:name="_Toc320794997"/>
-      <w:bookmarkStart w:id="344" w:name="_Toc320796051"/>
-      <w:bookmarkStart w:id="345" w:name="_Toc320797105"/>
-      <w:bookmarkStart w:id="346" w:name="_Toc320790780"/>
-      <w:bookmarkStart w:id="347" w:name="_Toc320791834"/>
-      <w:bookmarkStart w:id="348" w:name="_Toc320794998"/>
-      <w:bookmarkStart w:id="349" w:name="_Toc320796052"/>
-      <w:bookmarkStart w:id="350" w:name="_Toc320797106"/>
-      <w:bookmarkStart w:id="351" w:name="_Toc320790781"/>
-      <w:bookmarkStart w:id="352" w:name="_Toc320791835"/>
-      <w:bookmarkStart w:id="353" w:name="_Toc320794999"/>
-      <w:bookmarkStart w:id="354" w:name="_Toc320796053"/>
-      <w:bookmarkStart w:id="355" w:name="_Toc320797107"/>
-      <w:bookmarkStart w:id="356" w:name="_Toc320790782"/>
-      <w:bookmarkStart w:id="357" w:name="_Toc320791836"/>
-      <w:bookmarkStart w:id="358" w:name="_Toc320795000"/>
-      <w:bookmarkStart w:id="359" w:name="_Toc320796054"/>
-      <w:bookmarkStart w:id="360" w:name="_Toc320797108"/>
-      <w:bookmarkStart w:id="361" w:name="_Toc320790783"/>
-      <w:bookmarkStart w:id="362" w:name="_Toc320791837"/>
-      <w:bookmarkStart w:id="363" w:name="_Toc320795001"/>
-      <w:bookmarkStart w:id="364" w:name="_Toc320796055"/>
-      <w:bookmarkStart w:id="365" w:name="_Toc320797109"/>
-      <w:bookmarkStart w:id="366" w:name="_Toc320790784"/>
-      <w:bookmarkStart w:id="367" w:name="_Toc320791838"/>
-      <w:bookmarkStart w:id="368" w:name="_Toc320795002"/>
-      <w:bookmarkStart w:id="369" w:name="_Toc320796056"/>
-      <w:bookmarkStart w:id="370" w:name="_Toc320797110"/>
-      <w:bookmarkStart w:id="371" w:name="_Toc320790785"/>
-      <w:bookmarkStart w:id="372" w:name="_Toc320791839"/>
-      <w:bookmarkStart w:id="373" w:name="_Toc320795003"/>
-      <w:bookmarkStart w:id="374" w:name="_Toc320796057"/>
-      <w:bookmarkStart w:id="375" w:name="_Toc320797111"/>
-      <w:bookmarkStart w:id="376" w:name="_Toc320790786"/>
-      <w:bookmarkStart w:id="377" w:name="_Toc320791840"/>
-      <w:bookmarkStart w:id="378" w:name="_Toc320795004"/>
-      <w:bookmarkStart w:id="379" w:name="_Toc320796058"/>
-      <w:bookmarkStart w:id="380" w:name="_Toc320797112"/>
-      <w:bookmarkStart w:id="381" w:name="_Toc320790787"/>
-      <w:bookmarkStart w:id="382" w:name="_Toc320791841"/>
-      <w:bookmarkStart w:id="383" w:name="_Toc320795005"/>
-      <w:bookmarkStart w:id="384" w:name="_Toc320796059"/>
-      <w:bookmarkStart w:id="385" w:name="_Toc320797113"/>
-      <w:bookmarkStart w:id="386" w:name="_Toc320790788"/>
-      <w:bookmarkStart w:id="387" w:name="_Toc320791842"/>
-      <w:bookmarkStart w:id="388" w:name="_Toc320795006"/>
-      <w:bookmarkStart w:id="389" w:name="_Toc320796060"/>
-      <w:bookmarkStart w:id="390" w:name="_Toc320797114"/>
-      <w:bookmarkStart w:id="391" w:name="_Toc320790789"/>
-      <w:bookmarkStart w:id="392" w:name="_Toc320791843"/>
-      <w:bookmarkStart w:id="393" w:name="_Toc320795007"/>
-      <w:bookmarkStart w:id="394" w:name="_Toc320796061"/>
-      <w:bookmarkStart w:id="395" w:name="_Toc320797115"/>
-      <w:bookmarkStart w:id="396" w:name="_Toc320790790"/>
-      <w:bookmarkStart w:id="397" w:name="_Toc320791844"/>
-      <w:bookmarkStart w:id="398" w:name="_Toc320795008"/>
-      <w:bookmarkStart w:id="399" w:name="_Toc320796062"/>
-      <w:bookmarkStart w:id="400" w:name="_Toc320797116"/>
-      <w:bookmarkStart w:id="401" w:name="_Toc320790791"/>
-      <w:bookmarkStart w:id="402" w:name="_Toc320791845"/>
-      <w:bookmarkStart w:id="403" w:name="_Toc320795009"/>
-      <w:bookmarkStart w:id="404" w:name="_Toc320796063"/>
-      <w:bookmarkStart w:id="405" w:name="_Toc320797117"/>
-      <w:bookmarkStart w:id="406" w:name="_Toc320790792"/>
-      <w:bookmarkStart w:id="407" w:name="_Toc320791846"/>
-      <w:bookmarkStart w:id="408" w:name="_Toc320795010"/>
-      <w:bookmarkStart w:id="409" w:name="_Toc320796064"/>
-      <w:bookmarkStart w:id="410" w:name="_Toc320797118"/>
-      <w:bookmarkStart w:id="411" w:name="_Toc320790801"/>
-      <w:bookmarkStart w:id="412" w:name="_Toc320791855"/>
-      <w:bookmarkStart w:id="413" w:name="_Toc320795019"/>
-      <w:bookmarkStart w:id="414" w:name="_Toc320796073"/>
-      <w:bookmarkStart w:id="415" w:name="_Toc320797127"/>
-      <w:bookmarkStart w:id="416" w:name="_Toc320790827"/>
-      <w:bookmarkStart w:id="417" w:name="_Toc320791881"/>
-      <w:bookmarkStart w:id="418" w:name="_Toc320795045"/>
-      <w:bookmarkStart w:id="419" w:name="_Toc320796099"/>
-      <w:bookmarkStart w:id="420" w:name="_Toc320797153"/>
-      <w:bookmarkStart w:id="421" w:name="_Toc320790830"/>
-      <w:bookmarkStart w:id="422" w:name="_Toc320791884"/>
-      <w:bookmarkStart w:id="423" w:name="_Toc320795048"/>
-      <w:bookmarkStart w:id="424" w:name="_Toc320796102"/>
-      <w:bookmarkStart w:id="425" w:name="_Toc320797156"/>
-      <w:bookmarkStart w:id="426" w:name="_Toc320790831"/>
-      <w:bookmarkStart w:id="427" w:name="_Toc320791885"/>
-      <w:bookmarkStart w:id="428" w:name="_Toc320795049"/>
-      <w:bookmarkStart w:id="429" w:name="_Toc320796103"/>
-      <w:bookmarkStart w:id="430" w:name="_Toc320797157"/>
-      <w:bookmarkStart w:id="431" w:name="_Toc320790833"/>
-      <w:bookmarkStart w:id="432" w:name="_Toc320791887"/>
-      <w:bookmarkStart w:id="433" w:name="_Toc320795051"/>
-      <w:bookmarkStart w:id="434" w:name="_Toc320796105"/>
-      <w:bookmarkStart w:id="435" w:name="_Toc320797159"/>
-      <w:bookmarkStart w:id="436" w:name="_Toc320790846"/>
-      <w:bookmarkStart w:id="437" w:name="_Toc320791900"/>
-      <w:bookmarkStart w:id="438" w:name="_Toc320795064"/>
-      <w:bookmarkStart w:id="439" w:name="_Toc320796118"/>
-      <w:bookmarkStart w:id="440" w:name="_Toc320797172"/>
-      <w:bookmarkStart w:id="441" w:name="_Toc320790847"/>
-      <w:bookmarkStart w:id="442" w:name="_Toc320791901"/>
-      <w:bookmarkStart w:id="443" w:name="_Toc320795065"/>
-      <w:bookmarkStart w:id="444" w:name="_Toc320796119"/>
-      <w:bookmarkStart w:id="445" w:name="_Toc320797173"/>
-      <w:bookmarkStart w:id="446" w:name="_Toc320790848"/>
-      <w:bookmarkStart w:id="447" w:name="_Toc320791902"/>
-      <w:bookmarkStart w:id="448" w:name="_Toc320795066"/>
-      <w:bookmarkStart w:id="449" w:name="_Toc320796120"/>
-      <w:bookmarkStart w:id="450" w:name="_Toc320797174"/>
-      <w:bookmarkStart w:id="451" w:name="_Toc320790858"/>
-      <w:bookmarkStart w:id="452" w:name="_Toc320791912"/>
-      <w:bookmarkStart w:id="453" w:name="_Toc320795076"/>
-      <w:bookmarkStart w:id="454" w:name="_Toc320796130"/>
-      <w:bookmarkStart w:id="455" w:name="_Toc320797184"/>
-      <w:bookmarkStart w:id="456" w:name="_Toc320790884"/>
-      <w:bookmarkStart w:id="457" w:name="_Toc320791938"/>
-      <w:bookmarkStart w:id="458" w:name="_Toc320795102"/>
-      <w:bookmarkStart w:id="459" w:name="_Toc320796156"/>
-      <w:bookmarkStart w:id="460" w:name="_Toc320797210"/>
-      <w:bookmarkStart w:id="461" w:name="_Toc320790902"/>
-      <w:bookmarkStart w:id="462" w:name="_Toc320791956"/>
-      <w:bookmarkStart w:id="463" w:name="_Toc320795120"/>
-      <w:bookmarkStart w:id="464" w:name="_Toc320796174"/>
-      <w:bookmarkStart w:id="465" w:name="_Toc320797228"/>
-      <w:bookmarkStart w:id="466" w:name="_Toc320790903"/>
-      <w:bookmarkStart w:id="467" w:name="_Toc320791957"/>
-      <w:bookmarkStart w:id="468" w:name="_Toc320795121"/>
-      <w:bookmarkStart w:id="469" w:name="_Toc320796175"/>
-      <w:bookmarkStart w:id="470" w:name="_Toc320797229"/>
-      <w:bookmarkStart w:id="471" w:name="_Toc320790904"/>
-      <w:bookmarkStart w:id="472" w:name="_Toc320791958"/>
-      <w:bookmarkStart w:id="473" w:name="_Toc320795122"/>
-      <w:bookmarkStart w:id="474" w:name="_Toc320796176"/>
-      <w:bookmarkStart w:id="475" w:name="_Toc320797230"/>
-      <w:bookmarkStart w:id="476" w:name="_Toc320790905"/>
-      <w:bookmarkStart w:id="477" w:name="_Toc320791959"/>
-      <w:bookmarkStart w:id="478" w:name="_Toc320795123"/>
-      <w:bookmarkStart w:id="479" w:name="_Toc320796177"/>
-      <w:bookmarkStart w:id="480" w:name="_Toc320797231"/>
-      <w:bookmarkStart w:id="481" w:name="_Toc320790906"/>
-      <w:bookmarkStart w:id="482" w:name="_Toc320791960"/>
-      <w:bookmarkStart w:id="483" w:name="_Toc320795124"/>
-      <w:bookmarkStart w:id="484" w:name="_Toc320796178"/>
-      <w:bookmarkStart w:id="485" w:name="_Toc320797232"/>
-      <w:bookmarkStart w:id="486" w:name="_Toc320790907"/>
-      <w:bookmarkStart w:id="487" w:name="_Toc320791961"/>
-      <w:bookmarkStart w:id="488" w:name="_Toc320795125"/>
-      <w:bookmarkStart w:id="489" w:name="_Toc320796179"/>
-      <w:bookmarkStart w:id="490" w:name="_Toc320797233"/>
-      <w:bookmarkStart w:id="491" w:name="_Toc320790908"/>
-      <w:bookmarkStart w:id="492" w:name="_Toc320791962"/>
-      <w:bookmarkStart w:id="493" w:name="_Toc320795126"/>
-      <w:bookmarkStart w:id="494" w:name="_Toc320796180"/>
-      <w:bookmarkStart w:id="495" w:name="_Toc320797234"/>
-      <w:bookmarkStart w:id="496" w:name="_Toc320790909"/>
-      <w:bookmarkStart w:id="497" w:name="_Toc320791963"/>
-      <w:bookmarkStart w:id="498" w:name="_Toc320795127"/>
-      <w:bookmarkStart w:id="499" w:name="_Toc320796181"/>
-      <w:bookmarkStart w:id="500" w:name="_Toc320797235"/>
-      <w:bookmarkStart w:id="501" w:name="_Toc320790911"/>
-      <w:bookmarkStart w:id="502" w:name="_Toc320791965"/>
-      <w:bookmarkStart w:id="503" w:name="_Toc320795129"/>
-      <w:bookmarkStart w:id="504" w:name="_Toc320796183"/>
-      <w:bookmarkStart w:id="505" w:name="_Toc320797237"/>
-      <w:bookmarkStart w:id="506" w:name="_Toc320790924"/>
-      <w:bookmarkStart w:id="507" w:name="_Toc320791978"/>
-      <w:bookmarkStart w:id="508" w:name="_Toc320795142"/>
-      <w:bookmarkStart w:id="509" w:name="_Toc320796196"/>
-      <w:bookmarkStart w:id="510" w:name="_Toc320797250"/>
-      <w:bookmarkStart w:id="511" w:name="_Toc320790925"/>
-      <w:bookmarkStart w:id="512" w:name="_Toc320791979"/>
-      <w:bookmarkStart w:id="513" w:name="_Toc320795143"/>
-      <w:bookmarkStart w:id="514" w:name="_Toc320796197"/>
-      <w:bookmarkStart w:id="515" w:name="_Toc320797251"/>
-      <w:bookmarkStart w:id="516" w:name="_Toc320790926"/>
-      <w:bookmarkStart w:id="517" w:name="_Toc320791980"/>
-      <w:bookmarkStart w:id="518" w:name="_Toc320795144"/>
-      <w:bookmarkStart w:id="519" w:name="_Toc320796198"/>
-      <w:bookmarkStart w:id="520" w:name="_Toc320797252"/>
-      <w:bookmarkStart w:id="521" w:name="_Toc320790937"/>
-      <w:bookmarkStart w:id="522" w:name="_Toc320791991"/>
-      <w:bookmarkStart w:id="523" w:name="_Toc320795155"/>
-      <w:bookmarkStart w:id="524" w:name="_Toc320796209"/>
-      <w:bookmarkStart w:id="525" w:name="_Toc320797263"/>
-      <w:bookmarkStart w:id="526" w:name="_Toc320790963"/>
-      <w:bookmarkStart w:id="527" w:name="_Toc320792017"/>
-      <w:bookmarkStart w:id="528" w:name="_Toc320795181"/>
-      <w:bookmarkStart w:id="529" w:name="_Toc320796235"/>
-      <w:bookmarkStart w:id="530" w:name="_Toc320797289"/>
-      <w:bookmarkStart w:id="531" w:name="_Toc320790981"/>
-      <w:bookmarkStart w:id="532" w:name="_Toc320792035"/>
-      <w:bookmarkStart w:id="533" w:name="_Toc320795199"/>
-      <w:bookmarkStart w:id="534" w:name="_Toc320796253"/>
-      <w:bookmarkStart w:id="535" w:name="_Toc320797307"/>
-      <w:bookmarkStart w:id="536" w:name="_Toc320790982"/>
-      <w:bookmarkStart w:id="537" w:name="_Toc320792036"/>
-      <w:bookmarkStart w:id="538" w:name="_Toc320795200"/>
-      <w:bookmarkStart w:id="539" w:name="_Toc320796254"/>
-      <w:bookmarkStart w:id="540" w:name="_Toc320797308"/>
-      <w:bookmarkStart w:id="541" w:name="_Toc320790983"/>
-      <w:bookmarkStart w:id="542" w:name="_Toc320792037"/>
-      <w:bookmarkStart w:id="543" w:name="_Toc320795201"/>
-      <w:bookmarkStart w:id="544" w:name="_Toc320796255"/>
-      <w:bookmarkStart w:id="545" w:name="_Toc320797309"/>
-      <w:bookmarkStart w:id="546" w:name="_Toc320790984"/>
-      <w:bookmarkStart w:id="547" w:name="_Toc320792038"/>
-      <w:bookmarkStart w:id="548" w:name="_Toc320795202"/>
-      <w:bookmarkStart w:id="549" w:name="_Toc320796256"/>
-      <w:bookmarkStart w:id="550" w:name="_Toc320797310"/>
-      <w:bookmarkStart w:id="551" w:name="_Toc320790986"/>
-      <w:bookmarkStart w:id="552" w:name="_Toc320792040"/>
-      <w:bookmarkStart w:id="553" w:name="_Toc320795204"/>
-      <w:bookmarkStart w:id="554" w:name="_Toc320796258"/>
-      <w:bookmarkStart w:id="555" w:name="_Toc320797312"/>
-      <w:bookmarkStart w:id="556" w:name="_Toc320790999"/>
-      <w:bookmarkStart w:id="557" w:name="_Toc320792053"/>
-      <w:bookmarkStart w:id="558" w:name="_Toc320795217"/>
-      <w:bookmarkStart w:id="559" w:name="_Toc320796271"/>
-      <w:bookmarkStart w:id="560" w:name="_Toc320797325"/>
-      <w:bookmarkStart w:id="561" w:name="_Toc320791000"/>
-      <w:bookmarkStart w:id="562" w:name="_Toc320792054"/>
-      <w:bookmarkStart w:id="563" w:name="_Toc320795218"/>
-      <w:bookmarkStart w:id="564" w:name="_Toc320796272"/>
-      <w:bookmarkStart w:id="565" w:name="_Toc320797326"/>
-      <w:bookmarkStart w:id="566" w:name="_Toc320791001"/>
-      <w:bookmarkStart w:id="567" w:name="_Toc320792055"/>
-      <w:bookmarkStart w:id="568" w:name="_Toc320795219"/>
-      <w:bookmarkStart w:id="569" w:name="_Toc320796273"/>
-      <w:bookmarkStart w:id="570" w:name="_Toc320797327"/>
-      <w:bookmarkStart w:id="571" w:name="_Toc320791002"/>
-      <w:bookmarkStart w:id="572" w:name="_Toc320792056"/>
-      <w:bookmarkStart w:id="573" w:name="_Toc320795220"/>
-      <w:bookmarkStart w:id="574" w:name="_Toc320796274"/>
-      <w:bookmarkStart w:id="575" w:name="_Toc320797328"/>
-      <w:bookmarkStart w:id="576" w:name="_Toc320791003"/>
-      <w:bookmarkStart w:id="577" w:name="_Toc320792057"/>
-      <w:bookmarkStart w:id="578" w:name="_Toc320795221"/>
-      <w:bookmarkStart w:id="579" w:name="_Toc320796275"/>
-      <w:bookmarkStart w:id="580" w:name="_Toc320797329"/>
-      <w:bookmarkStart w:id="581" w:name="_Toc320791004"/>
-      <w:bookmarkStart w:id="582" w:name="_Toc320792058"/>
-      <w:bookmarkStart w:id="583" w:name="_Toc320795222"/>
-      <w:bookmarkStart w:id="584" w:name="_Toc320796276"/>
-      <w:bookmarkStart w:id="585" w:name="_Toc320797330"/>
-      <w:bookmarkStart w:id="586" w:name="_Toc320791005"/>
-      <w:bookmarkStart w:id="587" w:name="_Toc320792059"/>
-      <w:bookmarkStart w:id="588" w:name="_Toc320795223"/>
-      <w:bookmarkStart w:id="589" w:name="_Toc320796277"/>
-      <w:bookmarkStart w:id="590" w:name="_Toc320797331"/>
-      <w:bookmarkStart w:id="591" w:name="_Toc320791006"/>
-      <w:bookmarkStart w:id="592" w:name="_Toc320792060"/>
-      <w:bookmarkStart w:id="593" w:name="_Toc320795224"/>
-      <w:bookmarkStart w:id="594" w:name="_Toc320796278"/>
-      <w:bookmarkStart w:id="595" w:name="_Toc320797332"/>
-      <w:bookmarkStart w:id="596" w:name="_Toc320791007"/>
-      <w:bookmarkStart w:id="597" w:name="_Toc320792061"/>
-      <w:bookmarkStart w:id="598" w:name="_Toc320795225"/>
-      <w:bookmarkStart w:id="599" w:name="_Toc320796279"/>
-      <w:bookmarkStart w:id="600" w:name="_Toc320797333"/>
-      <w:bookmarkStart w:id="601" w:name="_Toc320791008"/>
-      <w:bookmarkStart w:id="602" w:name="_Toc320792062"/>
-      <w:bookmarkStart w:id="603" w:name="_Toc320795226"/>
-      <w:bookmarkStart w:id="604" w:name="_Toc320796280"/>
-      <w:bookmarkStart w:id="605" w:name="_Toc320797334"/>
-      <w:bookmarkStart w:id="606" w:name="_Toc320791009"/>
-      <w:bookmarkStart w:id="607" w:name="_Toc320792063"/>
-      <w:bookmarkStart w:id="608" w:name="_Toc320795227"/>
-      <w:bookmarkStart w:id="609" w:name="_Toc320796281"/>
-      <w:bookmarkStart w:id="610" w:name="_Toc320797335"/>
-      <w:bookmarkStart w:id="611" w:name="_Toc320791010"/>
-      <w:bookmarkStart w:id="612" w:name="_Toc320792064"/>
-      <w:bookmarkStart w:id="613" w:name="_Toc320795228"/>
-      <w:bookmarkStart w:id="614" w:name="_Toc320796282"/>
-      <w:bookmarkStart w:id="615" w:name="_Toc320797336"/>
-      <w:bookmarkStart w:id="616" w:name="_Toc320791011"/>
-      <w:bookmarkStart w:id="617" w:name="_Toc320792065"/>
-      <w:bookmarkStart w:id="618" w:name="_Toc320795229"/>
-      <w:bookmarkStart w:id="619" w:name="_Toc320796283"/>
-      <w:bookmarkStart w:id="620" w:name="_Toc320797337"/>
-      <w:bookmarkStart w:id="621" w:name="_Toc320791012"/>
-      <w:bookmarkStart w:id="622" w:name="_Toc320792066"/>
-      <w:bookmarkStart w:id="623" w:name="_Toc320795230"/>
-      <w:bookmarkStart w:id="624" w:name="_Toc320796284"/>
-      <w:bookmarkStart w:id="625" w:name="_Toc320797338"/>
-      <w:bookmarkStart w:id="626" w:name="_Toc320791013"/>
-      <w:bookmarkStart w:id="627" w:name="_Toc320792067"/>
-      <w:bookmarkStart w:id="628" w:name="_Toc320795231"/>
-      <w:bookmarkStart w:id="629" w:name="_Toc320796285"/>
-      <w:bookmarkStart w:id="630" w:name="_Toc320797339"/>
-      <w:bookmarkStart w:id="631" w:name="_Toc320791014"/>
-      <w:bookmarkStart w:id="632" w:name="_Toc320792068"/>
-      <w:bookmarkStart w:id="633" w:name="_Toc320795232"/>
-      <w:bookmarkStart w:id="634" w:name="_Toc320796286"/>
-      <w:bookmarkStart w:id="635" w:name="_Toc320797340"/>
-      <w:bookmarkStart w:id="636" w:name="_Toc320791015"/>
-      <w:bookmarkStart w:id="637" w:name="_Toc320792069"/>
-      <w:bookmarkStart w:id="638" w:name="_Toc320795233"/>
-      <w:bookmarkStart w:id="639" w:name="_Toc320796287"/>
-      <w:bookmarkStart w:id="640" w:name="_Toc320797341"/>
-      <w:bookmarkStart w:id="641" w:name="_Toc320791016"/>
-      <w:bookmarkStart w:id="642" w:name="_Toc320792070"/>
-      <w:bookmarkStart w:id="643" w:name="_Toc320795234"/>
-      <w:bookmarkStart w:id="644" w:name="_Toc320796288"/>
-      <w:bookmarkStart w:id="645" w:name="_Toc320797342"/>
-      <w:bookmarkStart w:id="646" w:name="_Toc320791017"/>
-      <w:bookmarkStart w:id="647" w:name="_Toc320792071"/>
-      <w:bookmarkStart w:id="648" w:name="_Toc320795235"/>
-      <w:bookmarkStart w:id="649" w:name="_Toc320796289"/>
-      <w:bookmarkStart w:id="650" w:name="_Toc320797343"/>
-      <w:bookmarkStart w:id="651" w:name="_Toc320791018"/>
-      <w:bookmarkStart w:id="652" w:name="_Toc320792072"/>
-      <w:bookmarkStart w:id="653" w:name="_Toc320795236"/>
-      <w:bookmarkStart w:id="654" w:name="_Toc320796290"/>
-      <w:bookmarkStart w:id="655" w:name="_Toc320797344"/>
-      <w:bookmarkStart w:id="656" w:name="_Toc320791019"/>
-      <w:bookmarkStart w:id="657" w:name="_Toc320792073"/>
-      <w:bookmarkStart w:id="658" w:name="_Toc320795237"/>
-      <w:bookmarkStart w:id="659" w:name="_Toc320796291"/>
-      <w:bookmarkStart w:id="660" w:name="_Toc320797345"/>
-      <w:bookmarkStart w:id="661" w:name="_Toc320791020"/>
-      <w:bookmarkStart w:id="662" w:name="_Toc320792074"/>
-      <w:bookmarkStart w:id="663" w:name="_Toc320795238"/>
-      <w:bookmarkStart w:id="664" w:name="_Toc320796292"/>
-      <w:bookmarkStart w:id="665" w:name="_Toc320797346"/>
-      <w:bookmarkStart w:id="666" w:name="_Toc320791021"/>
-      <w:bookmarkStart w:id="667" w:name="_Toc320792075"/>
-      <w:bookmarkStart w:id="668" w:name="_Toc320795239"/>
-      <w:bookmarkStart w:id="669" w:name="_Toc320796293"/>
-      <w:bookmarkStart w:id="670" w:name="_Toc320797347"/>
-      <w:bookmarkStart w:id="671" w:name="_Toc320791022"/>
-      <w:bookmarkStart w:id="672" w:name="_Toc320792076"/>
-      <w:bookmarkStart w:id="673" w:name="_Toc320795240"/>
-      <w:bookmarkStart w:id="674" w:name="_Toc320796294"/>
-      <w:bookmarkStart w:id="675" w:name="_Toc320797348"/>
-      <w:bookmarkStart w:id="676" w:name="_Toc320791023"/>
-      <w:bookmarkStart w:id="677" w:name="_Toc320792077"/>
-      <w:bookmarkStart w:id="678" w:name="_Toc320795241"/>
-      <w:bookmarkStart w:id="679" w:name="_Toc320796295"/>
-      <w:bookmarkStart w:id="680" w:name="_Toc320797349"/>
-      <w:bookmarkStart w:id="681" w:name="_Toc320791024"/>
-      <w:bookmarkStart w:id="682" w:name="_Toc320792078"/>
-      <w:bookmarkStart w:id="683" w:name="_Toc320795242"/>
-      <w:bookmarkStart w:id="684" w:name="_Toc320796296"/>
-      <w:bookmarkStart w:id="685" w:name="_Toc320797350"/>
-      <w:bookmarkStart w:id="686" w:name="_Toc320791025"/>
-      <w:bookmarkStart w:id="687" w:name="_Toc320792079"/>
-      <w:bookmarkStart w:id="688" w:name="_Toc320795243"/>
-      <w:bookmarkStart w:id="689" w:name="_Toc320796297"/>
-      <w:bookmarkStart w:id="690" w:name="_Toc320797351"/>
-      <w:bookmarkStart w:id="691" w:name="_Toc320791026"/>
-      <w:bookmarkStart w:id="692" w:name="_Toc320792080"/>
-      <w:bookmarkStart w:id="693" w:name="_Toc320795244"/>
-      <w:bookmarkStart w:id="694" w:name="_Toc320796298"/>
-      <w:bookmarkStart w:id="695" w:name="_Toc320797352"/>
-      <w:bookmarkStart w:id="696" w:name="_Toc320791027"/>
-      <w:bookmarkStart w:id="697" w:name="_Toc320792081"/>
-      <w:bookmarkStart w:id="698" w:name="_Toc320795245"/>
-      <w:bookmarkStart w:id="699" w:name="_Toc320796299"/>
-      <w:bookmarkStart w:id="700" w:name="_Toc320797353"/>
-      <w:bookmarkStart w:id="701" w:name="_Toc320791028"/>
-      <w:bookmarkStart w:id="702" w:name="_Toc320792082"/>
-      <w:bookmarkStart w:id="703" w:name="_Toc320795246"/>
-      <w:bookmarkStart w:id="704" w:name="_Toc320796300"/>
-      <w:bookmarkStart w:id="705" w:name="_Toc320797354"/>
-      <w:bookmarkStart w:id="706" w:name="_Toc320791029"/>
-      <w:bookmarkStart w:id="707" w:name="_Toc320792083"/>
-      <w:bookmarkStart w:id="708" w:name="_Toc320795247"/>
-      <w:bookmarkStart w:id="709" w:name="_Toc320796301"/>
-      <w:bookmarkStart w:id="710" w:name="_Toc320797355"/>
-      <w:bookmarkStart w:id="711" w:name="_Toc320791030"/>
-      <w:bookmarkStart w:id="712" w:name="_Toc320792084"/>
-      <w:bookmarkStart w:id="713" w:name="_Toc320795248"/>
-      <w:bookmarkStart w:id="714" w:name="_Toc320796302"/>
-      <w:bookmarkStart w:id="715" w:name="_Toc320797356"/>
-      <w:bookmarkStart w:id="716" w:name="_Toc320791031"/>
-      <w:bookmarkStart w:id="717" w:name="_Toc320792085"/>
-      <w:bookmarkStart w:id="718" w:name="_Toc320795249"/>
-      <w:bookmarkStart w:id="719" w:name="_Toc320796303"/>
-      <w:bookmarkStart w:id="720" w:name="_Toc320797357"/>
-      <w:bookmarkStart w:id="721" w:name="_Toc320791032"/>
-      <w:bookmarkStart w:id="722" w:name="_Toc320792086"/>
-      <w:bookmarkStart w:id="723" w:name="_Toc320795250"/>
-      <w:bookmarkStart w:id="724" w:name="_Toc320796304"/>
-      <w:bookmarkStart w:id="725" w:name="_Toc320797358"/>
-      <w:bookmarkStart w:id="726" w:name="_Toc320791033"/>
-      <w:bookmarkStart w:id="727" w:name="_Toc320792087"/>
-      <w:bookmarkStart w:id="728" w:name="_Toc320795251"/>
-      <w:bookmarkStart w:id="729" w:name="_Toc320796305"/>
-      <w:bookmarkStart w:id="730" w:name="_Toc320797359"/>
-      <w:bookmarkStart w:id="731" w:name="_Toc320791034"/>
-      <w:bookmarkStart w:id="732" w:name="_Toc320792088"/>
-      <w:bookmarkStart w:id="733" w:name="_Toc320795252"/>
-      <w:bookmarkStart w:id="734" w:name="_Toc320796306"/>
-      <w:bookmarkStart w:id="735" w:name="_Toc320797360"/>
-      <w:bookmarkStart w:id="736" w:name="_Toc320791035"/>
-      <w:bookmarkStart w:id="737" w:name="_Toc320792089"/>
-      <w:bookmarkStart w:id="738" w:name="_Toc320795253"/>
-      <w:bookmarkStart w:id="739" w:name="_Toc320796307"/>
-      <w:bookmarkStart w:id="740" w:name="_Toc320797361"/>
-      <w:bookmarkStart w:id="741" w:name="_Toc320791036"/>
-      <w:bookmarkStart w:id="742" w:name="_Toc320792090"/>
-      <w:bookmarkStart w:id="743" w:name="_Toc320795254"/>
-      <w:bookmarkStart w:id="744" w:name="_Toc320796308"/>
-      <w:bookmarkStart w:id="745" w:name="_Toc320797362"/>
-      <w:bookmarkStart w:id="746" w:name="_Toc320791037"/>
-      <w:bookmarkStart w:id="747" w:name="_Toc320792091"/>
-      <w:bookmarkStart w:id="748" w:name="_Toc320795255"/>
-      <w:bookmarkStart w:id="749" w:name="_Toc320796309"/>
-      <w:bookmarkStart w:id="750" w:name="_Toc320797363"/>
-      <w:bookmarkStart w:id="751" w:name="_Toc320791038"/>
-      <w:bookmarkStart w:id="752" w:name="_Toc320792092"/>
-      <w:bookmarkStart w:id="753" w:name="_Toc320795256"/>
-      <w:bookmarkStart w:id="754" w:name="_Toc320796310"/>
-      <w:bookmarkStart w:id="755" w:name="_Toc320797364"/>
-      <w:bookmarkStart w:id="756" w:name="_Toc320791039"/>
-      <w:bookmarkStart w:id="757" w:name="_Toc320792093"/>
-      <w:bookmarkStart w:id="758" w:name="_Toc320795257"/>
-      <w:bookmarkStart w:id="759" w:name="_Toc320796311"/>
-      <w:bookmarkStart w:id="760" w:name="_Toc320797365"/>
-      <w:bookmarkStart w:id="761" w:name="_Toc320791040"/>
-      <w:bookmarkStart w:id="762" w:name="_Toc320792094"/>
-      <w:bookmarkStart w:id="763" w:name="_Toc320795258"/>
-      <w:bookmarkStart w:id="764" w:name="_Toc320796312"/>
-      <w:bookmarkStart w:id="765" w:name="_Toc320797366"/>
-      <w:bookmarkStart w:id="766" w:name="_Toc320791041"/>
-      <w:bookmarkStart w:id="767" w:name="_Toc320792095"/>
-      <w:bookmarkStart w:id="768" w:name="_Toc320795259"/>
-      <w:bookmarkStart w:id="769" w:name="_Toc320796313"/>
-      <w:bookmarkStart w:id="770" w:name="_Toc320797367"/>
-      <w:bookmarkStart w:id="771" w:name="_Toc320791042"/>
-      <w:bookmarkStart w:id="772" w:name="_Toc320792096"/>
-      <w:bookmarkStart w:id="773" w:name="_Toc320795260"/>
-      <w:bookmarkStart w:id="774" w:name="_Toc320796314"/>
-      <w:bookmarkStart w:id="775" w:name="_Toc320797368"/>
-      <w:bookmarkStart w:id="776" w:name="_Toc320791043"/>
-      <w:bookmarkStart w:id="777" w:name="_Toc320792097"/>
-      <w:bookmarkStart w:id="778" w:name="_Toc320795261"/>
-      <w:bookmarkStart w:id="779" w:name="_Toc320796315"/>
-      <w:bookmarkStart w:id="780" w:name="_Toc320797369"/>
-      <w:bookmarkStart w:id="781" w:name="_Toc320791044"/>
-      <w:bookmarkStart w:id="782" w:name="_Toc320792098"/>
-      <w:bookmarkStart w:id="783" w:name="_Toc320795262"/>
-      <w:bookmarkStart w:id="784" w:name="_Toc320796316"/>
-      <w:bookmarkStart w:id="785" w:name="_Toc320797370"/>
-      <w:bookmarkStart w:id="786" w:name="_Toc320791045"/>
-      <w:bookmarkStart w:id="787" w:name="_Toc320792099"/>
-      <w:bookmarkStart w:id="788" w:name="_Toc320795263"/>
-      <w:bookmarkStart w:id="789" w:name="_Toc320796317"/>
-      <w:bookmarkStart w:id="790" w:name="_Toc320797371"/>
-      <w:bookmarkStart w:id="791" w:name="_Toc320791046"/>
-      <w:bookmarkStart w:id="792" w:name="_Toc320792100"/>
-      <w:bookmarkStart w:id="793" w:name="_Toc320795264"/>
-      <w:bookmarkStart w:id="794" w:name="_Toc320796318"/>
-      <w:bookmarkStart w:id="795" w:name="_Toc320797372"/>
-      <w:bookmarkStart w:id="796" w:name="_Toc320791047"/>
-      <w:bookmarkStart w:id="797" w:name="_Toc320792101"/>
-      <w:bookmarkStart w:id="798" w:name="_Toc320795265"/>
-      <w:bookmarkStart w:id="799" w:name="_Toc320796319"/>
-      <w:bookmarkStart w:id="800" w:name="_Toc320797373"/>
-      <w:bookmarkStart w:id="801" w:name="_Toc320791048"/>
-      <w:bookmarkStart w:id="802" w:name="_Toc320792102"/>
-      <w:bookmarkStart w:id="803" w:name="_Toc320795266"/>
-      <w:bookmarkStart w:id="804" w:name="_Toc320796320"/>
-      <w:bookmarkStart w:id="805" w:name="_Toc320797374"/>
-      <w:bookmarkStart w:id="806" w:name="_Toc320791049"/>
-      <w:bookmarkStart w:id="807" w:name="_Toc320792103"/>
-      <w:bookmarkStart w:id="808" w:name="_Toc320795267"/>
-      <w:bookmarkStart w:id="809" w:name="_Toc320796321"/>
-      <w:bookmarkStart w:id="810" w:name="_Toc320797375"/>
-      <w:bookmarkStart w:id="811" w:name="_Toc320791050"/>
-      <w:bookmarkStart w:id="812" w:name="_Toc320792104"/>
-      <w:bookmarkStart w:id="813" w:name="_Toc320795268"/>
-      <w:bookmarkStart w:id="814" w:name="_Toc320796322"/>
-      <w:bookmarkStart w:id="815" w:name="_Toc320797376"/>
-      <w:bookmarkStart w:id="816" w:name="_Toc320791051"/>
-      <w:bookmarkStart w:id="817" w:name="_Toc320792105"/>
-      <w:bookmarkStart w:id="818" w:name="_Toc320795269"/>
-      <w:bookmarkStart w:id="819" w:name="_Toc320796323"/>
-      <w:bookmarkStart w:id="820" w:name="_Toc320797377"/>
-      <w:bookmarkStart w:id="821" w:name="_Toc320791052"/>
-      <w:bookmarkStart w:id="822" w:name="_Toc320792106"/>
-      <w:bookmarkStart w:id="823" w:name="_Toc320795270"/>
-      <w:bookmarkStart w:id="824" w:name="_Toc320796324"/>
-      <w:bookmarkStart w:id="825" w:name="_Toc320797378"/>
-      <w:bookmarkStart w:id="826" w:name="_Toc320791053"/>
-      <w:bookmarkStart w:id="827" w:name="_Toc320792107"/>
-      <w:bookmarkStart w:id="828" w:name="_Toc320795271"/>
-      <w:bookmarkStart w:id="829" w:name="_Toc320796325"/>
-      <w:bookmarkStart w:id="830" w:name="_Toc320797379"/>
-      <w:bookmarkStart w:id="831" w:name="_Toc320791054"/>
-      <w:bookmarkStart w:id="832" w:name="_Toc320792108"/>
-      <w:bookmarkStart w:id="833" w:name="_Toc320795272"/>
-      <w:bookmarkStart w:id="834" w:name="_Toc320796326"/>
-      <w:bookmarkStart w:id="835" w:name="_Toc320797380"/>
-      <w:bookmarkStart w:id="836" w:name="_Toc320791055"/>
-      <w:bookmarkStart w:id="837" w:name="_Toc320792109"/>
-      <w:bookmarkStart w:id="838" w:name="_Toc320795273"/>
-      <w:bookmarkStart w:id="839" w:name="_Toc320796327"/>
-      <w:bookmarkStart w:id="840" w:name="_Toc320797381"/>
-      <w:bookmarkStart w:id="841" w:name="_Toc320791056"/>
-      <w:bookmarkStart w:id="842" w:name="_Toc320792110"/>
-      <w:bookmarkStart w:id="843" w:name="_Toc320795274"/>
-      <w:bookmarkStart w:id="844" w:name="_Toc320796328"/>
-      <w:bookmarkStart w:id="845" w:name="_Toc320797382"/>
-      <w:bookmarkStart w:id="846" w:name="_Toc320791057"/>
-      <w:bookmarkStart w:id="847" w:name="_Toc320792111"/>
-      <w:bookmarkStart w:id="848" w:name="_Toc320795275"/>
-      <w:bookmarkStart w:id="849" w:name="_Toc320796329"/>
-      <w:bookmarkStart w:id="850" w:name="_Toc320797383"/>
-      <w:bookmarkStart w:id="851" w:name="_Toc320791058"/>
-      <w:bookmarkStart w:id="852" w:name="_Toc320792112"/>
-      <w:bookmarkStart w:id="853" w:name="_Toc320795276"/>
-      <w:bookmarkStart w:id="854" w:name="_Toc320796330"/>
-      <w:bookmarkStart w:id="855" w:name="_Toc320797384"/>
-      <w:bookmarkStart w:id="856" w:name="_Toc320791059"/>
-      <w:bookmarkStart w:id="857" w:name="_Toc320792113"/>
-      <w:bookmarkStart w:id="858" w:name="_Toc320795277"/>
-      <w:bookmarkStart w:id="859" w:name="_Toc320796331"/>
-      <w:bookmarkStart w:id="860" w:name="_Toc320797385"/>
-      <w:bookmarkStart w:id="861" w:name="_Toc320791060"/>
-      <w:bookmarkStart w:id="862" w:name="_Toc320792114"/>
-      <w:bookmarkStart w:id="863" w:name="_Toc320795278"/>
-      <w:bookmarkStart w:id="864" w:name="_Toc320796332"/>
-      <w:bookmarkStart w:id="865" w:name="_Toc320797386"/>
-      <w:bookmarkStart w:id="866" w:name="_Toc320791061"/>
-      <w:bookmarkStart w:id="867" w:name="_Toc320792115"/>
-      <w:bookmarkStart w:id="868" w:name="_Toc320795279"/>
-      <w:bookmarkStart w:id="869" w:name="_Toc320796333"/>
-      <w:bookmarkStart w:id="870" w:name="_Toc320797387"/>
-      <w:bookmarkStart w:id="871" w:name="_Toc320791062"/>
-      <w:bookmarkStart w:id="872" w:name="_Toc320792116"/>
-      <w:bookmarkStart w:id="873" w:name="_Toc320795280"/>
-      <w:bookmarkStart w:id="874" w:name="_Toc320796334"/>
-      <w:bookmarkStart w:id="875" w:name="_Toc320797388"/>
-      <w:bookmarkStart w:id="876" w:name="_Toc320791063"/>
-      <w:bookmarkStart w:id="877" w:name="_Toc320792117"/>
-      <w:bookmarkStart w:id="878" w:name="_Toc320795281"/>
-      <w:bookmarkStart w:id="879" w:name="_Toc320796335"/>
-      <w:bookmarkStart w:id="880" w:name="_Toc320797389"/>
-      <w:bookmarkStart w:id="881" w:name="_Toc320791064"/>
-      <w:bookmarkStart w:id="882" w:name="_Toc320792118"/>
-      <w:bookmarkStart w:id="883" w:name="_Toc320795282"/>
-      <w:bookmarkStart w:id="884" w:name="_Toc320796336"/>
-      <w:bookmarkStart w:id="885" w:name="_Toc320797390"/>
-      <w:bookmarkStart w:id="886" w:name="_Toc320791065"/>
-      <w:bookmarkStart w:id="887" w:name="_Toc320792119"/>
-      <w:bookmarkStart w:id="888" w:name="_Toc320795283"/>
-      <w:bookmarkStart w:id="889" w:name="_Toc320796337"/>
-      <w:bookmarkStart w:id="890" w:name="_Toc320797391"/>
-      <w:bookmarkStart w:id="891" w:name="_Toc320791066"/>
-      <w:bookmarkStart w:id="892" w:name="_Toc320792120"/>
-      <w:bookmarkStart w:id="893" w:name="_Toc320795284"/>
-      <w:bookmarkStart w:id="894" w:name="_Toc320796338"/>
-      <w:bookmarkStart w:id="895" w:name="_Toc320797392"/>
-      <w:bookmarkStart w:id="896" w:name="_Toc320791067"/>
-      <w:bookmarkStart w:id="897" w:name="_Toc320792121"/>
-      <w:bookmarkStart w:id="898" w:name="_Toc320795285"/>
-      <w:bookmarkStart w:id="899" w:name="_Toc320796339"/>
-      <w:bookmarkStart w:id="900" w:name="_Toc320797393"/>
-      <w:bookmarkStart w:id="901" w:name="_Toc320791068"/>
-      <w:bookmarkStart w:id="902" w:name="_Toc320792122"/>
-      <w:bookmarkStart w:id="903" w:name="_Toc320795286"/>
-      <w:bookmarkStart w:id="904" w:name="_Toc320796340"/>
-      <w:bookmarkStart w:id="905" w:name="_Toc320797394"/>
-      <w:bookmarkStart w:id="906" w:name="_Toc320791069"/>
-      <w:bookmarkStart w:id="907" w:name="_Toc320792123"/>
-      <w:bookmarkStart w:id="908" w:name="_Toc320795287"/>
-      <w:bookmarkStart w:id="909" w:name="_Toc320796341"/>
-      <w:bookmarkStart w:id="910" w:name="_Toc320797395"/>
-      <w:bookmarkStart w:id="911" w:name="_Toc320791070"/>
-      <w:bookmarkStart w:id="912" w:name="_Toc320792124"/>
-      <w:bookmarkStart w:id="913" w:name="_Toc320795288"/>
-      <w:bookmarkStart w:id="914" w:name="_Toc320796342"/>
-      <w:bookmarkStart w:id="915" w:name="_Toc320797396"/>
-      <w:bookmarkStart w:id="916" w:name="_Toc320791071"/>
-      <w:bookmarkStart w:id="917" w:name="_Toc320792125"/>
-      <w:bookmarkStart w:id="918" w:name="_Toc320795289"/>
-      <w:bookmarkStart w:id="919" w:name="_Toc320796343"/>
-      <w:bookmarkStart w:id="920" w:name="_Toc320797397"/>
-      <w:bookmarkStart w:id="921" w:name="_Toc320791072"/>
-      <w:bookmarkStart w:id="922" w:name="_Toc320792126"/>
-      <w:bookmarkStart w:id="923" w:name="_Toc320795290"/>
-      <w:bookmarkStart w:id="924" w:name="_Toc320796344"/>
-      <w:bookmarkStart w:id="925" w:name="_Toc320797398"/>
-      <w:bookmarkStart w:id="926" w:name="_Toc320791073"/>
-      <w:bookmarkStart w:id="927" w:name="_Toc320792127"/>
-      <w:bookmarkStart w:id="928" w:name="_Toc320795291"/>
-      <w:bookmarkStart w:id="929" w:name="_Toc320796345"/>
-      <w:bookmarkStart w:id="930" w:name="_Toc320797399"/>
-      <w:bookmarkStart w:id="931" w:name="_Toc320791074"/>
-      <w:bookmarkStart w:id="932" w:name="_Toc320792128"/>
-      <w:bookmarkStart w:id="933" w:name="_Toc320795292"/>
-      <w:bookmarkStart w:id="934" w:name="_Toc320796346"/>
-      <w:bookmarkStart w:id="935" w:name="_Toc320797400"/>
-      <w:bookmarkStart w:id="936" w:name="_Toc320791075"/>
-      <w:bookmarkStart w:id="937" w:name="_Toc320792129"/>
-      <w:bookmarkStart w:id="938" w:name="_Toc320795293"/>
-      <w:bookmarkStart w:id="939" w:name="_Toc320796347"/>
-      <w:bookmarkStart w:id="940" w:name="_Toc320797401"/>
-      <w:bookmarkStart w:id="941" w:name="_Toc320791076"/>
-      <w:bookmarkStart w:id="942" w:name="_Toc320792130"/>
-      <w:bookmarkStart w:id="943" w:name="_Toc320795294"/>
-      <w:bookmarkStart w:id="944" w:name="_Toc320796348"/>
-      <w:bookmarkStart w:id="945" w:name="_Toc320797402"/>
-      <w:bookmarkStart w:id="946" w:name="_Toc320791077"/>
-      <w:bookmarkStart w:id="947" w:name="_Toc320792131"/>
-      <w:bookmarkStart w:id="948" w:name="_Toc320795295"/>
-      <w:bookmarkStart w:id="949" w:name="_Toc320796349"/>
-      <w:bookmarkStart w:id="950" w:name="_Toc320797403"/>
-      <w:bookmarkStart w:id="951" w:name="_Toc320791078"/>
-      <w:bookmarkStart w:id="952" w:name="_Toc320792132"/>
-      <w:bookmarkStart w:id="953" w:name="_Toc320795296"/>
-      <w:bookmarkStart w:id="954" w:name="_Toc320796350"/>
-      <w:bookmarkStart w:id="955" w:name="_Toc320797404"/>
-      <w:bookmarkStart w:id="956" w:name="_Toc320791079"/>
-      <w:bookmarkStart w:id="957" w:name="_Toc320792133"/>
-      <w:bookmarkStart w:id="958" w:name="_Toc320795297"/>
-      <w:bookmarkStart w:id="959" w:name="_Toc320796351"/>
-      <w:bookmarkStart w:id="960" w:name="_Toc320797405"/>
-      <w:bookmarkStart w:id="961" w:name="_Toc320791088"/>
-      <w:bookmarkStart w:id="962" w:name="_Toc320792142"/>
-      <w:bookmarkStart w:id="963" w:name="_Toc320795306"/>
-      <w:bookmarkStart w:id="964" w:name="_Toc320796360"/>
-      <w:bookmarkStart w:id="965" w:name="_Toc320797414"/>
-      <w:bookmarkStart w:id="966" w:name="_Toc320791115"/>
-      <w:bookmarkStart w:id="967" w:name="_Toc320792169"/>
-      <w:bookmarkStart w:id="968" w:name="_Toc320795333"/>
-      <w:bookmarkStart w:id="969" w:name="_Toc320796387"/>
-      <w:bookmarkStart w:id="970" w:name="_Toc320797441"/>
-      <w:bookmarkStart w:id="971" w:name="_Toc320791143"/>
-      <w:bookmarkStart w:id="972" w:name="_Toc320792197"/>
-      <w:bookmarkStart w:id="973" w:name="_Toc320795361"/>
-      <w:bookmarkStart w:id="974" w:name="_Toc320796415"/>
-      <w:bookmarkStart w:id="975" w:name="_Toc320797469"/>
-      <w:bookmarkStart w:id="976" w:name="_Toc320791144"/>
-      <w:bookmarkStart w:id="977" w:name="_Toc320792198"/>
-      <w:bookmarkStart w:id="978" w:name="_Toc320795362"/>
-      <w:bookmarkStart w:id="979" w:name="_Toc320796416"/>
-      <w:bookmarkStart w:id="980" w:name="_Toc320797470"/>
-      <w:bookmarkStart w:id="981" w:name="_Toc320791145"/>
-      <w:bookmarkStart w:id="982" w:name="_Toc320792199"/>
-      <w:bookmarkStart w:id="983" w:name="_Toc320795363"/>
-      <w:bookmarkStart w:id="984" w:name="_Toc320796417"/>
-      <w:bookmarkStart w:id="985" w:name="_Toc320797471"/>
-      <w:bookmarkStart w:id="986" w:name="_Toc320791146"/>
-      <w:bookmarkStart w:id="987" w:name="_Toc320792200"/>
-      <w:bookmarkStart w:id="988" w:name="_Toc320795364"/>
-      <w:bookmarkStart w:id="989" w:name="_Toc320796418"/>
-      <w:bookmarkStart w:id="990" w:name="_Toc320797472"/>
-      <w:bookmarkStart w:id="991" w:name="_Toc320791147"/>
-      <w:bookmarkStart w:id="992" w:name="_Toc320792201"/>
-      <w:bookmarkStart w:id="993" w:name="_Toc320795365"/>
-      <w:bookmarkStart w:id="994" w:name="_Toc320796419"/>
-      <w:bookmarkStart w:id="995" w:name="_Toc320797473"/>
-      <w:bookmarkStart w:id="996" w:name="_Toc320791148"/>
-      <w:bookmarkStart w:id="997" w:name="_Toc320792202"/>
-      <w:bookmarkStart w:id="998" w:name="_Toc320795366"/>
-      <w:bookmarkStart w:id="999" w:name="_Toc320796420"/>
-      <w:bookmarkStart w:id="1000" w:name="_Toc320797474"/>
-      <w:bookmarkStart w:id="1001" w:name="_Toc320791149"/>
-      <w:bookmarkStart w:id="1002" w:name="_Toc320792203"/>
-      <w:bookmarkStart w:id="1003" w:name="_Toc320795367"/>
-      <w:bookmarkStart w:id="1004" w:name="_Toc320796421"/>
-      <w:bookmarkStart w:id="1005" w:name="_Toc320797475"/>
-      <w:bookmarkStart w:id="1006" w:name="_Toc320791150"/>
-      <w:bookmarkStart w:id="1007" w:name="_Toc320792204"/>
-      <w:bookmarkStart w:id="1008" w:name="_Toc320795368"/>
-      <w:bookmarkStart w:id="1009" w:name="_Toc320796422"/>
-      <w:bookmarkStart w:id="1010" w:name="_Toc320797476"/>
-      <w:bookmarkStart w:id="1011" w:name="_Toc320791151"/>
-      <w:bookmarkStart w:id="1012" w:name="_Toc320792205"/>
-      <w:bookmarkStart w:id="1013" w:name="_Toc320795369"/>
-      <w:bookmarkStart w:id="1014" w:name="_Toc320796423"/>
-      <w:bookmarkStart w:id="1015" w:name="_Toc320797477"/>
-      <w:bookmarkStart w:id="1016" w:name="_Toc320791152"/>
-      <w:bookmarkStart w:id="1017" w:name="_Toc320792206"/>
-      <w:bookmarkStart w:id="1018" w:name="_Toc320795370"/>
-      <w:bookmarkStart w:id="1019" w:name="_Toc320796424"/>
-      <w:bookmarkStart w:id="1020" w:name="_Toc320797478"/>
-      <w:bookmarkStart w:id="1021" w:name="_Toc320791153"/>
-      <w:bookmarkStart w:id="1022" w:name="_Toc320792207"/>
-      <w:bookmarkStart w:id="1023" w:name="_Toc320795371"/>
-      <w:bookmarkStart w:id="1024" w:name="_Toc320796425"/>
-      <w:bookmarkStart w:id="1025" w:name="_Toc320797479"/>
-      <w:bookmarkStart w:id="1026" w:name="_Toc320791154"/>
-      <w:bookmarkStart w:id="1027" w:name="_Toc320792208"/>
-      <w:bookmarkStart w:id="1028" w:name="_Toc320795372"/>
-      <w:bookmarkStart w:id="1029" w:name="_Toc320796426"/>
-      <w:bookmarkStart w:id="1030" w:name="_Toc320797480"/>
-      <w:bookmarkStart w:id="1031" w:name="_Toc320791155"/>
-      <w:bookmarkStart w:id="1032" w:name="_Toc320792209"/>
-      <w:bookmarkStart w:id="1033" w:name="_Toc320795373"/>
-      <w:bookmarkStart w:id="1034" w:name="_Toc320796427"/>
-      <w:bookmarkStart w:id="1035" w:name="_Toc320797481"/>
-      <w:bookmarkStart w:id="1036" w:name="_Toc320791156"/>
-      <w:bookmarkStart w:id="1037" w:name="_Toc320792210"/>
-      <w:bookmarkStart w:id="1038" w:name="_Toc320795374"/>
-      <w:bookmarkStart w:id="1039" w:name="_Toc320796428"/>
-      <w:bookmarkStart w:id="1040" w:name="_Toc320797482"/>
-      <w:bookmarkStart w:id="1041" w:name="_Toc320791157"/>
-      <w:bookmarkStart w:id="1042" w:name="_Toc320792211"/>
-      <w:bookmarkStart w:id="1043" w:name="_Toc320795375"/>
-      <w:bookmarkStart w:id="1044" w:name="_Toc320796429"/>
-      <w:bookmarkStart w:id="1045" w:name="_Toc320797483"/>
-      <w:bookmarkStart w:id="1046" w:name="_Toc320791158"/>
-      <w:bookmarkStart w:id="1047" w:name="_Toc320792212"/>
-      <w:bookmarkStart w:id="1048" w:name="_Toc320795376"/>
-      <w:bookmarkStart w:id="1049" w:name="_Toc320796430"/>
-      <w:bookmarkStart w:id="1050" w:name="_Toc320797484"/>
-      <w:bookmarkStart w:id="1051" w:name="_Toc320791159"/>
-      <w:bookmarkStart w:id="1052" w:name="_Toc320792213"/>
-      <w:bookmarkStart w:id="1053" w:name="_Toc320795377"/>
-      <w:bookmarkStart w:id="1054" w:name="_Toc320796431"/>
-      <w:bookmarkStart w:id="1055" w:name="_Toc320797485"/>
-      <w:bookmarkStart w:id="1056" w:name="_Toc320791160"/>
-      <w:bookmarkStart w:id="1057" w:name="_Toc320792214"/>
-      <w:bookmarkStart w:id="1058" w:name="_Toc320795378"/>
-      <w:bookmarkStart w:id="1059" w:name="_Toc320796432"/>
-      <w:bookmarkStart w:id="1060" w:name="_Toc320797486"/>
-      <w:bookmarkStart w:id="1061" w:name="_Toc320791161"/>
-      <w:bookmarkStart w:id="1062" w:name="_Toc320792215"/>
-      <w:bookmarkStart w:id="1063" w:name="_Toc320795379"/>
-      <w:bookmarkStart w:id="1064" w:name="_Toc320796433"/>
-      <w:bookmarkStart w:id="1065" w:name="_Toc320797487"/>
-      <w:bookmarkStart w:id="1066" w:name="_Toc320791162"/>
-      <w:bookmarkStart w:id="1067" w:name="_Toc320792216"/>
-      <w:bookmarkStart w:id="1068" w:name="_Toc320795380"/>
-      <w:bookmarkStart w:id="1069" w:name="_Toc320796434"/>
-      <w:bookmarkStart w:id="1070" w:name="_Toc320797488"/>
-      <w:bookmarkStart w:id="1071" w:name="_Toc320791163"/>
-      <w:bookmarkStart w:id="1072" w:name="_Toc320792217"/>
-      <w:bookmarkStart w:id="1073" w:name="_Toc320795381"/>
-      <w:bookmarkStart w:id="1074" w:name="_Toc320796435"/>
-      <w:bookmarkStart w:id="1075" w:name="_Toc320797489"/>
-      <w:bookmarkStart w:id="1076" w:name="_Toc320791164"/>
-      <w:bookmarkStart w:id="1077" w:name="_Toc320792218"/>
-      <w:bookmarkStart w:id="1078" w:name="_Toc320795382"/>
-      <w:bookmarkStart w:id="1079" w:name="_Toc320796436"/>
-      <w:bookmarkStart w:id="1080" w:name="_Toc320797490"/>
-      <w:bookmarkStart w:id="1081" w:name="_Toc320791165"/>
-      <w:bookmarkStart w:id="1082" w:name="_Toc320792219"/>
-      <w:bookmarkStart w:id="1083" w:name="_Toc320795383"/>
-      <w:bookmarkStart w:id="1084" w:name="_Toc320796437"/>
-      <w:bookmarkStart w:id="1085" w:name="_Toc320797491"/>
-      <w:bookmarkStart w:id="1086" w:name="_Toc320791167"/>
-      <w:bookmarkStart w:id="1087" w:name="_Toc320792221"/>
-      <w:bookmarkStart w:id="1088" w:name="_Toc320795385"/>
-      <w:bookmarkStart w:id="1089" w:name="_Toc320796439"/>
-      <w:bookmarkStart w:id="1090" w:name="_Toc320797493"/>
-      <w:bookmarkStart w:id="1091" w:name="_Toc320791180"/>
-      <w:bookmarkStart w:id="1092" w:name="_Toc320792234"/>
-      <w:bookmarkStart w:id="1093" w:name="_Toc320795398"/>
-      <w:bookmarkStart w:id="1094" w:name="_Toc320796452"/>
-      <w:bookmarkStart w:id="1095" w:name="_Toc320797506"/>
-      <w:bookmarkStart w:id="1096" w:name="_Toc320791181"/>
-      <w:bookmarkStart w:id="1097" w:name="_Toc320792235"/>
-      <w:bookmarkStart w:id="1098" w:name="_Toc320795399"/>
-      <w:bookmarkStart w:id="1099" w:name="_Toc320796453"/>
-      <w:bookmarkStart w:id="1100" w:name="_Toc320797507"/>
-      <w:bookmarkStart w:id="1101" w:name="_Toc320791182"/>
-      <w:bookmarkStart w:id="1102" w:name="_Toc320792236"/>
-      <w:bookmarkStart w:id="1103" w:name="_Toc320795400"/>
-      <w:bookmarkStart w:id="1104" w:name="_Toc320796454"/>
-      <w:bookmarkStart w:id="1105" w:name="_Toc320797508"/>
-      <w:bookmarkStart w:id="1106" w:name="_Toc320791183"/>
-      <w:bookmarkStart w:id="1107" w:name="_Toc320792237"/>
-      <w:bookmarkStart w:id="1108" w:name="_Toc320795401"/>
-      <w:bookmarkStart w:id="1109" w:name="_Toc320796455"/>
-      <w:bookmarkStart w:id="1110" w:name="_Toc320797509"/>
-      <w:bookmarkStart w:id="1111" w:name="_Toc320791184"/>
-      <w:bookmarkStart w:id="1112" w:name="_Toc320792238"/>
-      <w:bookmarkStart w:id="1113" w:name="_Toc320795402"/>
-      <w:bookmarkStart w:id="1114" w:name="_Toc320796456"/>
-      <w:bookmarkStart w:id="1115" w:name="_Toc320797510"/>
-      <w:bookmarkStart w:id="1116" w:name="_Toc320791185"/>
-      <w:bookmarkStart w:id="1117" w:name="_Toc320792239"/>
-      <w:bookmarkStart w:id="1118" w:name="_Toc320795403"/>
-      <w:bookmarkStart w:id="1119" w:name="_Toc320796457"/>
-      <w:bookmarkStart w:id="1120" w:name="_Toc320797511"/>
-      <w:bookmarkStart w:id="1121" w:name="_Toc320791193"/>
-      <w:bookmarkStart w:id="1122" w:name="_Toc320792247"/>
-      <w:bookmarkStart w:id="1123" w:name="_Toc320795411"/>
-      <w:bookmarkStart w:id="1124" w:name="_Toc320796465"/>
-      <w:bookmarkStart w:id="1125" w:name="_Toc320797519"/>
-      <w:bookmarkStart w:id="1126" w:name="_Toc320791220"/>
-      <w:bookmarkStart w:id="1127" w:name="_Toc320792274"/>
-      <w:bookmarkStart w:id="1128" w:name="_Toc320795438"/>
-      <w:bookmarkStart w:id="1129" w:name="_Toc320796492"/>
-      <w:bookmarkStart w:id="1130" w:name="_Toc320797546"/>
-      <w:bookmarkStart w:id="1131" w:name="_Toc320791243"/>
-      <w:bookmarkStart w:id="1132" w:name="_Toc320792297"/>
-      <w:bookmarkStart w:id="1133" w:name="_Toc320795461"/>
-      <w:bookmarkStart w:id="1134" w:name="_Toc320796515"/>
-      <w:bookmarkStart w:id="1135" w:name="_Toc320797569"/>
-      <w:bookmarkStart w:id="1136" w:name="_Toc320791244"/>
-      <w:bookmarkStart w:id="1137" w:name="_Toc320792298"/>
-      <w:bookmarkStart w:id="1138" w:name="_Toc320795462"/>
-      <w:bookmarkStart w:id="1139" w:name="_Toc320796516"/>
-      <w:bookmarkStart w:id="1140" w:name="_Toc320797570"/>
-      <w:bookmarkStart w:id="1141" w:name="_Toc320791245"/>
-      <w:bookmarkStart w:id="1142" w:name="_Toc320792299"/>
-      <w:bookmarkStart w:id="1143" w:name="_Toc320795463"/>
-      <w:bookmarkStart w:id="1144" w:name="_Toc320796517"/>
-      <w:bookmarkStart w:id="1145" w:name="_Toc320797571"/>
-      <w:bookmarkStart w:id="1146" w:name="_Toc320791246"/>
-      <w:bookmarkStart w:id="1147" w:name="_Toc320792300"/>
-      <w:bookmarkStart w:id="1148" w:name="_Toc320795464"/>
-      <w:bookmarkStart w:id="1149" w:name="_Toc320796518"/>
-      <w:bookmarkStart w:id="1150" w:name="_Toc320797572"/>
-      <w:bookmarkStart w:id="1151" w:name="_Toc320791247"/>
-      <w:bookmarkStart w:id="1152" w:name="_Toc320792301"/>
-      <w:bookmarkStart w:id="1153" w:name="_Toc320795465"/>
-      <w:bookmarkStart w:id="1154" w:name="_Toc320796519"/>
-      <w:bookmarkStart w:id="1155" w:name="_Toc320797573"/>
-      <w:bookmarkStart w:id="1156" w:name="_Toc320791248"/>
-      <w:bookmarkStart w:id="1157" w:name="_Toc320792302"/>
-      <w:bookmarkStart w:id="1158" w:name="_Toc320795466"/>
-      <w:bookmarkStart w:id="1159" w:name="_Toc320796520"/>
-      <w:bookmarkStart w:id="1160" w:name="_Toc320797574"/>
-      <w:bookmarkStart w:id="1161" w:name="_Toc320791249"/>
-      <w:bookmarkStart w:id="1162" w:name="_Toc320792303"/>
-      <w:bookmarkStart w:id="1163" w:name="_Toc320795467"/>
-      <w:bookmarkStart w:id="1164" w:name="_Toc320796521"/>
-      <w:bookmarkStart w:id="1165" w:name="_Toc320797575"/>
-      <w:bookmarkStart w:id="1166" w:name="_Toc320791250"/>
-      <w:bookmarkStart w:id="1167" w:name="_Toc320792304"/>
-      <w:bookmarkStart w:id="1168" w:name="_Toc320795468"/>
-      <w:bookmarkStart w:id="1169" w:name="_Toc320796522"/>
-      <w:bookmarkStart w:id="1170" w:name="_Toc320797576"/>
-      <w:bookmarkStart w:id="1171" w:name="_Toc320791251"/>
-      <w:bookmarkStart w:id="1172" w:name="_Toc320792305"/>
-      <w:bookmarkStart w:id="1173" w:name="_Toc320795469"/>
-      <w:bookmarkStart w:id="1174" w:name="_Toc320796523"/>
-      <w:bookmarkStart w:id="1175" w:name="_Toc320797577"/>
-      <w:bookmarkStart w:id="1176" w:name="_Toc320791252"/>
-      <w:bookmarkStart w:id="1177" w:name="_Toc320792306"/>
-      <w:bookmarkStart w:id="1178" w:name="_Toc320795470"/>
-      <w:bookmarkStart w:id="1179" w:name="_Toc320796524"/>
-      <w:bookmarkStart w:id="1180" w:name="_Toc320797578"/>
-      <w:bookmarkStart w:id="1181" w:name="_Toc320791253"/>
-      <w:bookmarkStart w:id="1182" w:name="_Toc320792307"/>
-      <w:bookmarkStart w:id="1183" w:name="_Toc320795471"/>
-      <w:bookmarkStart w:id="1184" w:name="_Toc320796525"/>
-      <w:bookmarkStart w:id="1185" w:name="_Toc320797579"/>
-      <w:bookmarkStart w:id="1186" w:name="_Toc320791254"/>
-      <w:bookmarkStart w:id="1187" w:name="_Toc320792308"/>
-      <w:bookmarkStart w:id="1188" w:name="_Toc320795472"/>
-      <w:bookmarkStart w:id="1189" w:name="_Toc320796526"/>
-      <w:bookmarkStart w:id="1190" w:name="_Toc320797580"/>
-      <w:bookmarkStart w:id="1191" w:name="_Toc320791255"/>
-      <w:bookmarkStart w:id="1192" w:name="_Toc320792309"/>
-      <w:bookmarkStart w:id="1193" w:name="_Toc320795473"/>
-      <w:bookmarkStart w:id="1194" w:name="_Toc320796527"/>
-      <w:bookmarkStart w:id="1195" w:name="_Toc320797581"/>
-      <w:bookmarkStart w:id="1196" w:name="_Toc320791256"/>
-      <w:bookmarkStart w:id="1197" w:name="_Toc320792310"/>
-      <w:bookmarkStart w:id="1198" w:name="_Toc320795474"/>
-      <w:bookmarkStart w:id="1199" w:name="_Toc320796528"/>
-      <w:bookmarkStart w:id="1200" w:name="_Toc320797582"/>
-      <w:bookmarkStart w:id="1201" w:name="_Toc320791257"/>
-      <w:bookmarkStart w:id="1202" w:name="_Toc320792311"/>
-      <w:bookmarkStart w:id="1203" w:name="_Toc320795475"/>
-      <w:bookmarkStart w:id="1204" w:name="_Toc320796529"/>
-      <w:bookmarkStart w:id="1205" w:name="_Toc320797583"/>
-      <w:bookmarkStart w:id="1206" w:name="_Toc320791258"/>
-      <w:bookmarkStart w:id="1207" w:name="_Toc320792312"/>
-      <w:bookmarkStart w:id="1208" w:name="_Toc320795476"/>
-      <w:bookmarkStart w:id="1209" w:name="_Toc320796530"/>
-      <w:bookmarkStart w:id="1210" w:name="_Toc320797584"/>
-      <w:bookmarkStart w:id="1211" w:name="_Toc320791259"/>
-      <w:bookmarkStart w:id="1212" w:name="_Toc320792313"/>
-      <w:bookmarkStart w:id="1213" w:name="_Toc320795477"/>
-      <w:bookmarkStart w:id="1214" w:name="_Toc320796531"/>
-      <w:bookmarkStart w:id="1215" w:name="_Toc320797585"/>
-      <w:bookmarkStart w:id="1216" w:name="_Toc320791260"/>
-      <w:bookmarkStart w:id="1217" w:name="_Toc320792314"/>
-      <w:bookmarkStart w:id="1218" w:name="_Toc320795478"/>
-      <w:bookmarkStart w:id="1219" w:name="_Toc320796532"/>
-      <w:bookmarkStart w:id="1220" w:name="_Toc320797586"/>
-      <w:bookmarkStart w:id="1221" w:name="_Toc320791261"/>
-      <w:bookmarkStart w:id="1222" w:name="_Toc320792315"/>
-      <w:bookmarkStart w:id="1223" w:name="_Toc320795479"/>
-      <w:bookmarkStart w:id="1224" w:name="_Toc320796533"/>
-      <w:bookmarkStart w:id="1225" w:name="_Toc320797587"/>
-      <w:bookmarkStart w:id="1226" w:name="_Toc320791262"/>
-      <w:bookmarkStart w:id="1227" w:name="_Toc320792316"/>
-      <w:bookmarkStart w:id="1228" w:name="_Toc320795480"/>
-      <w:bookmarkStart w:id="1229" w:name="_Toc320796534"/>
-      <w:bookmarkStart w:id="1230" w:name="_Toc320797588"/>
-      <w:bookmarkStart w:id="1231" w:name="_Toc320791263"/>
-      <w:bookmarkStart w:id="1232" w:name="_Toc320792317"/>
-      <w:bookmarkStart w:id="1233" w:name="_Toc320795481"/>
-      <w:bookmarkStart w:id="1234" w:name="_Toc320796535"/>
-      <w:bookmarkStart w:id="1235" w:name="_Toc320797589"/>
-      <w:bookmarkStart w:id="1236" w:name="_Toc320791264"/>
-      <w:bookmarkStart w:id="1237" w:name="_Toc320792318"/>
-      <w:bookmarkStart w:id="1238" w:name="_Toc320795482"/>
-      <w:bookmarkStart w:id="1239" w:name="_Toc320796536"/>
-      <w:bookmarkStart w:id="1240" w:name="_Toc320797590"/>
-      <w:bookmarkStart w:id="1241" w:name="_Toc320791265"/>
-      <w:bookmarkStart w:id="1242" w:name="_Toc320792319"/>
-      <w:bookmarkStart w:id="1243" w:name="_Toc320795483"/>
-      <w:bookmarkStart w:id="1244" w:name="_Toc320796537"/>
-      <w:bookmarkStart w:id="1245" w:name="_Toc320797591"/>
-      <w:bookmarkStart w:id="1246" w:name="_Toc320791267"/>
-      <w:bookmarkStart w:id="1247" w:name="_Toc320792321"/>
-      <w:bookmarkStart w:id="1248" w:name="_Toc320795485"/>
-      <w:bookmarkStart w:id="1249" w:name="_Toc320796539"/>
-      <w:bookmarkStart w:id="1250" w:name="_Toc320797593"/>
-      <w:bookmarkStart w:id="1251" w:name="_Toc320791280"/>
-      <w:bookmarkStart w:id="1252" w:name="_Toc320792334"/>
-      <w:bookmarkStart w:id="1253" w:name="_Toc320795498"/>
-      <w:bookmarkStart w:id="1254" w:name="_Toc320796552"/>
-      <w:bookmarkStart w:id="1255" w:name="_Toc320797606"/>
-      <w:bookmarkStart w:id="1256" w:name="_Toc320791281"/>
-      <w:bookmarkStart w:id="1257" w:name="_Toc320792335"/>
-      <w:bookmarkStart w:id="1258" w:name="_Toc320795499"/>
-      <w:bookmarkStart w:id="1259" w:name="_Toc320796553"/>
-      <w:bookmarkStart w:id="1260" w:name="_Toc320797607"/>
-      <w:bookmarkStart w:id="1261" w:name="_Toc320791282"/>
-      <w:bookmarkStart w:id="1262" w:name="_Toc320792336"/>
-      <w:bookmarkStart w:id="1263" w:name="_Toc320795500"/>
-      <w:bookmarkStart w:id="1264" w:name="_Toc320796554"/>
-      <w:bookmarkStart w:id="1265" w:name="_Toc320797608"/>
-      <w:bookmarkStart w:id="1266" w:name="_Toc320791283"/>
-      <w:bookmarkStart w:id="1267" w:name="_Toc320792337"/>
-      <w:bookmarkStart w:id="1268" w:name="_Toc320795501"/>
-      <w:bookmarkStart w:id="1269" w:name="_Toc320796555"/>
-      <w:bookmarkStart w:id="1270" w:name="_Toc320797609"/>
-      <w:bookmarkStart w:id="1271" w:name="_Toc320791284"/>
-      <w:bookmarkStart w:id="1272" w:name="_Toc320792338"/>
-      <w:bookmarkStart w:id="1273" w:name="_Toc320795502"/>
-      <w:bookmarkStart w:id="1274" w:name="_Toc320796556"/>
-      <w:bookmarkStart w:id="1275" w:name="_Toc320797610"/>
-      <w:bookmarkStart w:id="1276" w:name="_Toc320791285"/>
-      <w:bookmarkStart w:id="1277" w:name="_Toc320792339"/>
-      <w:bookmarkStart w:id="1278" w:name="_Toc320795503"/>
-      <w:bookmarkStart w:id="1279" w:name="_Toc320796557"/>
-      <w:bookmarkStart w:id="1280" w:name="_Toc320797611"/>
-      <w:bookmarkStart w:id="1281" w:name="_Toc320791293"/>
-      <w:bookmarkStart w:id="1282" w:name="_Toc320792347"/>
-      <w:bookmarkStart w:id="1283" w:name="_Toc320795511"/>
-      <w:bookmarkStart w:id="1284" w:name="_Toc320796565"/>
-      <w:bookmarkStart w:id="1285" w:name="_Toc320797619"/>
-      <w:bookmarkStart w:id="1286" w:name="_Toc320791320"/>
-      <w:bookmarkStart w:id="1287" w:name="_Toc320792374"/>
-      <w:bookmarkStart w:id="1288" w:name="_Toc320795538"/>
-      <w:bookmarkStart w:id="1289" w:name="_Toc320796592"/>
-      <w:bookmarkStart w:id="1290" w:name="_Toc320797646"/>
-      <w:bookmarkStart w:id="1291" w:name="_Toc320791343"/>
-      <w:bookmarkStart w:id="1292" w:name="_Toc320792397"/>
-      <w:bookmarkStart w:id="1293" w:name="_Toc320795561"/>
-      <w:bookmarkStart w:id="1294" w:name="_Toc320796615"/>
-      <w:bookmarkStart w:id="1295" w:name="_Toc320797669"/>
-      <w:bookmarkStart w:id="1296" w:name="_Toc320791344"/>
-      <w:bookmarkStart w:id="1297" w:name="_Toc320792398"/>
-      <w:bookmarkStart w:id="1298" w:name="_Toc320795562"/>
-      <w:bookmarkStart w:id="1299" w:name="_Toc320796616"/>
-      <w:bookmarkStart w:id="1300" w:name="_Toc320797670"/>
-      <w:bookmarkStart w:id="1301" w:name="_Toc320791345"/>
-      <w:bookmarkStart w:id="1302" w:name="_Toc320792399"/>
-      <w:bookmarkStart w:id="1303" w:name="_Toc320795563"/>
-      <w:bookmarkStart w:id="1304" w:name="_Toc320796617"/>
-      <w:bookmarkStart w:id="1305" w:name="_Toc320797671"/>
-      <w:bookmarkStart w:id="1306" w:name="_Toc320791346"/>
-      <w:bookmarkStart w:id="1307" w:name="_Toc320792400"/>
-      <w:bookmarkStart w:id="1308" w:name="_Toc320795564"/>
-      <w:bookmarkStart w:id="1309" w:name="_Toc320796618"/>
-      <w:bookmarkStart w:id="1310" w:name="_Toc320797672"/>
-      <w:bookmarkStart w:id="1311" w:name="_Toc320791347"/>
-      <w:bookmarkStart w:id="1312" w:name="_Toc320792401"/>
-      <w:bookmarkStart w:id="1313" w:name="_Toc320795565"/>
-      <w:bookmarkStart w:id="1314" w:name="_Toc320796619"/>
-      <w:bookmarkStart w:id="1315" w:name="_Toc320797673"/>
-      <w:bookmarkStart w:id="1316" w:name="_Toc320791348"/>
-      <w:bookmarkStart w:id="1317" w:name="_Toc320792402"/>
-      <w:bookmarkStart w:id="1318" w:name="_Toc320795566"/>
-      <w:bookmarkStart w:id="1319" w:name="_Toc320796620"/>
-      <w:bookmarkStart w:id="1320" w:name="_Toc320797674"/>
-      <w:bookmarkStart w:id="1321" w:name="_Toc320791349"/>
-      <w:bookmarkStart w:id="1322" w:name="_Toc320792403"/>
-      <w:bookmarkStart w:id="1323" w:name="_Toc320795567"/>
-      <w:bookmarkStart w:id="1324" w:name="_Toc320796621"/>
-      <w:bookmarkStart w:id="1325" w:name="_Toc320797675"/>
-      <w:bookmarkStart w:id="1326" w:name="_Toc320791350"/>
-      <w:bookmarkStart w:id="1327" w:name="_Toc320792404"/>
-      <w:bookmarkStart w:id="1328" w:name="_Toc320795568"/>
-      <w:bookmarkStart w:id="1329" w:name="_Toc320796622"/>
-      <w:bookmarkStart w:id="1330" w:name="_Toc320797676"/>
-      <w:bookmarkStart w:id="1331" w:name="_Toc320791351"/>
-      <w:bookmarkStart w:id="1332" w:name="_Toc320792405"/>
-      <w:bookmarkStart w:id="1333" w:name="_Toc320795569"/>
-      <w:bookmarkStart w:id="1334" w:name="_Toc320796623"/>
-      <w:bookmarkStart w:id="1335" w:name="_Toc320797677"/>
-      <w:bookmarkStart w:id="1336" w:name="_Toc320791352"/>
-      <w:bookmarkStart w:id="1337" w:name="_Toc320792406"/>
-      <w:bookmarkStart w:id="1338" w:name="_Toc320795570"/>
-      <w:bookmarkStart w:id="1339" w:name="_Toc320796624"/>
-      <w:bookmarkStart w:id="1340" w:name="_Toc320797678"/>
-      <w:bookmarkStart w:id="1341" w:name="_Toc320791353"/>
-      <w:bookmarkStart w:id="1342" w:name="_Toc320792407"/>
-      <w:bookmarkStart w:id="1343" w:name="_Toc320795571"/>
-      <w:bookmarkStart w:id="1344" w:name="_Toc320796625"/>
-      <w:bookmarkStart w:id="1345" w:name="_Toc320797679"/>
-      <w:bookmarkStart w:id="1346" w:name="_Toc320791354"/>
-      <w:bookmarkStart w:id="1347" w:name="_Toc320792408"/>
-      <w:bookmarkStart w:id="1348" w:name="_Toc320795572"/>
-      <w:bookmarkStart w:id="1349" w:name="_Toc320796626"/>
-      <w:bookmarkStart w:id="1350" w:name="_Toc320797680"/>
-      <w:bookmarkStart w:id="1351" w:name="_Toc320791355"/>
-      <w:bookmarkStart w:id="1352" w:name="_Toc320792409"/>
-      <w:bookmarkStart w:id="1353" w:name="_Toc320795573"/>
-      <w:bookmarkStart w:id="1354" w:name="_Toc320796627"/>
-      <w:bookmarkStart w:id="1355" w:name="_Toc320797681"/>
-      <w:bookmarkStart w:id="1356" w:name="_Toc320791356"/>
-      <w:bookmarkStart w:id="1357" w:name="_Toc320792410"/>
-      <w:bookmarkStart w:id="1358" w:name="_Toc320795574"/>
-      <w:bookmarkStart w:id="1359" w:name="_Toc320796628"/>
-      <w:bookmarkStart w:id="1360" w:name="_Toc320797682"/>
-      <w:bookmarkStart w:id="1361" w:name="_Toc320791357"/>
-      <w:bookmarkStart w:id="1362" w:name="_Toc320792411"/>
-      <w:bookmarkStart w:id="1363" w:name="_Toc320795575"/>
-      <w:bookmarkStart w:id="1364" w:name="_Toc320796629"/>
-      <w:bookmarkStart w:id="1365" w:name="_Toc320797683"/>
-      <w:bookmarkStart w:id="1366" w:name="_Toc320791358"/>
-      <w:bookmarkStart w:id="1367" w:name="_Toc320792412"/>
-      <w:bookmarkStart w:id="1368" w:name="_Toc320795576"/>
-      <w:bookmarkStart w:id="1369" w:name="_Toc320796630"/>
-      <w:bookmarkStart w:id="1370" w:name="_Toc320797684"/>
-      <w:bookmarkStart w:id="1371" w:name="_Toc320791359"/>
-      <w:bookmarkStart w:id="1372" w:name="_Toc320792413"/>
-      <w:bookmarkStart w:id="1373" w:name="_Toc320795577"/>
-      <w:bookmarkStart w:id="1374" w:name="_Toc320796631"/>
-      <w:bookmarkStart w:id="1375" w:name="_Toc320797685"/>
-      <w:bookmarkStart w:id="1376" w:name="_Toc320791360"/>
-      <w:bookmarkStart w:id="1377" w:name="_Toc320792414"/>
-      <w:bookmarkStart w:id="1378" w:name="_Toc320795578"/>
-      <w:bookmarkStart w:id="1379" w:name="_Toc320796632"/>
-      <w:bookmarkStart w:id="1380" w:name="_Toc320797686"/>
-      <w:bookmarkStart w:id="1381" w:name="_Toc320791361"/>
-      <w:bookmarkStart w:id="1382" w:name="_Toc320792415"/>
-      <w:bookmarkStart w:id="1383" w:name="_Toc320795579"/>
-      <w:bookmarkStart w:id="1384" w:name="_Toc320796633"/>
-      <w:bookmarkStart w:id="1385" w:name="_Toc320797687"/>
-      <w:bookmarkStart w:id="1386" w:name="_Toc320791362"/>
-      <w:bookmarkStart w:id="1387" w:name="_Toc320792416"/>
-      <w:bookmarkStart w:id="1388" w:name="_Toc320795580"/>
-      <w:bookmarkStart w:id="1389" w:name="_Toc320796634"/>
-      <w:bookmarkStart w:id="1390" w:name="_Toc320797688"/>
-      <w:bookmarkStart w:id="1391" w:name="_Toc320791363"/>
-      <w:bookmarkStart w:id="1392" w:name="_Toc320792417"/>
-      <w:bookmarkStart w:id="1393" w:name="_Toc320795581"/>
-      <w:bookmarkStart w:id="1394" w:name="_Toc320796635"/>
-      <w:bookmarkStart w:id="1395" w:name="_Toc320797689"/>
-      <w:bookmarkStart w:id="1396" w:name="_Toc320791364"/>
-      <w:bookmarkStart w:id="1397" w:name="_Toc320792418"/>
-      <w:bookmarkStart w:id="1398" w:name="_Toc320795582"/>
-      <w:bookmarkStart w:id="1399" w:name="_Toc320796636"/>
-      <w:bookmarkStart w:id="1400" w:name="_Toc320797690"/>
-      <w:bookmarkStart w:id="1401" w:name="_Toc320791365"/>
-      <w:bookmarkStart w:id="1402" w:name="_Toc320792419"/>
-      <w:bookmarkStart w:id="1403" w:name="_Toc320795583"/>
-      <w:bookmarkStart w:id="1404" w:name="_Toc320796637"/>
-      <w:bookmarkStart w:id="1405" w:name="_Toc320797691"/>
-      <w:bookmarkStart w:id="1406" w:name="_Toc320791367"/>
-      <w:bookmarkStart w:id="1407" w:name="_Toc320792421"/>
-      <w:bookmarkStart w:id="1408" w:name="_Toc320795585"/>
-      <w:bookmarkStart w:id="1409" w:name="_Toc320796639"/>
-      <w:bookmarkStart w:id="1410" w:name="_Toc320797693"/>
-      <w:bookmarkStart w:id="1411" w:name="_Toc320791380"/>
-      <w:bookmarkStart w:id="1412" w:name="_Toc320792434"/>
-      <w:bookmarkStart w:id="1413" w:name="_Toc320795598"/>
-      <w:bookmarkStart w:id="1414" w:name="_Toc320796652"/>
-      <w:bookmarkStart w:id="1415" w:name="_Toc320797706"/>
-      <w:bookmarkStart w:id="1416" w:name="_Toc320791381"/>
-      <w:bookmarkStart w:id="1417" w:name="_Toc320792435"/>
-      <w:bookmarkStart w:id="1418" w:name="_Toc320795599"/>
-      <w:bookmarkStart w:id="1419" w:name="_Toc320796653"/>
-      <w:bookmarkStart w:id="1420" w:name="_Toc320797707"/>
-      <w:bookmarkStart w:id="1421" w:name="_Toc320791382"/>
-      <w:bookmarkStart w:id="1422" w:name="_Toc320792436"/>
-      <w:bookmarkStart w:id="1423" w:name="_Toc320795600"/>
-      <w:bookmarkStart w:id="1424" w:name="_Toc320796654"/>
-      <w:bookmarkStart w:id="1425" w:name="_Toc320797708"/>
-      <w:bookmarkStart w:id="1426" w:name="_Toc320791383"/>
-      <w:bookmarkStart w:id="1427" w:name="_Toc320792437"/>
-      <w:bookmarkStart w:id="1428" w:name="_Toc320795601"/>
-      <w:bookmarkStart w:id="1429" w:name="_Toc320796655"/>
-      <w:bookmarkStart w:id="1430" w:name="_Toc320797709"/>
-      <w:bookmarkStart w:id="1431" w:name="_Toc320791384"/>
-      <w:bookmarkStart w:id="1432" w:name="_Toc320792438"/>
-      <w:bookmarkStart w:id="1433" w:name="_Toc320795602"/>
-      <w:bookmarkStart w:id="1434" w:name="_Toc320796656"/>
-      <w:bookmarkStart w:id="1435" w:name="_Toc320797710"/>
-      <w:bookmarkStart w:id="1436" w:name="_Toc320791385"/>
-      <w:bookmarkStart w:id="1437" w:name="_Toc320792439"/>
-      <w:bookmarkStart w:id="1438" w:name="_Toc320795603"/>
-      <w:bookmarkStart w:id="1439" w:name="_Toc320796657"/>
-      <w:bookmarkStart w:id="1440" w:name="_Toc320797711"/>
-      <w:bookmarkStart w:id="1441" w:name="_Toc321405314"/>
-      <w:bookmarkEnd w:id="6"/>
-      <w:bookmarkEnd w:id="7"/>
-      <w:bookmarkEnd w:id="8"/>
-      <w:bookmarkEnd w:id="9"/>
-      <w:bookmarkEnd w:id="10"/>
-      <w:bookmarkEnd w:id="11"/>
-      <w:bookmarkEnd w:id="12"/>
-      <w:bookmarkEnd w:id="13"/>
-      <w:bookmarkEnd w:id="14"/>
-      <w:bookmarkEnd w:id="15"/>
-      <w:bookmarkEnd w:id="16"/>
-      <w:bookmarkEnd w:id="17"/>
-      <w:bookmarkEnd w:id="18"/>
-      <w:bookmarkEnd w:id="19"/>
+      <w:bookmarkStart w:id="20" w:name="_Toc320790334"/>
+      <w:bookmarkStart w:id="21" w:name="_Toc320791388"/>
+      <w:bookmarkStart w:id="22" w:name="_Toc320794552"/>
+      <w:bookmarkStart w:id="23" w:name="_Toc320795606"/>
+      <w:bookmarkStart w:id="24" w:name="_Toc320796660"/>
+      <w:bookmarkStart w:id="25" w:name="_Toc320790335"/>
+      <w:bookmarkStart w:id="26" w:name="_Toc320791389"/>
+      <w:bookmarkStart w:id="27" w:name="_Toc320794553"/>
+      <w:bookmarkStart w:id="28" w:name="_Toc320795607"/>
+      <w:bookmarkStart w:id="29" w:name="_Toc320796661"/>
+      <w:bookmarkStart w:id="30" w:name="_Toc320790345"/>
+      <w:bookmarkStart w:id="31" w:name="_Toc320791399"/>
+      <w:bookmarkStart w:id="32" w:name="_Toc320794563"/>
+      <w:bookmarkStart w:id="33" w:name="_Toc320795617"/>
+      <w:bookmarkStart w:id="34" w:name="_Toc320796671"/>
+      <w:bookmarkStart w:id="35" w:name="_Toc320790346"/>
+      <w:bookmarkStart w:id="36" w:name="_Toc320791400"/>
+      <w:bookmarkStart w:id="37" w:name="_Toc320794564"/>
+      <w:bookmarkStart w:id="38" w:name="_Toc320795618"/>
+      <w:bookmarkStart w:id="39" w:name="_Toc320796672"/>
+      <w:bookmarkStart w:id="40" w:name="_Toc320790350"/>
+      <w:bookmarkStart w:id="41" w:name="_Toc320791404"/>
+      <w:bookmarkStart w:id="42" w:name="_Toc320794568"/>
+      <w:bookmarkStart w:id="43" w:name="_Toc320795622"/>
+      <w:bookmarkStart w:id="44" w:name="_Toc320796676"/>
+      <w:bookmarkStart w:id="45" w:name="_Toc320790351"/>
+      <w:bookmarkStart w:id="46" w:name="_Toc320791405"/>
+      <w:bookmarkStart w:id="47" w:name="_Toc320794569"/>
+      <w:bookmarkStart w:id="48" w:name="_Toc320795623"/>
+      <w:bookmarkStart w:id="49" w:name="_Toc320796677"/>
+      <w:bookmarkStart w:id="50" w:name="_Toc320790367"/>
+      <w:bookmarkStart w:id="51" w:name="_Toc320791421"/>
+      <w:bookmarkStart w:id="52" w:name="_Toc320794585"/>
+      <w:bookmarkStart w:id="53" w:name="_Toc320795639"/>
+      <w:bookmarkStart w:id="54" w:name="_Toc320796693"/>
+      <w:bookmarkStart w:id="55" w:name="_Toc320790370"/>
+      <w:bookmarkStart w:id="56" w:name="_Toc320791424"/>
+      <w:bookmarkStart w:id="57" w:name="_Toc320794588"/>
+      <w:bookmarkStart w:id="58" w:name="_Toc320795642"/>
+      <w:bookmarkStart w:id="59" w:name="_Toc320796696"/>
+      <w:bookmarkStart w:id="60" w:name="_Toc320790373"/>
+      <w:bookmarkStart w:id="61" w:name="_Toc320791427"/>
+      <w:bookmarkStart w:id="62" w:name="_Toc320794591"/>
+      <w:bookmarkStart w:id="63" w:name="_Toc320795645"/>
+      <w:bookmarkStart w:id="64" w:name="_Toc320796699"/>
+      <w:bookmarkStart w:id="65" w:name="_Toc320790376"/>
+      <w:bookmarkStart w:id="66" w:name="_Toc320791430"/>
+      <w:bookmarkStart w:id="67" w:name="_Toc320794594"/>
+      <w:bookmarkStart w:id="68" w:name="_Toc320795648"/>
+      <w:bookmarkStart w:id="69" w:name="_Toc320796702"/>
+      <w:bookmarkStart w:id="70" w:name="_Toc320790379"/>
+      <w:bookmarkStart w:id="71" w:name="_Toc320791433"/>
+      <w:bookmarkStart w:id="72" w:name="_Toc320794597"/>
+      <w:bookmarkStart w:id="73" w:name="_Toc320795651"/>
+      <w:bookmarkStart w:id="74" w:name="_Toc320796705"/>
+      <w:bookmarkStart w:id="75" w:name="_Toc320790382"/>
+      <w:bookmarkStart w:id="76" w:name="_Toc320791436"/>
+      <w:bookmarkStart w:id="77" w:name="_Toc320794600"/>
+      <w:bookmarkStart w:id="78" w:name="_Toc320795654"/>
+      <w:bookmarkStart w:id="79" w:name="_Toc320796708"/>
+      <w:bookmarkStart w:id="80" w:name="_Toc320790385"/>
+      <w:bookmarkStart w:id="81" w:name="_Toc320791439"/>
+      <w:bookmarkStart w:id="82" w:name="_Toc320794603"/>
+      <w:bookmarkStart w:id="83" w:name="_Toc320795657"/>
+      <w:bookmarkStart w:id="84" w:name="_Toc320796711"/>
+      <w:bookmarkStart w:id="85" w:name="_Toc320790408"/>
+      <w:bookmarkStart w:id="86" w:name="_Toc320791462"/>
+      <w:bookmarkStart w:id="87" w:name="_Toc320794626"/>
+      <w:bookmarkStart w:id="88" w:name="_Toc320795680"/>
+      <w:bookmarkStart w:id="89" w:name="_Toc320796734"/>
+      <w:bookmarkStart w:id="90" w:name="_Toc320790429"/>
+      <w:bookmarkStart w:id="91" w:name="_Toc320791483"/>
+      <w:bookmarkStart w:id="92" w:name="_Toc320794647"/>
+      <w:bookmarkStart w:id="93" w:name="_Toc320795701"/>
+      <w:bookmarkStart w:id="94" w:name="_Toc320796755"/>
+      <w:bookmarkStart w:id="95" w:name="_Toc320790431"/>
+      <w:bookmarkStart w:id="96" w:name="_Toc320791485"/>
+      <w:bookmarkStart w:id="97" w:name="_Toc320794649"/>
+      <w:bookmarkStart w:id="98" w:name="_Toc320795703"/>
+      <w:bookmarkStart w:id="99" w:name="_Toc320796757"/>
+      <w:bookmarkStart w:id="100" w:name="_Toc320790460"/>
+      <w:bookmarkStart w:id="101" w:name="_Toc320791514"/>
+      <w:bookmarkStart w:id="102" w:name="_Toc320794678"/>
+      <w:bookmarkStart w:id="103" w:name="_Toc320795732"/>
+      <w:bookmarkStart w:id="104" w:name="_Toc320796786"/>
+      <w:bookmarkStart w:id="105" w:name="_Toc320790473"/>
+      <w:bookmarkStart w:id="106" w:name="_Toc320791527"/>
+      <w:bookmarkStart w:id="107" w:name="_Toc320794691"/>
+      <w:bookmarkStart w:id="108" w:name="_Toc320795745"/>
+      <w:bookmarkStart w:id="109" w:name="_Toc320796799"/>
+      <w:bookmarkStart w:id="110" w:name="_Toc320790490"/>
+      <w:bookmarkStart w:id="111" w:name="_Toc320791544"/>
+      <w:bookmarkStart w:id="112" w:name="_Toc320794708"/>
+      <w:bookmarkStart w:id="113" w:name="_Toc320795762"/>
+      <w:bookmarkStart w:id="114" w:name="_Toc320796816"/>
+      <w:bookmarkStart w:id="115" w:name="_Toc320790510"/>
+      <w:bookmarkStart w:id="116" w:name="_Toc320791564"/>
+      <w:bookmarkStart w:id="117" w:name="_Toc320794728"/>
+      <w:bookmarkStart w:id="118" w:name="_Toc320795782"/>
+      <w:bookmarkStart w:id="119" w:name="_Toc320796836"/>
+      <w:bookmarkStart w:id="120" w:name="_Toc320790545"/>
+      <w:bookmarkStart w:id="121" w:name="_Toc320791599"/>
+      <w:bookmarkStart w:id="122" w:name="_Toc320794763"/>
+      <w:bookmarkStart w:id="123" w:name="_Toc320795817"/>
+      <w:bookmarkStart w:id="124" w:name="_Toc320796871"/>
+      <w:bookmarkStart w:id="125" w:name="_Toc320790573"/>
+      <w:bookmarkStart w:id="126" w:name="_Toc320791627"/>
+      <w:bookmarkStart w:id="127" w:name="_Toc320794791"/>
+      <w:bookmarkStart w:id="128" w:name="_Toc320795845"/>
+      <w:bookmarkStart w:id="129" w:name="_Toc320796899"/>
+      <w:bookmarkStart w:id="130" w:name="_Toc320790591"/>
+      <w:bookmarkStart w:id="131" w:name="_Toc320791645"/>
+      <w:bookmarkStart w:id="132" w:name="_Toc320794809"/>
+      <w:bookmarkStart w:id="133" w:name="_Toc320795863"/>
+      <w:bookmarkStart w:id="134" w:name="_Toc320796917"/>
+      <w:bookmarkStart w:id="135" w:name="_Toc320790620"/>
+      <w:bookmarkStart w:id="136" w:name="_Toc320791674"/>
+      <w:bookmarkStart w:id="137" w:name="_Toc320794838"/>
+      <w:bookmarkStart w:id="138" w:name="_Toc320795892"/>
+      <w:bookmarkStart w:id="139" w:name="_Toc320796946"/>
+      <w:bookmarkStart w:id="140" w:name="_Toc320790646"/>
+      <w:bookmarkStart w:id="141" w:name="_Toc320791700"/>
+      <w:bookmarkStart w:id="142" w:name="_Toc320794864"/>
+      <w:bookmarkStart w:id="143" w:name="_Toc320795918"/>
+      <w:bookmarkStart w:id="144" w:name="_Toc320796972"/>
+      <w:bookmarkStart w:id="145" w:name="_Toc320790659"/>
+      <w:bookmarkStart w:id="146" w:name="_Toc320791713"/>
+      <w:bookmarkStart w:id="147" w:name="_Toc320794877"/>
+      <w:bookmarkStart w:id="148" w:name="_Toc320795931"/>
+      <w:bookmarkStart w:id="149" w:name="_Toc320796985"/>
+      <w:bookmarkStart w:id="150" w:name="_Toc320790660"/>
+      <w:bookmarkStart w:id="151" w:name="_Toc320791714"/>
+      <w:bookmarkStart w:id="152" w:name="_Toc320794878"/>
+      <w:bookmarkStart w:id="153" w:name="_Toc320795932"/>
+      <w:bookmarkStart w:id="154" w:name="_Toc320796986"/>
+      <w:bookmarkStart w:id="155" w:name="_Toc320790661"/>
+      <w:bookmarkStart w:id="156" w:name="_Toc320791715"/>
+      <w:bookmarkStart w:id="157" w:name="_Toc320794879"/>
+      <w:bookmarkStart w:id="158" w:name="_Toc320795933"/>
+      <w:bookmarkStart w:id="159" w:name="_Toc320796987"/>
+      <w:bookmarkStart w:id="160" w:name="_Toc320790663"/>
+      <w:bookmarkStart w:id="161" w:name="_Toc320791717"/>
+      <w:bookmarkStart w:id="162" w:name="_Toc320794881"/>
+      <w:bookmarkStart w:id="163" w:name="_Toc320795935"/>
+      <w:bookmarkStart w:id="164" w:name="_Toc320796989"/>
+      <w:bookmarkStart w:id="165" w:name="_Toc320790676"/>
+      <w:bookmarkStart w:id="166" w:name="_Toc320791730"/>
+      <w:bookmarkStart w:id="167" w:name="_Toc320794894"/>
+      <w:bookmarkStart w:id="168" w:name="_Toc320795948"/>
+      <w:bookmarkStart w:id="169" w:name="_Toc320797002"/>
+      <w:bookmarkStart w:id="170" w:name="_Toc320790677"/>
+      <w:bookmarkStart w:id="171" w:name="_Toc320791731"/>
+      <w:bookmarkStart w:id="172" w:name="_Toc320794895"/>
+      <w:bookmarkStart w:id="173" w:name="_Toc320795949"/>
+      <w:bookmarkStart w:id="174" w:name="_Toc320797003"/>
+      <w:bookmarkStart w:id="175" w:name="_Toc320790678"/>
+      <w:bookmarkStart w:id="176" w:name="_Toc320791732"/>
+      <w:bookmarkStart w:id="177" w:name="_Toc320794896"/>
+      <w:bookmarkStart w:id="178" w:name="_Toc320795950"/>
+      <w:bookmarkStart w:id="179" w:name="_Toc320797004"/>
+      <w:bookmarkStart w:id="180" w:name="_Toc320790679"/>
+      <w:bookmarkStart w:id="181" w:name="_Toc320791733"/>
+      <w:bookmarkStart w:id="182" w:name="_Toc320794897"/>
+      <w:bookmarkStart w:id="183" w:name="_Toc320795951"/>
+      <w:bookmarkStart w:id="184" w:name="_Toc320797005"/>
+      <w:bookmarkStart w:id="185" w:name="_Toc320790680"/>
+      <w:bookmarkStart w:id="186" w:name="_Toc320791734"/>
+      <w:bookmarkStart w:id="187" w:name="_Toc320794898"/>
+      <w:bookmarkStart w:id="188" w:name="_Toc320795952"/>
+      <w:bookmarkStart w:id="189" w:name="_Toc320797006"/>
+      <w:bookmarkStart w:id="190" w:name="_Toc320790681"/>
+      <w:bookmarkStart w:id="191" w:name="_Toc320791735"/>
+      <w:bookmarkStart w:id="192" w:name="_Toc320794899"/>
+      <w:bookmarkStart w:id="193" w:name="_Toc320795953"/>
+      <w:bookmarkStart w:id="194" w:name="_Toc320797007"/>
+      <w:bookmarkStart w:id="195" w:name="_Toc320790682"/>
+      <w:bookmarkStart w:id="196" w:name="_Toc320791736"/>
+      <w:bookmarkStart w:id="197" w:name="_Toc320794900"/>
+      <w:bookmarkStart w:id="198" w:name="_Toc320795954"/>
+      <w:bookmarkStart w:id="199" w:name="_Toc320797008"/>
+      <w:bookmarkStart w:id="200" w:name="_Toc320790683"/>
+      <w:bookmarkStart w:id="201" w:name="_Toc320791737"/>
+      <w:bookmarkStart w:id="202" w:name="_Toc320794901"/>
+      <w:bookmarkStart w:id="203" w:name="_Toc320795955"/>
+      <w:bookmarkStart w:id="204" w:name="_Toc320797009"/>
+      <w:bookmarkStart w:id="205" w:name="_Toc320790684"/>
+      <w:bookmarkStart w:id="206" w:name="_Toc320791738"/>
+      <w:bookmarkStart w:id="207" w:name="_Toc320794902"/>
+      <w:bookmarkStart w:id="208" w:name="_Toc320795956"/>
+      <w:bookmarkStart w:id="209" w:name="_Toc320797010"/>
+      <w:bookmarkStart w:id="210" w:name="_Toc320790685"/>
+      <w:bookmarkStart w:id="211" w:name="_Toc320791739"/>
+      <w:bookmarkStart w:id="212" w:name="_Toc320794903"/>
+      <w:bookmarkStart w:id="213" w:name="_Toc320795957"/>
+      <w:bookmarkStart w:id="214" w:name="_Toc320797011"/>
+      <w:bookmarkStart w:id="215" w:name="_Toc320790686"/>
+      <w:bookmarkStart w:id="216" w:name="_Toc320791740"/>
+      <w:bookmarkStart w:id="217" w:name="_Toc320794904"/>
+      <w:bookmarkStart w:id="218" w:name="_Toc320795958"/>
+      <w:bookmarkStart w:id="219" w:name="_Toc320797012"/>
+      <w:bookmarkStart w:id="220" w:name="_Toc320790687"/>
+      <w:bookmarkStart w:id="221" w:name="_Toc320791741"/>
+      <w:bookmarkStart w:id="222" w:name="_Toc320794905"/>
+      <w:bookmarkStart w:id="223" w:name="_Toc320795959"/>
+      <w:bookmarkStart w:id="224" w:name="_Toc320797013"/>
+      <w:bookmarkStart w:id="225" w:name="_Toc320790688"/>
+      <w:bookmarkStart w:id="226" w:name="_Toc320791742"/>
+      <w:bookmarkStart w:id="227" w:name="_Toc320794906"/>
+      <w:bookmarkStart w:id="228" w:name="_Toc320795960"/>
+      <w:bookmarkStart w:id="229" w:name="_Toc320797014"/>
+      <w:bookmarkStart w:id="230" w:name="_Toc320790689"/>
+      <w:bookmarkStart w:id="231" w:name="_Toc320791743"/>
+      <w:bookmarkStart w:id="232" w:name="_Toc320794907"/>
+      <w:bookmarkStart w:id="233" w:name="_Toc320795961"/>
+      <w:bookmarkStart w:id="234" w:name="_Toc320797015"/>
+      <w:bookmarkStart w:id="235" w:name="_Toc320790690"/>
+      <w:bookmarkStart w:id="236" w:name="_Toc320791744"/>
+      <w:bookmarkStart w:id="237" w:name="_Toc320794908"/>
+      <w:bookmarkStart w:id="238" w:name="_Toc320795962"/>
+      <w:bookmarkStart w:id="239" w:name="_Toc320797016"/>
+      <w:bookmarkStart w:id="240" w:name="_Toc320790703"/>
+      <w:bookmarkStart w:id="241" w:name="_Toc320791757"/>
+      <w:bookmarkStart w:id="242" w:name="_Toc320794921"/>
+      <w:bookmarkStart w:id="243" w:name="_Toc320795975"/>
+      <w:bookmarkStart w:id="244" w:name="_Toc320797029"/>
+      <w:bookmarkStart w:id="245" w:name="_Toc320790724"/>
+      <w:bookmarkStart w:id="246" w:name="_Toc320791778"/>
+      <w:bookmarkStart w:id="247" w:name="_Toc320794942"/>
+      <w:bookmarkStart w:id="248" w:name="_Toc320795996"/>
+      <w:bookmarkStart w:id="249" w:name="_Toc320797050"/>
+      <w:bookmarkStart w:id="250" w:name="_Toc320790729"/>
+      <w:bookmarkStart w:id="251" w:name="_Toc320791783"/>
+      <w:bookmarkStart w:id="252" w:name="_Toc320794947"/>
+      <w:bookmarkStart w:id="253" w:name="_Toc320796001"/>
+      <w:bookmarkStart w:id="254" w:name="_Toc320797055"/>
+      <w:bookmarkStart w:id="255" w:name="_Toc320790745"/>
+      <w:bookmarkStart w:id="256" w:name="_Toc320791799"/>
+      <w:bookmarkStart w:id="257" w:name="_Toc320794963"/>
+      <w:bookmarkStart w:id="258" w:name="_Toc320796017"/>
+      <w:bookmarkStart w:id="259" w:name="_Toc320797071"/>
+      <w:bookmarkStart w:id="260" w:name="_Toc320790747"/>
+      <w:bookmarkStart w:id="261" w:name="_Toc320791801"/>
+      <w:bookmarkStart w:id="262" w:name="_Toc320794965"/>
+      <w:bookmarkStart w:id="263" w:name="_Toc320796019"/>
+      <w:bookmarkStart w:id="264" w:name="_Toc320797073"/>
+      <w:bookmarkStart w:id="265" w:name="_Toc320790748"/>
+      <w:bookmarkStart w:id="266" w:name="_Toc320791802"/>
+      <w:bookmarkStart w:id="267" w:name="_Toc320794966"/>
+      <w:bookmarkStart w:id="268" w:name="_Toc320796020"/>
+      <w:bookmarkStart w:id="269" w:name="_Toc320797074"/>
+      <w:bookmarkStart w:id="270" w:name="_Toc320790749"/>
+      <w:bookmarkStart w:id="271" w:name="_Toc320791803"/>
+      <w:bookmarkStart w:id="272" w:name="_Toc320794967"/>
+      <w:bookmarkStart w:id="273" w:name="_Toc320796021"/>
+      <w:bookmarkStart w:id="274" w:name="_Toc320797075"/>
+      <w:bookmarkStart w:id="275" w:name="_Toc320790750"/>
+      <w:bookmarkStart w:id="276" w:name="_Toc320791804"/>
+      <w:bookmarkStart w:id="277" w:name="_Toc320794968"/>
+      <w:bookmarkStart w:id="278" w:name="_Toc320796022"/>
+      <w:bookmarkStart w:id="279" w:name="_Toc320797076"/>
+      <w:bookmarkStart w:id="280" w:name="_Toc320790751"/>
+      <w:bookmarkStart w:id="281" w:name="_Toc320791805"/>
+      <w:bookmarkStart w:id="282" w:name="_Toc320794969"/>
+      <w:bookmarkStart w:id="283" w:name="_Toc320796023"/>
+      <w:bookmarkStart w:id="284" w:name="_Toc320797077"/>
+      <w:bookmarkStart w:id="285" w:name="_Toc320790753"/>
+      <w:bookmarkStart w:id="286" w:name="_Toc320791807"/>
+      <w:bookmarkStart w:id="287" w:name="_Toc320794971"/>
+      <w:bookmarkStart w:id="288" w:name="_Toc320796025"/>
+      <w:bookmarkStart w:id="289" w:name="_Toc320797079"/>
+      <w:bookmarkStart w:id="290" w:name="_Toc320790766"/>
+      <w:bookmarkStart w:id="291" w:name="_Toc320791820"/>
+      <w:bookmarkStart w:id="292" w:name="_Toc320794984"/>
+      <w:bookmarkStart w:id="293" w:name="_Toc320796038"/>
+      <w:bookmarkStart w:id="294" w:name="_Toc320797092"/>
+      <w:bookmarkStart w:id="295" w:name="_Toc320790767"/>
+      <w:bookmarkStart w:id="296" w:name="_Toc320791821"/>
+      <w:bookmarkStart w:id="297" w:name="_Toc320794985"/>
+      <w:bookmarkStart w:id="298" w:name="_Toc320796039"/>
+      <w:bookmarkStart w:id="299" w:name="_Toc320797093"/>
+      <w:bookmarkStart w:id="300" w:name="_Toc320790768"/>
+      <w:bookmarkStart w:id="301" w:name="_Toc320791822"/>
+      <w:bookmarkStart w:id="302" w:name="_Toc320794986"/>
+      <w:bookmarkStart w:id="303" w:name="_Toc320796040"/>
+      <w:bookmarkStart w:id="304" w:name="_Toc320797094"/>
+      <w:bookmarkStart w:id="305" w:name="_Toc320790769"/>
+      <w:bookmarkStart w:id="306" w:name="_Toc320791823"/>
+      <w:bookmarkStart w:id="307" w:name="_Toc320794987"/>
+      <w:bookmarkStart w:id="308" w:name="_Toc320796041"/>
+      <w:bookmarkStart w:id="309" w:name="_Toc320797095"/>
+      <w:bookmarkStart w:id="310" w:name="_Toc320790770"/>
+      <w:bookmarkStart w:id="311" w:name="_Toc320791824"/>
+      <w:bookmarkStart w:id="312" w:name="_Toc320794988"/>
+      <w:bookmarkStart w:id="313" w:name="_Toc320796042"/>
+      <w:bookmarkStart w:id="314" w:name="_Toc320797096"/>
+      <w:bookmarkStart w:id="315" w:name="_Toc320790771"/>
+      <w:bookmarkStart w:id="316" w:name="_Toc320791825"/>
+      <w:bookmarkStart w:id="317" w:name="_Toc320794989"/>
+      <w:bookmarkStart w:id="318" w:name="_Toc320796043"/>
+      <w:bookmarkStart w:id="319" w:name="_Toc320797097"/>
+      <w:bookmarkStart w:id="320" w:name="_Toc320790772"/>
+      <w:bookmarkStart w:id="321" w:name="_Toc320791826"/>
+      <w:bookmarkStart w:id="322" w:name="_Toc320794990"/>
+      <w:bookmarkStart w:id="323" w:name="_Toc320796044"/>
+      <w:bookmarkStart w:id="324" w:name="_Toc320797098"/>
+      <w:bookmarkStart w:id="325" w:name="_Toc320790773"/>
+      <w:bookmarkStart w:id="326" w:name="_Toc320791827"/>
+      <w:bookmarkStart w:id="327" w:name="_Toc320794991"/>
+      <w:bookmarkStart w:id="328" w:name="_Toc320796045"/>
+      <w:bookmarkStart w:id="329" w:name="_Toc320797099"/>
+      <w:bookmarkStart w:id="330" w:name="_Toc320790774"/>
+      <w:bookmarkStart w:id="331" w:name="_Toc320791828"/>
+      <w:bookmarkStart w:id="332" w:name="_Toc320794992"/>
+      <w:bookmarkStart w:id="333" w:name="_Toc320796046"/>
+      <w:bookmarkStart w:id="334" w:name="_Toc320797100"/>
+      <w:bookmarkStart w:id="335" w:name="_Toc320790775"/>
+      <w:bookmarkStart w:id="336" w:name="_Toc320791829"/>
+      <w:bookmarkStart w:id="337" w:name="_Toc320794993"/>
+      <w:bookmarkStart w:id="338" w:name="_Toc320796047"/>
+      <w:bookmarkStart w:id="339" w:name="_Toc320797101"/>
+      <w:bookmarkStart w:id="340" w:name="_Toc320790776"/>
+      <w:bookmarkStart w:id="341" w:name="_Toc320791830"/>
+      <w:bookmarkStart w:id="342" w:name="_Toc320794994"/>
+      <w:bookmarkStart w:id="343" w:name="_Toc320796048"/>
+      <w:bookmarkStart w:id="344" w:name="_Toc320797102"/>
+      <w:bookmarkStart w:id="345" w:name="_Toc320790777"/>
+      <w:bookmarkStart w:id="346" w:name="_Toc320791831"/>
+      <w:bookmarkStart w:id="347" w:name="_Toc320794995"/>
+      <w:bookmarkStart w:id="348" w:name="_Toc320796049"/>
+      <w:bookmarkStart w:id="349" w:name="_Toc320797103"/>
+      <w:bookmarkStart w:id="350" w:name="_Toc320790778"/>
+      <w:bookmarkStart w:id="351" w:name="_Toc320791832"/>
+      <w:bookmarkStart w:id="352" w:name="_Toc320794996"/>
+      <w:bookmarkStart w:id="353" w:name="_Toc320796050"/>
+      <w:bookmarkStart w:id="354" w:name="_Toc320797104"/>
+      <w:bookmarkStart w:id="355" w:name="_Toc320790779"/>
+      <w:bookmarkStart w:id="356" w:name="_Toc320791833"/>
+      <w:bookmarkStart w:id="357" w:name="_Toc320794997"/>
+      <w:bookmarkStart w:id="358" w:name="_Toc320796051"/>
+      <w:bookmarkStart w:id="359" w:name="_Toc320797105"/>
+      <w:bookmarkStart w:id="360" w:name="_Toc320790780"/>
+      <w:bookmarkStart w:id="361" w:name="_Toc320791834"/>
+      <w:bookmarkStart w:id="362" w:name="_Toc320794998"/>
+      <w:bookmarkStart w:id="363" w:name="_Toc320796052"/>
+      <w:bookmarkStart w:id="364" w:name="_Toc320797106"/>
+      <w:bookmarkStart w:id="365" w:name="_Toc320790781"/>
+      <w:bookmarkStart w:id="366" w:name="_Toc320791835"/>
+      <w:bookmarkStart w:id="367" w:name="_Toc320794999"/>
+      <w:bookmarkStart w:id="368" w:name="_Toc320796053"/>
+      <w:bookmarkStart w:id="369" w:name="_Toc320797107"/>
+      <w:bookmarkStart w:id="370" w:name="_Toc320790782"/>
+      <w:bookmarkStart w:id="371" w:name="_Toc320791836"/>
+      <w:bookmarkStart w:id="372" w:name="_Toc320795000"/>
+      <w:bookmarkStart w:id="373" w:name="_Toc320796054"/>
+      <w:bookmarkStart w:id="374" w:name="_Toc320797108"/>
+      <w:bookmarkStart w:id="375" w:name="_Toc320790783"/>
+      <w:bookmarkStart w:id="376" w:name="_Toc320791837"/>
+      <w:bookmarkStart w:id="377" w:name="_Toc320795001"/>
+      <w:bookmarkStart w:id="378" w:name="_Toc320796055"/>
+      <w:bookmarkStart w:id="379" w:name="_Toc320797109"/>
+      <w:bookmarkStart w:id="380" w:name="_Toc320790784"/>
+      <w:bookmarkStart w:id="381" w:name="_Toc320791838"/>
+      <w:bookmarkStart w:id="382" w:name="_Toc320795002"/>
+      <w:bookmarkStart w:id="383" w:name="_Toc320796056"/>
+      <w:bookmarkStart w:id="384" w:name="_Toc320797110"/>
+      <w:bookmarkStart w:id="385" w:name="_Toc320790785"/>
+      <w:bookmarkStart w:id="386" w:name="_Toc320791839"/>
+      <w:bookmarkStart w:id="387" w:name="_Toc320795003"/>
+      <w:bookmarkStart w:id="388" w:name="_Toc320796057"/>
+      <w:bookmarkStart w:id="389" w:name="_Toc320797111"/>
+      <w:bookmarkStart w:id="390" w:name="_Toc320790786"/>
+      <w:bookmarkStart w:id="391" w:name="_Toc320791840"/>
+      <w:bookmarkStart w:id="392" w:name="_Toc320795004"/>
+      <w:bookmarkStart w:id="393" w:name="_Toc320796058"/>
+      <w:bookmarkStart w:id="394" w:name="_Toc320797112"/>
+      <w:bookmarkStart w:id="395" w:name="_Toc320790787"/>
+      <w:bookmarkStart w:id="396" w:name="_Toc320791841"/>
+      <w:bookmarkStart w:id="397" w:name="_Toc320795005"/>
+      <w:bookmarkStart w:id="398" w:name="_Toc320796059"/>
+      <w:bookmarkStart w:id="399" w:name="_Toc320797113"/>
+      <w:bookmarkStart w:id="400" w:name="_Toc320790788"/>
+      <w:bookmarkStart w:id="401" w:name="_Toc320791842"/>
+      <w:bookmarkStart w:id="402" w:name="_Toc320795006"/>
+      <w:bookmarkStart w:id="403" w:name="_Toc320796060"/>
+      <w:bookmarkStart w:id="404" w:name="_Toc320797114"/>
+      <w:bookmarkStart w:id="405" w:name="_Toc320790789"/>
+      <w:bookmarkStart w:id="406" w:name="_Toc320791843"/>
+      <w:bookmarkStart w:id="407" w:name="_Toc320795007"/>
+      <w:bookmarkStart w:id="408" w:name="_Toc320796061"/>
+      <w:bookmarkStart w:id="409" w:name="_Toc320797115"/>
+      <w:bookmarkStart w:id="410" w:name="_Toc320790790"/>
+      <w:bookmarkStart w:id="411" w:name="_Toc320791844"/>
+      <w:bookmarkStart w:id="412" w:name="_Toc320795008"/>
+      <w:bookmarkStart w:id="413" w:name="_Toc320796062"/>
+      <w:bookmarkStart w:id="414" w:name="_Toc320797116"/>
+      <w:bookmarkStart w:id="415" w:name="_Toc320790791"/>
+      <w:bookmarkStart w:id="416" w:name="_Toc320791845"/>
+      <w:bookmarkStart w:id="417" w:name="_Toc320795009"/>
+      <w:bookmarkStart w:id="418" w:name="_Toc320796063"/>
+      <w:bookmarkStart w:id="419" w:name="_Toc320797117"/>
+      <w:bookmarkStart w:id="420" w:name="_Toc320790792"/>
+      <w:bookmarkStart w:id="421" w:name="_Toc320791846"/>
+      <w:bookmarkStart w:id="422" w:name="_Toc320795010"/>
+      <w:bookmarkStart w:id="423" w:name="_Toc320796064"/>
+      <w:bookmarkStart w:id="424" w:name="_Toc320797118"/>
+      <w:bookmarkStart w:id="425" w:name="_Toc320790801"/>
+      <w:bookmarkStart w:id="426" w:name="_Toc320791855"/>
+      <w:bookmarkStart w:id="427" w:name="_Toc320795019"/>
+      <w:bookmarkStart w:id="428" w:name="_Toc320796073"/>
+      <w:bookmarkStart w:id="429" w:name="_Toc320797127"/>
+      <w:bookmarkStart w:id="430" w:name="_Toc320790827"/>
+      <w:bookmarkStart w:id="431" w:name="_Toc320791881"/>
+      <w:bookmarkStart w:id="432" w:name="_Toc320795045"/>
+      <w:bookmarkStart w:id="433" w:name="_Toc320796099"/>
+      <w:bookmarkStart w:id="434" w:name="_Toc320797153"/>
+      <w:bookmarkStart w:id="435" w:name="_Toc320790830"/>
+      <w:bookmarkStart w:id="436" w:name="_Toc320791884"/>
+      <w:bookmarkStart w:id="437" w:name="_Toc320795048"/>
+      <w:bookmarkStart w:id="438" w:name="_Toc320796102"/>
+      <w:bookmarkStart w:id="439" w:name="_Toc320797156"/>
+      <w:bookmarkStart w:id="440" w:name="_Toc320790831"/>
+      <w:bookmarkStart w:id="441" w:name="_Toc320791885"/>
+      <w:bookmarkStart w:id="442" w:name="_Toc320795049"/>
+      <w:bookmarkStart w:id="443" w:name="_Toc320796103"/>
+      <w:bookmarkStart w:id="444" w:name="_Toc320797157"/>
+      <w:bookmarkStart w:id="445" w:name="_Toc320790833"/>
+      <w:bookmarkStart w:id="446" w:name="_Toc320791887"/>
+      <w:bookmarkStart w:id="447" w:name="_Toc320795051"/>
+      <w:bookmarkStart w:id="448" w:name="_Toc320796105"/>
+      <w:bookmarkStart w:id="449" w:name="_Toc320797159"/>
+      <w:bookmarkStart w:id="450" w:name="_Toc320790846"/>
+      <w:bookmarkStart w:id="451" w:name="_Toc320791900"/>
+      <w:bookmarkStart w:id="452" w:name="_Toc320795064"/>
+      <w:bookmarkStart w:id="453" w:name="_Toc320796118"/>
+      <w:bookmarkStart w:id="454" w:name="_Toc320797172"/>
+      <w:bookmarkStart w:id="455" w:name="_Toc320790847"/>
+      <w:bookmarkStart w:id="456" w:name="_Toc320791901"/>
+      <w:bookmarkStart w:id="457" w:name="_Toc320795065"/>
+      <w:bookmarkStart w:id="458" w:name="_Toc320796119"/>
+      <w:bookmarkStart w:id="459" w:name="_Toc320797173"/>
+      <w:bookmarkStart w:id="460" w:name="_Toc320790848"/>
+      <w:bookmarkStart w:id="461" w:name="_Toc320791902"/>
+      <w:bookmarkStart w:id="462" w:name="_Toc320795066"/>
+      <w:bookmarkStart w:id="463" w:name="_Toc320796120"/>
+      <w:bookmarkStart w:id="464" w:name="_Toc320797174"/>
+      <w:bookmarkStart w:id="465" w:name="_Toc320790858"/>
+      <w:bookmarkStart w:id="466" w:name="_Toc320791912"/>
+      <w:bookmarkStart w:id="467" w:name="_Toc320795076"/>
+      <w:bookmarkStart w:id="468" w:name="_Toc320796130"/>
+      <w:bookmarkStart w:id="469" w:name="_Toc320797184"/>
+      <w:bookmarkStart w:id="470" w:name="_Toc320790884"/>
+      <w:bookmarkStart w:id="471" w:name="_Toc320791938"/>
+      <w:bookmarkStart w:id="472" w:name="_Toc320795102"/>
+      <w:bookmarkStart w:id="473" w:name="_Toc320796156"/>
+      <w:bookmarkStart w:id="474" w:name="_Toc320797210"/>
+      <w:bookmarkStart w:id="475" w:name="_Toc320790902"/>
+      <w:bookmarkStart w:id="476" w:name="_Toc320791956"/>
+      <w:bookmarkStart w:id="477" w:name="_Toc320795120"/>
+      <w:bookmarkStart w:id="478" w:name="_Toc320796174"/>
+      <w:bookmarkStart w:id="479" w:name="_Toc320797228"/>
+      <w:bookmarkStart w:id="480" w:name="_Toc320790903"/>
+      <w:bookmarkStart w:id="481" w:name="_Toc320791957"/>
+      <w:bookmarkStart w:id="482" w:name="_Toc320795121"/>
+      <w:bookmarkStart w:id="483" w:name="_Toc320796175"/>
+      <w:bookmarkStart w:id="484" w:name="_Toc320797229"/>
+      <w:bookmarkStart w:id="485" w:name="_Toc320790904"/>
+      <w:bookmarkStart w:id="486" w:name="_Toc320791958"/>
+      <w:bookmarkStart w:id="487" w:name="_Toc320795122"/>
+      <w:bookmarkStart w:id="488" w:name="_Toc320796176"/>
+      <w:bookmarkStart w:id="489" w:name="_Toc320797230"/>
+      <w:bookmarkStart w:id="490" w:name="_Toc320790905"/>
+      <w:bookmarkStart w:id="491" w:name="_Toc320791959"/>
+      <w:bookmarkStart w:id="492" w:name="_Toc320795123"/>
+      <w:bookmarkStart w:id="493" w:name="_Toc320796177"/>
+      <w:bookmarkStart w:id="494" w:name="_Toc320797231"/>
+      <w:bookmarkStart w:id="495" w:name="_Toc320790906"/>
+      <w:bookmarkStart w:id="496" w:name="_Toc320791960"/>
+      <w:bookmarkStart w:id="497" w:name="_Toc320795124"/>
+      <w:bookmarkStart w:id="498" w:name="_Toc320796178"/>
+      <w:bookmarkStart w:id="499" w:name="_Toc320797232"/>
+      <w:bookmarkStart w:id="500" w:name="_Toc320790907"/>
+      <w:bookmarkStart w:id="501" w:name="_Toc320791961"/>
+      <w:bookmarkStart w:id="502" w:name="_Toc320795125"/>
+      <w:bookmarkStart w:id="503" w:name="_Toc320796179"/>
+      <w:bookmarkStart w:id="504" w:name="_Toc320797233"/>
+      <w:bookmarkStart w:id="505" w:name="_Toc320790908"/>
+      <w:bookmarkStart w:id="506" w:name="_Toc320791962"/>
+      <w:bookmarkStart w:id="507" w:name="_Toc320795126"/>
+      <w:bookmarkStart w:id="508" w:name="_Toc320796180"/>
+      <w:bookmarkStart w:id="509" w:name="_Toc320797234"/>
+      <w:bookmarkStart w:id="510" w:name="_Toc320790909"/>
+      <w:bookmarkStart w:id="511" w:name="_Toc320791963"/>
+      <w:bookmarkStart w:id="512" w:name="_Toc320795127"/>
+      <w:bookmarkStart w:id="513" w:name="_Toc320796181"/>
+      <w:bookmarkStart w:id="514" w:name="_Toc320797235"/>
+      <w:bookmarkStart w:id="515" w:name="_Toc320790911"/>
+      <w:bookmarkStart w:id="516" w:name="_Toc320791965"/>
+      <w:bookmarkStart w:id="517" w:name="_Toc320795129"/>
+      <w:bookmarkStart w:id="518" w:name="_Toc320796183"/>
+      <w:bookmarkStart w:id="519" w:name="_Toc320797237"/>
+      <w:bookmarkStart w:id="520" w:name="_Toc320790924"/>
+      <w:bookmarkStart w:id="521" w:name="_Toc320791978"/>
+      <w:bookmarkStart w:id="522" w:name="_Toc320795142"/>
+      <w:bookmarkStart w:id="523" w:name="_Toc320796196"/>
+      <w:bookmarkStart w:id="524" w:name="_Toc320797250"/>
+      <w:bookmarkStart w:id="525" w:name="_Toc320790925"/>
+      <w:bookmarkStart w:id="526" w:name="_Toc320791979"/>
+      <w:bookmarkStart w:id="527" w:name="_Toc320795143"/>
+      <w:bookmarkStart w:id="528" w:name="_Toc320796197"/>
+      <w:bookmarkStart w:id="529" w:name="_Toc320797251"/>
+      <w:bookmarkStart w:id="530" w:name="_Toc320790926"/>
+      <w:bookmarkStart w:id="531" w:name="_Toc320791980"/>
+      <w:bookmarkStart w:id="532" w:name="_Toc320795144"/>
+      <w:bookmarkStart w:id="533" w:name="_Toc320796198"/>
+      <w:bookmarkStart w:id="534" w:name="_Toc320797252"/>
+      <w:bookmarkStart w:id="535" w:name="_Toc320790937"/>
+      <w:bookmarkStart w:id="536" w:name="_Toc320791991"/>
+      <w:bookmarkStart w:id="537" w:name="_Toc320795155"/>
+      <w:bookmarkStart w:id="538" w:name="_Toc320796209"/>
+      <w:bookmarkStart w:id="539" w:name="_Toc320797263"/>
+      <w:bookmarkStart w:id="540" w:name="_Toc320790963"/>
+      <w:bookmarkStart w:id="541" w:name="_Toc320792017"/>
+      <w:bookmarkStart w:id="542" w:name="_Toc320795181"/>
+      <w:bookmarkStart w:id="543" w:name="_Toc320796235"/>
+      <w:bookmarkStart w:id="544" w:name="_Toc320797289"/>
+      <w:bookmarkStart w:id="545" w:name="_Toc320790981"/>
+      <w:bookmarkStart w:id="546" w:name="_Toc320792035"/>
+      <w:bookmarkStart w:id="547" w:name="_Toc320795199"/>
+      <w:bookmarkStart w:id="548" w:name="_Toc320796253"/>
+      <w:bookmarkStart w:id="549" w:name="_Toc320797307"/>
+      <w:bookmarkStart w:id="550" w:name="_Toc320790982"/>
+      <w:bookmarkStart w:id="551" w:name="_Toc320792036"/>
+      <w:bookmarkStart w:id="552" w:name="_Toc320795200"/>
+      <w:bookmarkStart w:id="553" w:name="_Toc320796254"/>
+      <w:bookmarkStart w:id="554" w:name="_Toc320797308"/>
+      <w:bookmarkStart w:id="555" w:name="_Toc320790983"/>
+      <w:bookmarkStart w:id="556" w:name="_Toc320792037"/>
+      <w:bookmarkStart w:id="557" w:name="_Toc320795201"/>
+      <w:bookmarkStart w:id="558" w:name="_Toc320796255"/>
+      <w:bookmarkStart w:id="559" w:name="_Toc320797309"/>
+      <w:bookmarkStart w:id="560" w:name="_Toc320790984"/>
+      <w:bookmarkStart w:id="561" w:name="_Toc320792038"/>
+      <w:bookmarkStart w:id="562" w:name="_Toc320795202"/>
+      <w:bookmarkStart w:id="563" w:name="_Toc320796256"/>
+      <w:bookmarkStart w:id="564" w:name="_Toc320797310"/>
+      <w:bookmarkStart w:id="565" w:name="_Toc320790986"/>
+      <w:bookmarkStart w:id="566" w:name="_Toc320792040"/>
+      <w:bookmarkStart w:id="567" w:name="_Toc320795204"/>
+      <w:bookmarkStart w:id="568" w:name="_Toc320796258"/>
+      <w:bookmarkStart w:id="569" w:name="_Toc320797312"/>
+      <w:bookmarkStart w:id="570" w:name="_Toc320790999"/>
+      <w:bookmarkStart w:id="571" w:name="_Toc320792053"/>
+      <w:bookmarkStart w:id="572" w:name="_Toc320795217"/>
+      <w:bookmarkStart w:id="573" w:name="_Toc320796271"/>
+      <w:bookmarkStart w:id="574" w:name="_Toc320797325"/>
+      <w:bookmarkStart w:id="575" w:name="_Toc320791000"/>
+      <w:bookmarkStart w:id="576" w:name="_Toc320792054"/>
+      <w:bookmarkStart w:id="577" w:name="_Toc320795218"/>
+      <w:bookmarkStart w:id="578" w:name="_Toc320796272"/>
+      <w:bookmarkStart w:id="579" w:name="_Toc320797326"/>
+      <w:bookmarkStart w:id="580" w:name="_Toc320791001"/>
+      <w:bookmarkStart w:id="581" w:name="_Toc320792055"/>
+      <w:bookmarkStart w:id="582" w:name="_Toc320795219"/>
+      <w:bookmarkStart w:id="583" w:name="_Toc320796273"/>
+      <w:bookmarkStart w:id="584" w:name="_Toc320797327"/>
+      <w:bookmarkStart w:id="585" w:name="_Toc320791002"/>
+      <w:bookmarkStart w:id="586" w:name="_Toc320792056"/>
+      <w:bookmarkStart w:id="587" w:name="_Toc320795220"/>
+      <w:bookmarkStart w:id="588" w:name="_Toc320796274"/>
+      <w:bookmarkStart w:id="589" w:name="_Toc320797328"/>
+      <w:bookmarkStart w:id="590" w:name="_Toc320791003"/>
+      <w:bookmarkStart w:id="591" w:name="_Toc320792057"/>
+      <w:bookmarkStart w:id="592" w:name="_Toc320795221"/>
+      <w:bookmarkStart w:id="593" w:name="_Toc320796275"/>
+      <w:bookmarkStart w:id="594" w:name="_Toc320797329"/>
+      <w:bookmarkStart w:id="595" w:name="_Toc320791004"/>
+      <w:bookmarkStart w:id="596" w:name="_Toc320792058"/>
+      <w:bookmarkStart w:id="597" w:name="_Toc320795222"/>
+      <w:bookmarkStart w:id="598" w:name="_Toc320796276"/>
+      <w:bookmarkStart w:id="599" w:name="_Toc320797330"/>
+      <w:bookmarkStart w:id="600" w:name="_Toc320791005"/>
+      <w:bookmarkStart w:id="601" w:name="_Toc320792059"/>
+      <w:bookmarkStart w:id="602" w:name="_Toc320795223"/>
+      <w:bookmarkStart w:id="603" w:name="_Toc320796277"/>
+      <w:bookmarkStart w:id="604" w:name="_Toc320797331"/>
+      <w:bookmarkStart w:id="605" w:name="_Toc320791006"/>
+      <w:bookmarkStart w:id="606" w:name="_Toc320792060"/>
+      <w:bookmarkStart w:id="607" w:name="_Toc320795224"/>
+      <w:bookmarkStart w:id="608" w:name="_Toc320796278"/>
+      <w:bookmarkStart w:id="609" w:name="_Toc320797332"/>
+      <w:bookmarkStart w:id="610" w:name="_Toc320791007"/>
+      <w:bookmarkStart w:id="611" w:name="_Toc320792061"/>
+      <w:bookmarkStart w:id="612" w:name="_Toc320795225"/>
+      <w:bookmarkStart w:id="613" w:name="_Toc320796279"/>
+      <w:bookmarkStart w:id="614" w:name="_Toc320797333"/>
+      <w:bookmarkStart w:id="615" w:name="_Toc320791008"/>
+      <w:bookmarkStart w:id="616" w:name="_Toc320792062"/>
+      <w:bookmarkStart w:id="617" w:name="_Toc320795226"/>
+      <w:bookmarkStart w:id="618" w:name="_Toc320796280"/>
+      <w:bookmarkStart w:id="619" w:name="_Toc320797334"/>
+      <w:bookmarkStart w:id="620" w:name="_Toc320791009"/>
+      <w:bookmarkStart w:id="621" w:name="_Toc320792063"/>
+      <w:bookmarkStart w:id="622" w:name="_Toc320795227"/>
+      <w:bookmarkStart w:id="623" w:name="_Toc320796281"/>
+      <w:bookmarkStart w:id="624" w:name="_Toc320797335"/>
+      <w:bookmarkStart w:id="625" w:name="_Toc320791010"/>
+      <w:bookmarkStart w:id="626" w:name="_Toc320792064"/>
+      <w:bookmarkStart w:id="627" w:name="_Toc320795228"/>
+      <w:bookmarkStart w:id="628" w:name="_Toc320796282"/>
+      <w:bookmarkStart w:id="629" w:name="_Toc320797336"/>
+      <w:bookmarkStart w:id="630" w:name="_Toc320791011"/>
+      <w:bookmarkStart w:id="631" w:name="_Toc320792065"/>
+      <w:bookmarkStart w:id="632" w:name="_Toc320795229"/>
+      <w:bookmarkStart w:id="633" w:name="_Toc320796283"/>
+      <w:bookmarkStart w:id="634" w:name="_Toc320797337"/>
+      <w:bookmarkStart w:id="635" w:name="_Toc320791012"/>
+      <w:bookmarkStart w:id="636" w:name="_Toc320792066"/>
+      <w:bookmarkStart w:id="637" w:name="_Toc320795230"/>
+      <w:bookmarkStart w:id="638" w:name="_Toc320796284"/>
+      <w:bookmarkStart w:id="639" w:name="_Toc320797338"/>
+      <w:bookmarkStart w:id="640" w:name="_Toc320791013"/>
+      <w:bookmarkStart w:id="641" w:name="_Toc320792067"/>
+      <w:bookmarkStart w:id="642" w:name="_Toc320795231"/>
+      <w:bookmarkStart w:id="643" w:name="_Toc320796285"/>
+      <w:bookmarkStart w:id="644" w:name="_Toc320797339"/>
+      <w:bookmarkStart w:id="645" w:name="_Toc320791014"/>
+      <w:bookmarkStart w:id="646" w:name="_Toc320792068"/>
+      <w:bookmarkStart w:id="647" w:name="_Toc320795232"/>
+      <w:bookmarkStart w:id="648" w:name="_Toc320796286"/>
+      <w:bookmarkStart w:id="649" w:name="_Toc320797340"/>
+      <w:bookmarkStart w:id="650" w:name="_Toc320791015"/>
+      <w:bookmarkStart w:id="651" w:name="_Toc320792069"/>
+      <w:bookmarkStart w:id="652" w:name="_Toc320795233"/>
+      <w:bookmarkStart w:id="653" w:name="_Toc320796287"/>
+      <w:bookmarkStart w:id="654" w:name="_Toc320797341"/>
+      <w:bookmarkStart w:id="655" w:name="_Toc320791016"/>
+      <w:bookmarkStart w:id="656" w:name="_Toc320792070"/>
+      <w:bookmarkStart w:id="657" w:name="_Toc320795234"/>
+      <w:bookmarkStart w:id="658" w:name="_Toc320796288"/>
+      <w:bookmarkStart w:id="659" w:name="_Toc320797342"/>
+      <w:bookmarkStart w:id="660" w:name="_Toc320791017"/>
+      <w:bookmarkStart w:id="661" w:name="_Toc320792071"/>
+      <w:bookmarkStart w:id="662" w:name="_Toc320795235"/>
+      <w:bookmarkStart w:id="663" w:name="_Toc320796289"/>
+      <w:bookmarkStart w:id="664" w:name="_Toc320797343"/>
+      <w:bookmarkStart w:id="665" w:name="_Toc320791018"/>
+      <w:bookmarkStart w:id="666" w:name="_Toc320792072"/>
+      <w:bookmarkStart w:id="667" w:name="_Toc320795236"/>
+      <w:bookmarkStart w:id="668" w:name="_Toc320796290"/>
+      <w:bookmarkStart w:id="669" w:name="_Toc320797344"/>
+      <w:bookmarkStart w:id="670" w:name="_Toc320791019"/>
+      <w:bookmarkStart w:id="671" w:name="_Toc320792073"/>
+      <w:bookmarkStart w:id="672" w:name="_Toc320795237"/>
+      <w:bookmarkStart w:id="673" w:name="_Toc320796291"/>
+      <w:bookmarkStart w:id="674" w:name="_Toc320797345"/>
+      <w:bookmarkStart w:id="675" w:name="_Toc320791020"/>
+      <w:bookmarkStart w:id="676" w:name="_Toc320792074"/>
+      <w:bookmarkStart w:id="677" w:name="_Toc320795238"/>
+      <w:bookmarkStart w:id="678" w:name="_Toc320796292"/>
+      <w:bookmarkStart w:id="679" w:name="_Toc320797346"/>
+      <w:bookmarkStart w:id="680" w:name="_Toc320791021"/>
+      <w:bookmarkStart w:id="681" w:name="_Toc320792075"/>
+      <w:bookmarkStart w:id="682" w:name="_Toc320795239"/>
+      <w:bookmarkStart w:id="683" w:name="_Toc320796293"/>
+      <w:bookmarkStart w:id="684" w:name="_Toc320797347"/>
+      <w:bookmarkStart w:id="685" w:name="_Toc320791022"/>
+      <w:bookmarkStart w:id="686" w:name="_Toc320792076"/>
+      <w:bookmarkStart w:id="687" w:name="_Toc320795240"/>
+      <w:bookmarkStart w:id="688" w:name="_Toc320796294"/>
+      <w:bookmarkStart w:id="689" w:name="_Toc320797348"/>
+      <w:bookmarkStart w:id="690" w:name="_Toc320791023"/>
+      <w:bookmarkStart w:id="691" w:name="_Toc320792077"/>
+      <w:bookmarkStart w:id="692" w:name="_Toc320795241"/>
+      <w:bookmarkStart w:id="693" w:name="_Toc320796295"/>
+      <w:bookmarkStart w:id="694" w:name="_Toc320797349"/>
+      <w:bookmarkStart w:id="695" w:name="_Toc320791024"/>
+      <w:bookmarkStart w:id="696" w:name="_Toc320792078"/>
+      <w:bookmarkStart w:id="697" w:name="_Toc320795242"/>
+      <w:bookmarkStart w:id="698" w:name="_Toc320796296"/>
+      <w:bookmarkStart w:id="699" w:name="_Toc320797350"/>
+      <w:bookmarkStart w:id="700" w:name="_Toc320791025"/>
+      <w:bookmarkStart w:id="701" w:name="_Toc320792079"/>
+      <w:bookmarkStart w:id="702" w:name="_Toc320795243"/>
+      <w:bookmarkStart w:id="703" w:name="_Toc320796297"/>
+      <w:bookmarkStart w:id="704" w:name="_Toc320797351"/>
+      <w:bookmarkStart w:id="705" w:name="_Toc320791026"/>
+      <w:bookmarkStart w:id="706" w:name="_Toc320792080"/>
+      <w:bookmarkStart w:id="707" w:name="_Toc320795244"/>
+      <w:bookmarkStart w:id="708" w:name="_Toc320796298"/>
+      <w:bookmarkStart w:id="709" w:name="_Toc320797352"/>
+      <w:bookmarkStart w:id="710" w:name="_Toc320791027"/>
+      <w:bookmarkStart w:id="711" w:name="_Toc320792081"/>
+      <w:bookmarkStart w:id="712" w:name="_Toc320795245"/>
+      <w:bookmarkStart w:id="713" w:name="_Toc320796299"/>
+      <w:bookmarkStart w:id="714" w:name="_Toc320797353"/>
+      <w:bookmarkStart w:id="715" w:name="_Toc320791028"/>
+      <w:bookmarkStart w:id="716" w:name="_Toc320792082"/>
+      <w:bookmarkStart w:id="717" w:name="_Toc320795246"/>
+      <w:bookmarkStart w:id="718" w:name="_Toc320796300"/>
+      <w:bookmarkStart w:id="719" w:name="_Toc320797354"/>
+      <w:bookmarkStart w:id="720" w:name="_Toc320791029"/>
+      <w:bookmarkStart w:id="721" w:name="_Toc320792083"/>
+      <w:bookmarkStart w:id="722" w:name="_Toc320795247"/>
+      <w:bookmarkStart w:id="723" w:name="_Toc320796301"/>
+      <w:bookmarkStart w:id="724" w:name="_Toc320797355"/>
+      <w:bookmarkStart w:id="725" w:name="_Toc320791030"/>
+      <w:bookmarkStart w:id="726" w:name="_Toc320792084"/>
+      <w:bookmarkStart w:id="727" w:name="_Toc320795248"/>
+      <w:bookmarkStart w:id="728" w:name="_Toc320796302"/>
+      <w:bookmarkStart w:id="729" w:name="_Toc320797356"/>
+      <w:bookmarkStart w:id="730" w:name="_Toc320791031"/>
+      <w:bookmarkStart w:id="731" w:name="_Toc320792085"/>
+      <w:bookmarkStart w:id="732" w:name="_Toc320795249"/>
+      <w:bookmarkStart w:id="733" w:name="_Toc320796303"/>
+      <w:bookmarkStart w:id="734" w:name="_Toc320797357"/>
+      <w:bookmarkStart w:id="735" w:name="_Toc320791032"/>
+      <w:bookmarkStart w:id="736" w:name="_Toc320792086"/>
+      <w:bookmarkStart w:id="737" w:name="_Toc320795250"/>
+      <w:bookmarkStart w:id="738" w:name="_Toc320796304"/>
+      <w:bookmarkStart w:id="739" w:name="_Toc320797358"/>
+      <w:bookmarkStart w:id="740" w:name="_Toc320791033"/>
+      <w:bookmarkStart w:id="741" w:name="_Toc320792087"/>
+      <w:bookmarkStart w:id="742" w:name="_Toc320795251"/>
+      <w:bookmarkStart w:id="743" w:name="_Toc320796305"/>
+      <w:bookmarkStart w:id="744" w:name="_Toc320797359"/>
+      <w:bookmarkStart w:id="745" w:name="_Toc320791034"/>
+      <w:bookmarkStart w:id="746" w:name="_Toc320792088"/>
+      <w:bookmarkStart w:id="747" w:name="_Toc320795252"/>
+      <w:bookmarkStart w:id="748" w:name="_Toc320796306"/>
+      <w:bookmarkStart w:id="749" w:name="_Toc320797360"/>
+      <w:bookmarkStart w:id="750" w:name="_Toc320791035"/>
+      <w:bookmarkStart w:id="751" w:name="_Toc320792089"/>
+      <w:bookmarkStart w:id="752" w:name="_Toc320795253"/>
+      <w:bookmarkStart w:id="753" w:name="_Toc320796307"/>
+      <w:bookmarkStart w:id="754" w:name="_Toc320797361"/>
+      <w:bookmarkStart w:id="755" w:name="_Toc320791036"/>
+      <w:bookmarkStart w:id="756" w:name="_Toc320792090"/>
+      <w:bookmarkStart w:id="757" w:name="_Toc320795254"/>
+      <w:bookmarkStart w:id="758" w:name="_Toc320796308"/>
+      <w:bookmarkStart w:id="759" w:name="_Toc320797362"/>
+      <w:bookmarkStart w:id="760" w:name="_Toc320791037"/>
+      <w:bookmarkStart w:id="761" w:name="_Toc320792091"/>
+      <w:bookmarkStart w:id="762" w:name="_Toc320795255"/>
+      <w:bookmarkStart w:id="763" w:name="_Toc320796309"/>
+      <w:bookmarkStart w:id="764" w:name="_Toc320797363"/>
+      <w:bookmarkStart w:id="765" w:name="_Toc320791038"/>
+      <w:bookmarkStart w:id="766" w:name="_Toc320792092"/>
+      <w:bookmarkStart w:id="767" w:name="_Toc320795256"/>
+      <w:bookmarkStart w:id="768" w:name="_Toc320796310"/>
+      <w:bookmarkStart w:id="769" w:name="_Toc320797364"/>
+      <w:bookmarkStart w:id="770" w:name="_Toc320791039"/>
+      <w:bookmarkStart w:id="771" w:name="_Toc320792093"/>
+      <w:bookmarkStart w:id="772" w:name="_Toc320795257"/>
+      <w:bookmarkStart w:id="773" w:name="_Toc320796311"/>
+      <w:bookmarkStart w:id="774" w:name="_Toc320797365"/>
+      <w:bookmarkStart w:id="775" w:name="_Toc320791040"/>
+      <w:bookmarkStart w:id="776" w:name="_Toc320792094"/>
+      <w:bookmarkStart w:id="777" w:name="_Toc320795258"/>
+      <w:bookmarkStart w:id="778" w:name="_Toc320796312"/>
+      <w:bookmarkStart w:id="779" w:name="_Toc320797366"/>
+      <w:bookmarkStart w:id="780" w:name="_Toc320791041"/>
+      <w:bookmarkStart w:id="781" w:name="_Toc320792095"/>
+      <w:bookmarkStart w:id="782" w:name="_Toc320795259"/>
+      <w:bookmarkStart w:id="783" w:name="_Toc320796313"/>
+      <w:bookmarkStart w:id="784" w:name="_Toc320797367"/>
+      <w:bookmarkStart w:id="785" w:name="_Toc320791042"/>
+      <w:bookmarkStart w:id="786" w:name="_Toc320792096"/>
+      <w:bookmarkStart w:id="787" w:name="_Toc320795260"/>
+      <w:bookmarkStart w:id="788" w:name="_Toc320796314"/>
+      <w:bookmarkStart w:id="789" w:name="_Toc320797368"/>
+      <w:bookmarkStart w:id="790" w:name="_Toc320791043"/>
+      <w:bookmarkStart w:id="791" w:name="_Toc320792097"/>
+      <w:bookmarkStart w:id="792" w:name="_Toc320795261"/>
+      <w:bookmarkStart w:id="793" w:name="_Toc320796315"/>
+      <w:bookmarkStart w:id="794" w:name="_Toc320797369"/>
+      <w:bookmarkStart w:id="795" w:name="_Toc320791044"/>
+      <w:bookmarkStart w:id="796" w:name="_Toc320792098"/>
+      <w:bookmarkStart w:id="797" w:name="_Toc320795262"/>
+      <w:bookmarkStart w:id="798" w:name="_Toc320796316"/>
+      <w:bookmarkStart w:id="799" w:name="_Toc320797370"/>
+      <w:bookmarkStart w:id="800" w:name="_Toc320791045"/>
+      <w:bookmarkStart w:id="801" w:name="_Toc320792099"/>
+      <w:bookmarkStart w:id="802" w:name="_Toc320795263"/>
+      <w:bookmarkStart w:id="803" w:name="_Toc320796317"/>
+      <w:bookmarkStart w:id="804" w:name="_Toc320797371"/>
+      <w:bookmarkStart w:id="805" w:name="_Toc320791046"/>
+      <w:bookmarkStart w:id="806" w:name="_Toc320792100"/>
+      <w:bookmarkStart w:id="807" w:name="_Toc320795264"/>
+      <w:bookmarkStart w:id="808" w:name="_Toc320796318"/>
+      <w:bookmarkStart w:id="809" w:name="_Toc320797372"/>
+      <w:bookmarkStart w:id="810" w:name="_Toc320791047"/>
+      <w:bookmarkStart w:id="811" w:name="_Toc320792101"/>
+      <w:bookmarkStart w:id="812" w:name="_Toc320795265"/>
+      <w:bookmarkStart w:id="813" w:name="_Toc320796319"/>
+      <w:bookmarkStart w:id="814" w:name="_Toc320797373"/>
+      <w:bookmarkStart w:id="815" w:name="_Toc320791048"/>
+      <w:bookmarkStart w:id="816" w:name="_Toc320792102"/>
+      <w:bookmarkStart w:id="817" w:name="_Toc320795266"/>
+      <w:bookmarkStart w:id="818" w:name="_Toc320796320"/>
+      <w:bookmarkStart w:id="819" w:name="_Toc320797374"/>
+      <w:bookmarkStart w:id="820" w:name="_Toc320791049"/>
+      <w:bookmarkStart w:id="821" w:name="_Toc320792103"/>
+      <w:bookmarkStart w:id="822" w:name="_Toc320795267"/>
+      <w:bookmarkStart w:id="823" w:name="_Toc320796321"/>
+      <w:bookmarkStart w:id="824" w:name="_Toc320797375"/>
+      <w:bookmarkStart w:id="825" w:name="_Toc320791050"/>
+      <w:bookmarkStart w:id="826" w:name="_Toc320792104"/>
+      <w:bookmarkStart w:id="827" w:name="_Toc320795268"/>
+      <w:bookmarkStart w:id="828" w:name="_Toc320796322"/>
+      <w:bookmarkStart w:id="829" w:name="_Toc320797376"/>
+      <w:bookmarkStart w:id="830" w:name="_Toc320791051"/>
+      <w:bookmarkStart w:id="831" w:name="_Toc320792105"/>
+      <w:bookmarkStart w:id="832" w:name="_Toc320795269"/>
+      <w:bookmarkStart w:id="833" w:name="_Toc320796323"/>
+      <w:bookmarkStart w:id="834" w:name="_Toc320797377"/>
+      <w:bookmarkStart w:id="835" w:name="_Toc320791052"/>
+      <w:bookmarkStart w:id="836" w:name="_Toc320792106"/>
+      <w:bookmarkStart w:id="837" w:name="_Toc320795270"/>
+      <w:bookmarkStart w:id="838" w:name="_Toc320796324"/>
+      <w:bookmarkStart w:id="839" w:name="_Toc320797378"/>
+      <w:bookmarkStart w:id="840" w:name="_Toc320791053"/>
+      <w:bookmarkStart w:id="841" w:name="_Toc320792107"/>
+      <w:bookmarkStart w:id="842" w:name="_Toc320795271"/>
+      <w:bookmarkStart w:id="843" w:name="_Toc320796325"/>
+      <w:bookmarkStart w:id="844" w:name="_Toc320797379"/>
+      <w:bookmarkStart w:id="845" w:name="_Toc320791054"/>
+      <w:bookmarkStart w:id="846" w:name="_Toc320792108"/>
+      <w:bookmarkStart w:id="847" w:name="_Toc320795272"/>
+      <w:bookmarkStart w:id="848" w:name="_Toc320796326"/>
+      <w:bookmarkStart w:id="849" w:name="_Toc320797380"/>
+      <w:bookmarkStart w:id="850" w:name="_Toc320791055"/>
+      <w:bookmarkStart w:id="851" w:name="_Toc320792109"/>
+      <w:bookmarkStart w:id="852" w:name="_Toc320795273"/>
+      <w:bookmarkStart w:id="853" w:name="_Toc320796327"/>
+      <w:bookmarkStart w:id="854" w:name="_Toc320797381"/>
+      <w:bookmarkStart w:id="855" w:name="_Toc320791056"/>
+      <w:bookmarkStart w:id="856" w:name="_Toc320792110"/>
+      <w:bookmarkStart w:id="857" w:name="_Toc320795274"/>
+      <w:bookmarkStart w:id="858" w:name="_Toc320796328"/>
+      <w:bookmarkStart w:id="859" w:name="_Toc320797382"/>
+      <w:bookmarkStart w:id="860" w:name="_Toc320791057"/>
+      <w:bookmarkStart w:id="861" w:name="_Toc320792111"/>
+      <w:bookmarkStart w:id="862" w:name="_Toc320795275"/>
+      <w:bookmarkStart w:id="863" w:name="_Toc320796329"/>
+      <w:bookmarkStart w:id="864" w:name="_Toc320797383"/>
+      <w:bookmarkStart w:id="865" w:name="_Toc320791058"/>
+      <w:bookmarkStart w:id="866" w:name="_Toc320792112"/>
+      <w:bookmarkStart w:id="867" w:name="_Toc320795276"/>
+      <w:bookmarkStart w:id="868" w:name="_Toc320796330"/>
+      <w:bookmarkStart w:id="869" w:name="_Toc320797384"/>
+      <w:bookmarkStart w:id="870" w:name="_Toc320791059"/>
+      <w:bookmarkStart w:id="871" w:name="_Toc320792113"/>
+      <w:bookmarkStart w:id="872" w:name="_Toc320795277"/>
+      <w:bookmarkStart w:id="873" w:name="_Toc320796331"/>
+      <w:bookmarkStart w:id="874" w:name="_Toc320797385"/>
+      <w:bookmarkStart w:id="875" w:name="_Toc320791060"/>
+      <w:bookmarkStart w:id="876" w:name="_Toc320792114"/>
+      <w:bookmarkStart w:id="877" w:name="_Toc320795278"/>
+      <w:bookmarkStart w:id="878" w:name="_Toc320796332"/>
+      <w:bookmarkStart w:id="879" w:name="_Toc320797386"/>
+      <w:bookmarkStart w:id="880" w:name="_Toc320791061"/>
+      <w:bookmarkStart w:id="881" w:name="_Toc320792115"/>
+      <w:bookmarkStart w:id="882" w:name="_Toc320795279"/>
+      <w:bookmarkStart w:id="883" w:name="_Toc320796333"/>
+      <w:bookmarkStart w:id="884" w:name="_Toc320797387"/>
+      <w:bookmarkStart w:id="885" w:name="_Toc320791062"/>
+      <w:bookmarkStart w:id="886" w:name="_Toc320792116"/>
+      <w:bookmarkStart w:id="887" w:name="_Toc320795280"/>
+      <w:bookmarkStart w:id="888" w:name="_Toc320796334"/>
+      <w:bookmarkStart w:id="889" w:name="_Toc320797388"/>
+      <w:bookmarkStart w:id="890" w:name="_Toc320791063"/>
+      <w:bookmarkStart w:id="891" w:name="_Toc320792117"/>
+      <w:bookmarkStart w:id="892" w:name="_Toc320795281"/>
+      <w:bookmarkStart w:id="893" w:name="_Toc320796335"/>
+      <w:bookmarkStart w:id="894" w:name="_Toc320797389"/>
+      <w:bookmarkStart w:id="895" w:name="_Toc320791064"/>
+      <w:bookmarkStart w:id="896" w:name="_Toc320792118"/>
+      <w:bookmarkStart w:id="897" w:name="_Toc320795282"/>
+      <w:bookmarkStart w:id="898" w:name="_Toc320796336"/>
+      <w:bookmarkStart w:id="899" w:name="_Toc320797390"/>
+      <w:bookmarkStart w:id="900" w:name="_Toc320791065"/>
+      <w:bookmarkStart w:id="901" w:name="_Toc320792119"/>
+      <w:bookmarkStart w:id="902" w:name="_Toc320795283"/>
+      <w:bookmarkStart w:id="903" w:name="_Toc320796337"/>
+      <w:bookmarkStart w:id="904" w:name="_Toc320797391"/>
+      <w:bookmarkStart w:id="905" w:name="_Toc320791066"/>
+      <w:bookmarkStart w:id="906" w:name="_Toc320792120"/>
+      <w:bookmarkStart w:id="907" w:name="_Toc320795284"/>
+      <w:bookmarkStart w:id="908" w:name="_Toc320796338"/>
+      <w:bookmarkStart w:id="909" w:name="_Toc320797392"/>
+      <w:bookmarkStart w:id="910" w:name="_Toc320791067"/>
+      <w:bookmarkStart w:id="911" w:name="_Toc320792121"/>
+      <w:bookmarkStart w:id="912" w:name="_Toc320795285"/>
+      <w:bookmarkStart w:id="913" w:name="_Toc320796339"/>
+      <w:bookmarkStart w:id="914" w:name="_Toc320797393"/>
+      <w:bookmarkStart w:id="915" w:name="_Toc320791068"/>
+      <w:bookmarkStart w:id="916" w:name="_Toc320792122"/>
+      <w:bookmarkStart w:id="917" w:name="_Toc320795286"/>
+      <w:bookmarkStart w:id="918" w:name="_Toc320796340"/>
+      <w:bookmarkStart w:id="919" w:name="_Toc320797394"/>
+      <w:bookmarkStart w:id="920" w:name="_Toc320791069"/>
+      <w:bookmarkStart w:id="921" w:name="_Toc320792123"/>
+      <w:bookmarkStart w:id="922" w:name="_Toc320795287"/>
+      <w:bookmarkStart w:id="923" w:name="_Toc320796341"/>
+      <w:bookmarkStart w:id="924" w:name="_Toc320797395"/>
+      <w:bookmarkStart w:id="925" w:name="_Toc320791070"/>
+      <w:bookmarkStart w:id="926" w:name="_Toc320792124"/>
+      <w:bookmarkStart w:id="927" w:name="_Toc320795288"/>
+      <w:bookmarkStart w:id="928" w:name="_Toc320796342"/>
+      <w:bookmarkStart w:id="929" w:name="_Toc320797396"/>
+      <w:bookmarkStart w:id="930" w:name="_Toc320791071"/>
+      <w:bookmarkStart w:id="931" w:name="_Toc320792125"/>
+      <w:bookmarkStart w:id="932" w:name="_Toc320795289"/>
+      <w:bookmarkStart w:id="933" w:name="_Toc320796343"/>
+      <w:bookmarkStart w:id="934" w:name="_Toc320797397"/>
+      <w:bookmarkStart w:id="935" w:name="_Toc320791072"/>
+      <w:bookmarkStart w:id="936" w:name="_Toc320792126"/>
+      <w:bookmarkStart w:id="937" w:name="_Toc320795290"/>
+      <w:bookmarkStart w:id="938" w:name="_Toc320796344"/>
+      <w:bookmarkStart w:id="939" w:name="_Toc320797398"/>
+      <w:bookmarkStart w:id="940" w:name="_Toc320791073"/>
+      <w:bookmarkStart w:id="941" w:name="_Toc320792127"/>
+      <w:bookmarkStart w:id="942" w:name="_Toc320795291"/>
+      <w:bookmarkStart w:id="943" w:name="_Toc320796345"/>
+      <w:bookmarkStart w:id="944" w:name="_Toc320797399"/>
+      <w:bookmarkStart w:id="945" w:name="_Toc320791074"/>
+      <w:bookmarkStart w:id="946" w:name="_Toc320792128"/>
+      <w:bookmarkStart w:id="947" w:name="_Toc320795292"/>
+      <w:bookmarkStart w:id="948" w:name="_Toc320796346"/>
+      <w:bookmarkStart w:id="949" w:name="_Toc320797400"/>
+      <w:bookmarkStart w:id="950" w:name="_Toc320791075"/>
+      <w:bookmarkStart w:id="951" w:name="_Toc320792129"/>
+      <w:bookmarkStart w:id="952" w:name="_Toc320795293"/>
+      <w:bookmarkStart w:id="953" w:name="_Toc320796347"/>
+      <w:bookmarkStart w:id="954" w:name="_Toc320797401"/>
+      <w:bookmarkStart w:id="955" w:name="_Toc320791076"/>
+      <w:bookmarkStart w:id="956" w:name="_Toc320792130"/>
+      <w:bookmarkStart w:id="957" w:name="_Toc320795294"/>
+      <w:bookmarkStart w:id="958" w:name="_Toc320796348"/>
+      <w:bookmarkStart w:id="959" w:name="_Toc320797402"/>
+      <w:bookmarkStart w:id="960" w:name="_Toc320791077"/>
+      <w:bookmarkStart w:id="961" w:name="_Toc320792131"/>
+      <w:bookmarkStart w:id="962" w:name="_Toc320795295"/>
+      <w:bookmarkStart w:id="963" w:name="_Toc320796349"/>
+      <w:bookmarkStart w:id="964" w:name="_Toc320797403"/>
+      <w:bookmarkStart w:id="965" w:name="_Toc320791078"/>
+      <w:bookmarkStart w:id="966" w:name="_Toc320792132"/>
+      <w:bookmarkStart w:id="967" w:name="_Toc320795296"/>
+      <w:bookmarkStart w:id="968" w:name="_Toc320796350"/>
+      <w:bookmarkStart w:id="969" w:name="_Toc320797404"/>
+      <w:bookmarkStart w:id="970" w:name="_Toc320791079"/>
+      <w:bookmarkStart w:id="971" w:name="_Toc320792133"/>
+      <w:bookmarkStart w:id="972" w:name="_Toc320795297"/>
+      <w:bookmarkStart w:id="973" w:name="_Toc320796351"/>
+      <w:bookmarkStart w:id="974" w:name="_Toc320797405"/>
+      <w:bookmarkStart w:id="975" w:name="_Toc320791088"/>
+      <w:bookmarkStart w:id="976" w:name="_Toc320792142"/>
+      <w:bookmarkStart w:id="977" w:name="_Toc320795306"/>
+      <w:bookmarkStart w:id="978" w:name="_Toc320796360"/>
+      <w:bookmarkStart w:id="979" w:name="_Toc320797414"/>
+      <w:bookmarkStart w:id="980" w:name="_Toc320791115"/>
+      <w:bookmarkStart w:id="981" w:name="_Toc320792169"/>
+      <w:bookmarkStart w:id="982" w:name="_Toc320795333"/>
+      <w:bookmarkStart w:id="983" w:name="_Toc320796387"/>
+      <w:bookmarkStart w:id="984" w:name="_Toc320797441"/>
+      <w:bookmarkStart w:id="985" w:name="_Toc320791143"/>
+      <w:bookmarkStart w:id="986" w:name="_Toc320792197"/>
+      <w:bookmarkStart w:id="987" w:name="_Toc320795361"/>
+      <w:bookmarkStart w:id="988" w:name="_Toc320796415"/>
+      <w:bookmarkStart w:id="989" w:name="_Toc320797469"/>
+      <w:bookmarkStart w:id="990" w:name="_Toc320791144"/>
+      <w:bookmarkStart w:id="991" w:name="_Toc320792198"/>
+      <w:bookmarkStart w:id="992" w:name="_Toc320795362"/>
+      <w:bookmarkStart w:id="993" w:name="_Toc320796416"/>
+      <w:bookmarkStart w:id="994" w:name="_Toc320797470"/>
+      <w:bookmarkStart w:id="995" w:name="_Toc320791145"/>
+      <w:bookmarkStart w:id="996" w:name="_Toc320792199"/>
+      <w:bookmarkStart w:id="997" w:name="_Toc320795363"/>
+      <w:bookmarkStart w:id="998" w:name="_Toc320796417"/>
+      <w:bookmarkStart w:id="999" w:name="_Toc320797471"/>
+      <w:bookmarkStart w:id="1000" w:name="_Toc320791146"/>
+      <w:bookmarkStart w:id="1001" w:name="_Toc320792200"/>
+      <w:bookmarkStart w:id="1002" w:name="_Toc320795364"/>
+      <w:bookmarkStart w:id="1003" w:name="_Toc320796418"/>
+      <w:bookmarkStart w:id="1004" w:name="_Toc320797472"/>
+      <w:bookmarkStart w:id="1005" w:name="_Toc320791147"/>
+      <w:bookmarkStart w:id="1006" w:name="_Toc320792201"/>
+      <w:bookmarkStart w:id="1007" w:name="_Toc320795365"/>
+      <w:bookmarkStart w:id="1008" w:name="_Toc320796419"/>
+      <w:bookmarkStart w:id="1009" w:name="_Toc320797473"/>
+      <w:bookmarkStart w:id="1010" w:name="_Toc320791148"/>
+      <w:bookmarkStart w:id="1011" w:name="_Toc320792202"/>
+      <w:bookmarkStart w:id="1012" w:name="_Toc320795366"/>
+      <w:bookmarkStart w:id="1013" w:name="_Toc320796420"/>
+      <w:bookmarkStart w:id="1014" w:name="_Toc320797474"/>
+      <w:bookmarkStart w:id="1015" w:name="_Toc320791149"/>
+      <w:bookmarkStart w:id="1016" w:name="_Toc320792203"/>
+      <w:bookmarkStart w:id="1017" w:name="_Toc320795367"/>
+      <w:bookmarkStart w:id="1018" w:name="_Toc320796421"/>
+      <w:bookmarkStart w:id="1019" w:name="_Toc320797475"/>
+      <w:bookmarkStart w:id="1020" w:name="_Toc320791150"/>
+      <w:bookmarkStart w:id="1021" w:name="_Toc320792204"/>
+      <w:bookmarkStart w:id="1022" w:name="_Toc320795368"/>
+      <w:bookmarkStart w:id="1023" w:name="_Toc320796422"/>
+      <w:bookmarkStart w:id="1024" w:name="_Toc320797476"/>
+      <w:bookmarkStart w:id="1025" w:name="_Toc320791151"/>
+      <w:bookmarkStart w:id="1026" w:name="_Toc320792205"/>
+      <w:bookmarkStart w:id="1027" w:name="_Toc320795369"/>
+      <w:bookmarkStart w:id="1028" w:name="_Toc320796423"/>
+      <w:bookmarkStart w:id="1029" w:name="_Toc320797477"/>
+      <w:bookmarkStart w:id="1030" w:name="_Toc320791152"/>
+      <w:bookmarkStart w:id="1031" w:name="_Toc320792206"/>
+      <w:bookmarkStart w:id="1032" w:name="_Toc320795370"/>
+      <w:bookmarkStart w:id="1033" w:name="_Toc320796424"/>
+      <w:bookmarkStart w:id="1034" w:name="_Toc320797478"/>
+      <w:bookmarkStart w:id="1035" w:name="_Toc320791153"/>
+      <w:bookmarkStart w:id="1036" w:name="_Toc320792207"/>
+      <w:bookmarkStart w:id="1037" w:name="_Toc320795371"/>
+      <w:bookmarkStart w:id="1038" w:name="_Toc320796425"/>
+      <w:bookmarkStart w:id="1039" w:name="_Toc320797479"/>
+      <w:bookmarkStart w:id="1040" w:name="_Toc320791154"/>
+      <w:bookmarkStart w:id="1041" w:name="_Toc320792208"/>
+      <w:bookmarkStart w:id="1042" w:name="_Toc320795372"/>
+      <w:bookmarkStart w:id="1043" w:name="_Toc320796426"/>
+      <w:bookmarkStart w:id="1044" w:name="_Toc320797480"/>
+      <w:bookmarkStart w:id="1045" w:name="_Toc320791155"/>
+      <w:bookmarkStart w:id="1046" w:name="_Toc320792209"/>
+      <w:bookmarkStart w:id="1047" w:name="_Toc320795373"/>
+      <w:bookmarkStart w:id="1048" w:name="_Toc320796427"/>
+      <w:bookmarkStart w:id="1049" w:name="_Toc320797481"/>
+      <w:bookmarkStart w:id="1050" w:name="_Toc320791156"/>
+      <w:bookmarkStart w:id="1051" w:name="_Toc320792210"/>
+      <w:bookmarkStart w:id="1052" w:name="_Toc320795374"/>
+      <w:bookmarkStart w:id="1053" w:name="_Toc320796428"/>
+      <w:bookmarkStart w:id="1054" w:name="_Toc320797482"/>
+      <w:bookmarkStart w:id="1055" w:name="_Toc320791157"/>
+      <w:bookmarkStart w:id="1056" w:name="_Toc320792211"/>
+      <w:bookmarkStart w:id="1057" w:name="_Toc320795375"/>
+      <w:bookmarkStart w:id="1058" w:name="_Toc320796429"/>
+      <w:bookmarkStart w:id="1059" w:name="_Toc320797483"/>
+      <w:bookmarkStart w:id="1060" w:name="_Toc320791158"/>
+      <w:bookmarkStart w:id="1061" w:name="_Toc320792212"/>
+      <w:bookmarkStart w:id="1062" w:name="_Toc320795376"/>
+      <w:bookmarkStart w:id="1063" w:name="_Toc320796430"/>
+      <w:bookmarkStart w:id="1064" w:name="_Toc320797484"/>
+      <w:bookmarkStart w:id="1065" w:name="_Toc320791159"/>
+      <w:bookmarkStart w:id="1066" w:name="_Toc320792213"/>
+      <w:bookmarkStart w:id="1067" w:name="_Toc320795377"/>
+      <w:bookmarkStart w:id="1068" w:name="_Toc320796431"/>
+      <w:bookmarkStart w:id="1069" w:name="_Toc320797485"/>
+      <w:bookmarkStart w:id="1070" w:name="_Toc320791160"/>
+      <w:bookmarkStart w:id="1071" w:name="_Toc320792214"/>
+      <w:bookmarkStart w:id="1072" w:name="_Toc320795378"/>
+      <w:bookmarkStart w:id="1073" w:name="_Toc320796432"/>
+      <w:bookmarkStart w:id="1074" w:name="_Toc320797486"/>
+      <w:bookmarkStart w:id="1075" w:name="_Toc320791161"/>
+      <w:bookmarkStart w:id="1076" w:name="_Toc320792215"/>
+      <w:bookmarkStart w:id="1077" w:name="_Toc320795379"/>
+      <w:bookmarkStart w:id="1078" w:name="_Toc320796433"/>
+      <w:bookmarkStart w:id="1079" w:name="_Toc320797487"/>
+      <w:bookmarkStart w:id="1080" w:name="_Toc320791162"/>
+      <w:bookmarkStart w:id="1081" w:name="_Toc320792216"/>
+      <w:bookmarkStart w:id="1082" w:name="_Toc320795380"/>
+      <w:bookmarkStart w:id="1083" w:name="_Toc320796434"/>
+      <w:bookmarkStart w:id="1084" w:name="_Toc320797488"/>
+      <w:bookmarkStart w:id="1085" w:name="_Toc320791163"/>
+      <w:bookmarkStart w:id="1086" w:name="_Toc320792217"/>
+      <w:bookmarkStart w:id="1087" w:name="_Toc320795381"/>
+      <w:bookmarkStart w:id="1088" w:name="_Toc320796435"/>
+      <w:bookmarkStart w:id="1089" w:name="_Toc320797489"/>
+      <w:bookmarkStart w:id="1090" w:name="_Toc320791164"/>
+      <w:bookmarkStart w:id="1091" w:name="_Toc320792218"/>
+      <w:bookmarkStart w:id="1092" w:name="_Toc320795382"/>
+      <w:bookmarkStart w:id="1093" w:name="_Toc320796436"/>
+      <w:bookmarkStart w:id="1094" w:name="_Toc320797490"/>
+      <w:bookmarkStart w:id="1095" w:name="_Toc320791165"/>
+      <w:bookmarkStart w:id="1096" w:name="_Toc320792219"/>
+      <w:bookmarkStart w:id="1097" w:name="_Toc320795383"/>
+      <w:bookmarkStart w:id="1098" w:name="_Toc320796437"/>
+      <w:bookmarkStart w:id="1099" w:name="_Toc320797491"/>
+      <w:bookmarkStart w:id="1100" w:name="_Toc320791167"/>
+      <w:bookmarkStart w:id="1101" w:name="_Toc320792221"/>
+      <w:bookmarkStart w:id="1102" w:name="_Toc320795385"/>
+      <w:bookmarkStart w:id="1103" w:name="_Toc320796439"/>
+      <w:bookmarkStart w:id="1104" w:name="_Toc320797493"/>
+      <w:bookmarkStart w:id="1105" w:name="_Toc320791180"/>
+      <w:bookmarkStart w:id="1106" w:name="_Toc320792234"/>
+      <w:bookmarkStart w:id="1107" w:name="_Toc320795398"/>
+      <w:bookmarkStart w:id="1108" w:name="_Toc320796452"/>
+      <w:bookmarkStart w:id="1109" w:name="_Toc320797506"/>
+      <w:bookmarkStart w:id="1110" w:name="_Toc320791181"/>
+      <w:bookmarkStart w:id="1111" w:name="_Toc320792235"/>
+      <w:bookmarkStart w:id="1112" w:name="_Toc320795399"/>
+      <w:bookmarkStart w:id="1113" w:name="_Toc320796453"/>
+      <w:bookmarkStart w:id="1114" w:name="_Toc320797507"/>
+      <w:bookmarkStart w:id="1115" w:name="_Toc320791182"/>
+      <w:bookmarkStart w:id="1116" w:name="_Toc320792236"/>
+      <w:bookmarkStart w:id="1117" w:name="_Toc320795400"/>
+      <w:bookmarkStart w:id="1118" w:name="_Toc320796454"/>
+      <w:bookmarkStart w:id="1119" w:name="_Toc320797508"/>
+      <w:bookmarkStart w:id="1120" w:name="_Toc320791183"/>
+      <w:bookmarkStart w:id="1121" w:name="_Toc320792237"/>
+      <w:bookmarkStart w:id="1122" w:name="_Toc320795401"/>
+      <w:bookmarkStart w:id="1123" w:name="_Toc320796455"/>
+      <w:bookmarkStart w:id="1124" w:name="_Toc320797509"/>
+      <w:bookmarkStart w:id="1125" w:name="_Toc320791184"/>
+      <w:bookmarkStart w:id="1126" w:name="_Toc320792238"/>
+      <w:bookmarkStart w:id="1127" w:name="_Toc320795402"/>
+      <w:bookmarkStart w:id="1128" w:name="_Toc320796456"/>
+      <w:bookmarkStart w:id="1129" w:name="_Toc320797510"/>
+      <w:bookmarkStart w:id="1130" w:name="_Toc320791185"/>
+      <w:bookmarkStart w:id="1131" w:name="_Toc320792239"/>
+      <w:bookmarkStart w:id="1132" w:name="_Toc320795403"/>
+      <w:bookmarkStart w:id="1133" w:name="_Toc320796457"/>
+      <w:bookmarkStart w:id="1134" w:name="_Toc320797511"/>
+      <w:bookmarkStart w:id="1135" w:name="_Toc320791193"/>
+      <w:bookmarkStart w:id="1136" w:name="_Toc320792247"/>
+      <w:bookmarkStart w:id="1137" w:name="_Toc320795411"/>
+      <w:bookmarkStart w:id="1138" w:name="_Toc320796465"/>
+      <w:bookmarkStart w:id="1139" w:name="_Toc320797519"/>
+      <w:bookmarkStart w:id="1140" w:name="_Toc320791220"/>
+      <w:bookmarkStart w:id="1141" w:name="_Toc320792274"/>
+      <w:bookmarkStart w:id="1142" w:name="_Toc320795438"/>
+      <w:bookmarkStart w:id="1143" w:name="_Toc320796492"/>
+      <w:bookmarkStart w:id="1144" w:name="_Toc320797546"/>
+      <w:bookmarkStart w:id="1145" w:name="_Toc320791243"/>
+      <w:bookmarkStart w:id="1146" w:name="_Toc320792297"/>
+      <w:bookmarkStart w:id="1147" w:name="_Toc320795461"/>
+      <w:bookmarkStart w:id="1148" w:name="_Toc320796515"/>
+      <w:bookmarkStart w:id="1149" w:name="_Toc320797569"/>
+      <w:bookmarkStart w:id="1150" w:name="_Toc320791244"/>
+      <w:bookmarkStart w:id="1151" w:name="_Toc320792298"/>
+      <w:bookmarkStart w:id="1152" w:name="_Toc320795462"/>
+      <w:bookmarkStart w:id="1153" w:name="_Toc320796516"/>
+      <w:bookmarkStart w:id="1154" w:name="_Toc320797570"/>
+      <w:bookmarkStart w:id="1155" w:name="_Toc320791245"/>
+      <w:bookmarkStart w:id="1156" w:name="_Toc320792299"/>
+      <w:bookmarkStart w:id="1157" w:name="_Toc320795463"/>
+      <w:bookmarkStart w:id="1158" w:name="_Toc320796517"/>
+      <w:bookmarkStart w:id="1159" w:name="_Toc320797571"/>
+      <w:bookmarkStart w:id="1160" w:name="_Toc320791246"/>
+      <w:bookmarkStart w:id="1161" w:name="_Toc320792300"/>
+      <w:bookmarkStart w:id="1162" w:name="_Toc320795464"/>
+      <w:bookmarkStart w:id="1163" w:name="_Toc320796518"/>
+      <w:bookmarkStart w:id="1164" w:name="_Toc320797572"/>
+      <w:bookmarkStart w:id="1165" w:name="_Toc320791247"/>
+      <w:bookmarkStart w:id="1166" w:name="_Toc320792301"/>
+      <w:bookmarkStart w:id="1167" w:name="_Toc320795465"/>
+      <w:bookmarkStart w:id="1168" w:name="_Toc320796519"/>
+      <w:bookmarkStart w:id="1169" w:name="_Toc320797573"/>
+      <w:bookmarkStart w:id="1170" w:name="_Toc320791248"/>
+      <w:bookmarkStart w:id="1171" w:name="_Toc320792302"/>
+      <w:bookmarkStart w:id="1172" w:name="_Toc320795466"/>
+      <w:bookmarkStart w:id="1173" w:name="_Toc320796520"/>
+      <w:bookmarkStart w:id="1174" w:name="_Toc320797574"/>
+      <w:bookmarkStart w:id="1175" w:name="_Toc320791249"/>
+      <w:bookmarkStart w:id="1176" w:name="_Toc320792303"/>
+      <w:bookmarkStart w:id="1177" w:name="_Toc320795467"/>
+      <w:bookmarkStart w:id="1178" w:name="_Toc320796521"/>
+      <w:bookmarkStart w:id="1179" w:name="_Toc320797575"/>
+      <w:bookmarkStart w:id="1180" w:name="_Toc320791250"/>
+      <w:bookmarkStart w:id="1181" w:name="_Toc320792304"/>
+      <w:bookmarkStart w:id="1182" w:name="_Toc320795468"/>
+      <w:bookmarkStart w:id="1183" w:name="_Toc320796522"/>
+      <w:bookmarkStart w:id="1184" w:name="_Toc320797576"/>
+      <w:bookmarkStart w:id="1185" w:name="_Toc320791251"/>
+      <w:bookmarkStart w:id="1186" w:name="_Toc320792305"/>
+      <w:bookmarkStart w:id="1187" w:name="_Toc320795469"/>
+      <w:bookmarkStart w:id="1188" w:name="_Toc320796523"/>
+      <w:bookmarkStart w:id="1189" w:name="_Toc320797577"/>
+      <w:bookmarkStart w:id="1190" w:name="_Toc320791252"/>
+      <w:bookmarkStart w:id="1191" w:name="_Toc320792306"/>
+      <w:bookmarkStart w:id="1192" w:name="_Toc320795470"/>
+      <w:bookmarkStart w:id="1193" w:name="_Toc320796524"/>
+      <w:bookmarkStart w:id="1194" w:name="_Toc320797578"/>
+      <w:bookmarkStart w:id="1195" w:name="_Toc320791253"/>
+      <w:bookmarkStart w:id="1196" w:name="_Toc320792307"/>
+      <w:bookmarkStart w:id="1197" w:name="_Toc320795471"/>
+      <w:bookmarkStart w:id="1198" w:name="_Toc320796525"/>
+      <w:bookmarkStart w:id="1199" w:name="_Toc320797579"/>
+      <w:bookmarkStart w:id="1200" w:name="_Toc320791254"/>
+      <w:bookmarkStart w:id="1201" w:name="_Toc320792308"/>
+      <w:bookmarkStart w:id="1202" w:name="_Toc320795472"/>
+      <w:bookmarkStart w:id="1203" w:name="_Toc320796526"/>
+      <w:bookmarkStart w:id="1204" w:name="_Toc320797580"/>
+      <w:bookmarkStart w:id="1205" w:name="_Toc320791255"/>
+      <w:bookmarkStart w:id="1206" w:name="_Toc320792309"/>
+      <w:bookmarkStart w:id="1207" w:name="_Toc320795473"/>
+      <w:bookmarkStart w:id="1208" w:name="_Toc320796527"/>
+      <w:bookmarkStart w:id="1209" w:name="_Toc320797581"/>
+      <w:bookmarkStart w:id="1210" w:name="_Toc320791256"/>
+      <w:bookmarkStart w:id="1211" w:name="_Toc320792310"/>
+      <w:bookmarkStart w:id="1212" w:name="_Toc320795474"/>
+      <w:bookmarkStart w:id="1213" w:name="_Toc320796528"/>
+      <w:bookmarkStart w:id="1214" w:name="_Toc320797582"/>
+      <w:bookmarkStart w:id="1215" w:name="_Toc320791257"/>
+      <w:bookmarkStart w:id="1216" w:name="_Toc320792311"/>
+      <w:bookmarkStart w:id="1217" w:name="_Toc320795475"/>
+      <w:bookmarkStart w:id="1218" w:name="_Toc320796529"/>
+      <w:bookmarkStart w:id="1219" w:name="_Toc320797583"/>
+      <w:bookmarkStart w:id="1220" w:name="_Toc320791258"/>
+      <w:bookmarkStart w:id="1221" w:name="_Toc320792312"/>
+      <w:bookmarkStart w:id="1222" w:name="_Toc320795476"/>
+      <w:bookmarkStart w:id="1223" w:name="_Toc320796530"/>
+      <w:bookmarkStart w:id="1224" w:name="_Toc320797584"/>
+      <w:bookmarkStart w:id="1225" w:name="_Toc320791259"/>
+      <w:bookmarkStart w:id="1226" w:name="_Toc320792313"/>
+      <w:bookmarkStart w:id="1227" w:name="_Toc320795477"/>
+      <w:bookmarkStart w:id="1228" w:name="_Toc320796531"/>
+      <w:bookmarkStart w:id="1229" w:name="_Toc320797585"/>
+      <w:bookmarkStart w:id="1230" w:name="_Toc320791260"/>
+      <w:bookmarkStart w:id="1231" w:name="_Toc320792314"/>
+      <w:bookmarkStart w:id="1232" w:name="_Toc320795478"/>
+      <w:bookmarkStart w:id="1233" w:name="_Toc320796532"/>
+      <w:bookmarkStart w:id="1234" w:name="_Toc320797586"/>
+      <w:bookmarkStart w:id="1235" w:name="_Toc320791261"/>
+      <w:bookmarkStart w:id="1236" w:name="_Toc320792315"/>
+      <w:bookmarkStart w:id="1237" w:name="_Toc320795479"/>
+      <w:bookmarkStart w:id="1238" w:name="_Toc320796533"/>
+      <w:bookmarkStart w:id="1239" w:name="_Toc320797587"/>
+      <w:bookmarkStart w:id="1240" w:name="_Toc320791262"/>
+      <w:bookmarkStart w:id="1241" w:name="_Toc320792316"/>
+      <w:bookmarkStart w:id="1242" w:name="_Toc320795480"/>
+      <w:bookmarkStart w:id="1243" w:name="_Toc320796534"/>
+      <w:bookmarkStart w:id="1244" w:name="_Toc320797588"/>
+      <w:bookmarkStart w:id="1245" w:name="_Toc320791263"/>
+      <w:bookmarkStart w:id="1246" w:name="_Toc320792317"/>
+      <w:bookmarkStart w:id="1247" w:name="_Toc320795481"/>
+      <w:bookmarkStart w:id="1248" w:name="_Toc320796535"/>
+      <w:bookmarkStart w:id="1249" w:name="_Toc320797589"/>
+      <w:bookmarkStart w:id="1250" w:name="_Toc320791264"/>
+      <w:bookmarkStart w:id="1251" w:name="_Toc320792318"/>
+      <w:bookmarkStart w:id="1252" w:name="_Toc320795482"/>
+      <w:bookmarkStart w:id="1253" w:name="_Toc320796536"/>
+      <w:bookmarkStart w:id="1254" w:name="_Toc320797590"/>
+      <w:bookmarkStart w:id="1255" w:name="_Toc320791265"/>
+      <w:bookmarkStart w:id="1256" w:name="_Toc320792319"/>
+      <w:bookmarkStart w:id="1257" w:name="_Toc320795483"/>
+      <w:bookmarkStart w:id="1258" w:name="_Toc320796537"/>
+      <w:bookmarkStart w:id="1259" w:name="_Toc320797591"/>
+      <w:bookmarkStart w:id="1260" w:name="_Toc320791267"/>
+      <w:bookmarkStart w:id="1261" w:name="_Toc320792321"/>
+      <w:bookmarkStart w:id="1262" w:name="_Toc320795485"/>
+      <w:bookmarkStart w:id="1263" w:name="_Toc320796539"/>
+      <w:bookmarkStart w:id="1264" w:name="_Toc320797593"/>
+      <w:bookmarkStart w:id="1265" w:name="_Toc320791280"/>
+      <w:bookmarkStart w:id="1266" w:name="_Toc320792334"/>
+      <w:bookmarkStart w:id="1267" w:name="_Toc320795498"/>
+      <w:bookmarkStart w:id="1268" w:name="_Toc320796552"/>
+      <w:bookmarkStart w:id="1269" w:name="_Toc320797606"/>
+      <w:bookmarkStart w:id="1270" w:name="_Toc320791281"/>
+      <w:bookmarkStart w:id="1271" w:name="_Toc320792335"/>
+      <w:bookmarkStart w:id="1272" w:name="_Toc320795499"/>
+      <w:bookmarkStart w:id="1273" w:name="_Toc320796553"/>
+      <w:bookmarkStart w:id="1274" w:name="_Toc320797607"/>
+      <w:bookmarkStart w:id="1275" w:name="_Toc320791282"/>
+      <w:bookmarkStart w:id="1276" w:name="_Toc320792336"/>
+      <w:bookmarkStart w:id="1277" w:name="_Toc320795500"/>
+      <w:bookmarkStart w:id="1278" w:name="_Toc320796554"/>
+      <w:bookmarkStart w:id="1279" w:name="_Toc320797608"/>
+      <w:bookmarkStart w:id="1280" w:name="_Toc320791283"/>
+      <w:bookmarkStart w:id="1281" w:name="_Toc320792337"/>
+      <w:bookmarkStart w:id="1282" w:name="_Toc320795501"/>
+      <w:bookmarkStart w:id="1283" w:name="_Toc320796555"/>
+      <w:bookmarkStart w:id="1284" w:name="_Toc320797609"/>
+      <w:bookmarkStart w:id="1285" w:name="_Toc320791284"/>
+      <w:bookmarkStart w:id="1286" w:name="_Toc320792338"/>
+      <w:bookmarkStart w:id="1287" w:name="_Toc320795502"/>
+      <w:bookmarkStart w:id="1288" w:name="_Toc320796556"/>
+      <w:bookmarkStart w:id="1289" w:name="_Toc320797610"/>
+      <w:bookmarkStart w:id="1290" w:name="_Toc320791285"/>
+      <w:bookmarkStart w:id="1291" w:name="_Toc320792339"/>
+      <w:bookmarkStart w:id="1292" w:name="_Toc320795503"/>
+      <w:bookmarkStart w:id="1293" w:name="_Toc320796557"/>
+      <w:bookmarkStart w:id="1294" w:name="_Toc320797611"/>
+      <w:bookmarkStart w:id="1295" w:name="_Toc320791293"/>
+      <w:bookmarkStart w:id="1296" w:name="_Toc320792347"/>
+      <w:bookmarkStart w:id="1297" w:name="_Toc320795511"/>
+      <w:bookmarkStart w:id="1298" w:name="_Toc320796565"/>
+      <w:bookmarkStart w:id="1299" w:name="_Toc320797619"/>
+      <w:bookmarkStart w:id="1300" w:name="_Toc320791320"/>
+      <w:bookmarkStart w:id="1301" w:name="_Toc320792374"/>
+      <w:bookmarkStart w:id="1302" w:name="_Toc320795538"/>
+      <w:bookmarkStart w:id="1303" w:name="_Toc320796592"/>
+      <w:bookmarkStart w:id="1304" w:name="_Toc320797646"/>
+      <w:bookmarkStart w:id="1305" w:name="_Toc320791343"/>
+      <w:bookmarkStart w:id="1306" w:name="_Toc320792397"/>
+      <w:bookmarkStart w:id="1307" w:name="_Toc320795561"/>
+      <w:bookmarkStart w:id="1308" w:name="_Toc320796615"/>
+      <w:bookmarkStart w:id="1309" w:name="_Toc320797669"/>
+      <w:bookmarkStart w:id="1310" w:name="_Toc320791344"/>
+      <w:bookmarkStart w:id="1311" w:name="_Toc320792398"/>
+      <w:bookmarkStart w:id="1312" w:name="_Toc320795562"/>
+      <w:bookmarkStart w:id="1313" w:name="_Toc320796616"/>
+      <w:bookmarkStart w:id="1314" w:name="_Toc320797670"/>
+      <w:bookmarkStart w:id="1315" w:name="_Toc320791345"/>
+      <w:bookmarkStart w:id="1316" w:name="_Toc320792399"/>
+      <w:bookmarkStart w:id="1317" w:name="_Toc320795563"/>
+      <w:bookmarkStart w:id="1318" w:name="_Toc320796617"/>
+      <w:bookmarkStart w:id="1319" w:name="_Toc320797671"/>
+      <w:bookmarkStart w:id="1320" w:name="_Toc320791346"/>
+      <w:bookmarkStart w:id="1321" w:name="_Toc320792400"/>
+      <w:bookmarkStart w:id="1322" w:name="_Toc320795564"/>
+      <w:bookmarkStart w:id="1323" w:name="_Toc320796618"/>
+      <w:bookmarkStart w:id="1324" w:name="_Toc320797672"/>
+      <w:bookmarkStart w:id="1325" w:name="_Toc320791347"/>
+      <w:bookmarkStart w:id="1326" w:name="_Toc320792401"/>
+      <w:bookmarkStart w:id="1327" w:name="_Toc320795565"/>
+      <w:bookmarkStart w:id="1328" w:name="_Toc320796619"/>
+      <w:bookmarkStart w:id="1329" w:name="_Toc320797673"/>
+      <w:bookmarkStart w:id="1330" w:name="_Toc320791348"/>
+      <w:bookmarkStart w:id="1331" w:name="_Toc320792402"/>
+      <w:bookmarkStart w:id="1332" w:name="_Toc320795566"/>
+      <w:bookmarkStart w:id="1333" w:name="_Toc320796620"/>
+      <w:bookmarkStart w:id="1334" w:name="_Toc320797674"/>
+      <w:bookmarkStart w:id="1335" w:name="_Toc320791349"/>
+      <w:bookmarkStart w:id="1336" w:name="_Toc320792403"/>
+      <w:bookmarkStart w:id="1337" w:name="_Toc320795567"/>
+      <w:bookmarkStart w:id="1338" w:name="_Toc320796621"/>
+      <w:bookmarkStart w:id="1339" w:name="_Toc320797675"/>
+      <w:bookmarkStart w:id="1340" w:name="_Toc320791350"/>
+      <w:bookmarkStart w:id="1341" w:name="_Toc320792404"/>
+      <w:bookmarkStart w:id="1342" w:name="_Toc320795568"/>
+      <w:bookmarkStart w:id="1343" w:name="_Toc320796622"/>
+      <w:bookmarkStart w:id="1344" w:name="_Toc320797676"/>
+      <w:bookmarkStart w:id="1345" w:name="_Toc320791351"/>
+      <w:bookmarkStart w:id="1346" w:name="_Toc320792405"/>
+      <w:bookmarkStart w:id="1347" w:name="_Toc320795569"/>
+      <w:bookmarkStart w:id="1348" w:name="_Toc320796623"/>
+      <w:bookmarkStart w:id="1349" w:name="_Toc320797677"/>
+      <w:bookmarkStart w:id="1350" w:name="_Toc320791352"/>
+      <w:bookmarkStart w:id="1351" w:name="_Toc320792406"/>
+      <w:bookmarkStart w:id="1352" w:name="_Toc320795570"/>
+      <w:bookmarkStart w:id="1353" w:name="_Toc320796624"/>
+      <w:bookmarkStart w:id="1354" w:name="_Toc320797678"/>
+      <w:bookmarkStart w:id="1355" w:name="_Toc320791353"/>
+      <w:bookmarkStart w:id="1356" w:name="_Toc320792407"/>
+      <w:bookmarkStart w:id="1357" w:name="_Toc320795571"/>
+      <w:bookmarkStart w:id="1358" w:name="_Toc320796625"/>
+      <w:bookmarkStart w:id="1359" w:name="_Toc320797679"/>
+      <w:bookmarkStart w:id="1360" w:name="_Toc320791354"/>
+      <w:bookmarkStart w:id="1361" w:name="_Toc320792408"/>
+      <w:bookmarkStart w:id="1362" w:name="_Toc320795572"/>
+      <w:bookmarkStart w:id="1363" w:name="_Toc320796626"/>
+      <w:bookmarkStart w:id="1364" w:name="_Toc320797680"/>
+      <w:bookmarkStart w:id="1365" w:name="_Toc320791355"/>
+      <w:bookmarkStart w:id="1366" w:name="_Toc320792409"/>
+      <w:bookmarkStart w:id="1367" w:name="_Toc320795573"/>
+      <w:bookmarkStart w:id="1368" w:name="_Toc320796627"/>
+      <w:bookmarkStart w:id="1369" w:name="_Toc320797681"/>
+      <w:bookmarkStart w:id="1370" w:name="_Toc320791356"/>
+      <w:bookmarkStart w:id="1371" w:name="_Toc320792410"/>
+      <w:bookmarkStart w:id="1372" w:name="_Toc320795574"/>
+      <w:bookmarkStart w:id="1373" w:name="_Toc320796628"/>
+      <w:bookmarkStart w:id="1374" w:name="_Toc320797682"/>
+      <w:bookmarkStart w:id="1375" w:name="_Toc320791357"/>
+      <w:bookmarkStart w:id="1376" w:name="_Toc320792411"/>
+      <w:bookmarkStart w:id="1377" w:name="_Toc320795575"/>
+      <w:bookmarkStart w:id="1378" w:name="_Toc320796629"/>
+      <w:bookmarkStart w:id="1379" w:name="_Toc320797683"/>
+      <w:bookmarkStart w:id="1380" w:name="_Toc320791358"/>
+      <w:bookmarkStart w:id="1381" w:name="_Toc320792412"/>
+      <w:bookmarkStart w:id="1382" w:name="_Toc320795576"/>
+      <w:bookmarkStart w:id="1383" w:name="_Toc320796630"/>
+      <w:bookmarkStart w:id="1384" w:name="_Toc320797684"/>
+      <w:bookmarkStart w:id="1385" w:name="_Toc320791359"/>
+      <w:bookmarkStart w:id="1386" w:name="_Toc320792413"/>
+      <w:bookmarkStart w:id="1387" w:name="_Toc320795577"/>
+      <w:bookmarkStart w:id="1388" w:name="_Toc320796631"/>
+      <w:bookmarkStart w:id="1389" w:name="_Toc320797685"/>
+      <w:bookmarkStart w:id="1390" w:name="_Toc320791360"/>
+      <w:bookmarkStart w:id="1391" w:name="_Toc320792414"/>
+      <w:bookmarkStart w:id="1392" w:name="_Toc320795578"/>
+      <w:bookmarkStart w:id="1393" w:name="_Toc320796632"/>
+      <w:bookmarkStart w:id="1394" w:name="_Toc320797686"/>
+      <w:bookmarkStart w:id="1395" w:name="_Toc320791361"/>
+      <w:bookmarkStart w:id="1396" w:name="_Toc320792415"/>
+      <w:bookmarkStart w:id="1397" w:name="_Toc320795579"/>
+      <w:bookmarkStart w:id="1398" w:name="_Toc320796633"/>
+      <w:bookmarkStart w:id="1399" w:name="_Toc320797687"/>
+      <w:bookmarkStart w:id="1400" w:name="_Toc320791362"/>
+      <w:bookmarkStart w:id="1401" w:name="_Toc320792416"/>
+      <w:bookmarkStart w:id="1402" w:name="_Toc320795580"/>
+      <w:bookmarkStart w:id="1403" w:name="_Toc320796634"/>
+      <w:bookmarkStart w:id="1404" w:name="_Toc320797688"/>
+      <w:bookmarkStart w:id="1405" w:name="_Toc320791363"/>
+      <w:bookmarkStart w:id="1406" w:name="_Toc320792417"/>
+      <w:bookmarkStart w:id="1407" w:name="_Toc320795581"/>
+      <w:bookmarkStart w:id="1408" w:name="_Toc320796635"/>
+      <w:bookmarkStart w:id="1409" w:name="_Toc320797689"/>
+      <w:bookmarkStart w:id="1410" w:name="_Toc320791364"/>
+      <w:bookmarkStart w:id="1411" w:name="_Toc320792418"/>
+      <w:bookmarkStart w:id="1412" w:name="_Toc320795582"/>
+      <w:bookmarkStart w:id="1413" w:name="_Toc320796636"/>
+      <w:bookmarkStart w:id="1414" w:name="_Toc320797690"/>
+      <w:bookmarkStart w:id="1415" w:name="_Toc320791365"/>
+      <w:bookmarkStart w:id="1416" w:name="_Toc320792419"/>
+      <w:bookmarkStart w:id="1417" w:name="_Toc320795583"/>
+      <w:bookmarkStart w:id="1418" w:name="_Toc320796637"/>
+      <w:bookmarkStart w:id="1419" w:name="_Toc320797691"/>
+      <w:bookmarkStart w:id="1420" w:name="_Toc320791367"/>
+      <w:bookmarkStart w:id="1421" w:name="_Toc320792421"/>
+      <w:bookmarkStart w:id="1422" w:name="_Toc320795585"/>
+      <w:bookmarkStart w:id="1423" w:name="_Toc320796639"/>
+      <w:bookmarkStart w:id="1424" w:name="_Toc320797693"/>
+      <w:bookmarkStart w:id="1425" w:name="_Toc320791380"/>
+      <w:bookmarkStart w:id="1426" w:name="_Toc320792434"/>
+      <w:bookmarkStart w:id="1427" w:name="_Toc320795598"/>
+      <w:bookmarkStart w:id="1428" w:name="_Toc320796652"/>
+      <w:bookmarkStart w:id="1429" w:name="_Toc320797706"/>
+      <w:bookmarkStart w:id="1430" w:name="_Toc320791381"/>
+      <w:bookmarkStart w:id="1431" w:name="_Toc320792435"/>
+      <w:bookmarkStart w:id="1432" w:name="_Toc320795599"/>
+      <w:bookmarkStart w:id="1433" w:name="_Toc320796653"/>
+      <w:bookmarkStart w:id="1434" w:name="_Toc320797707"/>
+      <w:bookmarkStart w:id="1435" w:name="_Toc320791382"/>
+      <w:bookmarkStart w:id="1436" w:name="_Toc320792436"/>
+      <w:bookmarkStart w:id="1437" w:name="_Toc320795600"/>
+      <w:bookmarkStart w:id="1438" w:name="_Toc320796654"/>
+      <w:bookmarkStart w:id="1439" w:name="_Toc320797708"/>
+      <w:bookmarkStart w:id="1440" w:name="_Toc320791383"/>
+      <w:bookmarkStart w:id="1441" w:name="_Toc320792437"/>
+      <w:bookmarkStart w:id="1442" w:name="_Toc320795601"/>
+      <w:bookmarkStart w:id="1443" w:name="_Toc320796655"/>
+      <w:bookmarkStart w:id="1444" w:name="_Toc320797709"/>
+      <w:bookmarkStart w:id="1445" w:name="_Toc320791384"/>
+      <w:bookmarkStart w:id="1446" w:name="_Toc320792438"/>
+      <w:bookmarkStart w:id="1447" w:name="_Toc320795602"/>
+      <w:bookmarkStart w:id="1448" w:name="_Toc320796656"/>
+      <w:bookmarkStart w:id="1449" w:name="_Toc320797710"/>
+      <w:bookmarkStart w:id="1450" w:name="_Toc320791385"/>
+      <w:bookmarkStart w:id="1451" w:name="_Toc320792439"/>
+      <w:bookmarkStart w:id="1452" w:name="_Toc320795603"/>
+      <w:bookmarkStart w:id="1453" w:name="_Toc320796657"/>
+      <w:bookmarkStart w:id="1454" w:name="_Toc320797711"/>
+      <w:bookmarkStart w:id="1455" w:name="_Toc321405314"/>
       <w:bookmarkEnd w:id="20"/>
       <w:bookmarkEnd w:id="21"/>
       <w:bookmarkEnd w:id="22"/>
@@ -7745,11 +7876,25 @@
       <w:bookmarkEnd w:id="1438"/>
       <w:bookmarkEnd w:id="1439"/>
       <w:bookmarkEnd w:id="1440"/>
+      <w:bookmarkEnd w:id="1441"/>
+      <w:bookmarkEnd w:id="1442"/>
+      <w:bookmarkEnd w:id="1443"/>
+      <w:bookmarkEnd w:id="1444"/>
+      <w:bookmarkEnd w:id="1445"/>
+      <w:bookmarkEnd w:id="1446"/>
+      <w:bookmarkEnd w:id="1447"/>
+      <w:bookmarkEnd w:id="1448"/>
+      <w:bookmarkEnd w:id="1449"/>
+      <w:bookmarkEnd w:id="1450"/>
+      <w:bookmarkEnd w:id="1451"/>
+      <w:bookmarkEnd w:id="1452"/>
+      <w:bookmarkEnd w:id="1453"/>
+      <w:bookmarkEnd w:id="1454"/>
       <w:r>
         <w:lastRenderedPageBreak/>
         <w:t>Datatyper</w:t>
       </w:r>
-      <w:bookmarkEnd w:id="1441"/>
+      <w:bookmarkEnd w:id="1455"/>
     </w:p>
     <w:p>
       <w:r>
@@ -9693,7 +9838,7 @@
         </w:trPr>
         <w:tc>
           <w:tcPr>
-            <w:tcW w:w="2800" w:type="dxa"/>
+            <w:tcW w:w="2520" w:type="dxa"/>
             <w:shd w:val="clear" w:color="auto" w:fill="D9D9D9" w:themeFill="background1" w:themeFillShade="D9"/>
             <w:vAlign w:val="bottom"/>
           </w:tcPr>
@@ -9713,7 +9858,7 @@
         </w:tc>
         <w:tc>
           <w:tcPr>
-            <w:tcW w:w="2000" w:type="dxa"/>
+            <w:tcW w:w="1807" w:type="dxa"/>
             <w:shd w:val="clear" w:color="auto" w:fill="D9D9D9" w:themeFill="background1" w:themeFillShade="D9"/>
             <w:vAlign w:val="bottom"/>
           </w:tcPr>
@@ -9733,7 +9878,7 @@
         </w:tc>
         <w:tc>
           <w:tcPr>
-            <w:tcW w:w="4000" w:type="dxa"/>
+            <w:tcW w:w="3589" w:type="dxa"/>
             <w:shd w:val="clear" w:color="auto" w:fill="D9D9D9" w:themeFill="background1" w:themeFillShade="D9"/>
             <w:vAlign w:val="bottom"/>
           </w:tcPr>
@@ -9753,7 +9898,7 @@
         </w:tc>
         <w:tc>
           <w:tcPr>
-            <w:tcW w:w="1300" w:type="dxa"/>
+            <w:tcW w:w="1184" w:type="dxa"/>
             <w:shd w:val="clear" w:color="auto" w:fill="D9D9D9" w:themeFill="background1" w:themeFillShade="D9"/>
             <w:vAlign w:val="bottom"/>
           </w:tcPr>
@@ -9775,7 +9920,7 @@
       <w:tr>
         <w:tc>
           <w:tcPr>
-            <w:tcW w:w="2800" w:type="dxa"/>
+            <w:tcW w:w="2520" w:type="dxa"/>
           </w:tcPr>
           <w:p>
             <w:r>
@@ -9785,7 +9930,7 @@
         </w:tc>
         <w:tc>
           <w:tcPr>
-            <w:tcW w:w="2000" w:type="dxa"/>
+            <w:tcW w:w="1807" w:type="dxa"/>
           </w:tcPr>
           <w:p>
             <w:r>
@@ -9795,7 +9940,7 @@
         </w:tc>
         <w:tc>
           <w:tcPr>
-            <w:tcW w:w="4000" w:type="dxa"/>
+            <w:tcW w:w="3589" w:type="dxa"/>
           </w:tcPr>
           <w:p>
             <w:r>
@@ -9805,7 +9950,7 @@
         </w:tc>
         <w:tc>
           <w:tcPr>
-            <w:tcW w:w="1300" w:type="dxa"/>
+            <w:tcW w:w="1184" w:type="dxa"/>
           </w:tcPr>
           <w:p>
             <w:r>
@@ -9817,7 +9962,7 @@
       <w:tr>
         <w:tc>
           <w:tcPr>
-            <w:tcW w:w="2800" w:type="dxa"/>
+            <w:tcW w:w="2520" w:type="dxa"/>
           </w:tcPr>
           <w:p>
             <w:r>
@@ -9827,7 +9972,7 @@
         </w:tc>
         <w:tc>
           <w:tcPr>
-            <w:tcW w:w="2000" w:type="dxa"/>
+            <w:tcW w:w="1807" w:type="dxa"/>
           </w:tcPr>
           <w:p>
             <w:r>
@@ -9837,7 +9982,7 @@
         </w:tc>
         <w:tc>
           <w:tcPr>
-            <w:tcW w:w="4000" w:type="dxa"/>
+            <w:tcW w:w="3589" w:type="dxa"/>
           </w:tcPr>
           <w:p>
             <w:r>
@@ -9851,7 +9996,7 @@
         </w:tc>
         <w:tc>
           <w:tcPr>
-            <w:tcW w:w="1300" w:type="dxa"/>
+            <w:tcW w:w="1184" w:type="dxa"/>
           </w:tcPr>
           <w:p>
             <w:r>
@@ -9862,82 +10007,113 @@
         </w:tc>
       </w:tr>
       <w:tr>
-        <w:tc>
-          <w:tcPr>
-            <w:tcW w:w="2800" w:type="dxa"/>
-          </w:tcPr>
-          <w:p>
-            <w:r>
-              <w:lastRenderedPageBreak/>
-              <w:t>endDate</w:t>
-            </w:r>
-          </w:p>
-        </w:tc>
-        <w:tc>
-          <w:tcPr>
-            <w:tcW w:w="2000" w:type="dxa"/>
-          </w:tcPr>
-          <w:p>
-            <w:r>
-              <w:t>xs:dateTime</w:t>
-            </w:r>
-          </w:p>
-        </w:tc>
-        <w:tc>
-          <w:tcPr>
-            <w:tcW w:w="4000" w:type="dxa"/>
-          </w:tcPr>
-          <w:p>
-            <w:r>
-              <w:t>Tidpunkts då giltigheten går ut för patientrelationen.</w:t>
-            </w:r>
-          </w:p>
-        </w:tc>
-        <w:tc>
-          <w:tcPr>
-            <w:tcW w:w="1300" w:type="dxa"/>
-          </w:tcPr>
-          <w:p>
-            <w:r>
-              <w:t>1</w:t>
-            </w:r>
+        <w:trPr>
+          <w:ins w:id="1456" w:author="Stefan Eriksson" w:date="2012-04-27T14:45:00Z"/>
+        </w:trPr>
+        <w:tc>
+          <w:tcPr>
+            <w:tcW w:w="2520" w:type="dxa"/>
+          </w:tcPr>
+          <w:p>
+            <w:pPr>
+              <w:rPr>
+                <w:ins w:id="1457" w:author="Stefan Eriksson" w:date="2012-04-27T14:45:00Z"/>
+              </w:rPr>
+            </w:pPr>
+            <w:ins w:id="1458" w:author="Stefan Eriksson" w:date="2012-04-27T14:46:00Z">
+              <w:r>
+                <w:lastRenderedPageBreak/>
+                <w:t>startDate</w:t>
+              </w:r>
+            </w:ins>
+          </w:p>
+        </w:tc>
+        <w:tc>
+          <w:tcPr>
+            <w:tcW w:w="1807" w:type="dxa"/>
+          </w:tcPr>
+          <w:p>
+            <w:pPr>
+              <w:rPr>
+                <w:ins w:id="1459" w:author="Stefan Eriksson" w:date="2012-04-27T14:45:00Z"/>
+              </w:rPr>
+            </w:pPr>
+            <w:ins w:id="1460" w:author="Stefan Eriksson" w:date="2012-04-27T14:46:00Z">
+              <w:r>
+                <w:t>xs:dateTime</w:t>
+              </w:r>
+            </w:ins>
+          </w:p>
+        </w:tc>
+        <w:tc>
+          <w:tcPr>
+            <w:tcW w:w="3589" w:type="dxa"/>
+          </w:tcPr>
+          <w:p>
+            <w:pPr>
+              <w:rPr>
+                <w:ins w:id="1461" w:author="Stefan Eriksson" w:date="2012-04-27T14:45:00Z"/>
+              </w:rPr>
+            </w:pPr>
+            <w:ins w:id="1462" w:author="Stefan Eriksson" w:date="2012-04-27T14:46:00Z">
+              <w:r>
+                <w:t>Startdatum för vilken giltighetstid patientrelationen avser.</w:t>
+              </w:r>
+            </w:ins>
+          </w:p>
+        </w:tc>
+        <w:tc>
+          <w:tcPr>
+            <w:tcW w:w="1184" w:type="dxa"/>
+          </w:tcPr>
+          <w:p>
+            <w:pPr>
+              <w:rPr>
+                <w:ins w:id="1463" w:author="Stefan Eriksson" w:date="2012-04-27T14:45:00Z"/>
+              </w:rPr>
+            </w:pPr>
+            <w:ins w:id="1464" w:author="Stefan Eriksson" w:date="2012-04-27T14:46:00Z">
+              <w:r>
+                <w:t>1</w:t>
+              </w:r>
+            </w:ins>
           </w:p>
         </w:tc>
       </w:tr>
       <w:tr>
         <w:tc>
           <w:tcPr>
-            <w:tcW w:w="2800" w:type="dxa"/>
-          </w:tcPr>
-          <w:p>
-            <w:r>
-              <w:t>patientId</w:t>
-            </w:r>
-          </w:p>
-        </w:tc>
-        <w:tc>
-          <w:tcPr>
-            <w:tcW w:w="2000" w:type="dxa"/>
-          </w:tcPr>
-          <w:p>
-            <w:r>
-              <w:t>common:PersonIdValue</w:t>
-            </w:r>
-          </w:p>
-        </w:tc>
-        <w:tc>
-          <w:tcPr>
-            <w:tcW w:w="4000" w:type="dxa"/>
-          </w:tcPr>
-          <w:p>
-            <w:r>
-              <w:t>Patientens id nummer, kan vara personnummer, samordningsnummer alternativt reservnummer.</w:t>
-            </w:r>
-          </w:p>
-        </w:tc>
-        <w:tc>
-          <w:tcPr>
-            <w:tcW w:w="1300" w:type="dxa"/>
+            <w:tcW w:w="2520" w:type="dxa"/>
+          </w:tcPr>
+          <w:p>
+            <w:r>
+              <w:t>endDate</w:t>
+            </w:r>
+          </w:p>
+        </w:tc>
+        <w:tc>
+          <w:tcPr>
+            <w:tcW w:w="1807" w:type="dxa"/>
+          </w:tcPr>
+          <w:p>
+            <w:r>
+              <w:t>xs:dateTime</w:t>
+            </w:r>
+          </w:p>
+        </w:tc>
+        <w:tc>
+          <w:tcPr>
+            <w:tcW w:w="3589" w:type="dxa"/>
+          </w:tcPr>
+          <w:p>
+            <w:r>
+              <w:t>Tidpunkts då giltigheten går ut för patientrelationen.</w:t>
+            </w:r>
+          </w:p>
+        </w:tc>
+        <w:tc>
+          <w:tcPr>
+            <w:tcW w:w="1184" w:type="dxa"/>
           </w:tcPr>
           <w:p>
             <w:r>
@@ -9949,7 +10125,49 @@
       <w:tr>
         <w:tc>
           <w:tcPr>
-            <w:tcW w:w="2800" w:type="dxa"/>
+            <w:tcW w:w="2520" w:type="dxa"/>
+          </w:tcPr>
+          <w:p>
+            <w:r>
+              <w:t>patientId</w:t>
+            </w:r>
+          </w:p>
+        </w:tc>
+        <w:tc>
+          <w:tcPr>
+            <w:tcW w:w="1807" w:type="dxa"/>
+          </w:tcPr>
+          <w:p>
+            <w:r>
+              <w:t>common:PersonIdValue</w:t>
+            </w:r>
+          </w:p>
+        </w:tc>
+        <w:tc>
+          <w:tcPr>
+            <w:tcW w:w="3589" w:type="dxa"/>
+          </w:tcPr>
+          <w:p>
+            <w:r>
+              <w:t>Patientens id nummer, kan vara personnummer, samordningsnummer alternativt reservnummer.</w:t>
+            </w:r>
+          </w:p>
+        </w:tc>
+        <w:tc>
+          <w:tcPr>
+            <w:tcW w:w="1184" w:type="dxa"/>
+          </w:tcPr>
+          <w:p>
+            <w:r>
+              <w:t>1</w:t>
+            </w:r>
+          </w:p>
+        </w:tc>
+      </w:tr>
+      <w:tr>
+        <w:tc>
+          <w:tcPr>
+            <w:tcW w:w="2520" w:type="dxa"/>
           </w:tcPr>
           <w:p>
             <w:r>
@@ -9959,7 +10177,7 @@
         </w:tc>
         <w:tc>
           <w:tcPr>
-            <w:tcW w:w="2000" w:type="dxa"/>
+            <w:tcW w:w="1807" w:type="dxa"/>
           </w:tcPr>
           <w:p>
             <w:r>
@@ -9969,7 +10187,7 @@
         </w:tc>
         <w:tc>
           <w:tcPr>
-            <w:tcW w:w="4000" w:type="dxa"/>
+            <w:tcW w:w="3589" w:type="dxa"/>
           </w:tcPr>
           <w:p>
             <w:r>
@@ -9979,7 +10197,7 @@
         </w:tc>
         <w:tc>
           <w:tcPr>
-            <w:tcW w:w="1300" w:type="dxa"/>
+            <w:tcW w:w="1184" w:type="dxa"/>
           </w:tcPr>
           <w:p>
             <w:r>
@@ -10260,13 +10478,13 @@
         <w:pStyle w:val="Heading1"/>
         <w:pageBreakBefore/>
       </w:pPr>
-      <w:bookmarkStart w:id="1442" w:name="_Toc321405315"/>
+      <w:bookmarkStart w:id="1465" w:name="_Toc321405315"/>
       <w:proofErr w:type="spellStart"/>
       <w:r>
         <w:lastRenderedPageBreak/>
         <w:t>GetPatientRelationsForCareProvider</w:t>
       </w:r>
-      <w:bookmarkEnd w:id="1442"/>
+      <w:bookmarkEnd w:id="1465"/>
       <w:proofErr w:type="spellEnd"/>
     </w:p>
     <w:p>
@@ -13576,13 +13794,13 @@
         <w:pStyle w:val="Heading1"/>
         <w:pageBreakBefore/>
       </w:pPr>
-      <w:bookmarkStart w:id="1443" w:name="_Toc321405316"/>
+      <w:bookmarkStart w:id="1466" w:name="_Toc321405316"/>
       <w:proofErr w:type="spellStart"/>
       <w:r>
         <w:lastRenderedPageBreak/>
         <w:t>GetPatientRelationsForPatient</w:t>
       </w:r>
-      <w:bookmarkEnd w:id="1443"/>
+      <w:bookmarkEnd w:id="1466"/>
       <w:proofErr w:type="spellEnd"/>
     </w:p>
     <w:p>
@@ -15761,13 +15979,13 @@
         <w:pStyle w:val="Heading1"/>
         <w:pageBreakBefore/>
       </w:pPr>
-      <w:bookmarkStart w:id="1444" w:name="_Toc321405317"/>
+      <w:bookmarkStart w:id="1467" w:name="_Toc321405317"/>
       <w:proofErr w:type="spellStart"/>
       <w:r>
         <w:lastRenderedPageBreak/>
         <w:t>CancelExtendedPatientRelation</w:t>
       </w:r>
-      <w:bookmarkEnd w:id="1444"/>
+      <w:bookmarkEnd w:id="1467"/>
       <w:proofErr w:type="spellEnd"/>
     </w:p>
     <w:p>
@@ -19015,13 +19233,13 @@
         <w:pStyle w:val="Heading1"/>
         <w:pageBreakBefore/>
       </w:pPr>
-      <w:bookmarkStart w:id="1445" w:name="_Toc321405318"/>
+      <w:bookmarkStart w:id="1468" w:name="_Toc321405318"/>
       <w:proofErr w:type="spellStart"/>
       <w:r>
         <w:lastRenderedPageBreak/>
         <w:t>CheckPatientRelation</w:t>
       </w:r>
-      <w:bookmarkEnd w:id="1445"/>
+      <w:bookmarkEnd w:id="1468"/>
       <w:proofErr w:type="spellEnd"/>
     </w:p>
     <w:p>
@@ -20708,13 +20926,13 @@
         <w:pStyle w:val="Heading1"/>
         <w:pageBreakBefore/>
       </w:pPr>
-      <w:bookmarkStart w:id="1446" w:name="_Toc321405319"/>
+      <w:bookmarkStart w:id="1469" w:name="_Toc321405319"/>
       <w:proofErr w:type="spellStart"/>
       <w:r>
         <w:lastRenderedPageBreak/>
         <w:t>RegisterExtendedPatientRelation</w:t>
       </w:r>
-      <w:bookmarkEnd w:id="1446"/>
+      <w:bookmarkEnd w:id="1469"/>
       <w:proofErr w:type="spellEnd"/>
     </w:p>
     <w:p>
@@ -24553,13 +24771,13 @@
         <w:pStyle w:val="Heading1"/>
         <w:pageBreakBefore/>
       </w:pPr>
-      <w:bookmarkStart w:id="1447" w:name="_Toc321405320"/>
+      <w:bookmarkStart w:id="1470" w:name="_Toc321405320"/>
       <w:proofErr w:type="spellStart"/>
       <w:r>
         <w:lastRenderedPageBreak/>
         <w:t>DeleteExtendedPatientRelation</w:t>
       </w:r>
-      <w:bookmarkEnd w:id="1447"/>
+      <w:bookmarkEnd w:id="1470"/>
       <w:proofErr w:type="spellEnd"/>
     </w:p>
     <w:p>
@@ -27735,13 +27953,13 @@
         <w:pStyle w:val="Heading1"/>
         <w:pageBreakBefore/>
       </w:pPr>
-      <w:bookmarkStart w:id="1448" w:name="_Toc321405321"/>
+      <w:bookmarkStart w:id="1471" w:name="_Toc321405321"/>
       <w:proofErr w:type="spellStart"/>
       <w:r>
         <w:lastRenderedPageBreak/>
         <w:t>GetExtendedPatientRelationsForPatient</w:t>
       </w:r>
-      <w:bookmarkEnd w:id="1448"/>
+      <w:bookmarkEnd w:id="1471"/>
       <w:proofErr w:type="spellEnd"/>
     </w:p>
     <w:p>
@@ -34702,7 +34920,7 @@
 
 <file path=word/comments.xml><?xml version="1.0" encoding="utf-8"?>
 <w:comments xmlns:wpc="http://schemas.microsoft.com/office/word/2010/wordprocessingCanvas" xmlns:mc="http://schemas.openxmlformats.org/markup-compatibility/2006" xmlns:o="urn:schemas-microsoft-com:office:office" xmlns:r="http://schemas.openxmlformats.org/officeDocument/2006/relationships" xmlns:m="http://schemas.openxmlformats.org/officeDocument/2006/math" xmlns:v="urn:schemas-microsoft-com:vml" xmlns:wp14="http://schemas.microsoft.com/office/word/2010/wordprocessingDrawing" xmlns:wp="http://schemas.openxmlformats.org/drawingml/2006/wordprocessingDrawing" xmlns:w10="urn:schemas-microsoft-com:office:word" xmlns:w="http://schemas.openxmlformats.org/wordprocessingml/2006/main" xmlns:w14="http://schemas.microsoft.com/office/word/2010/wordml" xmlns:wpg="http://schemas.microsoft.com/office/word/2010/wordprocessingGroup" xmlns:wpi="http://schemas.microsoft.com/office/word/2010/wordprocessingInk" xmlns:wne="http://schemas.microsoft.com/office/word/2006/wordml" xmlns:wps="http://schemas.microsoft.com/office/word/2010/wordprocessingShape" mc:Ignorable="w14 wp14">
-  <w:comment w:id="3" w:author="Stefan Eriksson" w:date="2012-04-03T16:55:00Z" w:initials="SE">
+  <w:comment w:id="17" w:author="Stefan Eriksson" w:date="2012-04-03T16:55:00Z" w:initials="SE">
     <w:p>
       <w:pPr>
         <w:pStyle w:val="CommentText"/>
@@ -34900,7 +35118,7 @@
         <w:noProof/>
         <w:sz w:val="24"/>
       </w:rPr>
-      <w:t>1</w:t>
+      <w:t>5</w:t>
     </w:r>
     <w:r>
       <w:rPr>
@@ -35813,14 +36031,27 @@
           <w:r>
             <w:t xml:space="preserve"> (</w:t>
           </w:r>
-          <w:fldSimple w:instr=" NUMPAGES ">
-            <w:r>
-              <w:rPr>
-                <w:noProof/>
-              </w:rPr>
-              <w:t>28</w:t>
-            </w:r>
-          </w:fldSimple>
+          <w:r>
+            <w:fldChar w:fldCharType="begin"/>
+          </w:r>
+          <w:r>
+            <w:instrText xml:space="preserve"> NUMPAGES </w:instrText>
+          </w:r>
+          <w:r>
+            <w:fldChar w:fldCharType="separate"/>
+          </w:r>
+          <w:r>
+            <w:rPr>
+              <w:noProof/>
+            </w:rPr>
+            <w:t>28</w:t>
+          </w:r>
+          <w:r>
+            <w:rPr>
+              <w:noProof/>
+            </w:rPr>
+            <w:fldChar w:fldCharType="end"/>
+          </w:r>
           <w:r>
             <w:t>)</w:t>
           </w:r>
@@ -35860,7 +36091,7 @@
             <w:fldChar w:fldCharType="separate"/>
           </w:r>
           <w:r>
-            <w:t>2012-04-05</w:t>
+            <w:t>2012-04-27</w:t>
           </w:r>
           <w:r>
             <w:fldChar w:fldCharType="end"/>
@@ -36269,11 +36500,21 @@
               <w:tab w:val="left" w:pos="31680"/>
             </w:tabs>
           </w:pPr>
-          <w:fldSimple w:instr=" SUBJECT  \* MERGEFORMAT ">
-            <w:r>
-              <w:t>Tjänstekontraktsbeskrivning</w:t>
-            </w:r>
-          </w:fldSimple>
+          <w:r>
+            <w:fldChar w:fldCharType="begin"/>
+          </w:r>
+          <w:r>
+            <w:instrText xml:space="preserve"> SUBJECT  \* MERGEFORMAT </w:instrText>
+          </w:r>
+          <w:r>
+            <w:fldChar w:fldCharType="separate"/>
+          </w:r>
+          <w:r>
+            <w:t>Tjänstekontraktsbeskrivning</w:t>
+          </w:r>
+          <w:r>
+            <w:fldChar w:fldCharType="end"/>
+          </w:r>
         </w:p>
       </w:tc>
       <w:tc>
@@ -36607,7 +36848,7 @@
             <w:rPr>
               <w:noProof/>
             </w:rPr>
-            <w:t>1</w:t>
+            <w:t>5</w:t>
           </w:r>
           <w:r>
             <w:rPr>
@@ -36618,14 +36859,27 @@
           <w:r>
             <w:t xml:space="preserve"> (</w:t>
           </w:r>
-          <w:fldSimple w:instr=" NUMPAGES ">
-            <w:r>
-              <w:rPr>
-                <w:noProof/>
-              </w:rPr>
-              <w:t>33</w:t>
-            </w:r>
-          </w:fldSimple>
+          <w:r>
+            <w:fldChar w:fldCharType="begin"/>
+          </w:r>
+          <w:r>
+            <w:instrText xml:space="preserve"> NUMPAGES </w:instrText>
+          </w:r>
+          <w:r>
+            <w:fldChar w:fldCharType="separate"/>
+          </w:r>
+          <w:r>
+            <w:rPr>
+              <w:noProof/>
+            </w:rPr>
+            <w:t>33</w:t>
+          </w:r>
+          <w:r>
+            <w:rPr>
+              <w:noProof/>
+            </w:rPr>
+            <w:fldChar w:fldCharType="end"/>
+          </w:r>
           <w:r>
             <w:t>)</w:t>
           </w:r>
@@ -36668,7 +36922,7 @@
             <w:fldChar w:fldCharType="separate"/>
           </w:r>
           <w:r>
-            <w:t>2012-04-05</w:t>
+            <w:t>2012-04-27</w:t>
           </w:r>
           <w:r>
             <w:rPr>
@@ -43068,7 +43322,7 @@
 </file>
 
 <file path=customXml/itemProps1.xml><?xml version="1.0" encoding="utf-8"?>
-<ds:datastoreItem xmlns:ds="http://schemas.openxmlformats.org/officeDocument/2006/customXml" ds:itemID="{B8D3FCA9-4248-4FC4-9BA6-455BC8F359A5}">
+<ds:datastoreItem xmlns:ds="http://schemas.openxmlformats.org/officeDocument/2006/customXml" ds:itemID="{74048E26-E2D1-4B0E-A5C6-693CEAB52357}">
   <ds:schemaRefs>
     <ds:schemaRef ds:uri="http://schemas.openxmlformats.org/officeDocument/2006/bibliography"/>
   </ds:schemaRefs>

</xml_diff>

<commit_message>
Ändrat version på webbtjänstekontraktsfilerna till 1.0
</commit_message>
<xml_diff>
--- a/ServiceInteractions/riv/ehr/patientrelationship/trunk/docs/Tjanstekontraktsbeskrivning - Patientrelationstjansten.docx
+++ b/ServiceInteractions/riv/ehr/patientrelationship/trunk/docs/Tjanstekontraktsbeskrivning - Patientrelationstjansten.docx
@@ -82,29 +82,15 @@
           <w:sz w:val="44"/>
         </w:rPr>
       </w:pPr>
-      <w:r>
-        <w:fldChar w:fldCharType="begin"/>
-      </w:r>
-      <w:r>
-        <w:instrText xml:space="preserve"> SUBJECT  \* MERGEFORMAT </w:instrText>
-      </w:r>
-      <w:r>
-        <w:fldChar w:fldCharType="separate"/>
-      </w:r>
-      <w:r>
-        <w:rPr>
-          <w:rFonts w:ascii="Arial" w:hAnsi="Arial"/>
-          <w:sz w:val="44"/>
-        </w:rPr>
-        <w:t>Tjänstekontraktsbeskrivning</w:t>
-      </w:r>
-      <w:r>
-        <w:rPr>
-          <w:rFonts w:ascii="Arial" w:hAnsi="Arial"/>
-          <w:sz w:val="44"/>
-        </w:rPr>
-        <w:fldChar w:fldCharType="end"/>
-      </w:r>
+      <w:fldSimple w:instr=" SUBJECT  \* MERGEFORMAT ">
+        <w:r>
+          <w:rPr>
+            <w:rFonts w:ascii="Arial" w:hAnsi="Arial"/>
+            <w:sz w:val="44"/>
+          </w:rPr>
+          <w:t>Tjänstekontraktsbeskrivning</w:t>
+        </w:r>
+      </w:fldSimple>
     </w:p>
     <w:p>
       <w:pPr>
@@ -8716,8 +8702,18 @@
     </w:p>
     <w:p>
       <w:r>
-        <w:t>1.1</w:t>
-      </w:r>
+        <w:t>1.</w:t>
+      </w:r>
+      <w:ins w:id="1454" w:author="Stefan Eriksson" w:date="2012-10-22T16:44:00Z">
+        <w:r>
+          <w:t>0</w:t>
+        </w:r>
+      </w:ins>
+      <w:del w:id="1455" w:author="Stefan Eriksson" w:date="2012-10-22T16:44:00Z">
+        <w:r>
+          <w:delText>1</w:delText>
+        </w:r>
+      </w:del>
     </w:p>
     <w:p>
       <w:pPr>
@@ -9341,7 +9337,7 @@
       <w:pPr>
         <w:rPr>
           <w:lang w:val="en-US"/>
-          <w:rPrChange w:id="1454" w:author="Stefan Eriksson" w:date="2012-10-22T15:00:00Z">
+          <w:rPrChange w:id="1456" w:author="Stefan Eriksson" w:date="2012-10-22T15:00:00Z">
             <w:rPr/>
           </w:rPrChange>
         </w:rPr>
@@ -9354,7 +9350,7 @@
           <w:sz w:val="16"/>
           <w:szCs w:val="16"/>
           <w:lang w:val="en-US" w:eastAsia="sv-SE"/>
-          <w:rPrChange w:id="1455" w:author="Stefan Eriksson" w:date="2012-10-22T15:00:00Z">
+          <w:rPrChange w:id="1457" w:author="Stefan Eriksson" w:date="2012-10-22T15:00:00Z">
             <w:rPr>
               <w:rFonts w:ascii="Consolas" w:eastAsia="Times New Roman" w:hAnsi="Consolas" w:cs="Consolas"/>
               <w:noProof w:val="0"/>
@@ -9375,7 +9371,7 @@
           <w:sz w:val="16"/>
           <w:szCs w:val="16"/>
           <w:lang w:val="en-US" w:eastAsia="sv-SE"/>
-          <w:rPrChange w:id="1456" w:author="Stefan Eriksson" w:date="2012-10-22T15:00:00Z">
+          <w:rPrChange w:id="1458" w:author="Stefan Eriksson" w:date="2012-10-22T15:00:00Z">
             <w:rPr>
               <w:rFonts w:ascii="Consolas" w:eastAsia="Times New Roman" w:hAnsi="Consolas" w:cs="Consolas"/>
               <w:noProof w:val="0"/>
@@ -9396,7 +9392,7 @@
           <w:sz w:val="16"/>
           <w:szCs w:val="16"/>
           <w:lang w:val="en-US" w:eastAsia="sv-SE"/>
-          <w:rPrChange w:id="1457" w:author="Stefan Eriksson" w:date="2012-10-22T15:00:00Z">
+          <w:rPrChange w:id="1459" w:author="Stefan Eriksson" w:date="2012-10-22T15:00:00Z">
             <w:rPr>
               <w:rFonts w:ascii="Consolas" w:eastAsia="Times New Roman" w:hAnsi="Consolas" w:cs="Consolas"/>
               <w:noProof w:val="0"/>
@@ -9408,48 +9404,6 @@
           </w:rPrChange>
         </w:rPr>
         <w:t xml:space="preserve"> xmlns:ns0</w:t>
-      </w:r>
-      <w:r>
-        <w:rPr>
-          <w:rFonts w:ascii="Consolas" w:eastAsia="Times New Roman" w:hAnsi="Consolas" w:cs="Consolas"/>
-          <w:noProof w:val="0"/>
-          <w:color w:val="0000FF"/>
-          <w:sz w:val="16"/>
-          <w:szCs w:val="16"/>
-          <w:lang w:val="en-US" w:eastAsia="sv-SE"/>
-          <w:rPrChange w:id="1458" w:author="Stefan Eriksson" w:date="2012-10-22T15:00:00Z">
-            <w:rPr>
-              <w:rFonts w:ascii="Consolas" w:eastAsia="Times New Roman" w:hAnsi="Consolas" w:cs="Consolas"/>
-              <w:noProof w:val="0"/>
-              <w:color w:val="0000FF"/>
-              <w:sz w:val="16"/>
-              <w:szCs w:val="16"/>
-              <w:lang w:eastAsia="sv-SE"/>
-            </w:rPr>
-          </w:rPrChange>
-        </w:rPr>
-        <w:t>=</w:t>
-      </w:r>
-      <w:r>
-        <w:rPr>
-          <w:rFonts w:ascii="Consolas" w:eastAsia="Times New Roman" w:hAnsi="Consolas" w:cs="Consolas"/>
-          <w:noProof w:val="0"/>
-          <w:color w:val="auto"/>
-          <w:sz w:val="16"/>
-          <w:szCs w:val="16"/>
-          <w:lang w:val="en-US" w:eastAsia="sv-SE"/>
-          <w:rPrChange w:id="1459" w:author="Stefan Eriksson" w:date="2012-10-22T15:00:00Z">
-            <w:rPr>
-              <w:rFonts w:ascii="Consolas" w:eastAsia="Times New Roman" w:hAnsi="Consolas" w:cs="Consolas"/>
-              <w:noProof w:val="0"/>
-              <w:color w:val="auto"/>
-              <w:sz w:val="16"/>
-              <w:szCs w:val="16"/>
-              <w:lang w:eastAsia="sv-SE"/>
-            </w:rPr>
-          </w:rPrChange>
-        </w:rPr>
-        <w:t>"</w:t>
       </w:r>
       <w:r>
         <w:rPr>
@@ -9470,7 +9424,7 @@
             </w:rPr>
           </w:rPrChange>
         </w:rPr>
-        <w:t>urn:riv:ehr:patientrelationship:querying:GetPatientRelationsForPatientResponder:1</w:t>
+        <w:t>=</w:t>
       </w:r>
       <w:r>
         <w:rPr>
@@ -9497,11 +9451,53 @@
         <w:rPr>
           <w:rFonts w:ascii="Consolas" w:eastAsia="Times New Roman" w:hAnsi="Consolas" w:cs="Consolas"/>
           <w:noProof w:val="0"/>
+          <w:color w:val="0000FF"/>
+          <w:sz w:val="16"/>
+          <w:szCs w:val="16"/>
+          <w:lang w:val="en-US" w:eastAsia="sv-SE"/>
+          <w:rPrChange w:id="1462" w:author="Stefan Eriksson" w:date="2012-10-22T15:00:00Z">
+            <w:rPr>
+              <w:rFonts w:ascii="Consolas" w:eastAsia="Times New Roman" w:hAnsi="Consolas" w:cs="Consolas"/>
+              <w:noProof w:val="0"/>
+              <w:color w:val="0000FF"/>
+              <w:sz w:val="16"/>
+              <w:szCs w:val="16"/>
+              <w:lang w:eastAsia="sv-SE"/>
+            </w:rPr>
+          </w:rPrChange>
+        </w:rPr>
+        <w:t>urn:riv:ehr:patientrelationship:querying:GetPatientRelationsForPatientResponder:1</w:t>
+      </w:r>
+      <w:r>
+        <w:rPr>
+          <w:rFonts w:ascii="Consolas" w:eastAsia="Times New Roman" w:hAnsi="Consolas" w:cs="Consolas"/>
+          <w:noProof w:val="0"/>
+          <w:color w:val="auto"/>
+          <w:sz w:val="16"/>
+          <w:szCs w:val="16"/>
+          <w:lang w:val="en-US" w:eastAsia="sv-SE"/>
+          <w:rPrChange w:id="1463" w:author="Stefan Eriksson" w:date="2012-10-22T15:00:00Z">
+            <w:rPr>
+              <w:rFonts w:ascii="Consolas" w:eastAsia="Times New Roman" w:hAnsi="Consolas" w:cs="Consolas"/>
+              <w:noProof w:val="0"/>
+              <w:color w:val="auto"/>
+              <w:sz w:val="16"/>
+              <w:szCs w:val="16"/>
+              <w:lang w:eastAsia="sv-SE"/>
+            </w:rPr>
+          </w:rPrChange>
+        </w:rPr>
+        <w:t>"</w:t>
+      </w:r>
+      <w:r>
+        <w:rPr>
+          <w:rFonts w:ascii="Consolas" w:eastAsia="Times New Roman" w:hAnsi="Consolas" w:cs="Consolas"/>
+          <w:noProof w:val="0"/>
           <w:color w:val="FF0000"/>
           <w:sz w:val="16"/>
           <w:szCs w:val="16"/>
           <w:lang w:val="en-US" w:eastAsia="sv-SE"/>
-          <w:rPrChange w:id="1462" w:author="Stefan Eriksson" w:date="2012-10-22T15:00:00Z">
+          <w:rPrChange w:id="1464" w:author="Stefan Eriksson" w:date="2012-10-22T15:00:00Z">
             <w:rPr>
               <w:rFonts w:ascii="Consolas" w:eastAsia="Times New Roman" w:hAnsi="Consolas" w:cs="Consolas"/>
               <w:noProof w:val="0"/>
@@ -9513,48 +9509,6 @@
           </w:rPrChange>
         </w:rPr>
         <w:t xml:space="preserve"> xmlns:ns1</w:t>
-      </w:r>
-      <w:r>
-        <w:rPr>
-          <w:rFonts w:ascii="Consolas" w:eastAsia="Times New Roman" w:hAnsi="Consolas" w:cs="Consolas"/>
-          <w:noProof w:val="0"/>
-          <w:color w:val="0000FF"/>
-          <w:sz w:val="16"/>
-          <w:szCs w:val="16"/>
-          <w:lang w:val="en-US" w:eastAsia="sv-SE"/>
-          <w:rPrChange w:id="1463" w:author="Stefan Eriksson" w:date="2012-10-22T15:00:00Z">
-            <w:rPr>
-              <w:rFonts w:ascii="Consolas" w:eastAsia="Times New Roman" w:hAnsi="Consolas" w:cs="Consolas"/>
-              <w:noProof w:val="0"/>
-              <w:color w:val="0000FF"/>
-              <w:sz w:val="16"/>
-              <w:szCs w:val="16"/>
-              <w:lang w:eastAsia="sv-SE"/>
-            </w:rPr>
-          </w:rPrChange>
-        </w:rPr>
-        <w:t>=</w:t>
-      </w:r>
-      <w:r>
-        <w:rPr>
-          <w:rFonts w:ascii="Consolas" w:eastAsia="Times New Roman" w:hAnsi="Consolas" w:cs="Consolas"/>
-          <w:noProof w:val="0"/>
-          <w:color w:val="auto"/>
-          <w:sz w:val="16"/>
-          <w:szCs w:val="16"/>
-          <w:lang w:val="en-US" w:eastAsia="sv-SE"/>
-          <w:rPrChange w:id="1464" w:author="Stefan Eriksson" w:date="2012-10-22T15:00:00Z">
-            <w:rPr>
-              <w:rFonts w:ascii="Consolas" w:eastAsia="Times New Roman" w:hAnsi="Consolas" w:cs="Consolas"/>
-              <w:noProof w:val="0"/>
-              <w:color w:val="auto"/>
-              <w:sz w:val="16"/>
-              <w:szCs w:val="16"/>
-              <w:lang w:eastAsia="sv-SE"/>
-            </w:rPr>
-          </w:rPrChange>
-        </w:rPr>
-        <w:t>"</w:t>
       </w:r>
       <w:r>
         <w:rPr>
@@ -9575,7 +9529,7 @@
             </w:rPr>
           </w:rPrChange>
         </w:rPr>
-        <w:t>urn:riv:ehr:patientrelationship:querying:1</w:t>
+        <w:t>=</w:t>
       </w:r>
       <w:r>
         <w:rPr>
@@ -9617,19 +9571,29 @@
             </w:rPr>
           </w:rPrChange>
         </w:rPr>
-        <w:t>&gt;</w:t>
-      </w:r>
-    </w:p>
-    <w:p>
-      <w:pPr>
-        <w:ind w:left="440"/>
-        <w:rPr>
-          <w:lang w:val="en-US"/>
+        <w:t>urn:riv:ehr:patientrelationship:querying:1</w:t>
+      </w:r>
+      <w:r>
+        <w:rPr>
+          <w:rFonts w:ascii="Consolas" w:eastAsia="Times New Roman" w:hAnsi="Consolas" w:cs="Consolas"/>
+          <w:noProof w:val="0"/>
+          <w:color w:val="auto"/>
+          <w:sz w:val="16"/>
+          <w:szCs w:val="16"/>
+          <w:lang w:val="en-US" w:eastAsia="sv-SE"/>
           <w:rPrChange w:id="1468" w:author="Stefan Eriksson" w:date="2012-10-22T15:00:00Z">
-            <w:rPr/>
+            <w:rPr>
+              <w:rFonts w:ascii="Consolas" w:eastAsia="Times New Roman" w:hAnsi="Consolas" w:cs="Consolas"/>
+              <w:noProof w:val="0"/>
+              <w:color w:val="auto"/>
+              <w:sz w:val="16"/>
+              <w:szCs w:val="16"/>
+              <w:lang w:eastAsia="sv-SE"/>
+            </w:rPr>
           </w:rPrChange>
         </w:rPr>
-      </w:pPr>
+        <w:t>"</w:t>
+      </w:r>
       <w:r>
         <w:rPr>
           <w:rFonts w:ascii="Consolas" w:eastAsia="Times New Roman" w:hAnsi="Consolas" w:cs="Consolas"/>
@@ -9649,6 +9613,38 @@
             </w:rPr>
           </w:rPrChange>
         </w:rPr>
+        <w:t>&gt;</w:t>
+      </w:r>
+    </w:p>
+    <w:p>
+      <w:pPr>
+        <w:ind w:left="440"/>
+        <w:rPr>
+          <w:lang w:val="en-US"/>
+          <w:rPrChange w:id="1470" w:author="Stefan Eriksson" w:date="2012-10-22T15:00:00Z">
+            <w:rPr/>
+          </w:rPrChange>
+        </w:rPr>
+      </w:pPr>
+      <w:r>
+        <w:rPr>
+          <w:rFonts w:ascii="Consolas" w:eastAsia="Times New Roman" w:hAnsi="Consolas" w:cs="Consolas"/>
+          <w:noProof w:val="0"/>
+          <w:color w:val="0000FF"/>
+          <w:sz w:val="16"/>
+          <w:szCs w:val="16"/>
+          <w:lang w:val="en-US" w:eastAsia="sv-SE"/>
+          <w:rPrChange w:id="1471" w:author="Stefan Eriksson" w:date="2012-10-22T15:00:00Z">
+            <w:rPr>
+              <w:rFonts w:ascii="Consolas" w:eastAsia="Times New Roman" w:hAnsi="Consolas" w:cs="Consolas"/>
+              <w:noProof w:val="0"/>
+              <w:color w:val="0000FF"/>
+              <w:sz w:val="16"/>
+              <w:szCs w:val="16"/>
+              <w:lang w:eastAsia="sv-SE"/>
+            </w:rPr>
+          </w:rPrChange>
+        </w:rPr>
         <w:t>&lt;</w:t>
       </w:r>
       <w:r>
@@ -9659,7 +9655,7 @@
           <w:sz w:val="16"/>
           <w:szCs w:val="16"/>
           <w:lang w:val="en-US" w:eastAsia="sv-SE"/>
-          <w:rPrChange w:id="1470" w:author="Stefan Eriksson" w:date="2012-10-22T15:00:00Z">
+          <w:rPrChange w:id="1472" w:author="Stefan Eriksson" w:date="2012-10-22T15:00:00Z">
             <w:rPr>
               <w:rFonts w:ascii="Consolas" w:eastAsia="Times New Roman" w:hAnsi="Consolas" w:cs="Consolas"/>
               <w:noProof w:val="0"/>
@@ -9681,7 +9677,7 @@
           <w:sz w:val="16"/>
           <w:szCs w:val="16"/>
           <w:lang w:val="en-US" w:eastAsia="sv-SE"/>
-          <w:rPrChange w:id="1471" w:author="Stefan Eriksson" w:date="2012-10-22T15:00:00Z">
+          <w:rPrChange w:id="1473" w:author="Stefan Eriksson" w:date="2012-10-22T15:00:00Z">
             <w:rPr>
               <w:rFonts w:ascii="Consolas" w:eastAsia="Times New Roman" w:hAnsi="Consolas" w:cs="Consolas"/>
               <w:noProof w:val="0"/>
@@ -9695,48 +9691,6 @@
         <w:t>:CareProviderId</w:t>
       </w:r>
       <w:proofErr w:type="gramEnd"/>
-      <w:r>
-        <w:rPr>
-          <w:rFonts w:ascii="Consolas" w:eastAsia="Times New Roman" w:hAnsi="Consolas" w:cs="Consolas"/>
-          <w:noProof w:val="0"/>
-          <w:color w:val="0000FF"/>
-          <w:sz w:val="16"/>
-          <w:szCs w:val="16"/>
-          <w:lang w:val="en-US" w:eastAsia="sv-SE"/>
-          <w:rPrChange w:id="1472" w:author="Stefan Eriksson" w:date="2012-10-22T15:00:00Z">
-            <w:rPr>
-              <w:rFonts w:ascii="Consolas" w:eastAsia="Times New Roman" w:hAnsi="Consolas" w:cs="Consolas"/>
-              <w:noProof w:val="0"/>
-              <w:color w:val="0000FF"/>
-              <w:sz w:val="16"/>
-              <w:szCs w:val="16"/>
-              <w:lang w:eastAsia="sv-SE"/>
-            </w:rPr>
-          </w:rPrChange>
-        </w:rPr>
-        <w:t>&gt;</w:t>
-      </w:r>
-      <w:r>
-        <w:rPr>
-          <w:rFonts w:ascii="Consolas" w:eastAsia="Times New Roman" w:hAnsi="Consolas" w:cs="Consolas"/>
-          <w:noProof w:val="0"/>
-          <w:color w:val="auto"/>
-          <w:sz w:val="16"/>
-          <w:szCs w:val="16"/>
-          <w:lang w:val="en-US" w:eastAsia="sv-SE"/>
-          <w:rPrChange w:id="1473" w:author="Stefan Eriksson" w:date="2012-10-22T15:00:00Z">
-            <w:rPr>
-              <w:rFonts w:ascii="Consolas" w:eastAsia="Times New Roman" w:hAnsi="Consolas" w:cs="Consolas"/>
-              <w:noProof w:val="0"/>
-              <w:color w:val="auto"/>
-              <w:sz w:val="16"/>
-              <w:szCs w:val="16"/>
-              <w:lang w:eastAsia="sv-SE"/>
-            </w:rPr>
-          </w:rPrChange>
-        </w:rPr>
-        <w:t>?</w:t>
-      </w:r>
       <w:r>
         <w:rPr>
           <w:rFonts w:ascii="Consolas" w:eastAsia="Times New Roman" w:hAnsi="Consolas" w:cs="Consolas"/>
@@ -9756,6 +9710,48 @@
             </w:rPr>
           </w:rPrChange>
         </w:rPr>
+        <w:t>&gt;</w:t>
+      </w:r>
+      <w:r>
+        <w:rPr>
+          <w:rFonts w:ascii="Consolas" w:eastAsia="Times New Roman" w:hAnsi="Consolas" w:cs="Consolas"/>
+          <w:noProof w:val="0"/>
+          <w:color w:val="auto"/>
+          <w:sz w:val="16"/>
+          <w:szCs w:val="16"/>
+          <w:lang w:val="en-US" w:eastAsia="sv-SE"/>
+          <w:rPrChange w:id="1475" w:author="Stefan Eriksson" w:date="2012-10-22T15:00:00Z">
+            <w:rPr>
+              <w:rFonts w:ascii="Consolas" w:eastAsia="Times New Roman" w:hAnsi="Consolas" w:cs="Consolas"/>
+              <w:noProof w:val="0"/>
+              <w:color w:val="auto"/>
+              <w:sz w:val="16"/>
+              <w:szCs w:val="16"/>
+              <w:lang w:eastAsia="sv-SE"/>
+            </w:rPr>
+          </w:rPrChange>
+        </w:rPr>
+        <w:t>?</w:t>
+      </w:r>
+      <w:r>
+        <w:rPr>
+          <w:rFonts w:ascii="Consolas" w:eastAsia="Times New Roman" w:hAnsi="Consolas" w:cs="Consolas"/>
+          <w:noProof w:val="0"/>
+          <w:color w:val="0000FF"/>
+          <w:sz w:val="16"/>
+          <w:szCs w:val="16"/>
+          <w:lang w:val="en-US" w:eastAsia="sv-SE"/>
+          <w:rPrChange w:id="1476" w:author="Stefan Eriksson" w:date="2012-10-22T15:00:00Z">
+            <w:rPr>
+              <w:rFonts w:ascii="Consolas" w:eastAsia="Times New Roman" w:hAnsi="Consolas" w:cs="Consolas"/>
+              <w:noProof w:val="0"/>
+              <w:color w:val="0000FF"/>
+              <w:sz w:val="16"/>
+              <w:szCs w:val="16"/>
+              <w:lang w:eastAsia="sv-SE"/>
+            </w:rPr>
+          </w:rPrChange>
+        </w:rPr>
         <w:t>&lt;/</w:t>
       </w:r>
       <w:r>
@@ -9766,7 +9762,7 @@
           <w:sz w:val="16"/>
           <w:szCs w:val="16"/>
           <w:lang w:val="en-US" w:eastAsia="sv-SE"/>
-          <w:rPrChange w:id="1475" w:author="Stefan Eriksson" w:date="2012-10-22T15:00:00Z">
+          <w:rPrChange w:id="1477" w:author="Stefan Eriksson" w:date="2012-10-22T15:00:00Z">
             <w:rPr>
               <w:rFonts w:ascii="Consolas" w:eastAsia="Times New Roman" w:hAnsi="Consolas" w:cs="Consolas"/>
               <w:noProof w:val="0"/>
@@ -9787,7 +9783,7 @@
           <w:sz w:val="16"/>
           <w:szCs w:val="16"/>
           <w:lang w:val="en-US" w:eastAsia="sv-SE"/>
-          <w:rPrChange w:id="1476" w:author="Stefan Eriksson" w:date="2012-10-22T15:00:00Z">
+          <w:rPrChange w:id="1478" w:author="Stefan Eriksson" w:date="2012-10-22T15:00:00Z">
             <w:rPr>
               <w:rFonts w:ascii="Consolas" w:eastAsia="Times New Roman" w:hAnsi="Consolas" w:cs="Consolas"/>
               <w:noProof w:val="0"/>
@@ -10320,7 +10316,7 @@
         <w:ind w:left="1320"/>
         <w:rPr>
           <w:lang w:val="en-US"/>
-          <w:rPrChange w:id="1477" w:author="Stefan Eriksson" w:date="2012-10-22T15:00:00Z">
+          <w:rPrChange w:id="1479" w:author="Stefan Eriksson" w:date="2012-10-22T15:00:00Z">
             <w:rPr/>
           </w:rPrChange>
         </w:rPr>
@@ -10333,7 +10329,7 @@
           <w:sz w:val="16"/>
           <w:szCs w:val="16"/>
           <w:lang w:val="en-US" w:eastAsia="sv-SE"/>
-          <w:rPrChange w:id="1478" w:author="Stefan Eriksson" w:date="2012-10-22T15:00:00Z">
+          <w:rPrChange w:id="1480" w:author="Stefan Eriksson" w:date="2012-10-22T15:00:00Z">
             <w:rPr>
               <w:rFonts w:ascii="Consolas" w:eastAsia="Times New Roman" w:hAnsi="Consolas" w:cs="Consolas"/>
               <w:noProof w:val="0"/>
@@ -10354,7 +10350,7 @@
           <w:sz w:val="16"/>
           <w:szCs w:val="16"/>
           <w:lang w:val="en-US" w:eastAsia="sv-SE"/>
-          <w:rPrChange w:id="1479" w:author="Stefan Eriksson" w:date="2012-10-22T15:00:00Z">
+          <w:rPrChange w:id="1481" w:author="Stefan Eriksson" w:date="2012-10-22T15:00:00Z">
             <w:rPr>
               <w:rFonts w:ascii="Consolas" w:eastAsia="Times New Roman" w:hAnsi="Consolas" w:cs="Consolas"/>
               <w:noProof w:val="0"/>
@@ -10376,7 +10372,7 @@
           <w:sz w:val="16"/>
           <w:szCs w:val="16"/>
           <w:lang w:val="en-US" w:eastAsia="sv-SE"/>
-          <w:rPrChange w:id="1480" w:author="Stefan Eriksson" w:date="2012-10-22T15:00:00Z">
+          <w:rPrChange w:id="1482" w:author="Stefan Eriksson" w:date="2012-10-22T15:00:00Z">
             <w:rPr>
               <w:rFonts w:ascii="Consolas" w:eastAsia="Times New Roman" w:hAnsi="Consolas" w:cs="Consolas"/>
               <w:noProof w:val="0"/>
@@ -10390,48 +10386,6 @@
         <w:t>:ResultText</w:t>
       </w:r>
       <w:proofErr w:type="gramEnd"/>
-      <w:r>
-        <w:rPr>
-          <w:rFonts w:ascii="Consolas" w:eastAsia="Times New Roman" w:hAnsi="Consolas" w:cs="Consolas"/>
-          <w:noProof w:val="0"/>
-          <w:color w:val="0000FF"/>
-          <w:sz w:val="16"/>
-          <w:szCs w:val="16"/>
-          <w:lang w:val="en-US" w:eastAsia="sv-SE"/>
-          <w:rPrChange w:id="1481" w:author="Stefan Eriksson" w:date="2012-10-22T15:00:00Z">
-            <w:rPr>
-              <w:rFonts w:ascii="Consolas" w:eastAsia="Times New Roman" w:hAnsi="Consolas" w:cs="Consolas"/>
-              <w:noProof w:val="0"/>
-              <w:color w:val="0000FF"/>
-              <w:sz w:val="16"/>
-              <w:szCs w:val="16"/>
-              <w:lang w:eastAsia="sv-SE"/>
-            </w:rPr>
-          </w:rPrChange>
-        </w:rPr>
-        <w:t>&gt;</w:t>
-      </w:r>
-      <w:r>
-        <w:rPr>
-          <w:rFonts w:ascii="Consolas" w:eastAsia="Times New Roman" w:hAnsi="Consolas" w:cs="Consolas"/>
-          <w:noProof w:val="0"/>
-          <w:color w:val="auto"/>
-          <w:sz w:val="16"/>
-          <w:szCs w:val="16"/>
-          <w:lang w:val="en-US" w:eastAsia="sv-SE"/>
-          <w:rPrChange w:id="1482" w:author="Stefan Eriksson" w:date="2012-10-22T15:00:00Z">
-            <w:rPr>
-              <w:rFonts w:ascii="Consolas" w:eastAsia="Times New Roman" w:hAnsi="Consolas" w:cs="Consolas"/>
-              <w:noProof w:val="0"/>
-              <w:color w:val="auto"/>
-              <w:sz w:val="16"/>
-              <w:szCs w:val="16"/>
-              <w:lang w:eastAsia="sv-SE"/>
-            </w:rPr>
-          </w:rPrChange>
-        </w:rPr>
-        <w:t>?</w:t>
-      </w:r>
       <w:r>
         <w:rPr>
           <w:rFonts w:ascii="Consolas" w:eastAsia="Times New Roman" w:hAnsi="Consolas" w:cs="Consolas"/>
@@ -10451,13 +10405,13 @@
             </w:rPr>
           </w:rPrChange>
         </w:rPr>
-        <w:t>&lt;/</w:t>
-      </w:r>
-      <w:r>
-        <w:rPr>
-          <w:rFonts w:ascii="Consolas" w:eastAsia="Times New Roman" w:hAnsi="Consolas" w:cs="Consolas"/>
-          <w:noProof w:val="0"/>
-          <w:color w:val="A31515"/>
+        <w:t>&gt;</w:t>
+      </w:r>
+      <w:r>
+        <w:rPr>
+          <w:rFonts w:ascii="Consolas" w:eastAsia="Times New Roman" w:hAnsi="Consolas" w:cs="Consolas"/>
+          <w:noProof w:val="0"/>
+          <w:color w:val="auto"/>
           <w:sz w:val="16"/>
           <w:szCs w:val="16"/>
           <w:lang w:val="en-US" w:eastAsia="sv-SE"/>
@@ -10465,14 +10419,14 @@
             <w:rPr>
               <w:rFonts w:ascii="Consolas" w:eastAsia="Times New Roman" w:hAnsi="Consolas" w:cs="Consolas"/>
               <w:noProof w:val="0"/>
-              <w:color w:val="A31515"/>
+              <w:color w:val="auto"/>
               <w:sz w:val="16"/>
               <w:szCs w:val="16"/>
               <w:lang w:eastAsia="sv-SE"/>
             </w:rPr>
           </w:rPrChange>
         </w:rPr>
-        <w:t>ns2:ResultText</w:t>
+        <w:t>?</w:t>
       </w:r>
       <w:r>
         <w:rPr>
@@ -10493,19 +10447,29 @@
             </w:rPr>
           </w:rPrChange>
         </w:rPr>
-        <w:t>&gt;</w:t>
-      </w:r>
-    </w:p>
-    <w:p>
-      <w:pPr>
-        <w:ind w:left="880"/>
-        <w:rPr>
-          <w:lang w:val="en-US"/>
+        <w:t>&lt;/</w:t>
+      </w:r>
+      <w:r>
+        <w:rPr>
+          <w:rFonts w:ascii="Consolas" w:eastAsia="Times New Roman" w:hAnsi="Consolas" w:cs="Consolas"/>
+          <w:noProof w:val="0"/>
+          <w:color w:val="A31515"/>
+          <w:sz w:val="16"/>
+          <w:szCs w:val="16"/>
+          <w:lang w:val="en-US" w:eastAsia="sv-SE"/>
           <w:rPrChange w:id="1486" w:author="Stefan Eriksson" w:date="2012-10-22T15:00:00Z">
-            <w:rPr/>
+            <w:rPr>
+              <w:rFonts w:ascii="Consolas" w:eastAsia="Times New Roman" w:hAnsi="Consolas" w:cs="Consolas"/>
+              <w:noProof w:val="0"/>
+              <w:color w:val="A31515"/>
+              <w:sz w:val="16"/>
+              <w:szCs w:val="16"/>
+              <w:lang w:eastAsia="sv-SE"/>
+            </w:rPr>
           </w:rPrChange>
         </w:rPr>
-      </w:pPr>
+        <w:t>ns2:ResultText</w:t>
+      </w:r>
       <w:r>
         <w:rPr>
           <w:rFonts w:ascii="Consolas" w:eastAsia="Times New Roman" w:hAnsi="Consolas" w:cs="Consolas"/>
@@ -10525,6 +10489,38 @@
             </w:rPr>
           </w:rPrChange>
         </w:rPr>
+        <w:t>&gt;</w:t>
+      </w:r>
+    </w:p>
+    <w:p>
+      <w:pPr>
+        <w:ind w:left="880"/>
+        <w:rPr>
+          <w:lang w:val="en-US"/>
+          <w:rPrChange w:id="1488" w:author="Stefan Eriksson" w:date="2012-10-22T15:00:00Z">
+            <w:rPr/>
+          </w:rPrChange>
+        </w:rPr>
+      </w:pPr>
+      <w:r>
+        <w:rPr>
+          <w:rFonts w:ascii="Consolas" w:eastAsia="Times New Roman" w:hAnsi="Consolas" w:cs="Consolas"/>
+          <w:noProof w:val="0"/>
+          <w:color w:val="0000FF"/>
+          <w:sz w:val="16"/>
+          <w:szCs w:val="16"/>
+          <w:lang w:val="en-US" w:eastAsia="sv-SE"/>
+          <w:rPrChange w:id="1489" w:author="Stefan Eriksson" w:date="2012-10-22T15:00:00Z">
+            <w:rPr>
+              <w:rFonts w:ascii="Consolas" w:eastAsia="Times New Roman" w:hAnsi="Consolas" w:cs="Consolas"/>
+              <w:noProof w:val="0"/>
+              <w:color w:val="0000FF"/>
+              <w:sz w:val="16"/>
+              <w:szCs w:val="16"/>
+              <w:lang w:eastAsia="sv-SE"/>
+            </w:rPr>
+          </w:rPrChange>
+        </w:rPr>
         <w:t>&lt;/</w:t>
       </w:r>
       <w:r>
@@ -10535,7 +10531,7 @@
           <w:sz w:val="16"/>
           <w:szCs w:val="16"/>
           <w:lang w:val="en-US" w:eastAsia="sv-SE"/>
-          <w:rPrChange w:id="1488" w:author="Stefan Eriksson" w:date="2012-10-22T15:00:00Z">
+          <w:rPrChange w:id="1490" w:author="Stefan Eriksson" w:date="2012-10-22T15:00:00Z">
             <w:rPr>
               <w:rFonts w:ascii="Consolas" w:eastAsia="Times New Roman" w:hAnsi="Consolas" w:cs="Consolas"/>
               <w:noProof w:val="0"/>
@@ -10557,7 +10553,7 @@
           <w:sz w:val="16"/>
           <w:szCs w:val="16"/>
           <w:lang w:val="en-US" w:eastAsia="sv-SE"/>
-          <w:rPrChange w:id="1489" w:author="Stefan Eriksson" w:date="2012-10-22T15:00:00Z">
+          <w:rPrChange w:id="1491" w:author="Stefan Eriksson" w:date="2012-10-22T15:00:00Z">
             <w:rPr>
               <w:rFonts w:ascii="Consolas" w:eastAsia="Times New Roman" w:hAnsi="Consolas" w:cs="Consolas"/>
               <w:noProof w:val="0"/>
@@ -10571,39 +10567,6 @@
         <w:t>:Result</w:t>
       </w:r>
       <w:proofErr w:type="gramEnd"/>
-      <w:r>
-        <w:rPr>
-          <w:rFonts w:ascii="Consolas" w:eastAsia="Times New Roman" w:hAnsi="Consolas" w:cs="Consolas"/>
-          <w:noProof w:val="0"/>
-          <w:color w:val="0000FF"/>
-          <w:sz w:val="16"/>
-          <w:szCs w:val="16"/>
-          <w:lang w:val="en-US" w:eastAsia="sv-SE"/>
-          <w:rPrChange w:id="1490" w:author="Stefan Eriksson" w:date="2012-10-22T15:00:00Z">
-            <w:rPr>
-              <w:rFonts w:ascii="Consolas" w:eastAsia="Times New Roman" w:hAnsi="Consolas" w:cs="Consolas"/>
-              <w:noProof w:val="0"/>
-              <w:color w:val="0000FF"/>
-              <w:sz w:val="16"/>
-              <w:szCs w:val="16"/>
-              <w:lang w:eastAsia="sv-SE"/>
-            </w:rPr>
-          </w:rPrChange>
-        </w:rPr>
-        <w:t>&gt;</w:t>
-      </w:r>
-    </w:p>
-    <w:p>
-      <w:pPr>
-        <w:ind w:left="880"/>
-        <w:rPr>
-          <w:lang w:val="en-US"/>
-          <w:rPrChange w:id="1491" w:author="Stefan Eriksson" w:date="2012-10-22T15:00:00Z">
-            <w:rPr/>
-          </w:rPrChange>
-        </w:rPr>
-      </w:pPr>
-      <w:proofErr w:type="gramStart"/>
       <w:r>
         <w:rPr>
           <w:rFonts w:ascii="Consolas" w:eastAsia="Times New Roman" w:hAnsi="Consolas" w:cs="Consolas"/>
@@ -10623,18 +10586,29 @@
             </w:rPr>
           </w:rPrChange>
         </w:rPr>
-        <w:t>&lt;!--</w:t>
-      </w:r>
-      <w:proofErr w:type="gramEnd"/>
-      <w:r>
-        <w:rPr>
-          <w:rFonts w:ascii="Consolas" w:eastAsia="Times New Roman" w:hAnsi="Consolas" w:cs="Consolas"/>
-          <w:noProof w:val="0"/>
-          <w:color w:val="0000FF"/>
-          <w:sz w:val="16"/>
-          <w:szCs w:val="16"/>
-          <w:lang w:val="en-US" w:eastAsia="sv-SE"/>
+        <w:t>&gt;</w:t>
+      </w:r>
+    </w:p>
+    <w:p>
+      <w:pPr>
+        <w:ind w:left="880"/>
+        <w:rPr>
+          <w:lang w:val="en-US"/>
           <w:rPrChange w:id="1493" w:author="Stefan Eriksson" w:date="2012-10-22T15:00:00Z">
+            <w:rPr/>
+          </w:rPrChange>
+        </w:rPr>
+      </w:pPr>
+      <w:proofErr w:type="gramStart"/>
+      <w:r>
+        <w:rPr>
+          <w:rFonts w:ascii="Consolas" w:eastAsia="Times New Roman" w:hAnsi="Consolas" w:cs="Consolas"/>
+          <w:noProof w:val="0"/>
+          <w:color w:val="0000FF"/>
+          <w:sz w:val="16"/>
+          <w:szCs w:val="16"/>
+          <w:lang w:val="en-US" w:eastAsia="sv-SE"/>
+          <w:rPrChange w:id="1494" w:author="Stefan Eriksson" w:date="2012-10-22T15:00:00Z">
             <w:rPr>
               <w:rFonts w:ascii="Consolas" w:eastAsia="Times New Roman" w:hAnsi="Consolas" w:cs="Consolas"/>
               <w:noProof w:val="0"/>
@@ -10645,29 +10619,9 @@
             </w:rPr>
           </w:rPrChange>
         </w:rPr>
-        <w:t xml:space="preserve"> </w:t>
-      </w:r>
-      <w:r>
-        <w:rPr>
-          <w:rFonts w:ascii="Consolas" w:eastAsia="Times New Roman" w:hAnsi="Consolas" w:cs="Consolas"/>
-          <w:noProof w:val="0"/>
-          <w:color w:val="008000"/>
-          <w:sz w:val="16"/>
-          <w:szCs w:val="16"/>
-          <w:lang w:val="en-US" w:eastAsia="sv-SE"/>
-          <w:rPrChange w:id="1494" w:author="Stefan Eriksson" w:date="2012-10-22T15:00:00Z">
-            <w:rPr>
-              <w:rFonts w:ascii="Consolas" w:eastAsia="Times New Roman" w:hAnsi="Consolas" w:cs="Consolas"/>
-              <w:noProof w:val="0"/>
-              <w:color w:val="008000"/>
-              <w:sz w:val="16"/>
-              <w:szCs w:val="16"/>
-              <w:lang w:eastAsia="sv-SE"/>
-            </w:rPr>
-          </w:rPrChange>
-        </w:rPr>
-        <w:t>Optional</w:t>
-      </w:r>
+        <w:t>&lt;!--</w:t>
+      </w:r>
+      <w:proofErr w:type="gramEnd"/>
       <w:r>
         <w:rPr>
           <w:rFonts w:ascii="Consolas" w:eastAsia="Times New Roman" w:hAnsi="Consolas" w:cs="Consolas"/>
@@ -10687,20 +10641,29 @@
             </w:rPr>
           </w:rPrChange>
         </w:rPr>
-        <w:t xml:space="preserve"> --&gt;</w:t>
-      </w:r>
-    </w:p>
-    <w:p>
-      <w:pPr>
-        <w:ind w:left="880"/>
-        <w:rPr>
-          <w:lang w:val="en-US"/>
+        <w:t xml:space="preserve"> </w:t>
+      </w:r>
+      <w:r>
+        <w:rPr>
+          <w:rFonts w:ascii="Consolas" w:eastAsia="Times New Roman" w:hAnsi="Consolas" w:cs="Consolas"/>
+          <w:noProof w:val="0"/>
+          <w:color w:val="008000"/>
+          <w:sz w:val="16"/>
+          <w:szCs w:val="16"/>
+          <w:lang w:val="en-US" w:eastAsia="sv-SE"/>
           <w:rPrChange w:id="1496" w:author="Stefan Eriksson" w:date="2012-10-22T15:00:00Z">
-            <w:rPr/>
+            <w:rPr>
+              <w:rFonts w:ascii="Consolas" w:eastAsia="Times New Roman" w:hAnsi="Consolas" w:cs="Consolas"/>
+              <w:noProof w:val="0"/>
+              <w:color w:val="008000"/>
+              <w:sz w:val="16"/>
+              <w:szCs w:val="16"/>
+              <w:lang w:eastAsia="sv-SE"/>
+            </w:rPr>
           </w:rPrChange>
         </w:rPr>
-      </w:pPr>
-      <w:proofErr w:type="gramStart"/>
+        <w:t>Optional</w:t>
+      </w:r>
       <w:r>
         <w:rPr>
           <w:rFonts w:ascii="Consolas" w:eastAsia="Times New Roman" w:hAnsi="Consolas" w:cs="Consolas"/>
@@ -10720,18 +10683,29 @@
             </w:rPr>
           </w:rPrChange>
         </w:rPr>
-        <w:t>&lt;!--</w:t>
-      </w:r>
-      <w:proofErr w:type="gramEnd"/>
-      <w:r>
-        <w:rPr>
-          <w:rFonts w:ascii="Consolas" w:eastAsia="Times New Roman" w:hAnsi="Consolas" w:cs="Consolas"/>
-          <w:noProof w:val="0"/>
-          <w:color w:val="0000FF"/>
-          <w:sz w:val="16"/>
-          <w:szCs w:val="16"/>
-          <w:lang w:val="en-US" w:eastAsia="sv-SE"/>
+        <w:t xml:space="preserve"> --&gt;</w:t>
+      </w:r>
+    </w:p>
+    <w:p>
+      <w:pPr>
+        <w:ind w:left="880"/>
+        <w:rPr>
+          <w:lang w:val="en-US"/>
           <w:rPrChange w:id="1498" w:author="Stefan Eriksson" w:date="2012-10-22T15:00:00Z">
+            <w:rPr/>
+          </w:rPrChange>
+        </w:rPr>
+      </w:pPr>
+      <w:proofErr w:type="gramStart"/>
+      <w:r>
+        <w:rPr>
+          <w:rFonts w:ascii="Consolas" w:eastAsia="Times New Roman" w:hAnsi="Consolas" w:cs="Consolas"/>
+          <w:noProof w:val="0"/>
+          <w:color w:val="0000FF"/>
+          <w:sz w:val="16"/>
+          <w:szCs w:val="16"/>
+          <w:lang w:val="en-US" w:eastAsia="sv-SE"/>
+          <w:rPrChange w:id="1499" w:author="Stefan Eriksson" w:date="2012-10-22T15:00:00Z">
             <w:rPr>
               <w:rFonts w:ascii="Consolas" w:eastAsia="Times New Roman" w:hAnsi="Consolas" w:cs="Consolas"/>
               <w:noProof w:val="0"/>
@@ -10742,29 +10716,9 @@
             </w:rPr>
           </w:rPrChange>
         </w:rPr>
-        <w:t xml:space="preserve"> </w:t>
-      </w:r>
-      <w:r>
-        <w:rPr>
-          <w:rFonts w:ascii="Consolas" w:eastAsia="Times New Roman" w:hAnsi="Consolas" w:cs="Consolas"/>
-          <w:noProof w:val="0"/>
-          <w:color w:val="008000"/>
-          <w:sz w:val="16"/>
-          <w:szCs w:val="16"/>
-          <w:lang w:val="en-US" w:eastAsia="sv-SE"/>
-          <w:rPrChange w:id="1499" w:author="Stefan Eriksson" w:date="2012-10-22T15:00:00Z">
-            <w:rPr>
-              <w:rFonts w:ascii="Consolas" w:eastAsia="Times New Roman" w:hAnsi="Consolas" w:cs="Consolas"/>
-              <w:noProof w:val="0"/>
-              <w:color w:val="008000"/>
-              <w:sz w:val="16"/>
-              <w:szCs w:val="16"/>
-              <w:lang w:eastAsia="sv-SE"/>
-            </w:rPr>
-          </w:rPrChange>
-        </w:rPr>
-        <w:t>Array</w:t>
-      </w:r>
+        <w:t>&lt;!--</w:t>
+      </w:r>
+      <w:proofErr w:type="gramEnd"/>
       <w:r>
         <w:rPr>
           <w:rFonts w:ascii="Consolas" w:eastAsia="Times New Roman" w:hAnsi="Consolas" w:cs="Consolas"/>
@@ -10784,227 +10738,29 @@
             </w:rPr>
           </w:rPrChange>
         </w:rPr>
-        <w:t xml:space="preserve"> --&gt;</w:t>
-      </w:r>
-    </w:p>
-    <w:p>
-      <w:pPr>
-        <w:ind w:left="880"/>
-      </w:pPr>
-      <w:r>
-        <w:rPr>
-          <w:rFonts w:ascii="Consolas" w:eastAsia="Times New Roman" w:hAnsi="Consolas" w:cs="Consolas"/>
-          <w:noProof w:val="0"/>
-          <w:color w:val="0000FF"/>
-          <w:sz w:val="16"/>
-          <w:szCs w:val="16"/>
-          <w:lang w:eastAsia="sv-SE"/>
-        </w:rPr>
-        <w:t>&lt;</w:t>
-      </w:r>
-      <w:proofErr w:type="gramStart"/>
-      <w:r>
-        <w:rPr>
-          <w:rFonts w:ascii="Consolas" w:eastAsia="Times New Roman" w:hAnsi="Consolas" w:cs="Consolas"/>
-          <w:noProof w:val="0"/>
-          <w:color w:val="A31515"/>
-          <w:sz w:val="16"/>
-          <w:szCs w:val="16"/>
-          <w:lang w:eastAsia="sv-SE"/>
-        </w:rPr>
-        <w:t>ns2:PatientRelations</w:t>
-      </w:r>
-      <w:proofErr w:type="gramEnd"/>
-      <w:r>
-        <w:rPr>
-          <w:rFonts w:ascii="Consolas" w:eastAsia="Times New Roman" w:hAnsi="Consolas" w:cs="Consolas"/>
-          <w:noProof w:val="0"/>
-          <w:color w:val="0000FF"/>
-          <w:sz w:val="16"/>
-          <w:szCs w:val="16"/>
-          <w:lang w:eastAsia="sv-SE"/>
-        </w:rPr>
-        <w:t>&gt;</w:t>
-      </w:r>
-    </w:p>
-    <w:p>
-      <w:pPr>
-        <w:ind w:left="1320"/>
-      </w:pPr>
-      <w:r>
-        <w:rPr>
-          <w:rFonts w:ascii="Consolas" w:eastAsia="Times New Roman" w:hAnsi="Consolas" w:cs="Consolas"/>
-          <w:noProof w:val="0"/>
-          <w:color w:val="0000FF"/>
-          <w:sz w:val="16"/>
-          <w:szCs w:val="16"/>
-          <w:lang w:eastAsia="sv-SE"/>
-        </w:rPr>
-        <w:t>&lt;</w:t>
-      </w:r>
-      <w:proofErr w:type="gramStart"/>
-      <w:r>
-        <w:rPr>
-          <w:rFonts w:ascii="Consolas" w:eastAsia="Times New Roman" w:hAnsi="Consolas" w:cs="Consolas"/>
-          <w:noProof w:val="0"/>
-          <w:color w:val="A31515"/>
-          <w:sz w:val="16"/>
-          <w:szCs w:val="16"/>
-          <w:lang w:eastAsia="sv-SE"/>
-        </w:rPr>
-        <w:t>ns2:PatientRelationId</w:t>
-      </w:r>
-      <w:proofErr w:type="gramEnd"/>
-      <w:r>
-        <w:rPr>
-          <w:rFonts w:ascii="Consolas" w:eastAsia="Times New Roman" w:hAnsi="Consolas" w:cs="Consolas"/>
-          <w:noProof w:val="0"/>
-          <w:color w:val="0000FF"/>
-          <w:sz w:val="16"/>
-          <w:szCs w:val="16"/>
-          <w:lang w:eastAsia="sv-SE"/>
-        </w:rPr>
-        <w:t>&gt;</w:t>
-      </w:r>
-      <w:r>
-        <w:rPr>
-          <w:rFonts w:ascii="Consolas" w:eastAsia="Times New Roman" w:hAnsi="Consolas" w:cs="Consolas"/>
-          <w:noProof w:val="0"/>
-          <w:color w:val="auto"/>
-          <w:sz w:val="16"/>
-          <w:szCs w:val="16"/>
-          <w:lang w:eastAsia="sv-SE"/>
-        </w:rPr>
-        <w:t>?</w:t>
-      </w:r>
-      <w:r>
-        <w:rPr>
-          <w:rFonts w:ascii="Consolas" w:eastAsia="Times New Roman" w:hAnsi="Consolas" w:cs="Consolas"/>
-          <w:noProof w:val="0"/>
-          <w:color w:val="0000FF"/>
-          <w:sz w:val="16"/>
-          <w:szCs w:val="16"/>
-          <w:lang w:eastAsia="sv-SE"/>
-        </w:rPr>
-        <w:t>&lt;/</w:t>
-      </w:r>
-      <w:r>
-        <w:rPr>
-          <w:rFonts w:ascii="Consolas" w:eastAsia="Times New Roman" w:hAnsi="Consolas" w:cs="Consolas"/>
-          <w:noProof w:val="0"/>
-          <w:color w:val="A31515"/>
-          <w:sz w:val="16"/>
-          <w:szCs w:val="16"/>
-          <w:lang w:eastAsia="sv-SE"/>
-        </w:rPr>
-        <w:t>ns2:PatientRelationId</w:t>
-      </w:r>
-      <w:r>
-        <w:rPr>
-          <w:rFonts w:ascii="Consolas" w:eastAsia="Times New Roman" w:hAnsi="Consolas" w:cs="Consolas"/>
-          <w:noProof w:val="0"/>
-          <w:color w:val="0000FF"/>
-          <w:sz w:val="16"/>
-          <w:szCs w:val="16"/>
-          <w:lang w:eastAsia="sv-SE"/>
-        </w:rPr>
-        <w:t>&gt;</w:t>
-      </w:r>
-    </w:p>
-    <w:p>
-      <w:pPr>
-        <w:ind w:left="1320"/>
-      </w:pPr>
-      <w:r>
-        <w:rPr>
-          <w:rFonts w:ascii="Consolas" w:eastAsia="Times New Roman" w:hAnsi="Consolas" w:cs="Consolas"/>
-          <w:noProof w:val="0"/>
-          <w:color w:val="0000FF"/>
-          <w:sz w:val="16"/>
-          <w:szCs w:val="16"/>
-          <w:lang w:eastAsia="sv-SE"/>
-        </w:rPr>
-        <w:t>&lt;</w:t>
-      </w:r>
-      <w:proofErr w:type="gramStart"/>
-      <w:r>
-        <w:rPr>
-          <w:rFonts w:ascii="Consolas" w:eastAsia="Times New Roman" w:hAnsi="Consolas" w:cs="Consolas"/>
-          <w:noProof w:val="0"/>
-          <w:color w:val="A31515"/>
-          <w:sz w:val="16"/>
-          <w:szCs w:val="16"/>
-          <w:lang w:eastAsia="sv-SE"/>
-        </w:rPr>
-        <w:t>ns2:PatientId</w:t>
-      </w:r>
-      <w:proofErr w:type="gramEnd"/>
-      <w:r>
-        <w:rPr>
-          <w:rFonts w:ascii="Consolas" w:eastAsia="Times New Roman" w:hAnsi="Consolas" w:cs="Consolas"/>
-          <w:noProof w:val="0"/>
-          <w:color w:val="0000FF"/>
-          <w:sz w:val="16"/>
-          <w:szCs w:val="16"/>
-          <w:lang w:eastAsia="sv-SE"/>
-        </w:rPr>
-        <w:t>&gt;</w:t>
-      </w:r>
-      <w:r>
-        <w:rPr>
-          <w:rFonts w:ascii="Consolas" w:eastAsia="Times New Roman" w:hAnsi="Consolas" w:cs="Consolas"/>
-          <w:noProof w:val="0"/>
-          <w:color w:val="auto"/>
-          <w:sz w:val="16"/>
-          <w:szCs w:val="16"/>
-          <w:lang w:eastAsia="sv-SE"/>
-        </w:rPr>
-        <w:t>?</w:t>
-      </w:r>
-      <w:r>
-        <w:rPr>
-          <w:rFonts w:ascii="Consolas" w:eastAsia="Times New Roman" w:hAnsi="Consolas" w:cs="Consolas"/>
-          <w:noProof w:val="0"/>
-          <w:color w:val="0000FF"/>
-          <w:sz w:val="16"/>
-          <w:szCs w:val="16"/>
-          <w:lang w:eastAsia="sv-SE"/>
-        </w:rPr>
-        <w:t>&lt;/</w:t>
-      </w:r>
-      <w:r>
-        <w:rPr>
-          <w:rFonts w:ascii="Consolas" w:eastAsia="Times New Roman" w:hAnsi="Consolas" w:cs="Consolas"/>
-          <w:noProof w:val="0"/>
-          <w:color w:val="A31515"/>
-          <w:sz w:val="16"/>
-          <w:szCs w:val="16"/>
-          <w:lang w:eastAsia="sv-SE"/>
-        </w:rPr>
-        <w:t>ns2:PatientId</w:t>
-      </w:r>
-      <w:r>
-        <w:rPr>
-          <w:rFonts w:ascii="Consolas" w:eastAsia="Times New Roman" w:hAnsi="Consolas" w:cs="Consolas"/>
-          <w:noProof w:val="0"/>
-          <w:color w:val="0000FF"/>
-          <w:sz w:val="16"/>
-          <w:szCs w:val="16"/>
-          <w:lang w:eastAsia="sv-SE"/>
-        </w:rPr>
-        <w:t>&gt;</w:t>
-      </w:r>
-    </w:p>
-    <w:p>
-      <w:pPr>
-        <w:ind w:left="1320"/>
-        <w:rPr>
-          <w:lang w:val="en-US"/>
+        <w:t xml:space="preserve"> </w:t>
+      </w:r>
+      <w:r>
+        <w:rPr>
+          <w:rFonts w:ascii="Consolas" w:eastAsia="Times New Roman" w:hAnsi="Consolas" w:cs="Consolas"/>
+          <w:noProof w:val="0"/>
+          <w:color w:val="008000"/>
+          <w:sz w:val="16"/>
+          <w:szCs w:val="16"/>
+          <w:lang w:val="en-US" w:eastAsia="sv-SE"/>
           <w:rPrChange w:id="1501" w:author="Stefan Eriksson" w:date="2012-10-22T15:00:00Z">
-            <w:rPr/>
+            <w:rPr>
+              <w:rFonts w:ascii="Consolas" w:eastAsia="Times New Roman" w:hAnsi="Consolas" w:cs="Consolas"/>
+              <w:noProof w:val="0"/>
+              <w:color w:val="008000"/>
+              <w:sz w:val="16"/>
+              <w:szCs w:val="16"/>
+              <w:lang w:eastAsia="sv-SE"/>
+            </w:rPr>
           </w:rPrChange>
         </w:rPr>
-      </w:pPr>
+        <w:t>Array</w:t>
+      </w:r>
       <w:r>
         <w:rPr>
           <w:rFonts w:ascii="Consolas" w:eastAsia="Times New Roman" w:hAnsi="Consolas" w:cs="Consolas"/>
@@ -11024,17 +10780,257 @@
             </w:rPr>
           </w:rPrChange>
         </w:rPr>
+        <w:t xml:space="preserve"> --&gt;</w:t>
+      </w:r>
+    </w:p>
+    <w:p>
+      <w:pPr>
+        <w:ind w:left="880"/>
+      </w:pPr>
+      <w:r>
+        <w:rPr>
+          <w:rFonts w:ascii="Consolas" w:eastAsia="Times New Roman" w:hAnsi="Consolas" w:cs="Consolas"/>
+          <w:noProof w:val="0"/>
+          <w:color w:val="0000FF"/>
+          <w:sz w:val="16"/>
+          <w:szCs w:val="16"/>
+          <w:lang w:eastAsia="sv-SE"/>
+        </w:rPr>
         <w:t>&lt;</w:t>
       </w:r>
-      <w:r>
-        <w:rPr>
-          <w:rFonts w:ascii="Consolas" w:eastAsia="Times New Roman" w:hAnsi="Consolas" w:cs="Consolas"/>
-          <w:noProof w:val="0"/>
-          <w:color w:val="A31515"/>
-          <w:sz w:val="16"/>
-          <w:szCs w:val="16"/>
-          <w:lang w:val="en-US" w:eastAsia="sv-SE"/>
+      <w:proofErr w:type="gramStart"/>
+      <w:r>
+        <w:rPr>
+          <w:rFonts w:ascii="Consolas" w:eastAsia="Times New Roman" w:hAnsi="Consolas" w:cs="Consolas"/>
+          <w:noProof w:val="0"/>
+          <w:color w:val="A31515"/>
+          <w:sz w:val="16"/>
+          <w:szCs w:val="16"/>
+          <w:lang w:eastAsia="sv-SE"/>
+        </w:rPr>
+        <w:t>ns2:PatientRelations</w:t>
+      </w:r>
+      <w:proofErr w:type="gramEnd"/>
+      <w:r>
+        <w:rPr>
+          <w:rFonts w:ascii="Consolas" w:eastAsia="Times New Roman" w:hAnsi="Consolas" w:cs="Consolas"/>
+          <w:noProof w:val="0"/>
+          <w:color w:val="0000FF"/>
+          <w:sz w:val="16"/>
+          <w:szCs w:val="16"/>
+          <w:lang w:eastAsia="sv-SE"/>
+        </w:rPr>
+        <w:t>&gt;</w:t>
+      </w:r>
+    </w:p>
+    <w:p>
+      <w:pPr>
+        <w:ind w:left="1320"/>
+      </w:pPr>
+      <w:r>
+        <w:rPr>
+          <w:rFonts w:ascii="Consolas" w:eastAsia="Times New Roman" w:hAnsi="Consolas" w:cs="Consolas"/>
+          <w:noProof w:val="0"/>
+          <w:color w:val="0000FF"/>
+          <w:sz w:val="16"/>
+          <w:szCs w:val="16"/>
+          <w:lang w:eastAsia="sv-SE"/>
+        </w:rPr>
+        <w:t>&lt;</w:t>
+      </w:r>
+      <w:proofErr w:type="gramStart"/>
+      <w:r>
+        <w:rPr>
+          <w:rFonts w:ascii="Consolas" w:eastAsia="Times New Roman" w:hAnsi="Consolas" w:cs="Consolas"/>
+          <w:noProof w:val="0"/>
+          <w:color w:val="A31515"/>
+          <w:sz w:val="16"/>
+          <w:szCs w:val="16"/>
+          <w:lang w:eastAsia="sv-SE"/>
+        </w:rPr>
+        <w:t>ns2:PatientRelationId</w:t>
+      </w:r>
+      <w:proofErr w:type="gramEnd"/>
+      <w:r>
+        <w:rPr>
+          <w:rFonts w:ascii="Consolas" w:eastAsia="Times New Roman" w:hAnsi="Consolas" w:cs="Consolas"/>
+          <w:noProof w:val="0"/>
+          <w:color w:val="0000FF"/>
+          <w:sz w:val="16"/>
+          <w:szCs w:val="16"/>
+          <w:lang w:eastAsia="sv-SE"/>
+        </w:rPr>
+        <w:t>&gt;</w:t>
+      </w:r>
+      <w:r>
+        <w:rPr>
+          <w:rFonts w:ascii="Consolas" w:eastAsia="Times New Roman" w:hAnsi="Consolas" w:cs="Consolas"/>
+          <w:noProof w:val="0"/>
+          <w:color w:val="auto"/>
+          <w:sz w:val="16"/>
+          <w:szCs w:val="16"/>
+          <w:lang w:eastAsia="sv-SE"/>
+        </w:rPr>
+        <w:t>?</w:t>
+      </w:r>
+      <w:r>
+        <w:rPr>
+          <w:rFonts w:ascii="Consolas" w:eastAsia="Times New Roman" w:hAnsi="Consolas" w:cs="Consolas"/>
+          <w:noProof w:val="0"/>
+          <w:color w:val="0000FF"/>
+          <w:sz w:val="16"/>
+          <w:szCs w:val="16"/>
+          <w:lang w:eastAsia="sv-SE"/>
+        </w:rPr>
+        <w:t>&lt;/</w:t>
+      </w:r>
+      <w:r>
+        <w:rPr>
+          <w:rFonts w:ascii="Consolas" w:eastAsia="Times New Roman" w:hAnsi="Consolas" w:cs="Consolas"/>
+          <w:noProof w:val="0"/>
+          <w:color w:val="A31515"/>
+          <w:sz w:val="16"/>
+          <w:szCs w:val="16"/>
+          <w:lang w:eastAsia="sv-SE"/>
+        </w:rPr>
+        <w:t>ns2:PatientRelationId</w:t>
+      </w:r>
+      <w:r>
+        <w:rPr>
+          <w:rFonts w:ascii="Consolas" w:eastAsia="Times New Roman" w:hAnsi="Consolas" w:cs="Consolas"/>
+          <w:noProof w:val="0"/>
+          <w:color w:val="0000FF"/>
+          <w:sz w:val="16"/>
+          <w:szCs w:val="16"/>
+          <w:lang w:eastAsia="sv-SE"/>
+        </w:rPr>
+        <w:t>&gt;</w:t>
+      </w:r>
+    </w:p>
+    <w:p>
+      <w:pPr>
+        <w:ind w:left="1320"/>
+      </w:pPr>
+      <w:r>
+        <w:rPr>
+          <w:rFonts w:ascii="Consolas" w:eastAsia="Times New Roman" w:hAnsi="Consolas" w:cs="Consolas"/>
+          <w:noProof w:val="0"/>
+          <w:color w:val="0000FF"/>
+          <w:sz w:val="16"/>
+          <w:szCs w:val="16"/>
+          <w:lang w:eastAsia="sv-SE"/>
+        </w:rPr>
+        <w:t>&lt;</w:t>
+      </w:r>
+      <w:proofErr w:type="gramStart"/>
+      <w:r>
+        <w:rPr>
+          <w:rFonts w:ascii="Consolas" w:eastAsia="Times New Roman" w:hAnsi="Consolas" w:cs="Consolas"/>
+          <w:noProof w:val="0"/>
+          <w:color w:val="A31515"/>
+          <w:sz w:val="16"/>
+          <w:szCs w:val="16"/>
+          <w:lang w:eastAsia="sv-SE"/>
+        </w:rPr>
+        <w:t>ns2:PatientId</w:t>
+      </w:r>
+      <w:proofErr w:type="gramEnd"/>
+      <w:r>
+        <w:rPr>
+          <w:rFonts w:ascii="Consolas" w:eastAsia="Times New Roman" w:hAnsi="Consolas" w:cs="Consolas"/>
+          <w:noProof w:val="0"/>
+          <w:color w:val="0000FF"/>
+          <w:sz w:val="16"/>
+          <w:szCs w:val="16"/>
+          <w:lang w:eastAsia="sv-SE"/>
+        </w:rPr>
+        <w:t>&gt;</w:t>
+      </w:r>
+      <w:r>
+        <w:rPr>
+          <w:rFonts w:ascii="Consolas" w:eastAsia="Times New Roman" w:hAnsi="Consolas" w:cs="Consolas"/>
+          <w:noProof w:val="0"/>
+          <w:color w:val="auto"/>
+          <w:sz w:val="16"/>
+          <w:szCs w:val="16"/>
+          <w:lang w:eastAsia="sv-SE"/>
+        </w:rPr>
+        <w:t>?</w:t>
+      </w:r>
+      <w:r>
+        <w:rPr>
+          <w:rFonts w:ascii="Consolas" w:eastAsia="Times New Roman" w:hAnsi="Consolas" w:cs="Consolas"/>
+          <w:noProof w:val="0"/>
+          <w:color w:val="0000FF"/>
+          <w:sz w:val="16"/>
+          <w:szCs w:val="16"/>
+          <w:lang w:eastAsia="sv-SE"/>
+        </w:rPr>
+        <w:t>&lt;/</w:t>
+      </w:r>
+      <w:r>
+        <w:rPr>
+          <w:rFonts w:ascii="Consolas" w:eastAsia="Times New Roman" w:hAnsi="Consolas" w:cs="Consolas"/>
+          <w:noProof w:val="0"/>
+          <w:color w:val="A31515"/>
+          <w:sz w:val="16"/>
+          <w:szCs w:val="16"/>
+          <w:lang w:eastAsia="sv-SE"/>
+        </w:rPr>
+        <w:t>ns2:PatientId</w:t>
+      </w:r>
+      <w:r>
+        <w:rPr>
+          <w:rFonts w:ascii="Consolas" w:eastAsia="Times New Roman" w:hAnsi="Consolas" w:cs="Consolas"/>
+          <w:noProof w:val="0"/>
+          <w:color w:val="0000FF"/>
+          <w:sz w:val="16"/>
+          <w:szCs w:val="16"/>
+          <w:lang w:eastAsia="sv-SE"/>
+        </w:rPr>
+        <w:t>&gt;</w:t>
+      </w:r>
+    </w:p>
+    <w:p>
+      <w:pPr>
+        <w:ind w:left="1320"/>
+        <w:rPr>
+          <w:lang w:val="en-US"/>
           <w:rPrChange w:id="1503" w:author="Stefan Eriksson" w:date="2012-10-22T15:00:00Z">
+            <w:rPr/>
+          </w:rPrChange>
+        </w:rPr>
+      </w:pPr>
+      <w:r>
+        <w:rPr>
+          <w:rFonts w:ascii="Consolas" w:eastAsia="Times New Roman" w:hAnsi="Consolas" w:cs="Consolas"/>
+          <w:noProof w:val="0"/>
+          <w:color w:val="0000FF"/>
+          <w:sz w:val="16"/>
+          <w:szCs w:val="16"/>
+          <w:lang w:val="en-US" w:eastAsia="sv-SE"/>
+          <w:rPrChange w:id="1504" w:author="Stefan Eriksson" w:date="2012-10-22T15:00:00Z">
+            <w:rPr>
+              <w:rFonts w:ascii="Consolas" w:eastAsia="Times New Roman" w:hAnsi="Consolas" w:cs="Consolas"/>
+              <w:noProof w:val="0"/>
+              <w:color w:val="0000FF"/>
+              <w:sz w:val="16"/>
+              <w:szCs w:val="16"/>
+              <w:lang w:eastAsia="sv-SE"/>
+            </w:rPr>
+          </w:rPrChange>
+        </w:rPr>
+        <w:t>&lt;</w:t>
+      </w:r>
+      <w:r>
+        <w:rPr>
+          <w:rFonts w:ascii="Consolas" w:eastAsia="Times New Roman" w:hAnsi="Consolas" w:cs="Consolas"/>
+          <w:noProof w:val="0"/>
+          <w:color w:val="A31515"/>
+          <w:sz w:val="16"/>
+          <w:szCs w:val="16"/>
+          <w:lang w:val="en-US" w:eastAsia="sv-SE"/>
+          <w:rPrChange w:id="1505" w:author="Stefan Eriksson" w:date="2012-10-22T15:00:00Z">
             <w:rPr>
               <w:rFonts w:ascii="Consolas" w:eastAsia="Times New Roman" w:hAnsi="Consolas" w:cs="Consolas"/>
               <w:noProof w:val="0"/>
@@ -11056,7 +11052,7 @@
           <w:sz w:val="16"/>
           <w:szCs w:val="16"/>
           <w:lang w:val="en-US" w:eastAsia="sv-SE"/>
-          <w:rPrChange w:id="1504" w:author="Stefan Eriksson" w:date="2012-10-22T15:00:00Z">
+          <w:rPrChange w:id="1506" w:author="Stefan Eriksson" w:date="2012-10-22T15:00:00Z">
             <w:rPr>
               <w:rFonts w:ascii="Consolas" w:eastAsia="Times New Roman" w:hAnsi="Consolas" w:cs="Consolas"/>
               <w:noProof w:val="0"/>
@@ -11070,48 +11066,6 @@
         <w:t>:CareProviderId</w:t>
       </w:r>
       <w:proofErr w:type="gramEnd"/>
-      <w:r>
-        <w:rPr>
-          <w:rFonts w:ascii="Consolas" w:eastAsia="Times New Roman" w:hAnsi="Consolas" w:cs="Consolas"/>
-          <w:noProof w:val="0"/>
-          <w:color w:val="0000FF"/>
-          <w:sz w:val="16"/>
-          <w:szCs w:val="16"/>
-          <w:lang w:val="en-US" w:eastAsia="sv-SE"/>
-          <w:rPrChange w:id="1505" w:author="Stefan Eriksson" w:date="2012-10-22T15:00:00Z">
-            <w:rPr>
-              <w:rFonts w:ascii="Consolas" w:eastAsia="Times New Roman" w:hAnsi="Consolas" w:cs="Consolas"/>
-              <w:noProof w:val="0"/>
-              <w:color w:val="0000FF"/>
-              <w:sz w:val="16"/>
-              <w:szCs w:val="16"/>
-              <w:lang w:eastAsia="sv-SE"/>
-            </w:rPr>
-          </w:rPrChange>
-        </w:rPr>
-        <w:t>&gt;</w:t>
-      </w:r>
-      <w:r>
-        <w:rPr>
-          <w:rFonts w:ascii="Consolas" w:eastAsia="Times New Roman" w:hAnsi="Consolas" w:cs="Consolas"/>
-          <w:noProof w:val="0"/>
-          <w:color w:val="auto"/>
-          <w:sz w:val="16"/>
-          <w:szCs w:val="16"/>
-          <w:lang w:val="en-US" w:eastAsia="sv-SE"/>
-          <w:rPrChange w:id="1506" w:author="Stefan Eriksson" w:date="2012-10-22T15:00:00Z">
-            <w:rPr>
-              <w:rFonts w:ascii="Consolas" w:eastAsia="Times New Roman" w:hAnsi="Consolas" w:cs="Consolas"/>
-              <w:noProof w:val="0"/>
-              <w:color w:val="auto"/>
-              <w:sz w:val="16"/>
-              <w:szCs w:val="16"/>
-              <w:lang w:eastAsia="sv-SE"/>
-            </w:rPr>
-          </w:rPrChange>
-        </w:rPr>
-        <w:t>?</w:t>
-      </w:r>
       <w:r>
         <w:rPr>
           <w:rFonts w:ascii="Consolas" w:eastAsia="Times New Roman" w:hAnsi="Consolas" w:cs="Consolas"/>
@@ -11131,13 +11085,13 @@
             </w:rPr>
           </w:rPrChange>
         </w:rPr>
-        <w:t>&lt;/</w:t>
-      </w:r>
-      <w:r>
-        <w:rPr>
-          <w:rFonts w:ascii="Consolas" w:eastAsia="Times New Roman" w:hAnsi="Consolas" w:cs="Consolas"/>
-          <w:noProof w:val="0"/>
-          <w:color w:val="A31515"/>
+        <w:t>&gt;</w:t>
+      </w:r>
+      <w:r>
+        <w:rPr>
+          <w:rFonts w:ascii="Consolas" w:eastAsia="Times New Roman" w:hAnsi="Consolas" w:cs="Consolas"/>
+          <w:noProof w:val="0"/>
+          <w:color w:val="auto"/>
           <w:sz w:val="16"/>
           <w:szCs w:val="16"/>
           <w:lang w:val="en-US" w:eastAsia="sv-SE"/>
@@ -11145,14 +11099,14 @@
             <w:rPr>
               <w:rFonts w:ascii="Consolas" w:eastAsia="Times New Roman" w:hAnsi="Consolas" w:cs="Consolas"/>
               <w:noProof w:val="0"/>
-              <w:color w:val="A31515"/>
+              <w:color w:val="auto"/>
               <w:sz w:val="16"/>
               <w:szCs w:val="16"/>
               <w:lang w:eastAsia="sv-SE"/>
             </w:rPr>
           </w:rPrChange>
         </w:rPr>
-        <w:t>ns2:CareProviderId</w:t>
+        <w:t>?</w:t>
       </w:r>
       <w:r>
         <w:rPr>
@@ -11173,19 +11127,29 @@
             </w:rPr>
           </w:rPrChange>
         </w:rPr>
-        <w:t>&gt;</w:t>
-      </w:r>
-    </w:p>
-    <w:p>
-      <w:pPr>
-        <w:ind w:left="1320"/>
-        <w:rPr>
-          <w:lang w:val="en-US"/>
+        <w:t>&lt;/</w:t>
+      </w:r>
+      <w:r>
+        <w:rPr>
+          <w:rFonts w:ascii="Consolas" w:eastAsia="Times New Roman" w:hAnsi="Consolas" w:cs="Consolas"/>
+          <w:noProof w:val="0"/>
+          <w:color w:val="A31515"/>
+          <w:sz w:val="16"/>
+          <w:szCs w:val="16"/>
+          <w:lang w:val="en-US" w:eastAsia="sv-SE"/>
           <w:rPrChange w:id="1510" w:author="Stefan Eriksson" w:date="2012-10-22T15:00:00Z">
-            <w:rPr/>
+            <w:rPr>
+              <w:rFonts w:ascii="Consolas" w:eastAsia="Times New Roman" w:hAnsi="Consolas" w:cs="Consolas"/>
+              <w:noProof w:val="0"/>
+              <w:color w:val="A31515"/>
+              <w:sz w:val="16"/>
+              <w:szCs w:val="16"/>
+              <w:lang w:eastAsia="sv-SE"/>
+            </w:rPr>
           </w:rPrChange>
         </w:rPr>
-      </w:pPr>
+        <w:t>ns2:CareProviderId</w:t>
+      </w:r>
       <w:r>
         <w:rPr>
           <w:rFonts w:ascii="Consolas" w:eastAsia="Times New Roman" w:hAnsi="Consolas" w:cs="Consolas"/>
@@ -11205,6 +11169,38 @@
             </w:rPr>
           </w:rPrChange>
         </w:rPr>
+        <w:t>&gt;</w:t>
+      </w:r>
+    </w:p>
+    <w:p>
+      <w:pPr>
+        <w:ind w:left="1320"/>
+        <w:rPr>
+          <w:lang w:val="en-US"/>
+          <w:rPrChange w:id="1512" w:author="Stefan Eriksson" w:date="2012-10-22T15:00:00Z">
+            <w:rPr/>
+          </w:rPrChange>
+        </w:rPr>
+      </w:pPr>
+      <w:r>
+        <w:rPr>
+          <w:rFonts w:ascii="Consolas" w:eastAsia="Times New Roman" w:hAnsi="Consolas" w:cs="Consolas"/>
+          <w:noProof w:val="0"/>
+          <w:color w:val="0000FF"/>
+          <w:sz w:val="16"/>
+          <w:szCs w:val="16"/>
+          <w:lang w:val="en-US" w:eastAsia="sv-SE"/>
+          <w:rPrChange w:id="1513" w:author="Stefan Eriksson" w:date="2012-10-22T15:00:00Z">
+            <w:rPr>
+              <w:rFonts w:ascii="Consolas" w:eastAsia="Times New Roman" w:hAnsi="Consolas" w:cs="Consolas"/>
+              <w:noProof w:val="0"/>
+              <w:color w:val="0000FF"/>
+              <w:sz w:val="16"/>
+              <w:szCs w:val="16"/>
+              <w:lang w:eastAsia="sv-SE"/>
+            </w:rPr>
+          </w:rPrChange>
+        </w:rPr>
         <w:t>&lt;</w:t>
       </w:r>
       <w:r>
@@ -11215,7 +11211,7 @@
           <w:sz w:val="16"/>
           <w:szCs w:val="16"/>
           <w:lang w:val="en-US" w:eastAsia="sv-SE"/>
-          <w:rPrChange w:id="1512" w:author="Stefan Eriksson" w:date="2012-10-22T15:00:00Z">
+          <w:rPrChange w:id="1514" w:author="Stefan Eriksson" w:date="2012-10-22T15:00:00Z">
             <w:rPr>
               <w:rFonts w:ascii="Consolas" w:eastAsia="Times New Roman" w:hAnsi="Consolas" w:cs="Consolas"/>
               <w:noProof w:val="0"/>
@@ -11237,7 +11233,7 @@
           <w:sz w:val="16"/>
           <w:szCs w:val="16"/>
           <w:lang w:val="en-US" w:eastAsia="sv-SE"/>
-          <w:rPrChange w:id="1513" w:author="Stefan Eriksson" w:date="2012-10-22T15:00:00Z">
+          <w:rPrChange w:id="1515" w:author="Stefan Eriksson" w:date="2012-10-22T15:00:00Z">
             <w:rPr>
               <w:rFonts w:ascii="Consolas" w:eastAsia="Times New Roman" w:hAnsi="Consolas" w:cs="Consolas"/>
               <w:noProof w:val="0"/>
@@ -11251,48 +11247,6 @@
         <w:t>:CareUnitId</w:t>
       </w:r>
       <w:proofErr w:type="gramEnd"/>
-      <w:r>
-        <w:rPr>
-          <w:rFonts w:ascii="Consolas" w:eastAsia="Times New Roman" w:hAnsi="Consolas" w:cs="Consolas"/>
-          <w:noProof w:val="0"/>
-          <w:color w:val="0000FF"/>
-          <w:sz w:val="16"/>
-          <w:szCs w:val="16"/>
-          <w:lang w:val="en-US" w:eastAsia="sv-SE"/>
-          <w:rPrChange w:id="1514" w:author="Stefan Eriksson" w:date="2012-10-22T15:00:00Z">
-            <w:rPr>
-              <w:rFonts w:ascii="Consolas" w:eastAsia="Times New Roman" w:hAnsi="Consolas" w:cs="Consolas"/>
-              <w:noProof w:val="0"/>
-              <w:color w:val="0000FF"/>
-              <w:sz w:val="16"/>
-              <w:szCs w:val="16"/>
-              <w:lang w:eastAsia="sv-SE"/>
-            </w:rPr>
-          </w:rPrChange>
-        </w:rPr>
-        <w:t>&gt;</w:t>
-      </w:r>
-      <w:r>
-        <w:rPr>
-          <w:rFonts w:ascii="Consolas" w:eastAsia="Times New Roman" w:hAnsi="Consolas" w:cs="Consolas"/>
-          <w:noProof w:val="0"/>
-          <w:color w:val="auto"/>
-          <w:sz w:val="16"/>
-          <w:szCs w:val="16"/>
-          <w:lang w:val="en-US" w:eastAsia="sv-SE"/>
-          <w:rPrChange w:id="1515" w:author="Stefan Eriksson" w:date="2012-10-22T15:00:00Z">
-            <w:rPr>
-              <w:rFonts w:ascii="Consolas" w:eastAsia="Times New Roman" w:hAnsi="Consolas" w:cs="Consolas"/>
-              <w:noProof w:val="0"/>
-              <w:color w:val="auto"/>
-              <w:sz w:val="16"/>
-              <w:szCs w:val="16"/>
-              <w:lang w:eastAsia="sv-SE"/>
-            </w:rPr>
-          </w:rPrChange>
-        </w:rPr>
-        <w:t>?</w:t>
-      </w:r>
       <w:r>
         <w:rPr>
           <w:rFonts w:ascii="Consolas" w:eastAsia="Times New Roman" w:hAnsi="Consolas" w:cs="Consolas"/>
@@ -11312,13 +11266,13 @@
             </w:rPr>
           </w:rPrChange>
         </w:rPr>
-        <w:t>&lt;/</w:t>
-      </w:r>
-      <w:r>
-        <w:rPr>
-          <w:rFonts w:ascii="Consolas" w:eastAsia="Times New Roman" w:hAnsi="Consolas" w:cs="Consolas"/>
-          <w:noProof w:val="0"/>
-          <w:color w:val="A31515"/>
+        <w:t>&gt;</w:t>
+      </w:r>
+      <w:r>
+        <w:rPr>
+          <w:rFonts w:ascii="Consolas" w:eastAsia="Times New Roman" w:hAnsi="Consolas" w:cs="Consolas"/>
+          <w:noProof w:val="0"/>
+          <w:color w:val="auto"/>
           <w:sz w:val="16"/>
           <w:szCs w:val="16"/>
           <w:lang w:val="en-US" w:eastAsia="sv-SE"/>
@@ -11326,14 +11280,14 @@
             <w:rPr>
               <w:rFonts w:ascii="Consolas" w:eastAsia="Times New Roman" w:hAnsi="Consolas" w:cs="Consolas"/>
               <w:noProof w:val="0"/>
-              <w:color w:val="A31515"/>
+              <w:color w:val="auto"/>
               <w:sz w:val="16"/>
               <w:szCs w:val="16"/>
               <w:lang w:eastAsia="sv-SE"/>
             </w:rPr>
           </w:rPrChange>
         </w:rPr>
-        <w:t>ns2:CareUnitId</w:t>
+        <w:t>?</w:t>
       </w:r>
       <w:r>
         <w:rPr>
@@ -11354,19 +11308,29 @@
             </w:rPr>
           </w:rPrChange>
         </w:rPr>
-        <w:t>&gt;</w:t>
-      </w:r>
-    </w:p>
-    <w:p>
-      <w:pPr>
-        <w:ind w:left="1320"/>
-        <w:rPr>
-          <w:lang w:val="en-US"/>
+        <w:t>&lt;/</w:t>
+      </w:r>
+      <w:r>
+        <w:rPr>
+          <w:rFonts w:ascii="Consolas" w:eastAsia="Times New Roman" w:hAnsi="Consolas" w:cs="Consolas"/>
+          <w:noProof w:val="0"/>
+          <w:color w:val="A31515"/>
+          <w:sz w:val="16"/>
+          <w:szCs w:val="16"/>
+          <w:lang w:val="en-US" w:eastAsia="sv-SE"/>
           <w:rPrChange w:id="1519" w:author="Stefan Eriksson" w:date="2012-10-22T15:00:00Z">
-            <w:rPr/>
+            <w:rPr>
+              <w:rFonts w:ascii="Consolas" w:eastAsia="Times New Roman" w:hAnsi="Consolas" w:cs="Consolas"/>
+              <w:noProof w:val="0"/>
+              <w:color w:val="A31515"/>
+              <w:sz w:val="16"/>
+              <w:szCs w:val="16"/>
+              <w:lang w:eastAsia="sv-SE"/>
+            </w:rPr>
           </w:rPrChange>
         </w:rPr>
-      </w:pPr>
+        <w:t>ns2:CareUnitId</w:t>
+      </w:r>
       <w:r>
         <w:rPr>
           <w:rFonts w:ascii="Consolas" w:eastAsia="Times New Roman" w:hAnsi="Consolas" w:cs="Consolas"/>
@@ -11386,6 +11350,38 @@
             </w:rPr>
           </w:rPrChange>
         </w:rPr>
+        <w:t>&gt;</w:t>
+      </w:r>
+    </w:p>
+    <w:p>
+      <w:pPr>
+        <w:ind w:left="1320"/>
+        <w:rPr>
+          <w:lang w:val="en-US"/>
+          <w:rPrChange w:id="1521" w:author="Stefan Eriksson" w:date="2012-10-22T15:00:00Z">
+            <w:rPr/>
+          </w:rPrChange>
+        </w:rPr>
+      </w:pPr>
+      <w:r>
+        <w:rPr>
+          <w:rFonts w:ascii="Consolas" w:eastAsia="Times New Roman" w:hAnsi="Consolas" w:cs="Consolas"/>
+          <w:noProof w:val="0"/>
+          <w:color w:val="0000FF"/>
+          <w:sz w:val="16"/>
+          <w:szCs w:val="16"/>
+          <w:lang w:val="en-US" w:eastAsia="sv-SE"/>
+          <w:rPrChange w:id="1522" w:author="Stefan Eriksson" w:date="2012-10-22T15:00:00Z">
+            <w:rPr>
+              <w:rFonts w:ascii="Consolas" w:eastAsia="Times New Roman" w:hAnsi="Consolas" w:cs="Consolas"/>
+              <w:noProof w:val="0"/>
+              <w:color w:val="0000FF"/>
+              <w:sz w:val="16"/>
+              <w:szCs w:val="16"/>
+              <w:lang w:eastAsia="sv-SE"/>
+            </w:rPr>
+          </w:rPrChange>
+        </w:rPr>
         <w:t>&lt;</w:t>
       </w:r>
       <w:r>
@@ -11396,7 +11392,7 @@
           <w:sz w:val="16"/>
           <w:szCs w:val="16"/>
           <w:lang w:val="en-US" w:eastAsia="sv-SE"/>
-          <w:rPrChange w:id="1521" w:author="Stefan Eriksson" w:date="2012-10-22T15:00:00Z">
+          <w:rPrChange w:id="1523" w:author="Stefan Eriksson" w:date="2012-10-22T15:00:00Z">
             <w:rPr>
               <w:rFonts w:ascii="Consolas" w:eastAsia="Times New Roman" w:hAnsi="Consolas" w:cs="Consolas"/>
               <w:noProof w:val="0"/>
@@ -11418,7 +11414,7 @@
           <w:sz w:val="16"/>
           <w:szCs w:val="16"/>
           <w:lang w:val="en-US" w:eastAsia="sv-SE"/>
-          <w:rPrChange w:id="1522" w:author="Stefan Eriksson" w:date="2012-10-22T15:00:00Z">
+          <w:rPrChange w:id="1524" w:author="Stefan Eriksson" w:date="2012-10-22T15:00:00Z">
             <w:rPr>
               <w:rFonts w:ascii="Consolas" w:eastAsia="Times New Roman" w:hAnsi="Consolas" w:cs="Consolas"/>
               <w:noProof w:val="0"/>
@@ -11432,48 +11428,6 @@
         <w:t>:EmployeeId</w:t>
       </w:r>
       <w:proofErr w:type="gramEnd"/>
-      <w:r>
-        <w:rPr>
-          <w:rFonts w:ascii="Consolas" w:eastAsia="Times New Roman" w:hAnsi="Consolas" w:cs="Consolas"/>
-          <w:noProof w:val="0"/>
-          <w:color w:val="0000FF"/>
-          <w:sz w:val="16"/>
-          <w:szCs w:val="16"/>
-          <w:lang w:val="en-US" w:eastAsia="sv-SE"/>
-          <w:rPrChange w:id="1523" w:author="Stefan Eriksson" w:date="2012-10-22T15:00:00Z">
-            <w:rPr>
-              <w:rFonts w:ascii="Consolas" w:eastAsia="Times New Roman" w:hAnsi="Consolas" w:cs="Consolas"/>
-              <w:noProof w:val="0"/>
-              <w:color w:val="0000FF"/>
-              <w:sz w:val="16"/>
-              <w:szCs w:val="16"/>
-              <w:lang w:eastAsia="sv-SE"/>
-            </w:rPr>
-          </w:rPrChange>
-        </w:rPr>
-        <w:t>&gt;</w:t>
-      </w:r>
-      <w:r>
-        <w:rPr>
-          <w:rFonts w:ascii="Consolas" w:eastAsia="Times New Roman" w:hAnsi="Consolas" w:cs="Consolas"/>
-          <w:noProof w:val="0"/>
-          <w:color w:val="auto"/>
-          <w:sz w:val="16"/>
-          <w:szCs w:val="16"/>
-          <w:lang w:val="en-US" w:eastAsia="sv-SE"/>
-          <w:rPrChange w:id="1524" w:author="Stefan Eriksson" w:date="2012-10-22T15:00:00Z">
-            <w:rPr>
-              <w:rFonts w:ascii="Consolas" w:eastAsia="Times New Roman" w:hAnsi="Consolas" w:cs="Consolas"/>
-              <w:noProof w:val="0"/>
-              <w:color w:val="auto"/>
-              <w:sz w:val="16"/>
-              <w:szCs w:val="16"/>
-              <w:lang w:eastAsia="sv-SE"/>
-            </w:rPr>
-          </w:rPrChange>
-        </w:rPr>
-        <w:t>?</w:t>
-      </w:r>
       <w:r>
         <w:rPr>
           <w:rFonts w:ascii="Consolas" w:eastAsia="Times New Roman" w:hAnsi="Consolas" w:cs="Consolas"/>
@@ -11493,13 +11447,13 @@
             </w:rPr>
           </w:rPrChange>
         </w:rPr>
-        <w:t>&lt;/</w:t>
-      </w:r>
-      <w:r>
-        <w:rPr>
-          <w:rFonts w:ascii="Consolas" w:eastAsia="Times New Roman" w:hAnsi="Consolas" w:cs="Consolas"/>
-          <w:noProof w:val="0"/>
-          <w:color w:val="A31515"/>
+        <w:t>&gt;</w:t>
+      </w:r>
+      <w:r>
+        <w:rPr>
+          <w:rFonts w:ascii="Consolas" w:eastAsia="Times New Roman" w:hAnsi="Consolas" w:cs="Consolas"/>
+          <w:noProof w:val="0"/>
+          <w:color w:val="auto"/>
           <w:sz w:val="16"/>
           <w:szCs w:val="16"/>
           <w:lang w:val="en-US" w:eastAsia="sv-SE"/>
@@ -11507,14 +11461,14 @@
             <w:rPr>
               <w:rFonts w:ascii="Consolas" w:eastAsia="Times New Roman" w:hAnsi="Consolas" w:cs="Consolas"/>
               <w:noProof w:val="0"/>
-              <w:color w:val="A31515"/>
+              <w:color w:val="auto"/>
               <w:sz w:val="16"/>
               <w:szCs w:val="16"/>
               <w:lang w:eastAsia="sv-SE"/>
             </w:rPr>
           </w:rPrChange>
         </w:rPr>
-        <w:t>ns2:EmployeeId</w:t>
+        <w:t>?</w:t>
       </w:r>
       <w:r>
         <w:rPr>
@@ -11535,19 +11489,29 @@
             </w:rPr>
           </w:rPrChange>
         </w:rPr>
-        <w:t>&gt;</w:t>
-      </w:r>
-    </w:p>
-    <w:p>
-      <w:pPr>
-        <w:ind w:left="1320"/>
-        <w:rPr>
-          <w:lang w:val="en-US"/>
+        <w:t>&lt;/</w:t>
+      </w:r>
+      <w:r>
+        <w:rPr>
+          <w:rFonts w:ascii="Consolas" w:eastAsia="Times New Roman" w:hAnsi="Consolas" w:cs="Consolas"/>
+          <w:noProof w:val="0"/>
+          <w:color w:val="A31515"/>
+          <w:sz w:val="16"/>
+          <w:szCs w:val="16"/>
+          <w:lang w:val="en-US" w:eastAsia="sv-SE"/>
           <w:rPrChange w:id="1528" w:author="Stefan Eriksson" w:date="2012-10-22T15:00:00Z">
-            <w:rPr/>
+            <w:rPr>
+              <w:rFonts w:ascii="Consolas" w:eastAsia="Times New Roman" w:hAnsi="Consolas" w:cs="Consolas"/>
+              <w:noProof w:val="0"/>
+              <w:color w:val="A31515"/>
+              <w:sz w:val="16"/>
+              <w:szCs w:val="16"/>
+              <w:lang w:eastAsia="sv-SE"/>
+            </w:rPr>
           </w:rPrChange>
         </w:rPr>
-      </w:pPr>
+        <w:t>ns2:EmployeeId</w:t>
+      </w:r>
       <w:r>
         <w:rPr>
           <w:rFonts w:ascii="Consolas" w:eastAsia="Times New Roman" w:hAnsi="Consolas" w:cs="Consolas"/>
@@ -11567,6 +11531,38 @@
             </w:rPr>
           </w:rPrChange>
         </w:rPr>
+        <w:t>&gt;</w:t>
+      </w:r>
+    </w:p>
+    <w:p>
+      <w:pPr>
+        <w:ind w:left="1320"/>
+        <w:rPr>
+          <w:lang w:val="en-US"/>
+          <w:rPrChange w:id="1530" w:author="Stefan Eriksson" w:date="2012-10-22T15:00:00Z">
+            <w:rPr/>
+          </w:rPrChange>
+        </w:rPr>
+      </w:pPr>
+      <w:r>
+        <w:rPr>
+          <w:rFonts w:ascii="Consolas" w:eastAsia="Times New Roman" w:hAnsi="Consolas" w:cs="Consolas"/>
+          <w:noProof w:val="0"/>
+          <w:color w:val="0000FF"/>
+          <w:sz w:val="16"/>
+          <w:szCs w:val="16"/>
+          <w:lang w:val="en-US" w:eastAsia="sv-SE"/>
+          <w:rPrChange w:id="1531" w:author="Stefan Eriksson" w:date="2012-10-22T15:00:00Z">
+            <w:rPr>
+              <w:rFonts w:ascii="Consolas" w:eastAsia="Times New Roman" w:hAnsi="Consolas" w:cs="Consolas"/>
+              <w:noProof w:val="0"/>
+              <w:color w:val="0000FF"/>
+              <w:sz w:val="16"/>
+              <w:szCs w:val="16"/>
+              <w:lang w:eastAsia="sv-SE"/>
+            </w:rPr>
+          </w:rPrChange>
+        </w:rPr>
         <w:t>&lt;</w:t>
       </w:r>
       <w:r>
@@ -11577,7 +11573,7 @@
           <w:sz w:val="16"/>
           <w:szCs w:val="16"/>
           <w:lang w:val="en-US" w:eastAsia="sv-SE"/>
-          <w:rPrChange w:id="1530" w:author="Stefan Eriksson" w:date="2012-10-22T15:00:00Z">
+          <w:rPrChange w:id="1532" w:author="Stefan Eriksson" w:date="2012-10-22T15:00:00Z">
             <w:rPr>
               <w:rFonts w:ascii="Consolas" w:eastAsia="Times New Roman" w:hAnsi="Consolas" w:cs="Consolas"/>
               <w:noProof w:val="0"/>
@@ -11599,7 +11595,7 @@
           <w:sz w:val="16"/>
           <w:szCs w:val="16"/>
           <w:lang w:val="en-US" w:eastAsia="sv-SE"/>
-          <w:rPrChange w:id="1531" w:author="Stefan Eriksson" w:date="2012-10-22T15:00:00Z">
+          <w:rPrChange w:id="1533" w:author="Stefan Eriksson" w:date="2012-10-22T15:00:00Z">
             <w:rPr>
               <w:rFonts w:ascii="Consolas" w:eastAsia="Times New Roman" w:hAnsi="Consolas" w:cs="Consolas"/>
               <w:noProof w:val="0"/>
@@ -11613,48 +11609,6 @@
         <w:t>:StartDate</w:t>
       </w:r>
       <w:proofErr w:type="gramEnd"/>
-      <w:r>
-        <w:rPr>
-          <w:rFonts w:ascii="Consolas" w:eastAsia="Times New Roman" w:hAnsi="Consolas" w:cs="Consolas"/>
-          <w:noProof w:val="0"/>
-          <w:color w:val="0000FF"/>
-          <w:sz w:val="16"/>
-          <w:szCs w:val="16"/>
-          <w:lang w:val="en-US" w:eastAsia="sv-SE"/>
-          <w:rPrChange w:id="1532" w:author="Stefan Eriksson" w:date="2012-10-22T15:00:00Z">
-            <w:rPr>
-              <w:rFonts w:ascii="Consolas" w:eastAsia="Times New Roman" w:hAnsi="Consolas" w:cs="Consolas"/>
-              <w:noProof w:val="0"/>
-              <w:color w:val="0000FF"/>
-              <w:sz w:val="16"/>
-              <w:szCs w:val="16"/>
-              <w:lang w:eastAsia="sv-SE"/>
-            </w:rPr>
-          </w:rPrChange>
-        </w:rPr>
-        <w:t>&gt;</w:t>
-      </w:r>
-      <w:r>
-        <w:rPr>
-          <w:rFonts w:ascii="Consolas" w:eastAsia="Times New Roman" w:hAnsi="Consolas" w:cs="Consolas"/>
-          <w:noProof w:val="0"/>
-          <w:color w:val="auto"/>
-          <w:sz w:val="16"/>
-          <w:szCs w:val="16"/>
-          <w:lang w:val="en-US" w:eastAsia="sv-SE"/>
-          <w:rPrChange w:id="1533" w:author="Stefan Eriksson" w:date="2012-10-22T15:00:00Z">
-            <w:rPr>
-              <w:rFonts w:ascii="Consolas" w:eastAsia="Times New Roman" w:hAnsi="Consolas" w:cs="Consolas"/>
-              <w:noProof w:val="0"/>
-              <w:color w:val="auto"/>
-              <w:sz w:val="16"/>
-              <w:szCs w:val="16"/>
-              <w:lang w:eastAsia="sv-SE"/>
-            </w:rPr>
-          </w:rPrChange>
-        </w:rPr>
-        <w:t>?</w:t>
-      </w:r>
       <w:r>
         <w:rPr>
           <w:rFonts w:ascii="Consolas" w:eastAsia="Times New Roman" w:hAnsi="Consolas" w:cs="Consolas"/>
@@ -11674,13 +11628,13 @@
             </w:rPr>
           </w:rPrChange>
         </w:rPr>
-        <w:t>&lt;/</w:t>
-      </w:r>
-      <w:r>
-        <w:rPr>
-          <w:rFonts w:ascii="Consolas" w:eastAsia="Times New Roman" w:hAnsi="Consolas" w:cs="Consolas"/>
-          <w:noProof w:val="0"/>
-          <w:color w:val="A31515"/>
+        <w:t>&gt;</w:t>
+      </w:r>
+      <w:r>
+        <w:rPr>
+          <w:rFonts w:ascii="Consolas" w:eastAsia="Times New Roman" w:hAnsi="Consolas" w:cs="Consolas"/>
+          <w:noProof w:val="0"/>
+          <w:color w:val="auto"/>
           <w:sz w:val="16"/>
           <w:szCs w:val="16"/>
           <w:lang w:val="en-US" w:eastAsia="sv-SE"/>
@@ -11688,14 +11642,14 @@
             <w:rPr>
               <w:rFonts w:ascii="Consolas" w:eastAsia="Times New Roman" w:hAnsi="Consolas" w:cs="Consolas"/>
               <w:noProof w:val="0"/>
-              <w:color w:val="A31515"/>
+              <w:color w:val="auto"/>
               <w:sz w:val="16"/>
               <w:szCs w:val="16"/>
               <w:lang w:eastAsia="sv-SE"/>
             </w:rPr>
           </w:rPrChange>
         </w:rPr>
-        <w:t>ns2:StartDate</w:t>
+        <w:t>?</w:t>
       </w:r>
       <w:r>
         <w:rPr>
@@ -11716,19 +11670,29 @@
             </w:rPr>
           </w:rPrChange>
         </w:rPr>
-        <w:t>&gt;</w:t>
-      </w:r>
-    </w:p>
-    <w:p>
-      <w:pPr>
-        <w:ind w:left="1320"/>
-        <w:rPr>
-          <w:lang w:val="en-US"/>
+        <w:t>&lt;/</w:t>
+      </w:r>
+      <w:r>
+        <w:rPr>
+          <w:rFonts w:ascii="Consolas" w:eastAsia="Times New Roman" w:hAnsi="Consolas" w:cs="Consolas"/>
+          <w:noProof w:val="0"/>
+          <w:color w:val="A31515"/>
+          <w:sz w:val="16"/>
+          <w:szCs w:val="16"/>
+          <w:lang w:val="en-US" w:eastAsia="sv-SE"/>
           <w:rPrChange w:id="1537" w:author="Stefan Eriksson" w:date="2012-10-22T15:00:00Z">
-            <w:rPr/>
+            <w:rPr>
+              <w:rFonts w:ascii="Consolas" w:eastAsia="Times New Roman" w:hAnsi="Consolas" w:cs="Consolas"/>
+              <w:noProof w:val="0"/>
+              <w:color w:val="A31515"/>
+              <w:sz w:val="16"/>
+              <w:szCs w:val="16"/>
+              <w:lang w:eastAsia="sv-SE"/>
+            </w:rPr>
           </w:rPrChange>
         </w:rPr>
-      </w:pPr>
+        <w:t>ns2:StartDate</w:t>
+      </w:r>
       <w:r>
         <w:rPr>
           <w:rFonts w:ascii="Consolas" w:eastAsia="Times New Roman" w:hAnsi="Consolas" w:cs="Consolas"/>
@@ -11748,6 +11712,38 @@
             </w:rPr>
           </w:rPrChange>
         </w:rPr>
+        <w:t>&gt;</w:t>
+      </w:r>
+    </w:p>
+    <w:p>
+      <w:pPr>
+        <w:ind w:left="1320"/>
+        <w:rPr>
+          <w:lang w:val="en-US"/>
+          <w:rPrChange w:id="1539" w:author="Stefan Eriksson" w:date="2012-10-22T15:00:00Z">
+            <w:rPr/>
+          </w:rPrChange>
+        </w:rPr>
+      </w:pPr>
+      <w:r>
+        <w:rPr>
+          <w:rFonts w:ascii="Consolas" w:eastAsia="Times New Roman" w:hAnsi="Consolas" w:cs="Consolas"/>
+          <w:noProof w:val="0"/>
+          <w:color w:val="0000FF"/>
+          <w:sz w:val="16"/>
+          <w:szCs w:val="16"/>
+          <w:lang w:val="en-US" w:eastAsia="sv-SE"/>
+          <w:rPrChange w:id="1540" w:author="Stefan Eriksson" w:date="2012-10-22T15:00:00Z">
+            <w:rPr>
+              <w:rFonts w:ascii="Consolas" w:eastAsia="Times New Roman" w:hAnsi="Consolas" w:cs="Consolas"/>
+              <w:noProof w:val="0"/>
+              <w:color w:val="0000FF"/>
+              <w:sz w:val="16"/>
+              <w:szCs w:val="16"/>
+              <w:lang w:eastAsia="sv-SE"/>
+            </w:rPr>
+          </w:rPrChange>
+        </w:rPr>
         <w:t>&lt;</w:t>
       </w:r>
       <w:r>
@@ -11758,7 +11754,7 @@
           <w:sz w:val="16"/>
           <w:szCs w:val="16"/>
           <w:lang w:val="en-US" w:eastAsia="sv-SE"/>
-          <w:rPrChange w:id="1539" w:author="Stefan Eriksson" w:date="2012-10-22T15:00:00Z">
+          <w:rPrChange w:id="1541" w:author="Stefan Eriksson" w:date="2012-10-22T15:00:00Z">
             <w:rPr>
               <w:rFonts w:ascii="Consolas" w:eastAsia="Times New Roman" w:hAnsi="Consolas" w:cs="Consolas"/>
               <w:noProof w:val="0"/>
@@ -11780,7 +11776,7 @@
           <w:sz w:val="16"/>
           <w:szCs w:val="16"/>
           <w:lang w:val="en-US" w:eastAsia="sv-SE"/>
-          <w:rPrChange w:id="1540" w:author="Stefan Eriksson" w:date="2012-10-22T15:00:00Z">
+          <w:rPrChange w:id="1542" w:author="Stefan Eriksson" w:date="2012-10-22T15:00:00Z">
             <w:rPr>
               <w:rFonts w:ascii="Consolas" w:eastAsia="Times New Roman" w:hAnsi="Consolas" w:cs="Consolas"/>
               <w:noProof w:val="0"/>
@@ -11794,48 +11790,6 @@
         <w:t>:EndDate</w:t>
       </w:r>
       <w:proofErr w:type="gramEnd"/>
-      <w:r>
-        <w:rPr>
-          <w:rFonts w:ascii="Consolas" w:eastAsia="Times New Roman" w:hAnsi="Consolas" w:cs="Consolas"/>
-          <w:noProof w:val="0"/>
-          <w:color w:val="0000FF"/>
-          <w:sz w:val="16"/>
-          <w:szCs w:val="16"/>
-          <w:lang w:val="en-US" w:eastAsia="sv-SE"/>
-          <w:rPrChange w:id="1541" w:author="Stefan Eriksson" w:date="2012-10-22T15:00:00Z">
-            <w:rPr>
-              <w:rFonts w:ascii="Consolas" w:eastAsia="Times New Roman" w:hAnsi="Consolas" w:cs="Consolas"/>
-              <w:noProof w:val="0"/>
-              <w:color w:val="0000FF"/>
-              <w:sz w:val="16"/>
-              <w:szCs w:val="16"/>
-              <w:lang w:eastAsia="sv-SE"/>
-            </w:rPr>
-          </w:rPrChange>
-        </w:rPr>
-        <w:t>&gt;</w:t>
-      </w:r>
-      <w:r>
-        <w:rPr>
-          <w:rFonts w:ascii="Consolas" w:eastAsia="Times New Roman" w:hAnsi="Consolas" w:cs="Consolas"/>
-          <w:noProof w:val="0"/>
-          <w:color w:val="auto"/>
-          <w:sz w:val="16"/>
-          <w:szCs w:val="16"/>
-          <w:lang w:val="en-US" w:eastAsia="sv-SE"/>
-          <w:rPrChange w:id="1542" w:author="Stefan Eriksson" w:date="2012-10-22T15:00:00Z">
-            <w:rPr>
-              <w:rFonts w:ascii="Consolas" w:eastAsia="Times New Roman" w:hAnsi="Consolas" w:cs="Consolas"/>
-              <w:noProof w:val="0"/>
-              <w:color w:val="auto"/>
-              <w:sz w:val="16"/>
-              <w:szCs w:val="16"/>
-              <w:lang w:eastAsia="sv-SE"/>
-            </w:rPr>
-          </w:rPrChange>
-        </w:rPr>
-        <w:t>?</w:t>
-      </w:r>
       <w:r>
         <w:rPr>
           <w:rFonts w:ascii="Consolas" w:eastAsia="Times New Roman" w:hAnsi="Consolas" w:cs="Consolas"/>
@@ -11855,13 +11809,13 @@
             </w:rPr>
           </w:rPrChange>
         </w:rPr>
-        <w:t>&lt;/</w:t>
-      </w:r>
-      <w:r>
-        <w:rPr>
-          <w:rFonts w:ascii="Consolas" w:eastAsia="Times New Roman" w:hAnsi="Consolas" w:cs="Consolas"/>
-          <w:noProof w:val="0"/>
-          <w:color w:val="A31515"/>
+        <w:t>&gt;</w:t>
+      </w:r>
+      <w:r>
+        <w:rPr>
+          <w:rFonts w:ascii="Consolas" w:eastAsia="Times New Roman" w:hAnsi="Consolas" w:cs="Consolas"/>
+          <w:noProof w:val="0"/>
+          <w:color w:val="auto"/>
           <w:sz w:val="16"/>
           <w:szCs w:val="16"/>
           <w:lang w:val="en-US" w:eastAsia="sv-SE"/>
@@ -11869,14 +11823,14 @@
             <w:rPr>
               <w:rFonts w:ascii="Consolas" w:eastAsia="Times New Roman" w:hAnsi="Consolas" w:cs="Consolas"/>
               <w:noProof w:val="0"/>
-              <w:color w:val="A31515"/>
+              <w:color w:val="auto"/>
               <w:sz w:val="16"/>
               <w:szCs w:val="16"/>
               <w:lang w:eastAsia="sv-SE"/>
             </w:rPr>
           </w:rPrChange>
         </w:rPr>
-        <w:t>ns2:EndDate</w:t>
+        <w:t>?</w:t>
       </w:r>
       <w:r>
         <w:rPr>
@@ -11897,20 +11851,29 @@
             </w:rPr>
           </w:rPrChange>
         </w:rPr>
-        <w:t>&gt;</w:t>
-      </w:r>
-    </w:p>
-    <w:p>
-      <w:pPr>
-        <w:ind w:left="1320"/>
-        <w:rPr>
-          <w:lang w:val="en-US"/>
+        <w:t>&lt;/</w:t>
+      </w:r>
+      <w:r>
+        <w:rPr>
+          <w:rFonts w:ascii="Consolas" w:eastAsia="Times New Roman" w:hAnsi="Consolas" w:cs="Consolas"/>
+          <w:noProof w:val="0"/>
+          <w:color w:val="A31515"/>
+          <w:sz w:val="16"/>
+          <w:szCs w:val="16"/>
+          <w:lang w:val="en-US" w:eastAsia="sv-SE"/>
           <w:rPrChange w:id="1546" w:author="Stefan Eriksson" w:date="2012-10-22T15:00:00Z">
-            <w:rPr/>
+            <w:rPr>
+              <w:rFonts w:ascii="Consolas" w:eastAsia="Times New Roman" w:hAnsi="Consolas" w:cs="Consolas"/>
+              <w:noProof w:val="0"/>
+              <w:color w:val="A31515"/>
+              <w:sz w:val="16"/>
+              <w:szCs w:val="16"/>
+              <w:lang w:eastAsia="sv-SE"/>
+            </w:rPr>
           </w:rPrChange>
         </w:rPr>
-      </w:pPr>
-      <w:proofErr w:type="gramStart"/>
+        <w:t>ns2:EndDate</w:t>
+      </w:r>
       <w:r>
         <w:rPr>
           <w:rFonts w:ascii="Consolas" w:eastAsia="Times New Roman" w:hAnsi="Consolas" w:cs="Consolas"/>
@@ -11930,18 +11893,29 @@
             </w:rPr>
           </w:rPrChange>
         </w:rPr>
-        <w:t>&lt;!--</w:t>
-      </w:r>
-      <w:proofErr w:type="gramEnd"/>
-      <w:r>
-        <w:rPr>
-          <w:rFonts w:ascii="Consolas" w:eastAsia="Times New Roman" w:hAnsi="Consolas" w:cs="Consolas"/>
-          <w:noProof w:val="0"/>
-          <w:color w:val="0000FF"/>
-          <w:sz w:val="16"/>
-          <w:szCs w:val="16"/>
-          <w:lang w:val="en-US" w:eastAsia="sv-SE"/>
+        <w:t>&gt;</w:t>
+      </w:r>
+    </w:p>
+    <w:p>
+      <w:pPr>
+        <w:ind w:left="1320"/>
+        <w:rPr>
+          <w:lang w:val="en-US"/>
           <w:rPrChange w:id="1548" w:author="Stefan Eriksson" w:date="2012-10-22T15:00:00Z">
+            <w:rPr/>
+          </w:rPrChange>
+        </w:rPr>
+      </w:pPr>
+      <w:proofErr w:type="gramStart"/>
+      <w:r>
+        <w:rPr>
+          <w:rFonts w:ascii="Consolas" w:eastAsia="Times New Roman" w:hAnsi="Consolas" w:cs="Consolas"/>
+          <w:noProof w:val="0"/>
+          <w:color w:val="0000FF"/>
+          <w:sz w:val="16"/>
+          <w:szCs w:val="16"/>
+          <w:lang w:val="en-US" w:eastAsia="sv-SE"/>
+          <w:rPrChange w:id="1549" w:author="Stefan Eriksson" w:date="2012-10-22T15:00:00Z">
             <w:rPr>
               <w:rFonts w:ascii="Consolas" w:eastAsia="Times New Roman" w:hAnsi="Consolas" w:cs="Consolas"/>
               <w:noProof w:val="0"/>
@@ -11952,29 +11926,9 @@
             </w:rPr>
           </w:rPrChange>
         </w:rPr>
-        <w:t xml:space="preserve"> </w:t>
-      </w:r>
-      <w:r>
-        <w:rPr>
-          <w:rFonts w:ascii="Consolas" w:eastAsia="Times New Roman" w:hAnsi="Consolas" w:cs="Consolas"/>
-          <w:noProof w:val="0"/>
-          <w:color w:val="008000"/>
-          <w:sz w:val="16"/>
-          <w:szCs w:val="16"/>
-          <w:lang w:val="en-US" w:eastAsia="sv-SE"/>
-          <w:rPrChange w:id="1549" w:author="Stefan Eriksson" w:date="2012-10-22T15:00:00Z">
-            <w:rPr>
-              <w:rFonts w:ascii="Consolas" w:eastAsia="Times New Roman" w:hAnsi="Consolas" w:cs="Consolas"/>
-              <w:noProof w:val="0"/>
-              <w:color w:val="008000"/>
-              <w:sz w:val="16"/>
-              <w:szCs w:val="16"/>
-              <w:lang w:eastAsia="sv-SE"/>
-            </w:rPr>
-          </w:rPrChange>
-        </w:rPr>
-        <w:t>Optional</w:t>
-      </w:r>
+        <w:t>&lt;!--</w:t>
+      </w:r>
+      <w:proofErr w:type="gramEnd"/>
       <w:r>
         <w:rPr>
           <w:rFonts w:ascii="Consolas" w:eastAsia="Times New Roman" w:hAnsi="Consolas" w:cs="Consolas"/>
@@ -11994,19 +11948,29 @@
             </w:rPr>
           </w:rPrChange>
         </w:rPr>
-        <w:t xml:space="preserve"> --&gt;</w:t>
-      </w:r>
-    </w:p>
-    <w:p>
-      <w:pPr>
-        <w:ind w:left="1320"/>
-        <w:rPr>
-          <w:lang w:val="en-US"/>
+        <w:t xml:space="preserve"> </w:t>
+      </w:r>
+      <w:r>
+        <w:rPr>
+          <w:rFonts w:ascii="Consolas" w:eastAsia="Times New Roman" w:hAnsi="Consolas" w:cs="Consolas"/>
+          <w:noProof w:val="0"/>
+          <w:color w:val="008000"/>
+          <w:sz w:val="16"/>
+          <w:szCs w:val="16"/>
+          <w:lang w:val="en-US" w:eastAsia="sv-SE"/>
           <w:rPrChange w:id="1551" w:author="Stefan Eriksson" w:date="2012-10-22T15:00:00Z">
-            <w:rPr/>
+            <w:rPr>
+              <w:rFonts w:ascii="Consolas" w:eastAsia="Times New Roman" w:hAnsi="Consolas" w:cs="Consolas"/>
+              <w:noProof w:val="0"/>
+              <w:color w:val="008000"/>
+              <w:sz w:val="16"/>
+              <w:szCs w:val="16"/>
+              <w:lang w:eastAsia="sv-SE"/>
+            </w:rPr>
           </w:rPrChange>
         </w:rPr>
-      </w:pPr>
+        <w:t>Optional</w:t>
+      </w:r>
       <w:r>
         <w:rPr>
           <w:rFonts w:ascii="Consolas" w:eastAsia="Times New Roman" w:hAnsi="Consolas" w:cs="Consolas"/>
@@ -12026,6 +11990,38 @@
             </w:rPr>
           </w:rPrChange>
         </w:rPr>
+        <w:t xml:space="preserve"> --&gt;</w:t>
+      </w:r>
+    </w:p>
+    <w:p>
+      <w:pPr>
+        <w:ind w:left="1320"/>
+        <w:rPr>
+          <w:lang w:val="en-US"/>
+          <w:rPrChange w:id="1553" w:author="Stefan Eriksson" w:date="2012-10-22T15:00:00Z">
+            <w:rPr/>
+          </w:rPrChange>
+        </w:rPr>
+      </w:pPr>
+      <w:r>
+        <w:rPr>
+          <w:rFonts w:ascii="Consolas" w:eastAsia="Times New Roman" w:hAnsi="Consolas" w:cs="Consolas"/>
+          <w:noProof w:val="0"/>
+          <w:color w:val="0000FF"/>
+          <w:sz w:val="16"/>
+          <w:szCs w:val="16"/>
+          <w:lang w:val="en-US" w:eastAsia="sv-SE"/>
+          <w:rPrChange w:id="1554" w:author="Stefan Eriksson" w:date="2012-10-22T15:00:00Z">
+            <w:rPr>
+              <w:rFonts w:ascii="Consolas" w:eastAsia="Times New Roman" w:hAnsi="Consolas" w:cs="Consolas"/>
+              <w:noProof w:val="0"/>
+              <w:color w:val="0000FF"/>
+              <w:sz w:val="16"/>
+              <w:szCs w:val="16"/>
+              <w:lang w:eastAsia="sv-SE"/>
+            </w:rPr>
+          </w:rPrChange>
+        </w:rPr>
         <w:t>&lt;</w:t>
       </w:r>
       <w:r>
@@ -12036,7 +12032,7 @@
           <w:sz w:val="16"/>
           <w:szCs w:val="16"/>
           <w:lang w:val="en-US" w:eastAsia="sv-SE"/>
-          <w:rPrChange w:id="1553" w:author="Stefan Eriksson" w:date="2012-10-22T15:00:00Z">
+          <w:rPrChange w:id="1555" w:author="Stefan Eriksson" w:date="2012-10-22T15:00:00Z">
             <w:rPr>
               <w:rFonts w:ascii="Consolas" w:eastAsia="Times New Roman" w:hAnsi="Consolas" w:cs="Consolas"/>
               <w:noProof w:val="0"/>
@@ -12058,7 +12054,7 @@
           <w:sz w:val="16"/>
           <w:szCs w:val="16"/>
           <w:lang w:val="en-US" w:eastAsia="sv-SE"/>
-          <w:rPrChange w:id="1554" w:author="Stefan Eriksson" w:date="2012-10-22T15:00:00Z">
+          <w:rPrChange w:id="1556" w:author="Stefan Eriksson" w:date="2012-10-22T15:00:00Z">
             <w:rPr>
               <w:rFonts w:ascii="Consolas" w:eastAsia="Times New Roman" w:hAnsi="Consolas" w:cs="Consolas"/>
               <w:noProof w:val="0"/>
@@ -12072,48 +12068,6 @@
         <w:t>:OwnerId</w:t>
       </w:r>
       <w:proofErr w:type="gramEnd"/>
-      <w:r>
-        <w:rPr>
-          <w:rFonts w:ascii="Consolas" w:eastAsia="Times New Roman" w:hAnsi="Consolas" w:cs="Consolas"/>
-          <w:noProof w:val="0"/>
-          <w:color w:val="0000FF"/>
-          <w:sz w:val="16"/>
-          <w:szCs w:val="16"/>
-          <w:lang w:val="en-US" w:eastAsia="sv-SE"/>
-          <w:rPrChange w:id="1555" w:author="Stefan Eriksson" w:date="2012-10-22T15:00:00Z">
-            <w:rPr>
-              <w:rFonts w:ascii="Consolas" w:eastAsia="Times New Roman" w:hAnsi="Consolas" w:cs="Consolas"/>
-              <w:noProof w:val="0"/>
-              <w:color w:val="0000FF"/>
-              <w:sz w:val="16"/>
-              <w:szCs w:val="16"/>
-              <w:lang w:eastAsia="sv-SE"/>
-            </w:rPr>
-          </w:rPrChange>
-        </w:rPr>
-        <w:t>&gt;</w:t>
-      </w:r>
-      <w:r>
-        <w:rPr>
-          <w:rFonts w:ascii="Consolas" w:eastAsia="Times New Roman" w:hAnsi="Consolas" w:cs="Consolas"/>
-          <w:noProof w:val="0"/>
-          <w:color w:val="auto"/>
-          <w:sz w:val="16"/>
-          <w:szCs w:val="16"/>
-          <w:lang w:val="en-US" w:eastAsia="sv-SE"/>
-          <w:rPrChange w:id="1556" w:author="Stefan Eriksson" w:date="2012-10-22T15:00:00Z">
-            <w:rPr>
-              <w:rFonts w:ascii="Consolas" w:eastAsia="Times New Roman" w:hAnsi="Consolas" w:cs="Consolas"/>
-              <w:noProof w:val="0"/>
-              <w:color w:val="auto"/>
-              <w:sz w:val="16"/>
-              <w:szCs w:val="16"/>
-              <w:lang w:eastAsia="sv-SE"/>
-            </w:rPr>
-          </w:rPrChange>
-        </w:rPr>
-        <w:t>?</w:t>
-      </w:r>
       <w:r>
         <w:rPr>
           <w:rFonts w:ascii="Consolas" w:eastAsia="Times New Roman" w:hAnsi="Consolas" w:cs="Consolas"/>
@@ -12133,13 +12087,13 @@
             </w:rPr>
           </w:rPrChange>
         </w:rPr>
-        <w:t>&lt;/</w:t>
-      </w:r>
-      <w:r>
-        <w:rPr>
-          <w:rFonts w:ascii="Consolas" w:eastAsia="Times New Roman" w:hAnsi="Consolas" w:cs="Consolas"/>
-          <w:noProof w:val="0"/>
-          <w:color w:val="A31515"/>
+        <w:t>&gt;</w:t>
+      </w:r>
+      <w:r>
+        <w:rPr>
+          <w:rFonts w:ascii="Consolas" w:eastAsia="Times New Roman" w:hAnsi="Consolas" w:cs="Consolas"/>
+          <w:noProof w:val="0"/>
+          <w:color w:val="auto"/>
           <w:sz w:val="16"/>
           <w:szCs w:val="16"/>
           <w:lang w:val="en-US" w:eastAsia="sv-SE"/>
@@ -12147,14 +12101,14 @@
             <w:rPr>
               <w:rFonts w:ascii="Consolas" w:eastAsia="Times New Roman" w:hAnsi="Consolas" w:cs="Consolas"/>
               <w:noProof w:val="0"/>
-              <w:color w:val="A31515"/>
+              <w:color w:val="auto"/>
               <w:sz w:val="16"/>
               <w:szCs w:val="16"/>
               <w:lang w:eastAsia="sv-SE"/>
             </w:rPr>
           </w:rPrChange>
         </w:rPr>
-        <w:t>ns2:OwnerId</w:t>
+        <w:t>?</w:t>
       </w:r>
       <w:r>
         <w:rPr>
@@ -12175,6 +12129,48 @@
             </w:rPr>
           </w:rPrChange>
         </w:rPr>
+        <w:t>&lt;/</w:t>
+      </w:r>
+      <w:r>
+        <w:rPr>
+          <w:rFonts w:ascii="Consolas" w:eastAsia="Times New Roman" w:hAnsi="Consolas" w:cs="Consolas"/>
+          <w:noProof w:val="0"/>
+          <w:color w:val="A31515"/>
+          <w:sz w:val="16"/>
+          <w:szCs w:val="16"/>
+          <w:lang w:val="en-US" w:eastAsia="sv-SE"/>
+          <w:rPrChange w:id="1560" w:author="Stefan Eriksson" w:date="2012-10-22T15:00:00Z">
+            <w:rPr>
+              <w:rFonts w:ascii="Consolas" w:eastAsia="Times New Roman" w:hAnsi="Consolas" w:cs="Consolas"/>
+              <w:noProof w:val="0"/>
+              <w:color w:val="A31515"/>
+              <w:sz w:val="16"/>
+              <w:szCs w:val="16"/>
+              <w:lang w:eastAsia="sv-SE"/>
+            </w:rPr>
+          </w:rPrChange>
+        </w:rPr>
+        <w:t>ns2:OwnerId</w:t>
+      </w:r>
+      <w:r>
+        <w:rPr>
+          <w:rFonts w:ascii="Consolas" w:eastAsia="Times New Roman" w:hAnsi="Consolas" w:cs="Consolas"/>
+          <w:noProof w:val="0"/>
+          <w:color w:val="0000FF"/>
+          <w:sz w:val="16"/>
+          <w:szCs w:val="16"/>
+          <w:lang w:val="en-US" w:eastAsia="sv-SE"/>
+          <w:rPrChange w:id="1561" w:author="Stefan Eriksson" w:date="2012-10-22T15:00:00Z">
+            <w:rPr>
+              <w:rFonts w:ascii="Consolas" w:eastAsia="Times New Roman" w:hAnsi="Consolas" w:cs="Consolas"/>
+              <w:noProof w:val="0"/>
+              <w:color w:val="0000FF"/>
+              <w:sz w:val="16"/>
+              <w:szCs w:val="16"/>
+              <w:lang w:eastAsia="sv-SE"/>
+            </w:rPr>
+          </w:rPrChange>
+        </w:rPr>
         <w:t>&gt;</w:t>
       </w:r>
     </w:p>
@@ -12280,20 +12276,7 @@
           <w:szCs w:val="16"/>
           <w:lang w:eastAsia="sv-SE"/>
         </w:rPr>
-        <w:t>ns0:GetPatientRelati</w:t>
-      </w:r>
-      <w:bookmarkStart w:id="1560" w:name="_GoBack"/>
-      <w:bookmarkEnd w:id="1560"/>
-      <w:r>
-        <w:rPr>
-          <w:rFonts w:ascii="Consolas" w:eastAsia="Times New Roman" w:hAnsi="Consolas" w:cs="Consolas"/>
-          <w:noProof w:val="0"/>
-          <w:color w:val="A31515"/>
-          <w:sz w:val="16"/>
-          <w:szCs w:val="16"/>
-          <w:lang w:eastAsia="sv-SE"/>
-        </w:rPr>
-        <w:t>onsForPatientResponse</w:t>
+        <w:t>ns0:GetPatientRelationsForPatientResponse</w:t>
       </w:r>
       <w:proofErr w:type="gramEnd"/>
       <w:r>
@@ -12313,13 +12296,13 @@
         <w:pStyle w:val="Heading1"/>
         <w:pageBreakBefore/>
       </w:pPr>
-      <w:bookmarkStart w:id="1561" w:name="_Toc338681513"/>
+      <w:bookmarkStart w:id="1562" w:name="_Toc338681513"/>
       <w:proofErr w:type="spellStart"/>
       <w:r>
         <w:lastRenderedPageBreak/>
         <w:t>GetPatientRelationsForCareProvider</w:t>
       </w:r>
-      <w:bookmarkEnd w:id="1561"/>
+      <w:bookmarkEnd w:id="1562"/>
       <w:proofErr w:type="spellEnd"/>
     </w:p>
     <w:p>
@@ -12389,9 +12372,16 @@
       </w:r>
     </w:p>
     <w:p>
-      <w:r>
-        <w:t>1.1</w:t>
-      </w:r>
+      <w:del w:id="1563" w:author="Stefan Eriksson" w:date="2012-10-22T16:44:00Z">
+        <w:r>
+          <w:delText>1.1</w:delText>
+        </w:r>
+      </w:del>
+      <w:ins w:id="1564" w:author="Stefan Eriksson" w:date="2012-10-22T16:44:00Z">
+        <w:r>
+          <w:t>1.0</w:t>
+        </w:r>
+      </w:ins>
     </w:p>
     <w:p>
       <w:pPr>
@@ -12400,6 +12390,8 @@
       <w:r>
         <w:t>SLA-krav</w:t>
       </w:r>
+      <w:bookmarkStart w:id="1565" w:name="_GoBack"/>
+      <w:bookmarkEnd w:id="1565"/>
     </w:p>
     <w:p/>
     <w:tbl>
@@ -14496,31 +14488,34 @@
       <w:pPr>
         <w:ind w:left="880"/>
         <w:rPr>
-          <w:lang w:val="en-US"/>
-        </w:rPr>
-      </w:pPr>
-      <w:r>
-        <w:rPr>
-          <w:rFonts w:ascii="Consolas" w:eastAsia="Times New Roman" w:hAnsi="Consolas" w:cs="Consolas"/>
-          <w:noProof w:val="0"/>
-          <w:color w:val="0000FF"/>
-          <w:sz w:val="16"/>
-          <w:szCs w:val="16"/>
-          <w:lang w:val="en-US" w:eastAsia="sv-SE"/>
+          <w:rPrChange w:id="1566" w:author="Stefan Eriksson" w:date="2012-10-22T16:43:00Z">
+            <w:rPr>
+              <w:lang w:val="en-US"/>
+            </w:rPr>
+          </w:rPrChange>
+        </w:rPr>
+      </w:pPr>
+      <w:r>
+        <w:rPr>
+          <w:rFonts w:ascii="Consolas" w:eastAsia="Times New Roman" w:hAnsi="Consolas" w:cs="Consolas"/>
+          <w:noProof w:val="0"/>
+          <w:color w:val="0000FF"/>
+          <w:sz w:val="16"/>
+          <w:szCs w:val="16"/>
+          <w:lang w:eastAsia="sv-SE"/>
+          <w:rPrChange w:id="1567" w:author="Stefan Eriksson" w:date="2012-10-22T16:43:00Z">
+            <w:rPr>
+              <w:rFonts w:ascii="Consolas" w:eastAsia="Times New Roman" w:hAnsi="Consolas" w:cs="Consolas"/>
+              <w:noProof w:val="0"/>
+              <w:color w:val="0000FF"/>
+              <w:sz w:val="16"/>
+              <w:szCs w:val="16"/>
+              <w:lang w:val="en-US" w:eastAsia="sv-SE"/>
+            </w:rPr>
+          </w:rPrChange>
         </w:rPr>
         <w:t>&lt;</w:t>
       </w:r>
-      <w:r>
-        <w:rPr>
-          <w:rFonts w:ascii="Consolas" w:eastAsia="Times New Roman" w:hAnsi="Consolas" w:cs="Consolas"/>
-          <w:noProof w:val="0"/>
-          <w:color w:val="A31515"/>
-          <w:sz w:val="16"/>
-          <w:szCs w:val="16"/>
-          <w:lang w:val="en-US" w:eastAsia="sv-SE"/>
-        </w:rPr>
-        <w:t>ns2</w:t>
-      </w:r>
       <w:proofErr w:type="gramStart"/>
       <w:r>
         <w:rPr>
@@ -14529,9 +14524,19 @@
           <w:color w:val="A31515"/>
           <w:sz w:val="16"/>
           <w:szCs w:val="16"/>
-          <w:lang w:val="en-US" w:eastAsia="sv-SE"/>
-        </w:rPr>
-        <w:t>:PatientRelations</w:t>
+          <w:lang w:eastAsia="sv-SE"/>
+          <w:rPrChange w:id="1568" w:author="Stefan Eriksson" w:date="2012-10-22T16:43:00Z">
+            <w:rPr>
+              <w:rFonts w:ascii="Consolas" w:eastAsia="Times New Roman" w:hAnsi="Consolas" w:cs="Consolas"/>
+              <w:noProof w:val="0"/>
+              <w:color w:val="A31515"/>
+              <w:sz w:val="16"/>
+              <w:szCs w:val="16"/>
+              <w:lang w:val="en-US" w:eastAsia="sv-SE"/>
+            </w:rPr>
+          </w:rPrChange>
+        </w:rPr>
+        <w:t>ns2:PatientRelations</w:t>
       </w:r>
       <w:proofErr w:type="gramEnd"/>
       <w:r>
@@ -14541,7 +14546,17 @@
           <w:color w:val="0000FF"/>
           <w:sz w:val="16"/>
           <w:szCs w:val="16"/>
-          <w:lang w:val="en-US" w:eastAsia="sv-SE"/>
+          <w:lang w:eastAsia="sv-SE"/>
+          <w:rPrChange w:id="1569" w:author="Stefan Eriksson" w:date="2012-10-22T16:43:00Z">
+            <w:rPr>
+              <w:rFonts w:ascii="Consolas" w:eastAsia="Times New Roman" w:hAnsi="Consolas" w:cs="Consolas"/>
+              <w:noProof w:val="0"/>
+              <w:color w:val="0000FF"/>
+              <w:sz w:val="16"/>
+              <w:szCs w:val="16"/>
+              <w:lang w:val="en-US" w:eastAsia="sv-SE"/>
+            </w:rPr>
+          </w:rPrChange>
         </w:rPr>
         <w:t>&gt;</w:t>
       </w:r>
@@ -14550,31 +14565,34 @@
       <w:pPr>
         <w:ind w:left="1320"/>
         <w:rPr>
-          <w:lang w:val="en-US"/>
-        </w:rPr>
-      </w:pPr>
-      <w:r>
-        <w:rPr>
-          <w:rFonts w:ascii="Consolas" w:eastAsia="Times New Roman" w:hAnsi="Consolas" w:cs="Consolas"/>
-          <w:noProof w:val="0"/>
-          <w:color w:val="0000FF"/>
-          <w:sz w:val="16"/>
-          <w:szCs w:val="16"/>
-          <w:lang w:val="en-US" w:eastAsia="sv-SE"/>
+          <w:rPrChange w:id="1570" w:author="Stefan Eriksson" w:date="2012-10-22T16:43:00Z">
+            <w:rPr>
+              <w:lang w:val="en-US"/>
+            </w:rPr>
+          </w:rPrChange>
+        </w:rPr>
+      </w:pPr>
+      <w:r>
+        <w:rPr>
+          <w:rFonts w:ascii="Consolas" w:eastAsia="Times New Roman" w:hAnsi="Consolas" w:cs="Consolas"/>
+          <w:noProof w:val="0"/>
+          <w:color w:val="0000FF"/>
+          <w:sz w:val="16"/>
+          <w:szCs w:val="16"/>
+          <w:lang w:eastAsia="sv-SE"/>
+          <w:rPrChange w:id="1571" w:author="Stefan Eriksson" w:date="2012-10-22T16:43:00Z">
+            <w:rPr>
+              <w:rFonts w:ascii="Consolas" w:eastAsia="Times New Roman" w:hAnsi="Consolas" w:cs="Consolas"/>
+              <w:noProof w:val="0"/>
+              <w:color w:val="0000FF"/>
+              <w:sz w:val="16"/>
+              <w:szCs w:val="16"/>
+              <w:lang w:val="en-US" w:eastAsia="sv-SE"/>
+            </w:rPr>
+          </w:rPrChange>
         </w:rPr>
         <w:t>&lt;</w:t>
       </w:r>
-      <w:r>
-        <w:rPr>
-          <w:rFonts w:ascii="Consolas" w:eastAsia="Times New Roman" w:hAnsi="Consolas" w:cs="Consolas"/>
-          <w:noProof w:val="0"/>
-          <w:color w:val="A31515"/>
-          <w:sz w:val="16"/>
-          <w:szCs w:val="16"/>
-          <w:lang w:val="en-US" w:eastAsia="sv-SE"/>
-        </w:rPr>
-        <w:t>ns2</w:t>
-      </w:r>
       <w:proofErr w:type="gramStart"/>
       <w:r>
         <w:rPr>
@@ -14583,9 +14601,19 @@
           <w:color w:val="A31515"/>
           <w:sz w:val="16"/>
           <w:szCs w:val="16"/>
-          <w:lang w:val="en-US" w:eastAsia="sv-SE"/>
-        </w:rPr>
-        <w:t>:PatientRelationId</w:t>
+          <w:lang w:eastAsia="sv-SE"/>
+          <w:rPrChange w:id="1572" w:author="Stefan Eriksson" w:date="2012-10-22T16:43:00Z">
+            <w:rPr>
+              <w:rFonts w:ascii="Consolas" w:eastAsia="Times New Roman" w:hAnsi="Consolas" w:cs="Consolas"/>
+              <w:noProof w:val="0"/>
+              <w:color w:val="A31515"/>
+              <w:sz w:val="16"/>
+              <w:szCs w:val="16"/>
+              <w:lang w:val="en-US" w:eastAsia="sv-SE"/>
+            </w:rPr>
+          </w:rPrChange>
+        </w:rPr>
+        <w:t>ns2:PatientRelationId</w:t>
       </w:r>
       <w:proofErr w:type="gramEnd"/>
       <w:r>
@@ -14595,7 +14623,17 @@
           <w:color w:val="0000FF"/>
           <w:sz w:val="16"/>
           <w:szCs w:val="16"/>
-          <w:lang w:val="en-US" w:eastAsia="sv-SE"/>
+          <w:lang w:eastAsia="sv-SE"/>
+          <w:rPrChange w:id="1573" w:author="Stefan Eriksson" w:date="2012-10-22T16:43:00Z">
+            <w:rPr>
+              <w:rFonts w:ascii="Consolas" w:eastAsia="Times New Roman" w:hAnsi="Consolas" w:cs="Consolas"/>
+              <w:noProof w:val="0"/>
+              <w:color w:val="0000FF"/>
+              <w:sz w:val="16"/>
+              <w:szCs w:val="16"/>
+              <w:lang w:val="en-US" w:eastAsia="sv-SE"/>
+            </w:rPr>
+          </w:rPrChange>
         </w:rPr>
         <w:t>&gt;</w:t>
       </w:r>
@@ -14606,7 +14644,17 @@
           <w:color w:val="auto"/>
           <w:sz w:val="16"/>
           <w:szCs w:val="16"/>
-          <w:lang w:val="en-US" w:eastAsia="sv-SE"/>
+          <w:lang w:eastAsia="sv-SE"/>
+          <w:rPrChange w:id="1574" w:author="Stefan Eriksson" w:date="2012-10-22T16:43:00Z">
+            <w:rPr>
+              <w:rFonts w:ascii="Consolas" w:eastAsia="Times New Roman" w:hAnsi="Consolas" w:cs="Consolas"/>
+              <w:noProof w:val="0"/>
+              <w:color w:val="auto"/>
+              <w:sz w:val="16"/>
+              <w:szCs w:val="16"/>
+              <w:lang w:val="en-US" w:eastAsia="sv-SE"/>
+            </w:rPr>
+          </w:rPrChange>
         </w:rPr>
         <w:t>?</w:t>
       </w:r>
@@ -14617,7 +14665,17 @@
           <w:color w:val="0000FF"/>
           <w:sz w:val="16"/>
           <w:szCs w:val="16"/>
-          <w:lang w:val="en-US" w:eastAsia="sv-SE"/>
+          <w:lang w:eastAsia="sv-SE"/>
+          <w:rPrChange w:id="1575" w:author="Stefan Eriksson" w:date="2012-10-22T16:43:00Z">
+            <w:rPr>
+              <w:rFonts w:ascii="Consolas" w:eastAsia="Times New Roman" w:hAnsi="Consolas" w:cs="Consolas"/>
+              <w:noProof w:val="0"/>
+              <w:color w:val="0000FF"/>
+              <w:sz w:val="16"/>
+              <w:szCs w:val="16"/>
+              <w:lang w:val="en-US" w:eastAsia="sv-SE"/>
+            </w:rPr>
+          </w:rPrChange>
         </w:rPr>
         <w:t>&lt;/</w:t>
       </w:r>
@@ -14628,7 +14686,17 @@
           <w:color w:val="A31515"/>
           <w:sz w:val="16"/>
           <w:szCs w:val="16"/>
-          <w:lang w:val="en-US" w:eastAsia="sv-SE"/>
+          <w:lang w:eastAsia="sv-SE"/>
+          <w:rPrChange w:id="1576" w:author="Stefan Eriksson" w:date="2012-10-22T16:43:00Z">
+            <w:rPr>
+              <w:rFonts w:ascii="Consolas" w:eastAsia="Times New Roman" w:hAnsi="Consolas" w:cs="Consolas"/>
+              <w:noProof w:val="0"/>
+              <w:color w:val="A31515"/>
+              <w:sz w:val="16"/>
+              <w:szCs w:val="16"/>
+              <w:lang w:val="en-US" w:eastAsia="sv-SE"/>
+            </w:rPr>
+          </w:rPrChange>
         </w:rPr>
         <w:t>ns2:PatientRelationId</w:t>
       </w:r>
@@ -14639,7 +14707,17 @@
           <w:color w:val="0000FF"/>
           <w:sz w:val="16"/>
           <w:szCs w:val="16"/>
-          <w:lang w:val="en-US" w:eastAsia="sv-SE"/>
+          <w:lang w:eastAsia="sv-SE"/>
+          <w:rPrChange w:id="1577" w:author="Stefan Eriksson" w:date="2012-10-22T16:43:00Z">
+            <w:rPr>
+              <w:rFonts w:ascii="Consolas" w:eastAsia="Times New Roman" w:hAnsi="Consolas" w:cs="Consolas"/>
+              <w:noProof w:val="0"/>
+              <w:color w:val="0000FF"/>
+              <w:sz w:val="16"/>
+              <w:szCs w:val="16"/>
+              <w:lang w:val="en-US" w:eastAsia="sv-SE"/>
+            </w:rPr>
+          </w:rPrChange>
         </w:rPr>
         <w:t>&gt;</w:t>
       </w:r>
@@ -14648,31 +14726,34 @@
       <w:pPr>
         <w:ind w:left="1320"/>
         <w:rPr>
-          <w:lang w:val="en-US"/>
-        </w:rPr>
-      </w:pPr>
-      <w:r>
-        <w:rPr>
-          <w:rFonts w:ascii="Consolas" w:eastAsia="Times New Roman" w:hAnsi="Consolas" w:cs="Consolas"/>
-          <w:noProof w:val="0"/>
-          <w:color w:val="0000FF"/>
-          <w:sz w:val="16"/>
-          <w:szCs w:val="16"/>
-          <w:lang w:val="en-US" w:eastAsia="sv-SE"/>
+          <w:rPrChange w:id="1578" w:author="Stefan Eriksson" w:date="2012-10-22T16:43:00Z">
+            <w:rPr>
+              <w:lang w:val="en-US"/>
+            </w:rPr>
+          </w:rPrChange>
+        </w:rPr>
+      </w:pPr>
+      <w:r>
+        <w:rPr>
+          <w:rFonts w:ascii="Consolas" w:eastAsia="Times New Roman" w:hAnsi="Consolas" w:cs="Consolas"/>
+          <w:noProof w:val="0"/>
+          <w:color w:val="0000FF"/>
+          <w:sz w:val="16"/>
+          <w:szCs w:val="16"/>
+          <w:lang w:eastAsia="sv-SE"/>
+          <w:rPrChange w:id="1579" w:author="Stefan Eriksson" w:date="2012-10-22T16:43:00Z">
+            <w:rPr>
+              <w:rFonts w:ascii="Consolas" w:eastAsia="Times New Roman" w:hAnsi="Consolas" w:cs="Consolas"/>
+              <w:noProof w:val="0"/>
+              <w:color w:val="0000FF"/>
+              <w:sz w:val="16"/>
+              <w:szCs w:val="16"/>
+              <w:lang w:val="en-US" w:eastAsia="sv-SE"/>
+            </w:rPr>
+          </w:rPrChange>
         </w:rPr>
         <w:t>&lt;</w:t>
       </w:r>
-      <w:r>
-        <w:rPr>
-          <w:rFonts w:ascii="Consolas" w:eastAsia="Times New Roman" w:hAnsi="Consolas" w:cs="Consolas"/>
-          <w:noProof w:val="0"/>
-          <w:color w:val="A31515"/>
-          <w:sz w:val="16"/>
-          <w:szCs w:val="16"/>
-          <w:lang w:val="en-US" w:eastAsia="sv-SE"/>
-        </w:rPr>
-        <w:t>ns2</w:t>
-      </w:r>
       <w:proofErr w:type="gramStart"/>
       <w:r>
         <w:rPr>
@@ -14681,9 +14762,19 @@
           <w:color w:val="A31515"/>
           <w:sz w:val="16"/>
           <w:szCs w:val="16"/>
-          <w:lang w:val="en-US" w:eastAsia="sv-SE"/>
-        </w:rPr>
-        <w:t>:PatientId</w:t>
+          <w:lang w:eastAsia="sv-SE"/>
+          <w:rPrChange w:id="1580" w:author="Stefan Eriksson" w:date="2012-10-22T16:43:00Z">
+            <w:rPr>
+              <w:rFonts w:ascii="Consolas" w:eastAsia="Times New Roman" w:hAnsi="Consolas" w:cs="Consolas"/>
+              <w:noProof w:val="0"/>
+              <w:color w:val="A31515"/>
+              <w:sz w:val="16"/>
+              <w:szCs w:val="16"/>
+              <w:lang w:val="en-US" w:eastAsia="sv-SE"/>
+            </w:rPr>
+          </w:rPrChange>
+        </w:rPr>
+        <w:t>ns2:PatientId</w:t>
       </w:r>
       <w:proofErr w:type="gramEnd"/>
       <w:r>
@@ -14693,7 +14784,17 @@
           <w:color w:val="0000FF"/>
           <w:sz w:val="16"/>
           <w:szCs w:val="16"/>
-          <w:lang w:val="en-US" w:eastAsia="sv-SE"/>
+          <w:lang w:eastAsia="sv-SE"/>
+          <w:rPrChange w:id="1581" w:author="Stefan Eriksson" w:date="2012-10-22T16:43:00Z">
+            <w:rPr>
+              <w:rFonts w:ascii="Consolas" w:eastAsia="Times New Roman" w:hAnsi="Consolas" w:cs="Consolas"/>
+              <w:noProof w:val="0"/>
+              <w:color w:val="0000FF"/>
+              <w:sz w:val="16"/>
+              <w:szCs w:val="16"/>
+              <w:lang w:val="en-US" w:eastAsia="sv-SE"/>
+            </w:rPr>
+          </w:rPrChange>
         </w:rPr>
         <w:t>&gt;</w:t>
       </w:r>
@@ -14704,7 +14805,17 @@
           <w:color w:val="auto"/>
           <w:sz w:val="16"/>
           <w:szCs w:val="16"/>
-          <w:lang w:val="en-US" w:eastAsia="sv-SE"/>
+          <w:lang w:eastAsia="sv-SE"/>
+          <w:rPrChange w:id="1582" w:author="Stefan Eriksson" w:date="2012-10-22T16:43:00Z">
+            <w:rPr>
+              <w:rFonts w:ascii="Consolas" w:eastAsia="Times New Roman" w:hAnsi="Consolas" w:cs="Consolas"/>
+              <w:noProof w:val="0"/>
+              <w:color w:val="auto"/>
+              <w:sz w:val="16"/>
+              <w:szCs w:val="16"/>
+              <w:lang w:val="en-US" w:eastAsia="sv-SE"/>
+            </w:rPr>
+          </w:rPrChange>
         </w:rPr>
         <w:t>?</w:t>
       </w:r>
@@ -14715,7 +14826,17 @@
           <w:color w:val="0000FF"/>
           <w:sz w:val="16"/>
           <w:szCs w:val="16"/>
-          <w:lang w:val="en-US" w:eastAsia="sv-SE"/>
+          <w:lang w:eastAsia="sv-SE"/>
+          <w:rPrChange w:id="1583" w:author="Stefan Eriksson" w:date="2012-10-22T16:43:00Z">
+            <w:rPr>
+              <w:rFonts w:ascii="Consolas" w:eastAsia="Times New Roman" w:hAnsi="Consolas" w:cs="Consolas"/>
+              <w:noProof w:val="0"/>
+              <w:color w:val="0000FF"/>
+              <w:sz w:val="16"/>
+              <w:szCs w:val="16"/>
+              <w:lang w:val="en-US" w:eastAsia="sv-SE"/>
+            </w:rPr>
+          </w:rPrChange>
         </w:rPr>
         <w:t>&lt;/</w:t>
       </w:r>
@@ -14726,7 +14847,17 @@
           <w:color w:val="A31515"/>
           <w:sz w:val="16"/>
           <w:szCs w:val="16"/>
-          <w:lang w:val="en-US" w:eastAsia="sv-SE"/>
+          <w:lang w:eastAsia="sv-SE"/>
+          <w:rPrChange w:id="1584" w:author="Stefan Eriksson" w:date="2012-10-22T16:43:00Z">
+            <w:rPr>
+              <w:rFonts w:ascii="Consolas" w:eastAsia="Times New Roman" w:hAnsi="Consolas" w:cs="Consolas"/>
+              <w:noProof w:val="0"/>
+              <w:color w:val="A31515"/>
+              <w:sz w:val="16"/>
+              <w:szCs w:val="16"/>
+              <w:lang w:val="en-US" w:eastAsia="sv-SE"/>
+            </w:rPr>
+          </w:rPrChange>
         </w:rPr>
         <w:t>ns2:PatientId</w:t>
       </w:r>
@@ -14737,7 +14868,17 @@
           <w:color w:val="0000FF"/>
           <w:sz w:val="16"/>
           <w:szCs w:val="16"/>
-          <w:lang w:val="en-US" w:eastAsia="sv-SE"/>
+          <w:lang w:eastAsia="sv-SE"/>
+          <w:rPrChange w:id="1585" w:author="Stefan Eriksson" w:date="2012-10-22T16:43:00Z">
+            <w:rPr>
+              <w:rFonts w:ascii="Consolas" w:eastAsia="Times New Roman" w:hAnsi="Consolas" w:cs="Consolas"/>
+              <w:noProof w:val="0"/>
+              <w:color w:val="0000FF"/>
+              <w:sz w:val="16"/>
+              <w:szCs w:val="16"/>
+              <w:lang w:val="en-US" w:eastAsia="sv-SE"/>
+            </w:rPr>
+          </w:rPrChange>
         </w:rPr>
         <w:t>&gt;</w:t>
       </w:r>
@@ -15963,13 +16104,13 @@
         <w:pStyle w:val="Heading1"/>
         <w:pageBreakBefore/>
       </w:pPr>
-      <w:bookmarkStart w:id="1562" w:name="_Toc338681514"/>
+      <w:bookmarkStart w:id="1586" w:name="_Toc338681514"/>
       <w:proofErr w:type="spellStart"/>
       <w:r>
         <w:lastRenderedPageBreak/>
         <w:t>GetExtendedPatientRelationsForPatient</w:t>
       </w:r>
-      <w:bookmarkEnd w:id="1562"/>
+      <w:bookmarkEnd w:id="1586"/>
       <w:proofErr w:type="spellEnd"/>
     </w:p>
     <w:p>
@@ -16011,9 +16152,16 @@
       </w:r>
     </w:p>
     <w:p>
-      <w:r>
-        <w:t>1.1</w:t>
-      </w:r>
+      <w:del w:id="1587" w:author="Stefan Eriksson" w:date="2012-10-22T16:44:00Z">
+        <w:r>
+          <w:delText>1.1</w:delText>
+        </w:r>
+      </w:del>
+      <w:ins w:id="1588" w:author="Stefan Eriksson" w:date="2012-10-22T16:44:00Z">
+        <w:r>
+          <w:t>1.0</w:t>
+        </w:r>
+      </w:ins>
     </w:p>
     <w:p>
       <w:pPr>
@@ -23194,18 +23342,55 @@
     <w:p>
       <w:pPr>
         <w:ind w:left="1320"/>
-      </w:pPr>
-      <w:r>
-        <w:rPr>
-          <w:rFonts w:ascii="Consolas" w:eastAsia="Times New Roman" w:hAnsi="Consolas" w:cs="Consolas"/>
-          <w:noProof w:val="0"/>
-          <w:color w:val="0000FF"/>
-          <w:sz w:val="16"/>
-          <w:szCs w:val="16"/>
-          <w:lang w:eastAsia="sv-SE"/>
+        <w:rPr>
+          <w:lang w:val="en-US"/>
+          <w:rPrChange w:id="1589" w:author="Stefan Eriksson" w:date="2012-10-22T16:43:00Z">
+            <w:rPr/>
+          </w:rPrChange>
+        </w:rPr>
+      </w:pPr>
+      <w:r>
+        <w:rPr>
+          <w:rFonts w:ascii="Consolas" w:eastAsia="Times New Roman" w:hAnsi="Consolas" w:cs="Consolas"/>
+          <w:noProof w:val="0"/>
+          <w:color w:val="0000FF"/>
+          <w:sz w:val="16"/>
+          <w:szCs w:val="16"/>
+          <w:lang w:val="en-US" w:eastAsia="sv-SE"/>
+          <w:rPrChange w:id="1590" w:author="Stefan Eriksson" w:date="2012-10-22T16:43:00Z">
+            <w:rPr>
+              <w:rFonts w:ascii="Consolas" w:eastAsia="Times New Roman" w:hAnsi="Consolas" w:cs="Consolas"/>
+              <w:noProof w:val="0"/>
+              <w:color w:val="0000FF"/>
+              <w:sz w:val="16"/>
+              <w:szCs w:val="16"/>
+              <w:lang w:eastAsia="sv-SE"/>
+            </w:rPr>
+          </w:rPrChange>
         </w:rPr>
         <w:t>&lt;/</w:t>
       </w:r>
+      <w:r>
+        <w:rPr>
+          <w:rFonts w:ascii="Consolas" w:eastAsia="Times New Roman" w:hAnsi="Consolas" w:cs="Consolas"/>
+          <w:noProof w:val="0"/>
+          <w:color w:val="A31515"/>
+          <w:sz w:val="16"/>
+          <w:szCs w:val="16"/>
+          <w:lang w:val="en-US" w:eastAsia="sv-SE"/>
+          <w:rPrChange w:id="1591" w:author="Stefan Eriksson" w:date="2012-10-22T16:43:00Z">
+            <w:rPr>
+              <w:rFonts w:ascii="Consolas" w:eastAsia="Times New Roman" w:hAnsi="Consolas" w:cs="Consolas"/>
+              <w:noProof w:val="0"/>
+              <w:color w:val="A31515"/>
+              <w:sz w:val="16"/>
+              <w:szCs w:val="16"/>
+              <w:lang w:eastAsia="sv-SE"/>
+            </w:rPr>
+          </w:rPrChange>
+        </w:rPr>
+        <w:t>ns2</w:t>
+      </w:r>
       <w:proofErr w:type="gramStart"/>
       <w:r>
         <w:rPr>
@@ -23214,9 +23399,19 @@
           <w:color w:val="A31515"/>
           <w:sz w:val="16"/>
           <w:szCs w:val="16"/>
-          <w:lang w:eastAsia="sv-SE"/>
-        </w:rPr>
-        <w:t>ns2:DeletionInfo</w:t>
+          <w:lang w:val="en-US" w:eastAsia="sv-SE"/>
+          <w:rPrChange w:id="1592" w:author="Stefan Eriksson" w:date="2012-10-22T16:43:00Z">
+            <w:rPr>
+              <w:rFonts w:ascii="Consolas" w:eastAsia="Times New Roman" w:hAnsi="Consolas" w:cs="Consolas"/>
+              <w:noProof w:val="0"/>
+              <w:color w:val="A31515"/>
+              <w:sz w:val="16"/>
+              <w:szCs w:val="16"/>
+              <w:lang w:eastAsia="sv-SE"/>
+            </w:rPr>
+          </w:rPrChange>
+        </w:rPr>
+        <w:t>:DeletionInfo</w:t>
       </w:r>
       <w:proofErr w:type="gramEnd"/>
       <w:r>
@@ -23226,7 +23421,17 @@
           <w:color w:val="0000FF"/>
           <w:sz w:val="16"/>
           <w:szCs w:val="16"/>
-          <w:lang w:eastAsia="sv-SE"/>
+          <w:lang w:val="en-US" w:eastAsia="sv-SE"/>
+          <w:rPrChange w:id="1593" w:author="Stefan Eriksson" w:date="2012-10-22T16:43:00Z">
+            <w:rPr>
+              <w:rFonts w:ascii="Consolas" w:eastAsia="Times New Roman" w:hAnsi="Consolas" w:cs="Consolas"/>
+              <w:noProof w:val="0"/>
+              <w:color w:val="0000FF"/>
+              <w:sz w:val="16"/>
+              <w:szCs w:val="16"/>
+              <w:lang w:eastAsia="sv-SE"/>
+            </w:rPr>
+          </w:rPrChange>
         </w:rPr>
         <w:t>&gt;</w:t>
       </w:r>
@@ -23353,13 +23558,13 @@
         <w:pStyle w:val="Heading1"/>
         <w:pageBreakBefore/>
       </w:pPr>
-      <w:bookmarkStart w:id="1563" w:name="_Toc338681515"/>
+      <w:bookmarkStart w:id="1594" w:name="_Toc338681515"/>
       <w:proofErr w:type="spellStart"/>
       <w:r>
         <w:lastRenderedPageBreak/>
         <w:t>CheckPatientRelation</w:t>
       </w:r>
-      <w:bookmarkEnd w:id="1563"/>
+      <w:bookmarkEnd w:id="1594"/>
       <w:proofErr w:type="spellEnd"/>
     </w:p>
     <w:p>
@@ -23410,9 +23615,16 @@
       </w:r>
     </w:p>
     <w:p>
-      <w:r>
-        <w:t>1.1</w:t>
-      </w:r>
+      <w:del w:id="1595" w:author="Stefan Eriksson" w:date="2012-10-22T16:44:00Z">
+        <w:r>
+          <w:delText>1.1</w:delText>
+        </w:r>
+      </w:del>
+      <w:ins w:id="1596" w:author="Stefan Eriksson" w:date="2012-10-22T16:44:00Z">
+        <w:r>
+          <w:t>1.0</w:t>
+        </w:r>
+      </w:ins>
     </w:p>
     <w:p>
       <w:pPr>
@@ -25525,13 +25737,13 @@
         <w:pStyle w:val="Heading1"/>
         <w:pageBreakBefore/>
       </w:pPr>
-      <w:bookmarkStart w:id="1564" w:name="_Toc338681516"/>
+      <w:bookmarkStart w:id="1597" w:name="_Toc338681516"/>
       <w:proofErr w:type="spellStart"/>
       <w:r>
         <w:lastRenderedPageBreak/>
         <w:t>RegisterExtendedPatientRelation</w:t>
       </w:r>
-      <w:bookmarkEnd w:id="1564"/>
+      <w:bookmarkEnd w:id="1597"/>
       <w:proofErr w:type="spellEnd"/>
     </w:p>
     <w:p>
@@ -25572,9 +25784,16 @@
       </w:r>
     </w:p>
     <w:p>
-      <w:r>
-        <w:t>1.1</w:t>
-      </w:r>
+      <w:del w:id="1598" w:author="Stefan Eriksson" w:date="2012-10-22T16:44:00Z">
+        <w:r>
+          <w:delText>1.1</w:delText>
+        </w:r>
+      </w:del>
+      <w:ins w:id="1599" w:author="Stefan Eriksson" w:date="2012-10-22T16:44:00Z">
+        <w:r>
+          <w:t>1.0</w:t>
+        </w:r>
+      </w:ins>
     </w:p>
     <w:p>
       <w:pPr>
@@ -28795,18 +29014,55 @@
     <w:p>
       <w:pPr>
         <w:ind w:left="440"/>
-      </w:pPr>
-      <w:r>
-        <w:rPr>
-          <w:rFonts w:ascii="Consolas" w:eastAsia="Times New Roman" w:hAnsi="Consolas" w:cs="Consolas"/>
-          <w:noProof w:val="0"/>
-          <w:color w:val="0000FF"/>
-          <w:sz w:val="16"/>
-          <w:szCs w:val="16"/>
-          <w:lang w:eastAsia="sv-SE"/>
+        <w:rPr>
+          <w:lang w:val="en-US"/>
+          <w:rPrChange w:id="1600" w:author="Stefan Eriksson" w:date="2012-10-22T16:43:00Z">
+            <w:rPr/>
+          </w:rPrChange>
+        </w:rPr>
+      </w:pPr>
+      <w:r>
+        <w:rPr>
+          <w:rFonts w:ascii="Consolas" w:eastAsia="Times New Roman" w:hAnsi="Consolas" w:cs="Consolas"/>
+          <w:noProof w:val="0"/>
+          <w:color w:val="0000FF"/>
+          <w:sz w:val="16"/>
+          <w:szCs w:val="16"/>
+          <w:lang w:val="en-US" w:eastAsia="sv-SE"/>
+          <w:rPrChange w:id="1601" w:author="Stefan Eriksson" w:date="2012-10-22T16:43:00Z">
+            <w:rPr>
+              <w:rFonts w:ascii="Consolas" w:eastAsia="Times New Roman" w:hAnsi="Consolas" w:cs="Consolas"/>
+              <w:noProof w:val="0"/>
+              <w:color w:val="0000FF"/>
+              <w:sz w:val="16"/>
+              <w:szCs w:val="16"/>
+              <w:lang w:eastAsia="sv-SE"/>
+            </w:rPr>
+          </w:rPrChange>
         </w:rPr>
         <w:t>&lt;/</w:t>
       </w:r>
+      <w:r>
+        <w:rPr>
+          <w:rFonts w:ascii="Consolas" w:eastAsia="Times New Roman" w:hAnsi="Consolas" w:cs="Consolas"/>
+          <w:noProof w:val="0"/>
+          <w:color w:val="A31515"/>
+          <w:sz w:val="16"/>
+          <w:szCs w:val="16"/>
+          <w:lang w:val="en-US" w:eastAsia="sv-SE"/>
+          <w:rPrChange w:id="1602" w:author="Stefan Eriksson" w:date="2012-10-22T16:43:00Z">
+            <w:rPr>
+              <w:rFonts w:ascii="Consolas" w:eastAsia="Times New Roman" w:hAnsi="Consolas" w:cs="Consolas"/>
+              <w:noProof w:val="0"/>
+              <w:color w:val="A31515"/>
+              <w:sz w:val="16"/>
+              <w:szCs w:val="16"/>
+              <w:lang w:eastAsia="sv-SE"/>
+            </w:rPr>
+          </w:rPrChange>
+        </w:rPr>
+        <w:t>ns0</w:t>
+      </w:r>
       <w:proofErr w:type="gramStart"/>
       <w:r>
         <w:rPr>
@@ -28815,9 +29071,19 @@
           <w:color w:val="A31515"/>
           <w:sz w:val="16"/>
           <w:szCs w:val="16"/>
-          <w:lang w:eastAsia="sv-SE"/>
-        </w:rPr>
-        <w:t>ns0:RegistrationAction</w:t>
+          <w:lang w:val="en-US" w:eastAsia="sv-SE"/>
+          <w:rPrChange w:id="1603" w:author="Stefan Eriksson" w:date="2012-10-22T16:43:00Z">
+            <w:rPr>
+              <w:rFonts w:ascii="Consolas" w:eastAsia="Times New Roman" w:hAnsi="Consolas" w:cs="Consolas"/>
+              <w:noProof w:val="0"/>
+              <w:color w:val="A31515"/>
+              <w:sz w:val="16"/>
+              <w:szCs w:val="16"/>
+              <w:lang w:eastAsia="sv-SE"/>
+            </w:rPr>
+          </w:rPrChange>
+        </w:rPr>
+        <w:t>:RegistrationAction</w:t>
       </w:r>
       <w:proofErr w:type="gramEnd"/>
       <w:r>
@@ -28827,7 +29093,17 @@
           <w:color w:val="0000FF"/>
           <w:sz w:val="16"/>
           <w:szCs w:val="16"/>
-          <w:lang w:eastAsia="sv-SE"/>
+          <w:lang w:val="en-US" w:eastAsia="sv-SE"/>
+          <w:rPrChange w:id="1604" w:author="Stefan Eriksson" w:date="2012-10-22T16:43:00Z">
+            <w:rPr>
+              <w:rFonts w:ascii="Consolas" w:eastAsia="Times New Roman" w:hAnsi="Consolas" w:cs="Consolas"/>
+              <w:noProof w:val="0"/>
+              <w:color w:val="0000FF"/>
+              <w:sz w:val="16"/>
+              <w:szCs w:val="16"/>
+              <w:lang w:eastAsia="sv-SE"/>
+            </w:rPr>
+          </w:rPrChange>
         </w:rPr>
         <w:t>&gt;</w:t>
       </w:r>
@@ -29389,13 +29665,13 @@
         <w:pStyle w:val="Heading1"/>
         <w:pageBreakBefore/>
       </w:pPr>
-      <w:bookmarkStart w:id="1565" w:name="_Toc338681517"/>
+      <w:bookmarkStart w:id="1605" w:name="_Toc338681517"/>
       <w:proofErr w:type="spellStart"/>
       <w:r>
         <w:lastRenderedPageBreak/>
         <w:t>CancelExtendedPatientRelation</w:t>
       </w:r>
-      <w:bookmarkEnd w:id="1565"/>
+      <w:bookmarkEnd w:id="1605"/>
       <w:proofErr w:type="spellEnd"/>
     </w:p>
     <w:p>
@@ -29425,9 +29701,16 @@
       </w:r>
     </w:p>
     <w:p>
-      <w:r>
-        <w:t>1.1</w:t>
-      </w:r>
+      <w:del w:id="1606" w:author="Stefan Eriksson" w:date="2012-10-22T16:44:00Z">
+        <w:r>
+          <w:delText>1.1</w:delText>
+        </w:r>
+      </w:del>
+      <w:ins w:id="1607" w:author="Stefan Eriksson" w:date="2012-10-22T16:44:00Z">
+        <w:r>
+          <w:t>1.0</w:t>
+        </w:r>
+      </w:ins>
     </w:p>
     <w:p>
       <w:pPr>
@@ -31780,18 +32063,55 @@
     <w:p>
       <w:pPr>
         <w:ind w:left="440"/>
-      </w:pPr>
-      <w:r>
-        <w:rPr>
-          <w:rFonts w:ascii="Consolas" w:eastAsia="Times New Roman" w:hAnsi="Consolas" w:cs="Consolas"/>
-          <w:noProof w:val="0"/>
-          <w:color w:val="0000FF"/>
-          <w:sz w:val="16"/>
-          <w:szCs w:val="16"/>
-          <w:lang w:eastAsia="sv-SE"/>
+        <w:rPr>
+          <w:lang w:val="en-US"/>
+          <w:rPrChange w:id="1608" w:author="Stefan Eriksson" w:date="2012-10-22T16:43:00Z">
+            <w:rPr/>
+          </w:rPrChange>
+        </w:rPr>
+      </w:pPr>
+      <w:r>
+        <w:rPr>
+          <w:rFonts w:ascii="Consolas" w:eastAsia="Times New Roman" w:hAnsi="Consolas" w:cs="Consolas"/>
+          <w:noProof w:val="0"/>
+          <w:color w:val="0000FF"/>
+          <w:sz w:val="16"/>
+          <w:szCs w:val="16"/>
+          <w:lang w:val="en-US" w:eastAsia="sv-SE"/>
+          <w:rPrChange w:id="1609" w:author="Stefan Eriksson" w:date="2012-10-22T16:43:00Z">
+            <w:rPr>
+              <w:rFonts w:ascii="Consolas" w:eastAsia="Times New Roman" w:hAnsi="Consolas" w:cs="Consolas"/>
+              <w:noProof w:val="0"/>
+              <w:color w:val="0000FF"/>
+              <w:sz w:val="16"/>
+              <w:szCs w:val="16"/>
+              <w:lang w:eastAsia="sv-SE"/>
+            </w:rPr>
+          </w:rPrChange>
         </w:rPr>
         <w:t>&lt;/</w:t>
       </w:r>
+      <w:r>
+        <w:rPr>
+          <w:rFonts w:ascii="Consolas" w:eastAsia="Times New Roman" w:hAnsi="Consolas" w:cs="Consolas"/>
+          <w:noProof w:val="0"/>
+          <w:color w:val="A31515"/>
+          <w:sz w:val="16"/>
+          <w:szCs w:val="16"/>
+          <w:lang w:val="en-US" w:eastAsia="sv-SE"/>
+          <w:rPrChange w:id="1610" w:author="Stefan Eriksson" w:date="2012-10-22T16:43:00Z">
+            <w:rPr>
+              <w:rFonts w:ascii="Consolas" w:eastAsia="Times New Roman" w:hAnsi="Consolas" w:cs="Consolas"/>
+              <w:noProof w:val="0"/>
+              <w:color w:val="A31515"/>
+              <w:sz w:val="16"/>
+              <w:szCs w:val="16"/>
+              <w:lang w:eastAsia="sv-SE"/>
+            </w:rPr>
+          </w:rPrChange>
+        </w:rPr>
+        <w:t>ns0</w:t>
+      </w:r>
       <w:proofErr w:type="gramStart"/>
       <w:r>
         <w:rPr>
@@ -31800,9 +32120,19 @@
           <w:color w:val="A31515"/>
           <w:sz w:val="16"/>
           <w:szCs w:val="16"/>
-          <w:lang w:eastAsia="sv-SE"/>
-        </w:rPr>
-        <w:t>ns0:CancellationAction</w:t>
+          <w:lang w:val="en-US" w:eastAsia="sv-SE"/>
+          <w:rPrChange w:id="1611" w:author="Stefan Eriksson" w:date="2012-10-22T16:43:00Z">
+            <w:rPr>
+              <w:rFonts w:ascii="Consolas" w:eastAsia="Times New Roman" w:hAnsi="Consolas" w:cs="Consolas"/>
+              <w:noProof w:val="0"/>
+              <w:color w:val="A31515"/>
+              <w:sz w:val="16"/>
+              <w:szCs w:val="16"/>
+              <w:lang w:eastAsia="sv-SE"/>
+            </w:rPr>
+          </w:rPrChange>
+        </w:rPr>
+        <w:t>:CancellationAction</w:t>
       </w:r>
       <w:proofErr w:type="gramEnd"/>
       <w:r>
@@ -31812,7 +32142,17 @@
           <w:color w:val="0000FF"/>
           <w:sz w:val="16"/>
           <w:szCs w:val="16"/>
-          <w:lang w:eastAsia="sv-SE"/>
+          <w:lang w:val="en-US" w:eastAsia="sv-SE"/>
+          <w:rPrChange w:id="1612" w:author="Stefan Eriksson" w:date="2012-10-22T16:43:00Z">
+            <w:rPr>
+              <w:rFonts w:ascii="Consolas" w:eastAsia="Times New Roman" w:hAnsi="Consolas" w:cs="Consolas"/>
+              <w:noProof w:val="0"/>
+              <w:color w:val="0000FF"/>
+              <w:sz w:val="16"/>
+              <w:szCs w:val="16"/>
+              <w:lang w:eastAsia="sv-SE"/>
+            </w:rPr>
+          </w:rPrChange>
         </w:rPr>
         <w:t>&gt;</w:t>
       </w:r>
@@ -32445,13 +32785,13 @@
         <w:pStyle w:val="Heading1"/>
         <w:pageBreakBefore/>
       </w:pPr>
-      <w:bookmarkStart w:id="1566" w:name="_Toc338681518"/>
+      <w:bookmarkStart w:id="1613" w:name="_Toc338681518"/>
       <w:proofErr w:type="spellStart"/>
       <w:r>
         <w:lastRenderedPageBreak/>
         <w:t>DeleteExtendedPatientRelation</w:t>
       </w:r>
-      <w:bookmarkEnd w:id="1566"/>
+      <w:bookmarkEnd w:id="1613"/>
       <w:proofErr w:type="spellEnd"/>
     </w:p>
     <w:p>
@@ -32487,9 +32827,16 @@
       </w:r>
     </w:p>
     <w:p>
-      <w:r>
-        <w:t>1.1</w:t>
-      </w:r>
+      <w:del w:id="1614" w:author="Stefan Eriksson" w:date="2012-10-22T16:44:00Z">
+        <w:r>
+          <w:delText>1.1</w:delText>
+        </w:r>
+      </w:del>
+      <w:ins w:id="1615" w:author="Stefan Eriksson" w:date="2012-10-22T16:44:00Z">
+        <w:r>
+          <w:t>1.0</w:t>
+        </w:r>
+      </w:ins>
     </w:p>
     <w:p>
       <w:pPr>
@@ -34839,18 +35186,55 @@
     <w:p>
       <w:pPr>
         <w:ind w:left="440"/>
-      </w:pPr>
-      <w:r>
-        <w:rPr>
-          <w:rFonts w:ascii="Consolas" w:eastAsia="Times New Roman" w:hAnsi="Consolas" w:cs="Consolas"/>
-          <w:noProof w:val="0"/>
-          <w:color w:val="0000FF"/>
-          <w:sz w:val="16"/>
-          <w:szCs w:val="16"/>
-          <w:lang w:eastAsia="sv-SE"/>
+        <w:rPr>
+          <w:lang w:val="en-US"/>
+          <w:rPrChange w:id="1616" w:author="Stefan Eriksson" w:date="2012-10-22T16:43:00Z">
+            <w:rPr/>
+          </w:rPrChange>
+        </w:rPr>
+      </w:pPr>
+      <w:r>
+        <w:rPr>
+          <w:rFonts w:ascii="Consolas" w:eastAsia="Times New Roman" w:hAnsi="Consolas" w:cs="Consolas"/>
+          <w:noProof w:val="0"/>
+          <w:color w:val="0000FF"/>
+          <w:sz w:val="16"/>
+          <w:szCs w:val="16"/>
+          <w:lang w:val="en-US" w:eastAsia="sv-SE"/>
+          <w:rPrChange w:id="1617" w:author="Stefan Eriksson" w:date="2012-10-22T16:43:00Z">
+            <w:rPr>
+              <w:rFonts w:ascii="Consolas" w:eastAsia="Times New Roman" w:hAnsi="Consolas" w:cs="Consolas"/>
+              <w:noProof w:val="0"/>
+              <w:color w:val="0000FF"/>
+              <w:sz w:val="16"/>
+              <w:szCs w:val="16"/>
+              <w:lang w:eastAsia="sv-SE"/>
+            </w:rPr>
+          </w:rPrChange>
         </w:rPr>
         <w:t>&lt;/</w:t>
       </w:r>
+      <w:r>
+        <w:rPr>
+          <w:rFonts w:ascii="Consolas" w:eastAsia="Times New Roman" w:hAnsi="Consolas" w:cs="Consolas"/>
+          <w:noProof w:val="0"/>
+          <w:color w:val="A31515"/>
+          <w:sz w:val="16"/>
+          <w:szCs w:val="16"/>
+          <w:lang w:val="en-US" w:eastAsia="sv-SE"/>
+          <w:rPrChange w:id="1618" w:author="Stefan Eriksson" w:date="2012-10-22T16:43:00Z">
+            <w:rPr>
+              <w:rFonts w:ascii="Consolas" w:eastAsia="Times New Roman" w:hAnsi="Consolas" w:cs="Consolas"/>
+              <w:noProof w:val="0"/>
+              <w:color w:val="A31515"/>
+              <w:sz w:val="16"/>
+              <w:szCs w:val="16"/>
+              <w:lang w:eastAsia="sv-SE"/>
+            </w:rPr>
+          </w:rPrChange>
+        </w:rPr>
+        <w:t>ns0</w:t>
+      </w:r>
       <w:proofErr w:type="gramStart"/>
       <w:r>
         <w:rPr>
@@ -34859,9 +35243,19 @@
           <w:color w:val="A31515"/>
           <w:sz w:val="16"/>
           <w:szCs w:val="16"/>
-          <w:lang w:eastAsia="sv-SE"/>
-        </w:rPr>
-        <w:t>ns0:DeletionAction</w:t>
+          <w:lang w:val="en-US" w:eastAsia="sv-SE"/>
+          <w:rPrChange w:id="1619" w:author="Stefan Eriksson" w:date="2012-10-22T16:43:00Z">
+            <w:rPr>
+              <w:rFonts w:ascii="Consolas" w:eastAsia="Times New Roman" w:hAnsi="Consolas" w:cs="Consolas"/>
+              <w:noProof w:val="0"/>
+              <w:color w:val="A31515"/>
+              <w:sz w:val="16"/>
+              <w:szCs w:val="16"/>
+              <w:lang w:eastAsia="sv-SE"/>
+            </w:rPr>
+          </w:rPrChange>
+        </w:rPr>
+        <w:t>:DeletionAction</w:t>
       </w:r>
       <w:proofErr w:type="gramEnd"/>
       <w:r>
@@ -34871,7 +35265,17 @@
           <w:color w:val="0000FF"/>
           <w:sz w:val="16"/>
           <w:szCs w:val="16"/>
-          <w:lang w:eastAsia="sv-SE"/>
+          <w:lang w:val="en-US" w:eastAsia="sv-SE"/>
+          <w:rPrChange w:id="1620" w:author="Stefan Eriksson" w:date="2012-10-22T16:43:00Z">
+            <w:rPr>
+              <w:rFonts w:ascii="Consolas" w:eastAsia="Times New Roman" w:hAnsi="Consolas" w:cs="Consolas"/>
+              <w:noProof w:val="0"/>
+              <w:color w:val="0000FF"/>
+              <w:sz w:val="16"/>
+              <w:szCs w:val="16"/>
+              <w:lang w:eastAsia="sv-SE"/>
+            </w:rPr>
+          </w:rPrChange>
         </w:rPr>
         <w:t>&gt;</w:t>
       </w:r>
@@ -35432,16 +35836,29 @@
         <w:pStyle w:val="Heading1"/>
         <w:pageBreakBefore/>
       </w:pPr>
-      <w:bookmarkStart w:id="1567" w:name="_Toc338681519"/>
+      <w:bookmarkStart w:id="1621" w:name="_Toc338681519"/>
       <w:r>
         <w:lastRenderedPageBreak/>
         <w:t>Datatyper</w:t>
       </w:r>
-      <w:bookmarkEnd w:id="1567"/>
-    </w:p>
-    <w:p>
-      <w:r>
-        <w:t>Kaptitlet beskriver alla datatyper som används av tjänsterna, version 1.1.</w:t>
+      <w:bookmarkEnd w:id="1621"/>
+    </w:p>
+    <w:p>
+      <w:r>
+        <w:t xml:space="preserve">Kaptitlet beskriver alla datatyper som används av tjänsterna, version </w:t>
+      </w:r>
+      <w:del w:id="1622" w:author="Stefan Eriksson" w:date="2012-10-22T16:44:00Z">
+        <w:r>
+          <w:delText>1.1</w:delText>
+        </w:r>
+      </w:del>
+      <w:ins w:id="1623" w:author="Stefan Eriksson" w:date="2012-10-22T16:44:00Z">
+        <w:r>
+          <w:t>1.0</w:t>
+        </w:r>
+      </w:ins>
+      <w:r>
+        <w:t>.</w:t>
       </w:r>
     </w:p>
     <w:p>
@@ -35454,7 +35871,20 @@
     </w:p>
     <w:p>
       <w:r>
-        <w:t>Nedan beskrivs några komplexa datatyper som är deklarerade i aktuell namnrymd urn:riv:ehr:patientrelationship:1, version 1.1. Dessa datatyper är vanligt förekommande i övriga tjänster senare i kapitlet.</w:t>
+        <w:t>Nedan beskrivs några komplexa datatyper som är deklarerade i aktuell namnrymd urn:riv:ehr:patientrelationship:1, version 1.</w:t>
+      </w:r>
+      <w:ins w:id="1624" w:author="Stefan Eriksson" w:date="2012-10-22T16:44:00Z">
+        <w:r>
+          <w:t>0</w:t>
+        </w:r>
+      </w:ins>
+      <w:del w:id="1625" w:author="Stefan Eriksson" w:date="2012-10-22T16:44:00Z">
+        <w:r>
+          <w:delText>1</w:delText>
+        </w:r>
+      </w:del>
+      <w:r>
+        <w:t>. Dessa datatyper är vanligt förekommande i övriga tjänster senare i kapitlet.</w:t>
       </w:r>
     </w:p>
     <w:p>
@@ -39969,27 +40399,14 @@
           <w:r>
             <w:t xml:space="preserve"> (</w:t>
           </w:r>
-          <w:r>
-            <w:fldChar w:fldCharType="begin"/>
-          </w:r>
-          <w:r>
-            <w:instrText xml:space="preserve"> NUMPAGES </w:instrText>
-          </w:r>
-          <w:r>
-            <w:fldChar w:fldCharType="separate"/>
-          </w:r>
-          <w:r>
-            <w:rPr>
-              <w:noProof/>
-            </w:rPr>
-            <w:t>34</w:t>
-          </w:r>
-          <w:r>
-            <w:rPr>
-              <w:noProof/>
-            </w:rPr>
-            <w:fldChar w:fldCharType="end"/>
-          </w:r>
+          <w:fldSimple w:instr=" NUMPAGES ">
+            <w:r>
+              <w:rPr>
+                <w:noProof/>
+              </w:rPr>
+              <w:t>34</w:t>
+            </w:r>
+          </w:fldSimple>
           <w:r>
             <w:t>)</w:t>
           </w:r>
@@ -40438,21 +40855,11 @@
               <w:tab w:val="left" w:pos="31680"/>
             </w:tabs>
           </w:pPr>
-          <w:r>
-            <w:fldChar w:fldCharType="begin"/>
-          </w:r>
-          <w:r>
-            <w:instrText xml:space="preserve"> SUBJECT  \* MERGEFORMAT </w:instrText>
-          </w:r>
-          <w:r>
-            <w:fldChar w:fldCharType="separate"/>
-          </w:r>
-          <w:r>
-            <w:t>Tjänstekontraktsbeskrivning</w:t>
-          </w:r>
-          <w:r>
-            <w:fldChar w:fldCharType="end"/>
-          </w:r>
+          <w:fldSimple w:instr=" SUBJECT  \* MERGEFORMAT ">
+            <w:r>
+              <w:t>Tjänstekontraktsbeskrivning</w:t>
+            </w:r>
+          </w:fldSimple>
         </w:p>
       </w:tc>
       <w:tc>
@@ -40797,27 +41204,14 @@
           <w:r>
             <w:t xml:space="preserve"> (</w:t>
           </w:r>
-          <w:r>
-            <w:fldChar w:fldCharType="begin"/>
-          </w:r>
-          <w:r>
-            <w:instrText xml:space="preserve"> NUMPAGES </w:instrText>
-          </w:r>
-          <w:r>
-            <w:fldChar w:fldCharType="separate"/>
-          </w:r>
-          <w:r>
-            <w:rPr>
-              <w:noProof/>
-            </w:rPr>
-            <w:t>35</w:t>
-          </w:r>
-          <w:r>
-            <w:rPr>
-              <w:noProof/>
-            </w:rPr>
-            <w:fldChar w:fldCharType="end"/>
-          </w:r>
+          <w:fldSimple w:instr=" NUMPAGES ">
+            <w:r>
+              <w:rPr>
+                <w:noProof/>
+              </w:rPr>
+              <w:t>35</w:t>
+            </w:r>
+          </w:fldSimple>
           <w:r>
             <w:t>)</w:t>
           </w:r>
@@ -47260,7 +47654,7 @@
 </file>
 
 <file path=customXml/itemProps1.xml><?xml version="1.0" encoding="utf-8"?>
-<ds:datastoreItem xmlns:ds="http://schemas.openxmlformats.org/officeDocument/2006/customXml" ds:itemID="{01727963-2BD9-4CE9-B129-E7262AF32FE1}">
+<ds:datastoreItem xmlns:ds="http://schemas.openxmlformats.org/officeDocument/2006/customXml" ds:itemID="{BF94781B-BB9B-4E3E-88AE-837FBEA2D0E1}">
   <ds:schemaRefs>
     <ds:schemaRef ds:uri="http://schemas.openxmlformats.org/officeDocument/2006/bibliography"/>
   </ds:schemaRefs>

</xml_diff>